<commit_message>
word p5 modify 20%
</commit_message>
<xml_diff>
--- a/Translation.docx
+++ b/Translation.docx
@@ -4,7 +4,7 @@
   <w:body>
     <w:p>
       <w:pPr>
-        <w:pStyle w:val="1"/>
+        <w:pStyle w:val="Heading1"/>
       </w:pPr>
       <w:r>
         <w:rPr>
@@ -36,41 +36,41 @@
         <w:ind w:firstLine="560"/>
         <w:jc w:val="center"/>
         <w:rPr>
-          <w:rFonts w:eastAsia="黑体"/>
+          <w:rFonts w:eastAsia="SimHei"/>
           <w:sz w:val="28"/>
         </w:rPr>
       </w:pPr>
       <w:r>
         <w:rPr>
-          <w:rFonts w:eastAsia="黑体"/>
+          <w:rFonts w:eastAsia="SimHei"/>
           <w:sz w:val="28"/>
         </w:rPr>
         <w:t>计</w:t>
       </w:r>
       <w:r>
         <w:rPr>
-          <w:rFonts w:eastAsia="黑体"/>
+          <w:rFonts w:eastAsia="SimHei"/>
           <w:sz w:val="28"/>
         </w:rPr>
         <w:t>111</w:t>
       </w:r>
       <w:r>
         <w:rPr>
-          <w:rFonts w:eastAsia="黑体"/>
+          <w:rFonts w:eastAsia="SimHei"/>
           <w:sz w:val="28"/>
         </w:rPr>
         <w:t>（</w:t>
       </w:r>
       <w:r>
         <w:rPr>
-          <w:rFonts w:eastAsia="黑体"/>
+          <w:rFonts w:eastAsia="SimHei"/>
           <w:sz w:val="28"/>
         </w:rPr>
         <w:t>10111939</w:t>
       </w:r>
       <w:r>
         <w:rPr>
-          <w:rFonts w:eastAsia="黑体"/>
+          <w:rFonts w:eastAsia="SimHei"/>
           <w:sz w:val="28"/>
         </w:rPr>
         <w:t>）陈楚楠</w:t>
@@ -79,7 +79,7 @@
     <w:p>
       <w:r>
         <w:rPr>
-          <w:rFonts w:eastAsia="黑体" w:hint="eastAsia"/>
+          <w:rFonts w:eastAsia="SimHei" w:hint="eastAsia"/>
         </w:rPr>
         <w:t>摘要：</w:t>
       </w:r>
@@ -465,7 +465,7 @@
     <w:p>
       <w:r>
         <w:rPr>
-          <w:rFonts w:eastAsia="黑体" w:hint="eastAsia"/>
+          <w:rFonts w:eastAsia="SimHei" w:hint="eastAsia"/>
         </w:rPr>
         <w:t>关键词：</w:t>
       </w:r>
@@ -496,7 +496,7 @@
     </w:p>
     <w:p>
       <w:pPr>
-        <w:pStyle w:val="2"/>
+        <w:pStyle w:val="Heading2"/>
       </w:pPr>
       <w:r>
         <w:rPr>
@@ -514,7 +514,7 @@
     </w:p>
     <w:p>
       <w:pPr>
-        <w:pStyle w:val="a7"/>
+        <w:pStyle w:val="a"/>
         <w:ind w:firstLine="480"/>
       </w:pPr>
       <w:r>
@@ -610,7 +610,7 @@
     </w:p>
     <w:p>
       <w:pPr>
-        <w:pStyle w:val="a7"/>
+        <w:pStyle w:val="a"/>
         <w:ind w:firstLine="480"/>
       </w:pPr>
       <w:r>
@@ -629,16 +629,8 @@
         <w:rPr>
           <w:rFonts w:hint="eastAsia"/>
         </w:rPr>
-        <w:t>有效地解决词汇变化的问题。第一种方法包括进行后</w:t>
-      </w:r>
-      <w:proofErr w:type="gramStart"/>
-      <w:r>
-        <w:rPr>
-          <w:rFonts w:hint="eastAsia"/>
-        </w:rPr>
-        <w:t>验分析</w:t>
-      </w:r>
-      <w:proofErr w:type="gramEnd"/>
+        <w:t>有效地解决词汇变化的问题。第一种方法包括进行后验分析</w:t>
+      </w:r>
       <w:r>
         <w:rPr>
           <w:rFonts w:hint="eastAsia"/>
@@ -780,7 +772,7 @@
     </w:p>
     <w:p>
       <w:pPr>
-        <w:pStyle w:val="a7"/>
+        <w:pStyle w:val="a"/>
         <w:ind w:firstLine="480"/>
       </w:pPr>
       <w:r>
@@ -888,7 +880,7 @@
     </w:p>
     <w:p>
       <w:pPr>
-        <w:pStyle w:val="a7"/>
+        <w:pStyle w:val="a"/>
         <w:ind w:firstLine="480"/>
       </w:pPr>
       <w:r>
@@ -1014,7 +1006,7 @@
     </w:p>
     <w:p>
       <w:pPr>
-        <w:pStyle w:val="a7"/>
+        <w:pStyle w:val="a"/>
         <w:ind w:firstLine="480"/>
       </w:pPr>
       <w:r>
@@ -1087,7 +1079,7 @@
     </w:p>
     <w:p>
       <w:pPr>
-        <w:pStyle w:val="a7"/>
+        <w:pStyle w:val="a"/>
         <w:ind w:firstLine="480"/>
       </w:pPr>
       <w:r>
@@ -1207,7 +1199,7 @@
     </w:p>
     <w:p>
       <w:pPr>
-        <w:pStyle w:val="a7"/>
+        <w:pStyle w:val="a"/>
         <w:ind w:firstLine="480"/>
       </w:pPr>
       <w:r>
@@ -1291,7 +1283,7 @@
     </w:p>
     <w:p>
       <w:pPr>
-        <w:pStyle w:val="a7"/>
+        <w:pStyle w:val="a"/>
         <w:ind w:firstLine="480"/>
       </w:pPr>
       <w:r>
@@ -1647,7 +1639,7 @@
     </w:p>
     <w:p>
       <w:pPr>
-        <w:pStyle w:val="a7"/>
+        <w:pStyle w:val="a"/>
         <w:ind w:firstLine="480"/>
       </w:pPr>
       <w:r>
@@ -1881,7 +1873,7 @@
     </w:p>
     <w:p>
       <w:pPr>
-        <w:pStyle w:val="2"/>
+        <w:pStyle w:val="Heading2"/>
       </w:pPr>
       <w:r>
         <w:t>2</w:t>
@@ -1892,7 +1884,7 @@
     </w:p>
     <w:p>
       <w:pPr>
-        <w:pStyle w:val="a7"/>
+        <w:pStyle w:val="a"/>
         <w:ind w:firstLine="480"/>
       </w:pPr>
       <w:r>
@@ -1954,7 +1946,7 @@
     </w:p>
     <w:p>
       <w:pPr>
-        <w:pStyle w:val="a7"/>
+        <w:pStyle w:val="a"/>
         <w:ind w:firstLine="480"/>
       </w:pPr>
       <w:r>
@@ -2050,13 +2042,8 @@
         <w:t>设计用于各种目的，另外它的多样方案</w:t>
       </w:r>
       <w:r>
-        <w:t>使得</w:t>
-      </w:r>
-      <w:proofErr w:type="gramStart"/>
-      <w:r>
-        <w:t>其很难</w:t>
-      </w:r>
-      <w:proofErr w:type="gramEnd"/>
+        <w:t>使得其很难</w:t>
+      </w:r>
       <w:r>
         <w:t>有</w:t>
       </w:r>
@@ -2081,7 +2068,7 @@
     </w:p>
     <w:p>
       <w:pPr>
-        <w:pStyle w:val="a9"/>
+        <w:pStyle w:val="a0"/>
       </w:pPr>
       <w:r>
         <w:t>表</w:t>
@@ -2095,7 +2082,7 @@
     </w:p>
     <w:p>
       <w:pPr>
-        <w:pStyle w:val="3"/>
+        <w:pStyle w:val="Heading3"/>
       </w:pPr>
       <w:r>
         <w:t>2.1</w:t>
@@ -2106,7 +2093,7 @@
     </w:p>
     <w:p>
       <w:pPr>
-        <w:pStyle w:val="a7"/>
+        <w:pStyle w:val="a"/>
         <w:ind w:firstLine="480"/>
       </w:pPr>
       <w:r>
@@ -2163,7 +2150,7 @@
     </w:p>
     <w:p>
       <w:pPr>
-        <w:pStyle w:val="a7"/>
+        <w:pStyle w:val="a"/>
         <w:ind w:firstLine="480"/>
       </w:pPr>
       <w:r>
@@ -2197,15 +2184,7 @@
         <w:t>14</w:t>
       </w:r>
       <w:r>
-        <w:t>个是多模的。收集多模式的数据库的好处是双重的。首先它允许研究比较和组合形式的身份确认。其次，数据</w:t>
-      </w:r>
-      <w:proofErr w:type="gramStart"/>
-      <w:r>
-        <w:t>池成本</w:t>
-      </w:r>
-      <w:proofErr w:type="gramEnd"/>
-      <w:r>
-        <w:t>和复杂性的负载，也与</w:t>
+        <w:t>个是多模的。收集多模式的数据库的好处是双重的。首先它允许研究比较和组合形式的身份确认。其次，数据池成本和复杂性的负载，也与</w:t>
       </w:r>
       <w:r>
         <w:t>收集</w:t>
@@ -2246,7 +2225,7 @@
     </w:p>
     <w:p>
       <w:pPr>
-        <w:pStyle w:val="a7"/>
+        <w:pStyle w:val="a"/>
         <w:ind w:firstLine="480"/>
       </w:pPr>
       <w:r>
@@ -2277,13 +2256,31 @@
         <w:t>的不平衡</w:t>
       </w:r>
       <w:r>
-        <w:t>。如果</w:t>
+        <w:t>。</w:t>
+      </w:r>
+      <w:r>
+        <w:rPr>
+          <w:rFonts w:hint="eastAsia"/>
+        </w:rPr>
+        <w:t>若有</w:t>
       </w:r>
       <w:r>
         <w:t>19</w:t>
       </w:r>
       <w:r>
-        <w:t>个数据库的性别信息是可用的，则有</w:t>
+        <w:t>个数据库的性别信息是可</w:t>
+      </w:r>
+      <w:r>
+        <w:rPr>
+          <w:rFonts w:hint="eastAsia"/>
+        </w:rPr>
+        <w:t>以</w:t>
+      </w:r>
+      <w:r>
+        <w:t>检索</w:t>
+      </w:r>
+      <w:r>
+        <w:t>的，则有</w:t>
       </w:r>
       <w:r>
         <w:t>8</w:t>
@@ -2292,16 +2289,28 @@
         <w:t>个</w:t>
       </w:r>
       <w:r>
-        <w:t>因为达到了</w:t>
+        <w:rPr>
+          <w:rFonts w:hint="eastAsia"/>
+        </w:rPr>
+        <w:t>的</w:t>
+      </w:r>
+      <w:r>
+        <w:t>性别比</w:t>
+      </w:r>
+      <w:r>
+        <w:t>达到了</w:t>
       </w:r>
       <w:r>
         <w:t>45%</w:t>
       </w:r>
       <w:r>
-        <w:t>可以是性别平衡的</w:t>
-      </w:r>
-      <w:r>
-        <w:t>，然而有</w:t>
+        <w:t>是性别平衡的</w:t>
+      </w:r>
+      <w:r>
+        <w:t>，</w:t>
+      </w:r>
+      <w:r>
+        <w:t>而有</w:t>
       </w:r>
       <w:r>
         <w:t>7</w:t>
@@ -2316,23 +2325,35 @@
         <w:t>30%</w:t>
       </w:r>
       <w:r>
-        <w:t>的女</w:t>
+        <w:t>的</w:t>
       </w:r>
       <w:r>
         <w:lastRenderedPageBreak/>
+        <w:t>女说话人</w:t>
+      </w:r>
+      <w:r>
+        <w:t>。这种</w:t>
+      </w:r>
+      <w:r>
+        <w:t>性别的</w:t>
+      </w:r>
+      <w:r>
+        <w:t>不均衡</w:t>
+      </w:r>
+      <w:r>
+        <w:t>在区别</w:t>
+      </w:r>
+      <w:r>
         <w:t>说话人</w:t>
       </w:r>
       <w:r>
-        <w:t>。这种</w:t>
-      </w:r>
-      <w:r>
-        <w:t>性别的</w:t>
-      </w:r>
-      <w:r>
-        <w:t>不均衡</w:t>
-      </w:r>
-      <w:r>
-        <w:t>在区别男性和女性的说话人</w:t>
+        <w:rPr>
+          <w:rFonts w:hint="eastAsia"/>
+        </w:rPr>
+        <w:t>的</w:t>
+      </w:r>
+      <w:r>
+        <w:t>性别</w:t>
       </w:r>
       <w:r>
         <w:t>时</w:t>
@@ -2361,8 +2382,6 @@
       <w:r>
         <w:t>时想要找出</w:t>
       </w:r>
-      <w:bookmarkStart w:id="0" w:name="_GoBack"/>
-      <w:bookmarkEnd w:id="0"/>
       <w:r>
         <w:t>说话人之间</w:t>
       </w:r>
@@ -2441,7 +2460,7 @@
     </w:p>
     <w:p>
       <w:pPr>
-        <w:pStyle w:val="a9"/>
+        <w:pStyle w:val="a0"/>
       </w:pPr>
       <w:r>
         <w:rPr>
@@ -2458,7 +2477,7 @@
     </w:p>
     <w:p>
       <w:pPr>
-        <w:pStyle w:val="3"/>
+        <w:pStyle w:val="Heading3"/>
       </w:pPr>
       <w:r>
         <w:t>2.</w:t>
@@ -2479,16 +2498,94 @@
     </w:p>
     <w:p>
       <w:pPr>
-        <w:pStyle w:val="a7"/>
+        <w:pStyle w:val="a"/>
         <w:ind w:firstLine="480"/>
       </w:pPr>
       <w:r>
-        <w:t>说话人的确认系统的性能是强烈依赖于条件作为输入提供的语言材料。例如，许多研究已经进行了估计演讲持续时间的影响的研究。其他作品表明，分歧率取决于演讲内容，用于注册和测试，主要的结论，在固定的时间，不同的话语可能不会对演讲者确认同样有用。在文本相关的说话人确认中，注册和测试话语都是固定的，词汇的内容尤其重要，因为它会影响系统的精度。因此，选择的词汇内容时，应研究对文本相关说话人确认系统的影响。</w:t>
-      </w:r>
-    </w:p>
-    <w:p>
-      <w:pPr>
-        <w:pStyle w:val="4"/>
+        <w:t>说话人确认系统的性能是强烈依赖于作为输入提供的语言材料。例如，许多研究已经进行了估计</w:t>
+      </w:r>
+      <w:r>
+        <w:rPr>
+          <w:rFonts w:hint="eastAsia"/>
+        </w:rPr>
+        <w:t>说话</w:t>
+      </w:r>
+      <w:r>
+        <w:t>持续时间的影响的研究。其他作品表明，分歧率取决于</w:t>
+      </w:r>
+      <w:r>
+        <w:t>用于注册和测试</w:t>
+      </w:r>
+      <w:r>
+        <w:rPr>
+          <w:rFonts w:hint="eastAsia"/>
+        </w:rPr>
+        <w:t>的</w:t>
+      </w:r>
+      <w:r>
+        <w:t>演讲内容</w:t>
+      </w:r>
+      <w:r>
+        <w:rPr>
+          <w:rFonts w:hint="eastAsia"/>
+        </w:rPr>
+        <w:t>，</w:t>
+      </w:r>
+      <w:r>
+        <w:t>主要的结论</w:t>
+      </w:r>
+      <w:r>
+        <w:rPr>
+          <w:rFonts w:hint="eastAsia"/>
+        </w:rPr>
+        <w:t>有</w:t>
+      </w:r>
+      <w:r>
+        <w:t>，在固定的时间，</w:t>
+      </w:r>
+      <w:r>
+        <w:rPr>
+          <w:rFonts w:hint="eastAsia"/>
+        </w:rPr>
+        <w:t>相同</w:t>
+      </w:r>
+      <w:r>
+        <w:t>的话语</w:t>
+      </w:r>
+      <w:r>
+        <w:t>对</w:t>
+      </w:r>
+      <w:r>
+        <w:rPr>
+          <w:rFonts w:hint="eastAsia"/>
+        </w:rPr>
+        <w:t>说话人</w:t>
+      </w:r>
+      <w:r>
+        <w:t>确认</w:t>
+      </w:r>
+      <w:r>
+        <w:rPr>
+          <w:rFonts w:hint="eastAsia"/>
+        </w:rPr>
+        <w:t>相当</w:t>
+      </w:r>
+      <w:r>
+        <w:t>有用。在文本相关的说话人确认中，注册和测试话语都是固定的，词汇的内容尤其重要，因为它会影响系统的精度。因此，选择的词汇内容时，应研究</w:t>
+      </w:r>
+      <w:r>
+        <w:rPr>
+          <w:rFonts w:hint="eastAsia"/>
+        </w:rPr>
+        <w:t>其</w:t>
+      </w:r>
+      <w:r>
+        <w:t>对文本相关说话人确认系统的影响。</w:t>
+      </w:r>
+    </w:p>
+    <w:p>
+      <w:pPr>
+        <w:pStyle w:val="Heading4"/>
       </w:pPr>
       <w:r>
         <w:t>2.2</w:t>
@@ -2503,12 +2600,18 @@
         <w:t>说话人</w:t>
       </w:r>
       <w:r>
-        <w:t>确认的主流协议</w:t>
-      </w:r>
-    </w:p>
-    <w:p>
-      <w:pPr>
-        <w:pStyle w:val="a7"/>
+        <w:t>确认的主流</w:t>
+      </w:r>
+      <w:r>
+        <w:rPr>
+          <w:rFonts w:hint="eastAsia"/>
+        </w:rPr>
+        <w:t>方案</w:t>
+      </w:r>
+    </w:p>
+    <w:p>
+      <w:pPr>
+        <w:pStyle w:val="a"/>
         <w:ind w:firstLine="480"/>
       </w:pPr>
       <w:r>
@@ -2527,15 +2630,106 @@
         <w:t>NIST</w:t>
       </w:r>
       <w:r>
-        <w:t>所提供的大型数据库及其相关协议已成为事实上文本相关说话人确认技术的标准评价。没有的在文本相关说话人确认的情况下，使跨系统比较困难，增加协议在文献报道的数量的标准。然而，两个主要</w:t>
-      </w:r>
-      <w:proofErr w:type="gramStart"/>
-      <w:r>
-        <w:t>流反映</w:t>
-      </w:r>
-      <w:proofErr w:type="gramEnd"/>
-      <w:r>
-        <w:t>在现有的数据库。在</w:t>
+        <w:t>所提供的大型数据库及其相关</w:t>
+      </w:r>
+      <w:r>
+        <w:rPr>
+          <w:rFonts w:hint="eastAsia"/>
+        </w:rPr>
+        <w:t>方案</w:t>
+      </w:r>
+      <w:r>
+        <w:t>已成为</w:t>
+      </w:r>
+      <w:r>
+        <w:t>文本相关说话人确认技术的</w:t>
+      </w:r>
+      <w:r>
+        <w:rPr>
+          <w:rFonts w:hint="eastAsia"/>
+        </w:rPr>
+        <w:t>事实上</w:t>
+      </w:r>
+      <w:r>
+        <w:t>的</w:t>
+      </w:r>
+      <w:r>
+        <w:t>标准评价。</w:t>
+      </w:r>
+      <w:r>
+        <w:rPr>
+          <w:rFonts w:hint="eastAsia"/>
+        </w:rPr>
+        <w:t>在文本相关说话人</w:t>
+      </w:r>
+      <w:r>
+        <w:t>确认</w:t>
+      </w:r>
+      <w:r>
+        <w:rPr>
+          <w:rFonts w:hint="eastAsia"/>
+        </w:rPr>
+        <w:t>的情况下，</w:t>
+      </w:r>
+      <w:r>
+        <w:rPr>
+          <w:rFonts w:hint="eastAsia"/>
+        </w:rPr>
+        <w:t>没有导致</w:t>
+      </w:r>
+      <w:r>
+        <w:rPr>
+          <w:rFonts w:hint="eastAsia"/>
+        </w:rPr>
+        <w:t>整个系统的比较</w:t>
+      </w:r>
+      <w:r>
+        <w:rPr>
+          <w:rFonts w:hint="eastAsia"/>
+        </w:rPr>
+        <w:t>更</w:t>
+      </w:r>
+      <w:r>
+        <w:rPr>
+          <w:rFonts w:hint="eastAsia"/>
+        </w:rPr>
+        <w:t>困难</w:t>
+      </w:r>
+      <w:r>
+        <w:rPr>
+          <w:rFonts w:hint="eastAsia"/>
+        </w:rPr>
+        <w:t>的标准</w:t>
+      </w:r>
+      <w:r>
+        <w:rPr>
+          <w:rFonts w:hint="eastAsia"/>
+        </w:rPr>
+        <w:t>和增加</w:t>
+      </w:r>
+      <w:r>
+        <w:rPr>
+          <w:rFonts w:hint="eastAsia"/>
+        </w:rPr>
+        <w:t>文献报道的</w:t>
+      </w:r>
+      <w:r>
+        <w:rPr>
+          <w:rFonts w:hint="eastAsia"/>
+        </w:rPr>
+        <w:t>方案的标准</w:t>
+      </w:r>
+      <w:r>
+        <w:t>存在</w:t>
+      </w:r>
+      <w:r>
+        <w:rPr>
+          <w:rFonts w:hint="eastAsia"/>
+        </w:rPr>
+        <w:t>。</w:t>
+      </w:r>
+      <w:r>
+        <w:t>然而，两个主要流反映在现有的数据库。在</w:t>
       </w:r>
       <w:r>
         <w:t xml:space="preserve"> Yoho</w:t>
@@ -2544,12 +2738,569 @@
         <w:t>，</w:t>
       </w:r>
       <w:r>
+        <w:t>M2VTS</w:t>
+      </w:r>
+      <w:r>
+        <w:t>，</w:t>
+      </w:r>
+      <w:proofErr w:type="spellStart"/>
+      <w:r>
+        <w:t>Verivox</w:t>
+      </w:r>
+      <w:proofErr w:type="spellEnd"/>
+      <w:r>
+        <w:t xml:space="preserve"> </w:t>
+      </w:r>
+      <w:r>
+        <w:t>和</w:t>
+      </w:r>
+      <w:r>
+        <w:t xml:space="preserve"> </w:t>
+      </w:r>
+      <w:proofErr w:type="spellStart"/>
+      <w:r>
+        <w:t>Biosec</w:t>
+      </w:r>
+      <w:proofErr w:type="spellEnd"/>
+      <w:r>
+        <w:t>，词法的</w:t>
+      </w:r>
+      <w:r>
+        <w:t>训练</w:t>
+      </w:r>
+      <w:r>
+        <w:t>和测试内容被强烈限制只能使用位数，而</w:t>
+      </w:r>
+      <w:proofErr w:type="spellStart"/>
+      <w:r>
+        <w:t>SmartKom</w:t>
+      </w:r>
+      <w:proofErr w:type="spellEnd"/>
+      <w:r>
+        <w:rPr>
+          <w:rFonts w:hint="eastAsia"/>
+        </w:rPr>
+        <w:t>，</w:t>
+      </w:r>
+      <w:r>
+        <w:rPr>
+          <w:rFonts w:hint="eastAsia"/>
+        </w:rPr>
+        <w:t>STC</w:t>
+      </w:r>
+      <w:r>
+        <w:rPr>
+          <w:rFonts w:hint="eastAsia"/>
+        </w:rPr>
+        <w:t>，</w:t>
+      </w:r>
+      <w:r>
+        <w:rPr>
+          <w:rFonts w:hint="eastAsia"/>
+        </w:rPr>
+        <w:t>CCCVPR</w:t>
+      </w:r>
+      <w:r>
+        <w:t>2c2005-</w:t>
+      </w:r>
+      <w:r>
+        <w:t>10000</w:t>
+      </w:r>
+      <w:r>
+        <w:t>，或</w:t>
+      </w:r>
+      <w:r>
+        <w:t>MIT-MDSVC</w:t>
+      </w:r>
+      <w:r>
+        <w:rPr>
+          <w:rFonts w:hint="eastAsia"/>
+        </w:rPr>
+        <w:t>，</w:t>
+      </w:r>
+      <w:r>
+        <w:t>则</w:t>
+      </w:r>
+      <w:r>
+        <w:t>允许更广泛的词汇覆盖使用固定短语的</w:t>
+      </w:r>
+      <w:r>
+        <w:t>。这两种类型的协议</w:t>
+      </w:r>
+      <w:r>
+        <w:rPr>
+          <w:rFonts w:hint="eastAsia"/>
+        </w:rPr>
+        <w:t>都被被</w:t>
+      </w:r>
+      <w:r>
+        <w:t>一些</w:t>
+      </w:r>
+      <w:r>
+        <w:t>数据库</w:t>
+      </w:r>
+      <w:r>
+        <w:rPr>
+          <w:rFonts w:hint="eastAsia"/>
+        </w:rPr>
+        <w:t>一起使用</w:t>
+      </w:r>
+      <w:r>
+        <w:t>如</w:t>
+      </w:r>
+      <w:proofErr w:type="spellStart"/>
+      <w:r>
+        <w:t>Polyvar</w:t>
+      </w:r>
+      <w:proofErr w:type="spellEnd"/>
+      <w:r>
+        <w:t>，</w:t>
+      </w:r>
+      <w:r>
+        <w:t>OGI Speaker verification</w:t>
+      </w:r>
+      <w:r>
+        <w:t>，</w:t>
+      </w:r>
+      <w:r>
+        <w:t>XM2VTS</w:t>
+      </w:r>
+      <w:r>
+        <w:t>，</w:t>
+      </w:r>
+      <w:proofErr w:type="spellStart"/>
+      <w:r>
+        <w:t>Ahumada</w:t>
+      </w:r>
+      <w:proofErr w:type="spellEnd"/>
+      <w:r>
+        <w:t>，</w:t>
+      </w:r>
+      <w:proofErr w:type="spellStart"/>
+      <w:r>
+        <w:t>PolyCost</w:t>
+      </w:r>
+      <w:proofErr w:type="spellEnd"/>
+      <w:r>
+        <w:t>，</w:t>
+      </w:r>
+      <w:r>
+        <w:t>BANCA</w:t>
+      </w:r>
+      <w:r>
+        <w:t>，</w:t>
+      </w:r>
+      <w:proofErr w:type="spellStart"/>
+      <w:r>
+        <w:t>BioMet</w:t>
+      </w:r>
+      <w:proofErr w:type="spellEnd"/>
+      <w:r>
+        <w:t>，</w:t>
+      </w:r>
+      <w:r>
+        <w:t xml:space="preserve"> </w:t>
+      </w:r>
+      <w:proofErr w:type="spellStart"/>
+      <w:r>
+        <w:t>MyIdea</w:t>
+      </w:r>
+      <w:proofErr w:type="spellEnd"/>
+      <w:r>
+        <w:t>，</w:t>
+      </w:r>
+      <w:r>
+        <w:t>Valid</w:t>
+      </w:r>
+      <w:r>
+        <w:t>，</w:t>
+      </w:r>
+      <w:r>
+        <w:t>M3</w:t>
+      </w:r>
+      <w:r>
+        <w:t>，</w:t>
+      </w:r>
+      <w:proofErr w:type="spellStart"/>
+      <w:r>
+        <w:t>BiosecureID</w:t>
+      </w:r>
+      <w:proofErr w:type="spellEnd"/>
+      <w:r>
+        <w:t>，</w:t>
+      </w:r>
+      <w:proofErr w:type="spellStart"/>
+      <w:r>
+        <w:t>MBioID</w:t>
+      </w:r>
+      <w:proofErr w:type="spellEnd"/>
+      <w:r>
+        <w:t>，</w:t>
+      </w:r>
+      <w:proofErr w:type="spellStart"/>
+      <w:r>
+        <w:t>BioSecure</w:t>
+      </w:r>
+      <w:proofErr w:type="spellEnd"/>
+      <w:r>
+        <w:t>，或</w:t>
+      </w:r>
+      <w:r>
+        <w:rPr>
+          <w:rFonts w:hint="eastAsia"/>
+        </w:rPr>
+        <w:t>提供不同的数字组串的固定短语</w:t>
+      </w:r>
+      <w:r>
+        <w:t>的</w:t>
+      </w:r>
+      <w:r>
+        <w:t>UNMC-VIER</w:t>
+      </w:r>
+      <w:r>
+        <w:t>。大多数情况下，</w:t>
+      </w:r>
+      <w:r>
+        <w:t>词汇的变化范围是</w:t>
+      </w:r>
+      <w:r>
+        <w:rPr>
+          <w:rFonts w:hint="eastAsia"/>
+        </w:rPr>
+        <w:t>在</w:t>
+      </w:r>
+      <w:r>
+        <w:t>有限的几个固定的句子和固定数字字符串。例如，在表</w:t>
+      </w:r>
+      <w:r>
+        <w:t>1</w:t>
+      </w:r>
+      <w:r>
+        <w:t>列出的</w:t>
+      </w:r>
+      <w:r>
+        <w:t>24</w:t>
+      </w:r>
+      <w:r>
+        <w:t>个列表</w:t>
+      </w:r>
+      <w:r>
+        <w:rPr>
+          <w:rFonts w:hint="eastAsia"/>
+        </w:rPr>
+        <w:t>中有</w:t>
+      </w:r>
+      <w:r>
+        <w:t>10</w:t>
+      </w:r>
+      <w:r>
+        <w:t>个数据库</w:t>
+      </w:r>
+      <w:r>
+        <w:rPr>
+          <w:rFonts w:hint="eastAsia"/>
+        </w:rPr>
+        <w:t>仅</w:t>
+      </w:r>
+      <w:r>
+        <w:t>含少于</w:t>
+      </w:r>
+      <w:r>
+        <w:t>10</w:t>
+      </w:r>
+      <w:r>
+        <w:t>个不同的句子。</w:t>
+      </w:r>
+    </w:p>
+    <w:p>
+      <w:pPr>
+        <w:pStyle w:val="a"/>
+        <w:ind w:firstLine="480"/>
+      </w:pPr>
+      <w:r>
+        <w:rPr>
+          <w:rFonts w:hint="eastAsia"/>
+        </w:rPr>
+        <w:lastRenderedPageBreak/>
+        <w:t>为了增加词汇覆盖率，一些数据库如</w:t>
+      </w:r>
+      <w:proofErr w:type="spellStart"/>
+      <w:r>
+        <w:t>PolyCost</w:t>
+      </w:r>
+      <w:proofErr w:type="spellEnd"/>
+      <w:r>
+        <w:t>，</w:t>
+      </w:r>
+      <w:proofErr w:type="spellStart"/>
+      <w:r>
+        <w:t>Banca</w:t>
+      </w:r>
+      <w:proofErr w:type="spellEnd"/>
+      <w:r>
+        <w:t>，</w:t>
+      </w:r>
+      <w:proofErr w:type="spellStart"/>
+      <w:r>
+        <w:t>MyIdea</w:t>
+      </w:r>
+      <w:proofErr w:type="spellEnd"/>
+      <w:r>
+        <w:t>或</w:t>
+      </w:r>
+      <w:r>
+        <w:t>MIT-SDSVC</w:t>
+      </w:r>
+      <w:r>
+        <w:t>包括词汇内容不同的说话人。试验中的冒充者</w:t>
+      </w:r>
+      <w:r>
+        <w:rPr>
+          <w:rFonts w:hint="eastAsia"/>
+        </w:rPr>
+        <w:t>说出</w:t>
+      </w:r>
+      <w:r>
+        <w:t>目标说</w:t>
+      </w:r>
+      <w:r>
+        <w:t>话人所使用的</w:t>
+      </w:r>
+      <w:r>
+        <w:t>要求每个主题定一些其他学科的内容</w:t>
+      </w:r>
+      <w:r>
+        <w:rPr>
+          <w:rFonts w:hint="eastAsia"/>
+        </w:rPr>
+        <w:t>的</w:t>
+      </w:r>
+      <w:r>
+        <w:t>文本。在这种</w:t>
+      </w:r>
+      <w:r>
+        <w:rPr>
+          <w:rFonts w:hint="eastAsia"/>
+        </w:rPr>
+        <w:t>方案</w:t>
+      </w:r>
+      <w:r>
+        <w:t>下</w:t>
+      </w:r>
+      <w:r>
+        <w:t>，说话人交互的冒充者试验的</w:t>
+      </w:r>
+      <w:r>
+        <w:rPr>
+          <w:rFonts w:hint="eastAsia"/>
+        </w:rPr>
+        <w:t>通过</w:t>
+      </w:r>
+      <w:r>
+        <w:t>可能性</w:t>
+      </w:r>
+      <w:r>
+        <w:rPr>
+          <w:rFonts w:hint="eastAsia"/>
+        </w:rPr>
+        <w:t>被</w:t>
+      </w:r>
+      <w:r>
+        <w:t>大大限制</w:t>
+      </w:r>
+      <w:r>
+        <w:rPr>
+          <w:rFonts w:hint="eastAsia"/>
+        </w:rPr>
+        <w:t>了</w:t>
+      </w:r>
+      <w:r>
+        <w:t>，因为</w:t>
+      </w:r>
+      <w:r>
+        <w:t>冒充者和目标</w:t>
+      </w:r>
+      <w:r>
+        <w:rPr>
+          <w:rFonts w:hint="eastAsia"/>
+        </w:rPr>
+        <w:t>说话人</w:t>
+      </w:r>
+      <w:r>
+        <w:t>不都说同样的演讲内容的情况。</w:t>
+      </w:r>
+    </w:p>
+    <w:p>
+      <w:pPr>
+        <w:pStyle w:val="Heading4"/>
+      </w:pPr>
+      <w:r>
+        <w:t xml:space="preserve">2.2.2 </w:t>
+      </w:r>
+      <w:r>
+        <w:t>文本相关的说话人确认的语音</w:t>
+      </w:r>
+    </w:p>
+    <w:p>
+      <w:pPr>
+        <w:pStyle w:val="a"/>
+        <w:ind w:firstLine="480"/>
+      </w:pPr>
+      <w:r>
+        <w:t>语言词汇内容一直被各种语言所限制，如法语、德语、意大利语、汉语、俄语、西班牙语或瑞典语，近年来社区</w:t>
+      </w:r>
+      <w:r>
+        <w:t>一直</w:t>
+      </w:r>
+      <w:r>
+        <w:rPr>
+          <w:rFonts w:hint="eastAsia"/>
+        </w:rPr>
+        <w:t>在</w:t>
+      </w:r>
+      <w:r>
+        <w:t>努力</w:t>
+      </w:r>
+      <w:bookmarkStart w:id="0" w:name="_GoBack"/>
+      <w:bookmarkEnd w:id="0"/>
+      <w:r>
+        <w:rPr>
+          <w:rFonts w:hint="eastAsia"/>
+        </w:rPr>
+        <w:t>地</w:t>
+      </w:r>
+      <w:r>
+        <w:t>提供资源。主要的数据库，是由于欧盟内的协作，也包括多语言内容。然而，在表</w:t>
+      </w:r>
+      <w:r>
+        <w:t>1</w:t>
+      </w:r>
+      <w:r>
+        <w:t>中列出的</w:t>
+      </w:r>
+      <w:r>
+        <w:t>24</w:t>
+      </w:r>
+      <w:r>
+        <w:t>个数据库的</w:t>
+      </w:r>
+      <w:r>
+        <w:t>10</w:t>
+      </w:r>
+      <w:r>
+        <w:t>只包含英语演讲，而另外</w:t>
+      </w:r>
+      <w:r>
+        <w:t>6</w:t>
+      </w:r>
+      <w:r>
+        <w:t>个包括其他语言，英语</w:t>
+      </w:r>
+      <w:r>
+        <w:rPr>
+          <w:rFonts w:hint="eastAsia"/>
+        </w:rPr>
+        <w:t>仅</w:t>
+      </w:r>
+      <w:r>
+        <w:t>作为补充。因为英语是除了母语最容易的，另外英语由于历史原因</w:t>
+      </w:r>
+      <w:r>
+        <w:rPr>
+          <w:rFonts w:hint="eastAsia"/>
+        </w:rPr>
+        <w:t>可以</w:t>
+      </w:r>
+      <w:r>
+        <w:t>作为国际标准</w:t>
+      </w:r>
+      <w:r>
+        <w:rPr>
+          <w:rFonts w:hint="eastAsia"/>
+        </w:rPr>
+        <w:t>，</w:t>
+      </w:r>
+      <w:r>
+        <w:t>所以</w:t>
+      </w:r>
+      <w:r>
+        <w:t>英</w:t>
+      </w:r>
+      <w:r>
+        <w:t>语在现有协议中</w:t>
+      </w:r>
+      <w:r>
+        <w:rPr>
+          <w:rFonts w:hint="eastAsia"/>
+        </w:rPr>
+        <w:t>最</w:t>
+      </w:r>
+      <w:r>
+        <w:t>全面</w:t>
+      </w:r>
+      <w:r>
+        <w:t>。</w:t>
+      </w:r>
+    </w:p>
+    <w:p>
+      <w:pPr>
+        <w:pStyle w:val="Heading3"/>
+      </w:pPr>
+      <w:r>
+        <w:t xml:space="preserve">2.3 </w:t>
+      </w:r>
+      <w:r>
+        <w:t>会话的多样性</w:t>
+      </w:r>
+    </w:p>
+    <w:p>
+      <w:pPr>
+        <w:pStyle w:val="a"/>
+        <w:ind w:firstLine="480"/>
+      </w:pPr>
+      <w:r>
+        <w:t>匹配训练和测试之间的词汇内容，可以使得不匹配的情况大大减少，使说话人确认任务更容易在短期内处理。然而，其他我们称之为会话变化的因素，如通道失配，环境噪声或说话人内在的可变性，还影响说话人确认系统的性能。在本文的剩余部分，会话这一术语是由一个或多个不同的录音环境等因素，录音设备或时间的录音来区分的。</w:t>
+      </w:r>
+    </w:p>
+    <w:p>
+      <w:pPr>
+        <w:pStyle w:val="a"/>
+        <w:ind w:firstLine="480"/>
+      </w:pPr>
+      <w:r>
+        <w:t>由于复杂性和数据采集的成本，尤其是对多式联运方式的全集，大多数数据库记录使用相同的麦克风和控制环境，以强烈限制跨会话通道和噪声变化。</w:t>
+      </w:r>
+      <w:r>
+        <w:t>(</w:t>
+      </w:r>
+      <w:r>
+        <w:t>例如</w:t>
+      </w:r>
+      <w:r>
+        <w:t>Yoho</w:t>
+      </w:r>
+      <w:r>
+        <w:t>，</w:t>
+      </w:r>
+      <w:r>
+        <w:t>BT-David</w:t>
+      </w:r>
+      <w:r>
+        <w:t>，</w:t>
+      </w:r>
+      <w:r>
         <w:t xml:space="preserve"> M2VTS</w:t>
       </w:r>
       <w:r>
         <w:t>，</w:t>
       </w:r>
       <w:r>
+        <w:t xml:space="preserve"> XM2VTS</w:t>
+      </w:r>
+      <w:r>
+        <w:t>，</w:t>
+      </w:r>
+      <w:r>
         <w:t xml:space="preserve"> </w:t>
       </w:r>
       <w:proofErr w:type="spellStart"/>
@@ -2558,629 +3309,268 @@
       </w:r>
       <w:proofErr w:type="spellEnd"/>
       <w:r>
+        <w:t>，</w:t>
+      </w:r>
+      <w:proofErr w:type="spellStart"/>
+      <w:r>
+        <w:t>SmartKom</w:t>
+      </w:r>
+      <w:proofErr w:type="spellEnd"/>
+      <w:r>
+        <w:t>，</w:t>
+      </w:r>
+      <w:r>
+        <w:t xml:space="preserve"> Biomet</w:t>
+      </w:r>
+      <w:r>
+        <w:t>，</w:t>
+      </w:r>
+      <w:r>
+        <w:t xml:space="preserve"> STC</w:t>
+      </w:r>
+      <w:r>
+        <w:t>，</w:t>
+      </w:r>
+      <w:r>
         <w:t xml:space="preserve"> </w:t>
       </w:r>
+      <w:proofErr w:type="spellStart"/>
+      <w:r>
+        <w:t>Biosec</w:t>
+      </w:r>
+      <w:proofErr w:type="spellEnd"/>
+      <w:r>
+        <w:t>)</w:t>
+      </w:r>
+      <w:r>
+        <w:t>其他数据库关注不利条件通过提供的录音室外音箱等各种环境，在街上，在公共区域如建筑大厅或餐厅。</w:t>
+      </w:r>
+      <w:r>
+        <w:t>(</w:t>
+      </w:r>
+      <w:r>
+        <w:t>例如</w:t>
+      </w:r>
+      <w:r>
+        <w:t xml:space="preserve"> BANCA</w:t>
+      </w:r>
+      <w:r>
+        <w:t>，</w:t>
+      </w:r>
+      <w:r>
+        <w:t xml:space="preserve"> </w:t>
+      </w:r>
+      <w:proofErr w:type="spellStart"/>
+      <w:r>
+        <w:t>MyIdea</w:t>
+      </w:r>
+      <w:proofErr w:type="spellEnd"/>
+      <w:r>
+        <w:t>，</w:t>
+      </w:r>
+      <w:r>
+        <w:t xml:space="preserve"> MIT-MDSVC or M3)</w:t>
+      </w:r>
+      <w:r>
+        <w:t>这些数据库在表</w:t>
+      </w:r>
+      <w:r>
+        <w:t>1</w:t>
+      </w:r>
+      <w:r>
+        <w:t>的第八列被用</w:t>
+      </w:r>
+      <w:r>
+        <w:t>“</w:t>
+      </w:r>
+      <w:r>
+        <w:t>噪声</w:t>
+      </w:r>
+      <w:r>
+        <w:t>”</w:t>
+      </w:r>
+      <w:r>
+        <w:t>标注，用来表示与其他数据库没有明确解决环境不匹配的做对比。最后，有些数据库包括与说话人记录的显式通道失配，在不同的设备但不强加任何背景噪音或环境因素记录。</w:t>
+      </w:r>
+      <w:r>
+        <w:t>(</w:t>
+      </w:r>
+      <w:r>
+        <w:t>例如</w:t>
+      </w:r>
+      <w:r>
+        <w:t xml:space="preserve"> </w:t>
+      </w:r>
+      <w:proofErr w:type="spellStart"/>
+      <w:r>
+        <w:t>PolyCOST</w:t>
+      </w:r>
+      <w:proofErr w:type="spellEnd"/>
+      <w:r>
+        <w:t>或</w:t>
+      </w:r>
+      <w:proofErr w:type="spellStart"/>
+      <w:r>
+        <w:t>PolyVAR</w:t>
+      </w:r>
+      <w:proofErr w:type="spellEnd"/>
+      <w:r>
+        <w:t>)</w:t>
+      </w:r>
+    </w:p>
+    <w:p>
+      <w:pPr>
+        <w:pStyle w:val="a"/>
+        <w:ind w:firstLine="480"/>
+      </w:pPr>
+      <w:r>
+        <w:t>文本相关的数据库的会话数量往往有限，由于成本的记录的次数和时间成正比，说话人必须被动员。在表</w:t>
+      </w:r>
+      <w:r>
+        <w:t>1</w:t>
+      </w:r>
+      <w:r>
+        <w:t>列出的</w:t>
+      </w:r>
+      <w:r>
+        <w:t>24</w:t>
+      </w:r>
+      <w:r>
+        <w:t>个数据库中，有</w:t>
+      </w:r>
+      <w:r>
+        <w:t>16</w:t>
+      </w:r>
+      <w:r>
+        <w:t>个包括少于</w:t>
+      </w:r>
+      <w:r>
+        <w:t>5</w:t>
+      </w:r>
+      <w:r>
+        <w:t>个会话每个说话人的会话。大量的数据库，特别注意两次之间的时间间隔内的记录，最大化说话人在众所周知的生物衰老的可变性的影响。然而，</w:t>
+      </w:r>
+      <w:r>
+        <w:t>(Lei &amp; Hansen</w:t>
+      </w:r>
+      <w:r>
+        <w:t>，</w:t>
+      </w:r>
+      <w:r>
+        <w:t xml:space="preserve"> 2009; Lawson</w:t>
+      </w:r>
+      <w:r>
+        <w:t>等人，</w:t>
+      </w:r>
+      <w:r>
+        <w:t xml:space="preserve">2009; Kelly </w:t>
+      </w:r>
       <w:r>
         <w:t>和</w:t>
       </w:r>
       <w:r>
-        <w:t xml:space="preserve"> </w:t>
-      </w:r>
-      <w:proofErr w:type="spellStart"/>
-      <w:r>
-        <w:t>Biosec</w:t>
-      </w:r>
-      <w:proofErr w:type="spellEnd"/>
-      <w:r>
-        <w:t>，词法的</w:t>
-      </w:r>
-      <w:r>
-        <w:t>训练</w:t>
-      </w:r>
-      <w:r>
-        <w:t>和测试内容被强烈限制下只能使用位数，而数据库如</w:t>
-      </w:r>
-      <w:proofErr w:type="spellStart"/>
-      <w:r>
-        <w:t>SmartKom</w:t>
-      </w:r>
-      <w:proofErr w:type="spellEnd"/>
-      <w:r>
-        <w:t xml:space="preserve"> cccvpr2c2005 - 10000</w:t>
-      </w:r>
-      <w:r>
-        <w:t>，或</w:t>
-      </w:r>
-      <w:r>
-        <w:t>允许更广泛的词汇覆盖使用固定短语的</w:t>
-      </w:r>
-      <w:r>
-        <w:t>MIT-MDSVC</w:t>
-      </w:r>
-      <w:r>
-        <w:t>。这两种类型的协议是由数据库如</w:t>
-      </w:r>
-      <w:proofErr w:type="spellStart"/>
-      <w:r>
-        <w:t>Polyvar</w:t>
-      </w:r>
-      <w:proofErr w:type="spellEnd"/>
+        <w:t>Harte</w:t>
+      </w:r>
       <w:r>
         <w:t>，</w:t>
       </w:r>
       <w:r>
-        <w:t xml:space="preserve"> OGI Speaker verification</w:t>
-      </w:r>
-      <w:r>
-        <w:t>，</w:t>
-      </w:r>
-      <w:r>
-        <w:t xml:space="preserve"> XM2VTS</w:t>
-      </w:r>
-      <w:r>
-        <w:t>，</w:t>
-      </w:r>
-      <w:r>
-        <w:t xml:space="preserve"> </w:t>
-      </w:r>
-      <w:proofErr w:type="spellStart"/>
-      <w:r>
-        <w:t>Ahumada</w:t>
-      </w:r>
-      <w:proofErr w:type="spellEnd"/>
-      <w:r>
-        <w:t>，</w:t>
-      </w:r>
-      <w:r>
-        <w:t xml:space="preserve"> </w:t>
-      </w:r>
-      <w:proofErr w:type="spellStart"/>
-      <w:r>
-        <w:t>PolyCost</w:t>
-      </w:r>
-      <w:proofErr w:type="spellEnd"/>
-      <w:r>
-        <w:t>，</w:t>
-      </w:r>
-      <w:r>
-        <w:t>BANCA</w:t>
-      </w:r>
-      <w:r>
-        <w:t>，</w:t>
-      </w:r>
-      <w:r>
-        <w:t xml:space="preserve"> </w:t>
-      </w:r>
-      <w:proofErr w:type="spellStart"/>
-      <w:r>
-        <w:t>BioMet</w:t>
-      </w:r>
-      <w:proofErr w:type="spellEnd"/>
-      <w:r>
-        <w:t>，</w:t>
-      </w:r>
-      <w:r>
-        <w:t xml:space="preserve"> </w:t>
-      </w:r>
-      <w:proofErr w:type="spellStart"/>
-      <w:r>
-        <w:t>MyIdea</w:t>
-      </w:r>
-      <w:proofErr w:type="spellEnd"/>
-      <w:r>
-        <w:t>，</w:t>
-      </w:r>
-      <w:r>
-        <w:t xml:space="preserve"> Valid</w:t>
-      </w:r>
-      <w:r>
-        <w:t>，</w:t>
-      </w:r>
-      <w:r>
-        <w:t xml:space="preserve"> M3</w:t>
-      </w:r>
-      <w:r>
-        <w:t>，</w:t>
-      </w:r>
-      <w:r>
-        <w:t xml:space="preserve"> </w:t>
-      </w:r>
-      <w:proofErr w:type="spellStart"/>
-      <w:r>
-        <w:t>BiosecureID</w:t>
-      </w:r>
-      <w:proofErr w:type="spellEnd"/>
-      <w:r>
-        <w:t>，</w:t>
-      </w:r>
-      <w:r>
-        <w:t xml:space="preserve"> </w:t>
-      </w:r>
-      <w:proofErr w:type="spellStart"/>
-      <w:r>
-        <w:t>MBioID</w:t>
-      </w:r>
-      <w:proofErr w:type="spellEnd"/>
-      <w:r>
-        <w:t>，</w:t>
-      </w:r>
-      <w:r>
-        <w:t xml:space="preserve"> </w:t>
-      </w:r>
-      <w:proofErr w:type="spellStart"/>
-      <w:r>
-        <w:t>BioSecure</w:t>
-      </w:r>
-      <w:proofErr w:type="spellEnd"/>
-      <w:r>
-        <w:t>，或提供不同的数字字符串一起固定短语的</w:t>
-      </w:r>
-      <w:r>
-        <w:t>UNMC-VIER</w:t>
-      </w:r>
-      <w:r>
-        <w:t>。大多数情况下，词汇的变化范围是有限的几个固定的句子和固定数字字符串。例如，在表</w:t>
-      </w:r>
-      <w:r>
-        <w:t>1</w:t>
-      </w:r>
-      <w:r>
-        <w:t>列出的</w:t>
-      </w:r>
-      <w:r>
-        <w:t>24</w:t>
-      </w:r>
-      <w:r>
-        <w:t>个列表，</w:t>
-      </w:r>
-      <w:r>
-        <w:t>10</w:t>
-      </w:r>
-      <w:r>
-        <w:t>个数据库包含少于</w:t>
-      </w:r>
-      <w:r>
-        <w:t>10</w:t>
-      </w:r>
-      <w:r>
-        <w:t>个不同的句子。</w:t>
-      </w:r>
-    </w:p>
-    <w:p>
-      <w:pPr>
-        <w:pStyle w:val="a7"/>
+        <w:t xml:space="preserve">2011; Kelly </w:t>
+      </w:r>
+      <w:r>
+        <w:t>等人，</w:t>
+      </w:r>
+      <w:r>
+        <w:t>2012)</w:t>
+      </w:r>
+      <w:r>
+        <w:t>表明，文本相关说话人确认的情况下，老化效应只变得相当一段时间后的几年，只是覆盖的</w:t>
+      </w:r>
+      <w:r>
+        <w:t>OGI</w:t>
+      </w:r>
+      <w:r>
+        <w:t>说话人识别数据库。相反，其他作品出现显著恶化，一段时间后出现几个月文本相关说话人的案例确认。这些研究表明，老化现象还不是很清楚，可能以不同的方式影响文本相关和文本无关说话人确认。</w:t>
+      </w:r>
+    </w:p>
+    <w:p>
+      <w:pPr>
+        <w:pStyle w:val="Heading2"/>
+        <w:rPr>
+          <w:rFonts w:eastAsia="SimSun"/>
+        </w:rPr>
+      </w:pPr>
+      <w:r>
+        <w:t xml:space="preserve">3 RSR2015 </w:t>
+      </w:r>
+      <w:r>
+        <w:t>数据库</w:t>
+      </w:r>
+    </w:p>
+    <w:p>
+      <w:pPr>
+        <w:pStyle w:val="a"/>
         <w:ind w:firstLine="480"/>
       </w:pPr>
       <w:r>
-        <w:rPr>
-          <w:rFonts w:hint="eastAsia"/>
-        </w:rPr>
-        <w:t>为了增加词汇覆盖率，一些数据库如</w:t>
-      </w:r>
-      <w:proofErr w:type="spellStart"/>
-      <w:r>
-        <w:t>PolyCost</w:t>
-      </w:r>
-      <w:proofErr w:type="spellEnd"/>
-      <w:r>
-        <w:t>，</w:t>
-      </w:r>
-      <w:proofErr w:type="spellStart"/>
-      <w:r>
-        <w:t>Banca</w:t>
-      </w:r>
-      <w:proofErr w:type="spellEnd"/>
-      <w:r>
-        <w:t>，</w:t>
-      </w:r>
-      <w:proofErr w:type="spellStart"/>
-      <w:r>
-        <w:t>MyIdea</w:t>
-      </w:r>
-      <w:proofErr w:type="spellEnd"/>
-      <w:r>
-        <w:t>或</w:t>
-      </w:r>
-      <w:r>
-        <w:t>MIT-SDSVC</w:t>
-      </w:r>
-      <w:r>
-        <w:t>包</w:t>
+        <w:t>RSR2015</w:t>
+      </w:r>
+      <w:r>
+        <w:t>数据库，为社区提供一个足够大的数据集的性别平衡的说话人记录。它有在</w:t>
+      </w:r>
+      <w:r>
+        <w:t>9</w:t>
+      </w:r>
+      <w:r>
+        <w:t>个会话中有</w:t>
+      </w:r>
+      <w:r>
+        <w:t>300</w:t>
+      </w:r>
+      <w:r>
+        <w:t>个说话人，由多个手机和平板电脑记录。</w:t>
+      </w:r>
+      <w:r>
+        <w:t>196844</w:t>
+      </w:r>
+      <w:r>
+        <w:t>个文件的记录包含</w:t>
+      </w:r>
+      <w:r>
+        <w:t>151</w:t>
+      </w:r>
+      <w:r>
+        <w:t>小时</w:t>
+      </w:r>
+      <w:r>
+        <w:t>30</w:t>
+      </w:r>
+      <w:r>
+        <w:t>分钟的音频信号。</w:t>
+      </w:r>
+    </w:p>
+    <w:p>
+      <w:pPr>
+        <w:pStyle w:val="a"/>
+        <w:ind w:firstLine="480"/>
+      </w:pPr>
+      <w:r>
+        <w:t>一直特别注意到词汇内容为了让说话人的公平比较确认系统在不同词汇的约束。因此，记录的</w:t>
+      </w:r>
+      <w:r>
+        <w:t>300</w:t>
+      </w:r>
+      <w:r>
+        <w:t>人分为三个部分，每个致力于特定的任务，涉及不同的词汇和时间约束。</w:t>
       </w:r>
       <w:r>
         <w:lastRenderedPageBreak/>
-        <w:t>括词汇的内容不同的说话人。试验中的冒充者宣称目标说话人所使用的文本是由要求每个主题定一些其他学科的内容。在这种协议，说话人交互的冒充者试验的可能性大大限制冒充者和目标不都说同样的演讲内容的情况。</w:t>
-      </w:r>
-    </w:p>
-    <w:p>
-      <w:pPr>
-        <w:pStyle w:val="4"/>
-      </w:pPr>
-      <w:r>
-        <w:t xml:space="preserve">2.2.2 </w:t>
-      </w:r>
-      <w:r>
-        <w:t>文本相关的说话人确认的语音</w:t>
-      </w:r>
-    </w:p>
-    <w:p>
-      <w:pPr>
-        <w:pStyle w:val="a7"/>
-        <w:ind w:firstLine="480"/>
-      </w:pPr>
-      <w:r>
-        <w:t>语言词汇内容一直被各种语言所限制，如法语、德语、意大利语、汉语、俄语、西班牙语或瑞典语，近年来社区也在一直努力以提供资源。主要的数据库，是由于欧盟内的协作，也包括多语言内容。然而，在表</w:t>
-      </w:r>
-      <w:r>
-        <w:t>1</w:t>
-      </w:r>
-      <w:r>
-        <w:t>中列出的</w:t>
-      </w:r>
-      <w:r>
-        <w:t>24</w:t>
-      </w:r>
-      <w:r>
-        <w:t>个数据库的</w:t>
-      </w:r>
-      <w:r>
-        <w:t>10</w:t>
-      </w:r>
-      <w:r>
-        <w:t>只包含英语演讲，而另外</w:t>
-      </w:r>
-      <w:r>
-        <w:t>6</w:t>
-      </w:r>
-      <w:r>
-        <w:t>个包括其他语言，英语作为补充。英语在现有协议中的全面的主要是因为这样一个事实，英语是除了母语最容易的，另外英语由于历史原因作为国际标准。</w:t>
-      </w:r>
-    </w:p>
-    <w:p>
-      <w:pPr>
-        <w:pStyle w:val="3"/>
-      </w:pPr>
-      <w:r>
-        <w:t xml:space="preserve">2.3 </w:t>
-      </w:r>
-      <w:r>
-        <w:t>会话的多样性</w:t>
-      </w:r>
-    </w:p>
-    <w:p>
-      <w:pPr>
-        <w:pStyle w:val="a7"/>
-        <w:ind w:firstLine="480"/>
-      </w:pPr>
-      <w:r>
-        <w:t>匹配训练和测试之间的词汇内容，可以使得不匹配的情况大大减少，使说话人确认任务更容易在短期内处理。然而，其他我们称之为会话变化的因素，如通道失配，环境噪声或说话人内在的可变性，还影响说话人确认系统的性能。在本文的剩余部分，会话这一术语是由一个或多个不同的录音环境等因素，录音设备或时间的录音来区分的。</w:t>
-      </w:r>
-    </w:p>
-    <w:p>
-      <w:pPr>
-        <w:pStyle w:val="a7"/>
-        <w:ind w:firstLine="480"/>
-      </w:pPr>
-      <w:r>
-        <w:t>由于复杂性和数据采集的成本，尤其是对多式联运方式的全集，大多数数据库记录使用相同的麦克风和控制环境，以强烈限制跨会话通道和噪声变化。</w:t>
-      </w:r>
-      <w:r>
-        <w:t>(</w:t>
-      </w:r>
-      <w:r>
-        <w:t>例如</w:t>
-      </w:r>
-      <w:r>
-        <w:t>Yoho</w:t>
-      </w:r>
-      <w:r>
-        <w:t>，</w:t>
-      </w:r>
-      <w:r>
-        <w:t>BT-David</w:t>
-      </w:r>
-      <w:r>
-        <w:t>，</w:t>
-      </w:r>
-      <w:r>
-        <w:t xml:space="preserve"> M2VTS</w:t>
-      </w:r>
-      <w:r>
-        <w:t>，</w:t>
-      </w:r>
-      <w:r>
-        <w:t xml:space="preserve"> XM2VTS</w:t>
-      </w:r>
-      <w:r>
-        <w:t>，</w:t>
-      </w:r>
-      <w:r>
-        <w:t xml:space="preserve"> </w:t>
-      </w:r>
-      <w:proofErr w:type="spellStart"/>
-      <w:r>
-        <w:t>Verivox</w:t>
-      </w:r>
-      <w:proofErr w:type="spellEnd"/>
-      <w:r>
-        <w:t>，</w:t>
-      </w:r>
-      <w:proofErr w:type="spellStart"/>
-      <w:r>
-        <w:t>SmartKom</w:t>
-      </w:r>
-      <w:proofErr w:type="spellEnd"/>
-      <w:r>
-        <w:t>，</w:t>
-      </w:r>
-      <w:r>
-        <w:t xml:space="preserve"> Biomet</w:t>
-      </w:r>
-      <w:r>
-        <w:t>，</w:t>
-      </w:r>
-      <w:r>
-        <w:t xml:space="preserve"> STC</w:t>
-      </w:r>
-      <w:r>
-        <w:t>，</w:t>
-      </w:r>
-      <w:r>
-        <w:t xml:space="preserve"> </w:t>
-      </w:r>
-      <w:proofErr w:type="spellStart"/>
-      <w:r>
-        <w:t>Biosec</w:t>
-      </w:r>
-      <w:proofErr w:type="spellEnd"/>
-      <w:r>
-        <w:t>)</w:t>
-      </w:r>
-      <w:r>
-        <w:t>其他数据库关注不利条件通过提供的录音室外音箱等各种环境，在街上，在公共区域如建筑大厅或餐厅。</w:t>
-      </w:r>
-      <w:r>
-        <w:t>(</w:t>
-      </w:r>
-      <w:r>
-        <w:t>例如</w:t>
-      </w:r>
-      <w:r>
-        <w:t xml:space="preserve"> BANCA</w:t>
-      </w:r>
-      <w:r>
-        <w:t>，</w:t>
-      </w:r>
-      <w:r>
-        <w:t xml:space="preserve"> </w:t>
-      </w:r>
-      <w:proofErr w:type="spellStart"/>
-      <w:r>
-        <w:t>MyIdea</w:t>
-      </w:r>
-      <w:proofErr w:type="spellEnd"/>
-      <w:r>
-        <w:t>，</w:t>
-      </w:r>
-      <w:r>
-        <w:t xml:space="preserve"> MIT-MDSVC or M3)</w:t>
-      </w:r>
-      <w:r>
-        <w:t>这些数据库在表</w:t>
-      </w:r>
-      <w:r>
-        <w:t>1</w:t>
-      </w:r>
-      <w:r>
-        <w:t>的第八列被用</w:t>
-      </w:r>
-      <w:r>
-        <w:t>“</w:t>
-      </w:r>
-      <w:r>
-        <w:t>噪声</w:t>
-      </w:r>
-      <w:r>
-        <w:t>”</w:t>
-      </w:r>
-      <w:r>
-        <w:t>标注，用来表示与其他数据库没有明确解决环境不匹配的</w:t>
-      </w:r>
-      <w:proofErr w:type="gramStart"/>
-      <w:r>
-        <w:t>做对</w:t>
-      </w:r>
-      <w:proofErr w:type="gramEnd"/>
-      <w:r>
-        <w:t>比。最后，有些数据库包括与说话人记录的显式通道失配，在不同的设备但不强加任何背景噪音或环境因素记录。</w:t>
-      </w:r>
-      <w:r>
-        <w:t>(</w:t>
-      </w:r>
-      <w:r>
-        <w:t>例如</w:t>
-      </w:r>
-      <w:r>
-        <w:t xml:space="preserve"> </w:t>
-      </w:r>
-      <w:proofErr w:type="spellStart"/>
-      <w:r>
-        <w:t>PolyCOST</w:t>
-      </w:r>
-      <w:proofErr w:type="spellEnd"/>
-      <w:r>
-        <w:t>或</w:t>
-      </w:r>
-      <w:proofErr w:type="spellStart"/>
-      <w:r>
-        <w:t>PolyVAR</w:t>
-      </w:r>
-      <w:proofErr w:type="spellEnd"/>
-      <w:r>
-        <w:t>)</w:t>
-      </w:r>
-    </w:p>
-    <w:p>
-      <w:pPr>
-        <w:pStyle w:val="a7"/>
-        <w:ind w:firstLine="480"/>
-      </w:pPr>
-      <w:r>
-        <w:t>文本相关的数据库的会话数量往往有限，由于成本的记录的次数和时间成正比，说话人必须被动员。在表</w:t>
-      </w:r>
-      <w:r>
-        <w:t>1</w:t>
-      </w:r>
-      <w:r>
-        <w:t>列出的</w:t>
-      </w:r>
-      <w:r>
-        <w:t>24</w:t>
-      </w:r>
-      <w:r>
-        <w:t>个数据库中，有</w:t>
-      </w:r>
-      <w:r>
-        <w:t>16</w:t>
-      </w:r>
-      <w:r>
-        <w:t>个包括少于</w:t>
-      </w:r>
-      <w:r>
-        <w:t>5</w:t>
-      </w:r>
-      <w:r>
-        <w:t>个会话每个说话人的会话。大量的数据库，特别注意两次之间的时间间隔内的记录，最大化说话人在众所周知的生物衰老的可变性的影响。然而，</w:t>
-      </w:r>
-      <w:r>
-        <w:t>(Lei &amp; Hansen</w:t>
-      </w:r>
-      <w:r>
-        <w:t>，</w:t>
-      </w:r>
-      <w:r>
-        <w:t xml:space="preserve"> 2009; Lawson</w:t>
-      </w:r>
-      <w:r>
-        <w:t>等人，</w:t>
-      </w:r>
-      <w:r>
-        <w:t xml:space="preserve">2009; Kelly </w:t>
-      </w:r>
-      <w:r>
-        <w:t>和</w:t>
-      </w:r>
-      <w:r>
-        <w:t>Harte</w:t>
-      </w:r>
-      <w:r>
-        <w:t>，</w:t>
-      </w:r>
-      <w:r>
-        <w:t xml:space="preserve">2011; Kelly </w:t>
-      </w:r>
-      <w:r>
-        <w:t>等人，</w:t>
-      </w:r>
-      <w:r>
-        <w:t>2012)</w:t>
-      </w:r>
-      <w:r>
-        <w:t>表明，文本相关说话人确认的情况下，老化效应</w:t>
-      </w:r>
-      <w:proofErr w:type="gramStart"/>
-      <w:r>
-        <w:t>只变得</w:t>
-      </w:r>
-      <w:proofErr w:type="gramEnd"/>
-      <w:r>
-        <w:t>相当一段时间后的几年，只是覆盖的</w:t>
-      </w:r>
-      <w:r>
-        <w:t>OGI</w:t>
-      </w:r>
-      <w:r>
-        <w:t>说话人识别数据库。相反，其他作品出现显著恶化，一段时间后出现几个月文本相关说话人的案例确认。这些研究表明，老化现象还不是很清楚，可能以不同的方式影响文本相关和文本无关说话人确认。</w:t>
-      </w:r>
-    </w:p>
-    <w:p>
-      <w:pPr>
-        <w:pStyle w:val="2"/>
-        <w:rPr>
-          <w:rFonts w:eastAsia="宋体"/>
-        </w:rPr>
-      </w:pPr>
-      <w:r>
-        <w:t xml:space="preserve">3 RSR2015 </w:t>
-      </w:r>
-      <w:r>
-        <w:t>数据库</w:t>
-      </w:r>
-    </w:p>
-    <w:p>
-      <w:pPr>
-        <w:pStyle w:val="a7"/>
-        <w:ind w:firstLine="480"/>
-      </w:pPr>
-      <w:r>
-        <w:t>RSR2015</w:t>
-      </w:r>
-      <w:r>
-        <w:t>数据库，为社区提供一个足够大的数据集的性别平衡的说话人记录。它有在</w:t>
-      </w:r>
-      <w:r>
-        <w:t>9</w:t>
-      </w:r>
-      <w:r>
-        <w:t>个会话中有</w:t>
-      </w:r>
-      <w:r>
-        <w:t>300</w:t>
-      </w:r>
-      <w:r>
-        <w:t>个说话人，由多个手机和平板电脑记录。</w:t>
-      </w:r>
-      <w:r>
-        <w:t>196844</w:t>
-      </w:r>
-      <w:r>
-        <w:t>个文件的记录包含</w:t>
-      </w:r>
-      <w:r>
-        <w:t>151</w:t>
-      </w:r>
-      <w:r>
-        <w:t>小时</w:t>
-      </w:r>
-      <w:r>
-        <w:t>30</w:t>
-      </w:r>
-      <w:r>
-        <w:t>分钟的音频信号。</w:t>
-      </w:r>
-    </w:p>
-    <w:p>
-      <w:pPr>
-        <w:pStyle w:val="a7"/>
-        <w:ind w:firstLine="480"/>
-      </w:pPr>
-      <w:r>
-        <w:t>一直特别注意到词汇内容为了让说话人的公平比较确认系统在不同词汇的约束。因此，记录的</w:t>
-      </w:r>
-      <w:r>
-        <w:t>300</w:t>
-      </w:r>
-      <w:r>
-        <w:t>人分为三个部分，每个致力于特定的任务，涉及不同的词汇和时间约束。第一部分致力于说话人使用固定短语句确认。第二部分致力于说话人引导的命令控制。</w:t>
-      </w:r>
-      <w:r>
-        <w:lastRenderedPageBreak/>
-        <w:t>第三部分致力于说话人使用随机确认提示数字字符串。为了允许用例之间的公平的比较，三个部分已经记录在类似条件下相同的说话人和通道。</w:t>
-      </w:r>
-    </w:p>
-    <w:p>
-      <w:pPr>
-        <w:pStyle w:val="3"/>
+        <w:t>第一部分致力于说话人使用固定短语句确认。第二部分致力于说话人引导的命令控制。第三部分致力于说话人使用随机确认提示数字字符串。为了允许用例之间的公平的比较，三个部分已经记录在类似条件下相同的说话人和通道。</w:t>
+      </w:r>
+    </w:p>
+    <w:p>
+      <w:pPr>
+        <w:pStyle w:val="Heading3"/>
       </w:pPr>
       <w:r>
         <w:t xml:space="preserve">3.1 </w:t>
@@ -3191,7 +3581,7 @@
     </w:p>
     <w:p>
       <w:pPr>
-        <w:pStyle w:val="a7"/>
+        <w:pStyle w:val="a"/>
         <w:ind w:firstLine="480"/>
       </w:pPr>
       <w:r>
@@ -3292,7 +3682,7 @@
     </w:p>
     <w:p>
       <w:pPr>
-        <w:pStyle w:val="a9"/>
+        <w:pStyle w:val="a0"/>
       </w:pPr>
       <w:r>
         <w:t>图</w:t>
@@ -3306,7 +3696,7 @@
     </w:p>
     <w:p>
       <w:pPr>
-        <w:pStyle w:val="a7"/>
+        <w:pStyle w:val="a"/>
         <w:ind w:firstLine="480"/>
       </w:pPr>
       <w:r>
@@ -3381,7 +3771,7 @@
     </w:p>
     <w:p>
       <w:pPr>
-        <w:pStyle w:val="a7"/>
+        <w:pStyle w:val="a"/>
         <w:ind w:firstLine="480"/>
       </w:pPr>
       <w:r>
@@ -3409,7 +3799,11 @@
         <w:t>图</w:t>
       </w:r>
       <w:r>
-        <w:t>3)</w:t>
+        <w:t>3</w:t>
+      </w:r>
+      <w:proofErr w:type="gramStart"/>
+      <w:r>
+        <w:t>)</w:t>
       </w:r>
       <w:r>
         <w:t>鉴于</w:t>
@@ -3418,15 +3812,11 @@
         <w:t>RSR2015</w:t>
       </w:r>
       <w:r>
-        <w:t>数据库的样本量有限，</w:t>
-      </w:r>
-      <w:proofErr w:type="gramStart"/>
-      <w:r>
-        <w:t>若扩大</w:t>
+        <w:t>数据库的样本量有限</w:t>
       </w:r>
       <w:proofErr w:type="gramEnd"/>
       <w:r>
-        <w:t>年龄段将创建一个在年龄稀疏分布的说话人，可以人为促进说话人确认的任务。事实上，它展示了在</w:t>
+        <w:t>，若扩大年龄段将创建一个在年龄稀疏分布的说话人，可以人为促进说话人确认的任务。事实上，它展示了在</w:t>
       </w:r>
       <w:proofErr w:type="spellStart"/>
       <w:r>
@@ -3442,7 +3832,7 @@
     </w:p>
     <w:p>
       <w:pPr>
-        <w:pStyle w:val="3"/>
+        <w:pStyle w:val="Heading3"/>
       </w:pPr>
       <w:r>
         <w:t xml:space="preserve">3.2 </w:t>
@@ -3453,20 +3843,15 @@
     </w:p>
     <w:p>
       <w:pPr>
-        <w:pStyle w:val="a7"/>
+        <w:pStyle w:val="a"/>
         <w:ind w:firstLine="480"/>
       </w:pPr>
       <w:r>
         <w:t>RSR2015</w:t>
       </w:r>
       <w:r>
-        <w:t>数据库的</w:t>
-      </w:r>
-      <w:proofErr w:type="gramStart"/>
-      <w:r>
-        <w:t>的</w:t>
-      </w:r>
-      <w:proofErr w:type="gramEnd"/>
+        <w:t>数据库的的</w:t>
+      </w:r>
       <w:r>
         <w:t>9</w:t>
       </w:r>
@@ -3474,7 +3859,11 @@
         <w:t>个会话记录下了室内的一个典型的办公环境。每个主题</w:t>
       </w:r>
       <w:r>
-        <w:t>的录音过程</w:t>
+        <w:t>的录</w:t>
+      </w:r>
+      <w:r>
+        <w:lastRenderedPageBreak/>
+        <w:t>音过程</w:t>
       </w:r>
       <w:r>
         <w:t>都在一天</w:t>
@@ -3501,7 +3890,6 @@
         <w:rPr>
           <w:noProof/>
         </w:rPr>
-        <w:lastRenderedPageBreak/>
         <w:drawing>
           <wp:anchor distT="0" distB="0" distL="114300" distR="114300" simplePos="0" relativeHeight="251661312" behindDoc="0" locked="0" layoutInCell="1" allowOverlap="1" wp14:anchorId="01FB7F37" wp14:editId="284C0A45">
             <wp:simplePos x="0" y="0"/>
@@ -3576,7 +3964,7 @@
     </w:p>
     <w:p>
       <w:pPr>
-        <w:pStyle w:val="a9"/>
+        <w:pStyle w:val="a0"/>
       </w:pPr>
       <w:r>
         <w:t>图</w:t>
@@ -3587,7 +3975,7 @@
     </w:p>
     <w:p>
       <w:pPr>
-        <w:pStyle w:val="a7"/>
+        <w:pStyle w:val="a"/>
         <w:ind w:firstLine="480"/>
       </w:pPr>
       <w:r>
@@ -3719,7 +4107,7 @@
     </w:p>
     <w:p>
       <w:pPr>
-        <w:pStyle w:val="a7"/>
+        <w:pStyle w:val="a"/>
         <w:ind w:firstLine="480"/>
       </w:pPr>
       <w:r>
@@ -3758,7 +4146,7 @@
     </w:p>
     <w:p>
       <w:pPr>
-        <w:pStyle w:val="3"/>
+        <w:pStyle w:val="Heading3"/>
       </w:pPr>
       <w:r>
         <w:t>3.3 3</w:t>
@@ -3769,7 +4157,7 @@
     </w:p>
     <w:p>
       <w:pPr>
-        <w:pStyle w:val="a7"/>
+        <w:pStyle w:val="a"/>
         <w:ind w:firstLine="480"/>
       </w:pPr>
       <w:r>
@@ -3808,7 +4196,7 @@
     </w:p>
     <w:p>
       <w:pPr>
-        <w:pStyle w:val="a7"/>
+        <w:pStyle w:val="a"/>
         <w:ind w:firstLine="480"/>
       </w:pPr>
       <w:r>
@@ -3931,14 +4319,18 @@
     </w:p>
     <w:p>
       <w:pPr>
-        <w:pStyle w:val="a7"/>
+        <w:pStyle w:val="a"/>
         <w:ind w:firstLine="480"/>
       </w:pPr>
       <w:r>
         <w:t>RSR2015</w:t>
       </w:r>
       <w:r>
-        <w:t>数据库的第二部分着重于说话人引导的命令控制任务，说话人通过固定命令的发音来验证或控制家用电器。在</w:t>
+        <w:t>数据库的第二部分着重于说话人引导的命令控制任务，说话人通过固定命</w:t>
+      </w:r>
+      <w:r>
+        <w:lastRenderedPageBreak/>
+        <w:t>令的发音来验证或控制家用电器。在</w:t>
       </w:r>
       <w:r>
         <w:t>9</w:t>
@@ -3950,11 +4342,7 @@
         <w:t>30</w:t>
       </w:r>
       <w:r>
-        <w:t>个简短的命令用来定</w:t>
-      </w:r>
-      <w:r>
-        <w:lastRenderedPageBreak/>
-        <w:t>义位于新加坡</w:t>
+        <w:t>个简短的命令用来定义位于新加坡</w:t>
       </w:r>
       <w:proofErr w:type="spellStart"/>
       <w:r>
@@ -4030,15 +4418,7 @@
         <w:t>)RSR2015</w:t>
       </w:r>
       <w:r>
-        <w:t>数据库的</w:t>
-      </w:r>
-      <w:proofErr w:type="gramStart"/>
-      <w:r>
-        <w:t>整个第二</w:t>
-      </w:r>
-      <w:proofErr w:type="gramEnd"/>
-      <w:r>
-        <w:t>部分包含</w:t>
+        <w:t>数据库的整个第二部分包含</w:t>
       </w:r>
       <w:r>
         <w:t>44</w:t>
@@ -4082,7 +4462,7 @@
     </w:p>
     <w:p>
       <w:pPr>
-        <w:pStyle w:val="a7"/>
+        <w:pStyle w:val="a"/>
         <w:ind w:firstLine="480"/>
       </w:pPr>
       <w:r>
@@ -4119,23 +4499,7 @@
         <w:t>5</w:t>
       </w:r>
       <w:r>
-        <w:t>位数字组成的序列。在跨会话</w:t>
-      </w:r>
-      <w:proofErr w:type="gramStart"/>
-      <w:r>
-        <w:t>时数字</w:t>
-      </w:r>
-      <w:proofErr w:type="gramEnd"/>
-      <w:r>
-        <w:t>序列不同，但是根据说话人身份生成的，</w:t>
-      </w:r>
-      <w:proofErr w:type="gramStart"/>
-      <w:r>
-        <w:t>冒充着</w:t>
-      </w:r>
-      <w:proofErr w:type="gramEnd"/>
-      <w:r>
-        <w:t>也需要正确的发言序列。用于训练和测试的语音材料被约束在十个数字</w:t>
+        <w:t>位数字组成的序列。在跨会话时数字序列不同，但是根据说话人身份生成的，冒充着也需要正确的发言序列。用于训练和测试的语音材料被约束在十个数字</w:t>
       </w:r>
       <w:r>
         <w:t>(0-1-2-3-4-5-6-7-8-9)</w:t>
@@ -4146,7 +4510,7 @@
     </w:p>
     <w:p>
       <w:pPr>
-        <w:pStyle w:val="a7"/>
+        <w:pStyle w:val="a"/>
         <w:ind w:firstLine="480"/>
       </w:pPr>
       <w:r>
@@ -4204,15 +4568,7 @@
         <w:t>RSR2015</w:t>
       </w:r>
       <w:r>
-        <w:t>数据库的</w:t>
-      </w:r>
-      <w:proofErr w:type="gramStart"/>
-      <w:r>
-        <w:t>整个第三</w:t>
-      </w:r>
-      <w:proofErr w:type="gramEnd"/>
-      <w:r>
-        <w:t>部分包含</w:t>
+        <w:t>数据库的整个第三部分包含</w:t>
       </w:r>
       <w:r>
         <w:t>34</w:t>
@@ -4256,7 +4612,7 @@
     </w:p>
     <w:p>
       <w:pPr>
-        <w:pStyle w:val="2"/>
+        <w:pStyle w:val="Heading2"/>
       </w:pPr>
       <w:r>
         <w:t xml:space="preserve">4 </w:t>
@@ -4267,7 +4623,7 @@
     </w:p>
     <w:p>
       <w:pPr>
-        <w:pStyle w:val="a7"/>
+        <w:pStyle w:val="a"/>
         <w:ind w:firstLine="480"/>
       </w:pPr>
       <w:r>
@@ -4334,7 +4690,7 @@
     </w:p>
     <w:p>
       <w:pPr>
-        <w:pStyle w:val="3"/>
+        <w:pStyle w:val="Heading3"/>
       </w:pPr>
       <w:r>
         <w:rPr>
@@ -4402,7 +4758,7 @@
     </w:p>
     <w:p>
       <w:pPr>
-        <w:pStyle w:val="a9"/>
+        <w:pStyle w:val="a0"/>
       </w:pPr>
       <w:r>
         <w:t>图</w:t>
@@ -4413,713 +4769,623 @@
     </w:p>
     <w:p>
       <w:pPr>
-        <w:pStyle w:val="a7"/>
+        <w:pStyle w:val="a"/>
         <w:ind w:firstLine="480"/>
       </w:pPr>
       <w:r>
-        <w:t>文本相关说话人确认系统的特异性，即他们必须模拟说话人特征与内容验证的话语</w:t>
-      </w:r>
-      <w:r>
         <w:lastRenderedPageBreak/>
-        <w:t>的词汇。在过去的三十年，两个主要的趋势一直主导文本相关说话人确认的领域。</w:t>
-      </w:r>
-    </w:p>
-    <w:p>
-      <w:pPr>
-        <w:pStyle w:val="a7"/>
+        <w:t>文本相关说话人确认系统的特异性，即他们必须模拟说话人特征与内容验证的话语的词汇。在过去的三十年，两个主要的趋势一直主导文本相关说话人确认的领域。</w:t>
+      </w:r>
+    </w:p>
+    <w:p>
+      <w:pPr>
+        <w:pStyle w:val="a"/>
         <w:ind w:firstLine="480"/>
       </w:pPr>
       <w:r>
-        <w:t>第一个分类，基于动态规划提出了可用演讲的数量是有限的。它们工作在框架层面，提供了一个精确建模的时间结构提供的语音发音，但是缺乏概括能力生成方法。特别是，作为动态编程技术通常提供欧几里</w:t>
+        <w:t>第一个分类，基于动态规划提出了可用演讲的数量是有限的。它们工作在框架层面，提供了一个精确建模的时间结构提供的语音发音，但是缺乏概括能力生成方法。特别是，作为动态编程技术通常提供欧几里得距离而不是语音样本之间的似然概率，因此需要额外的确认说话人的决策机制，它通常是作为概率假设检验领域制定。通过引入距离标准化或多模板方法，已经多次弥补说话人内在的变化。如超音段和源特性的额外的信息，也可以用来增强系统。</w:t>
+      </w:r>
+    </w:p>
+    <w:p>
+      <w:pPr>
+        <w:pStyle w:val="a"/>
+        <w:ind w:firstLine="480"/>
+      </w:pPr>
+      <w:r>
+        <w:t>第二个分类器，是目前最常见的，是基于隐马尔可夫模型</w:t>
+      </w:r>
+      <w:r>
+        <w:t>(HMM)</w:t>
+      </w:r>
+      <w:r>
+        <w:t>。隐马尔可夫模型是更强地适应语音信号的变化，可以利用一个更大的数量或训练数据。此外，取得进展的领域使得文本无关的说话人识别和语音识别受益。在实践中，文本相关的说话人确认面临不同的使用情况，每一个都有一个独特的建模和运行时的要求。依照</w:t>
+      </w:r>
+      <w:r>
+        <w:t>HMM</w:t>
+      </w:r>
+      <w:r>
+        <w:t>模型，模型的粒度可以根据代表的演讲话语的时间结构订制。基于手机系统提供优秀的粒度可用于任何词汇内容在</w:t>
+      </w:r>
+      <w:r>
+        <w:t>HMM</w:t>
+      </w:r>
+      <w:r>
+        <w:t>建模词组或整个话语，其粒度越小，越受制于有限的词汇。研究还进行了改善这些模型的鲁棒性的信道和扬声器的变化。研究还进行了改善这些模型的鲁棒性的信道和扬声器的变化。在</w:t>
+      </w:r>
+      <w:proofErr w:type="spellStart"/>
+      <w:r>
+        <w:t>Chatzis</w:t>
+      </w:r>
+      <w:proofErr w:type="spellEnd"/>
+      <w:r>
+        <w:t>和</w:t>
+      </w:r>
+      <w:proofErr w:type="spellStart"/>
+      <w:r>
+        <w:t>varvarigou</w:t>
+      </w:r>
+      <w:proofErr w:type="spellEnd"/>
+      <w:r>
+        <w:t>(2007)</w:t>
+      </w:r>
+      <w:r>
+        <w:t>中，隐马尔可夫模型的状态的高斯分布用</w:t>
+      </w:r>
+      <w:r>
+        <w:t>t-</w:t>
+      </w:r>
+      <w:r>
+        <w:t>分布代替，面对时有更强大的噪音鲁棒性。在</w:t>
+      </w:r>
+      <w:proofErr w:type="spellStart"/>
+      <w:r>
+        <w:t>Aronowitz</w:t>
+      </w:r>
+      <w:proofErr w:type="spellEnd"/>
+      <w:r>
+        <w:t>(2012)</w:t>
+      </w:r>
+      <w:r>
+        <w:t>，作者采用的支持向量机的概念与扰动属性投影</w:t>
+      </w:r>
+      <w:r>
+        <w:t>(NAP)</w:t>
+      </w:r>
+      <w:r>
+        <w:t>，也是使用隐马尔可夫模型。尽管这种方法的良好性能，但它是有限的情况下，系统的所有用户共享相同的密码，因为所需的</w:t>
+      </w:r>
+      <w:r>
+        <w:t>NAP</w:t>
+      </w:r>
+      <w:r>
+        <w:t>矩阵训练数据量。</w:t>
+      </w:r>
+    </w:p>
+    <w:p>
+      <w:pPr>
+        <w:pStyle w:val="a"/>
+        <w:ind w:firstLine="480"/>
+      </w:pPr>
+      <w:r>
+        <w:t>在其他的文献作品提出了利用人工神经网络或基于表示频谱使用的语音的时间结构模型。不同的建模方法，最终可以结合以弥补各自的弱点。</w:t>
+      </w:r>
+    </w:p>
+    <w:p>
+      <w:pPr>
+        <w:pStyle w:val="a"/>
+        <w:ind w:firstLine="480"/>
+      </w:pPr>
+      <w:r>
+        <w:t>最后，文本无关的说话人确认系统也从一些系统中找到灵感。在经典的基于</w:t>
+      </w:r>
+      <w:r>
+        <w:t>GMM/UBM</w:t>
+      </w:r>
+      <w:r>
+        <w:t>或更近的</w:t>
+      </w:r>
+      <w:r>
+        <w:t xml:space="preserve"> </w:t>
+      </w:r>
+      <w:proofErr w:type="spellStart"/>
+      <w:r>
+        <w:t>i</w:t>
+      </w:r>
+      <w:proofErr w:type="spellEnd"/>
+      <w:r>
+        <w:t>-vector</w:t>
+      </w:r>
+      <w:r>
+        <w:t>表示的体系结构已被证明是在采用文本相关的说话人验证所需的词汇信息有优势。这些系统的成功都有局限性，因为他们没有明确地使用好言语的时空结构的优点。然而它有可能将这些方法与语音识别引擎结合，有效地在一个额外的计算成本交换内容确认说话人和语音。</w:t>
+      </w:r>
+    </w:p>
+    <w:p>
+      <w:pPr>
+        <w:pStyle w:val="a"/>
+        <w:ind w:firstLine="480"/>
+      </w:pPr>
+      <w:r>
+        <w:t>从贝叶斯观点，基于生成的方法系统是优于依靠感的动态规划，在容易校正和解释以决定的时候可以产生似然比得分。在下面，我们提出了两个最先进的文本相关的说话人确认系统：</w:t>
+      </w:r>
+      <w:proofErr w:type="spellStart"/>
+      <w:r>
+        <w:t>HiLAM</w:t>
+      </w:r>
+      <w:proofErr w:type="spellEnd"/>
+      <w:r>
+        <w:t>说话者验证引擎基于</w:t>
+      </w:r>
+      <w:r>
+        <w:t>GMM</w:t>
+      </w:r>
+      <w:r>
+        <w:t>和</w:t>
+      </w:r>
+      <w:r>
+        <w:t>HMM</w:t>
+      </w:r>
+      <w:r>
+        <w:t>建模和</w:t>
+      </w:r>
+      <w:proofErr w:type="spellStart"/>
+      <w:r>
+        <w:t>i</w:t>
+      </w:r>
+      <w:proofErr w:type="spellEnd"/>
+      <w:r>
+        <w:t>-vector</w:t>
+      </w:r>
+      <w:r>
+        <w:t>系统，这两者都产生自然的似然比。</w:t>
+      </w:r>
+    </w:p>
+    <w:p>
+      <w:pPr>
+        <w:pStyle w:val="Heading3"/>
+      </w:pPr>
+      <w:r>
+        <w:t xml:space="preserve">4.2 </w:t>
+      </w:r>
+      <w:r>
+        <w:t>文本相关系统</w:t>
+      </w:r>
+      <w:proofErr w:type="spellStart"/>
+      <w:r>
+        <w:t>HiLAM</w:t>
+      </w:r>
+      <w:proofErr w:type="spellEnd"/>
+    </w:p>
+    <w:p>
+      <w:pPr>
+        <w:pStyle w:val="Heading4"/>
+      </w:pPr>
+      <w:r>
+        <w:t xml:space="preserve">4.2.1 </w:t>
+      </w:r>
+      <w:r>
+        <w:t>话语的建模</w:t>
+      </w:r>
+    </w:p>
+    <w:p>
+      <w:pPr>
+        <w:pStyle w:val="a"/>
+        <w:ind w:firstLine="480"/>
+      </w:pPr>
+      <w:r>
+        <w:t>分层的多层声学模型</w:t>
+      </w:r>
+      <w:r>
+        <w:t>(</w:t>
+      </w:r>
+      <w:proofErr w:type="spellStart"/>
+      <w:r>
+        <w:t>HiLAM</w:t>
+      </w:r>
+      <w:proofErr w:type="spellEnd"/>
+      <w:r>
+        <w:t>)</w:t>
+      </w:r>
+      <w:r>
+        <w:t>是一个文本相关的说话人确认引擎，已被</w:t>
+      </w:r>
+      <w:r>
+        <w:t>Lee</w:t>
+      </w:r>
+      <w:r>
+        <w:t>等人和</w:t>
+      </w:r>
+      <w:proofErr w:type="spellStart"/>
+      <w:r>
+        <w:t>Larcher</w:t>
+      </w:r>
+      <w:proofErr w:type="spellEnd"/>
+      <w:r>
+        <w:t>等人描述。图</w:t>
+      </w:r>
+      <w:r>
+        <w:t>5</w:t>
+      </w:r>
+      <w:r>
+        <w:t>是经典的</w:t>
+      </w:r>
+      <w:r>
+        <w:t>GMM/UBM</w:t>
+      </w:r>
+      <w:r>
+        <w:t>方法的一个扩展描述。在这种架构中所有的发射概率的混合高斯分布</w:t>
+      </w:r>
+      <w:r>
+        <w:t>(GMM)</w:t>
+      </w:r>
+      <w:r>
+        <w:t>共享相同的方差和权值参数。前两层类似于标准</w:t>
+      </w:r>
+      <w:r>
+        <w:t>GMM/UBM</w:t>
+      </w:r>
+      <w:r>
+        <w:t>在上层模型一般语音的声学空间的</w:t>
+      </w:r>
+      <w:r>
+        <w:t>UBM</w:t>
+      </w:r>
+      <w:r>
+        <w:t>。中间层是文本无关的说话人模型的一个经典的</w:t>
+      </w:r>
+      <w:r>
+        <w:t>UBM</w:t>
+      </w:r>
+      <w:r>
+        <w:t>的最大的后验适应。底层的能力取决于隐马尔科夫模型</w:t>
+      </w:r>
+      <w:r>
+        <w:t>(HMM</w:t>
       </w:r>
       <w:proofErr w:type="gramStart"/>
       <w:r>
-        <w:t>得距离</w:t>
+        <w:t>)</w:t>
+      </w:r>
+      <w:r>
+        <w:t>从左到右利用密码短语的具体时间结构</w:t>
       </w:r>
       <w:proofErr w:type="gramEnd"/>
       <w:r>
-        <w:t>而不是语音样本之间的似然概率，因此需要额外的确认说话人的决策机制，它通常是作为概率假设检验领域制定。通过引入距离标准化或多模板方法，已经多次弥补说话人内在的变化。如超音段和</w:t>
-      </w:r>
-      <w:proofErr w:type="gramStart"/>
-      <w:r>
-        <w:t>源特性</w:t>
-      </w:r>
-      <w:proofErr w:type="gramEnd"/>
-      <w:r>
-        <w:t>的额外的信息，也可以用来增强系统。</w:t>
-      </w:r>
-    </w:p>
-    <w:p>
-      <w:pPr>
-        <w:pStyle w:val="a7"/>
+        <w:t>。每个</w:t>
+      </w:r>
+      <w:r>
+        <w:t>HMM</w:t>
+      </w:r>
+      <w:r>
+        <w:t>状态发射概率密度函数是来自中间层的说话人依赖</w:t>
+      </w:r>
+      <w:r>
+        <w:t>GMM</w:t>
+      </w:r>
+      <w:r>
+        <w:t>。这些</w:t>
+      </w:r>
+      <w:r>
+        <w:t>GMM</w:t>
+      </w:r>
+      <w:r>
+        <w:t>改编自文本无关的说话人模型跟随</w:t>
+      </w:r>
+      <w:r>
+        <w:t>MAP</w:t>
+      </w:r>
+      <w:r>
+        <w:t>标准。适于只</w:t>
+      </w:r>
+      <w:r>
+        <w:lastRenderedPageBreak/>
+        <w:t>有平均参数，它不同于</w:t>
+      </w:r>
+      <w:proofErr w:type="spellStart"/>
+      <w:r>
+        <w:t>Larcher</w:t>
+      </w:r>
+      <w:proofErr w:type="spellEnd"/>
+      <w:r>
+        <w:t>等人最初提出的权重参数的调整。使用连续密度隐马尔可夫模型</w:t>
+      </w:r>
+      <w:r>
+        <w:t>(CDHMM)</w:t>
+      </w:r>
+      <w:r>
+        <w:t>，这基本上取代了原工作中的计算费用高的半连续隐马尔可夫模型</w:t>
+      </w:r>
+      <w:r>
+        <w:t>(SCHMM)</w:t>
+      </w:r>
+      <w:r>
+        <w:t>，以提供更高的精度。</w:t>
+      </w:r>
+    </w:p>
+    <w:p>
+      <w:pPr>
+        <w:pStyle w:val="a"/>
         <w:ind w:firstLine="480"/>
       </w:pPr>
-      <w:r>
-        <w:t>第二个分类器，是目前最常见的，是基于</w:t>
-      </w:r>
-      <w:proofErr w:type="gramStart"/>
-      <w:r>
-        <w:t>隐</w:t>
-      </w:r>
-      <w:proofErr w:type="gramEnd"/>
-      <w:r>
-        <w:t>马尔可夫模型</w:t>
-      </w:r>
-      <w:r>
-        <w:t>(HMM)</w:t>
+      <w:proofErr w:type="spellStart"/>
+      <w:r>
+        <w:t>HiLAM</w:t>
+      </w:r>
+      <w:proofErr w:type="spellEnd"/>
+      <w:r>
+        <w:t>的训练和原来</w:t>
+      </w:r>
+      <w:proofErr w:type="spellStart"/>
+      <w:r>
+        <w:t>Larcher</w:t>
+      </w:r>
+      <w:proofErr w:type="spellEnd"/>
+      <w:r>
+        <w:t>等人的描述类似。首先训练性别独立的</w:t>
+      </w:r>
+      <w:r>
+        <w:t>UBM</w:t>
+      </w:r>
+      <w:r>
+        <w:t>模型的声学空间。文本无关的说话人模型，改编自所有数据明显的目标说话人的</w:t>
+      </w:r>
+      <w:r>
+        <w:t>UBM</w:t>
+      </w:r>
+      <w:r>
+        <w:t>。最后一个迭代训练进行训练的第三层</w:t>
+      </w:r>
+      <w:r>
+        <w:t>HMM</w:t>
+      </w:r>
+      <w:r>
+        <w:t>模型。为了对每一个密码初始化</w:t>
+      </w:r>
+      <w:r>
+        <w:t>HMM</w:t>
+      </w:r>
+      <w:r>
+        <w:t>，话语切成相同长度的</w:t>
+      </w:r>
+      <w:r>
+        <w:t>S</w:t>
+      </w:r>
+      <w:r>
+        <w:t>段｛</w:t>
+      </w:r>
+      <w:proofErr w:type="spellStart"/>
+      <w:r>
+        <w:t>seg</w:t>
+      </w:r>
+      <w:proofErr w:type="spellEnd"/>
+      <w:r>
+        <w:t>｝。</w:t>
+      </w:r>
+      <w:r>
+        <w:t>HMM</w:t>
+      </w:r>
+      <w:r>
+        <w:t>的每个状态适于使用相应的</w:t>
+      </w:r>
+      <w:proofErr w:type="spellStart"/>
+      <w:r>
+        <w:t>seg</w:t>
+      </w:r>
+      <w:proofErr w:type="spellEnd"/>
+      <w:r>
+        <w:t xml:space="preserve"> </w:t>
+      </w:r>
+      <w:proofErr w:type="spellStart"/>
+      <w:r>
+        <w:t>i</w:t>
+      </w:r>
+      <w:proofErr w:type="spellEnd"/>
+      <w:r>
+        <w:t>的</w:t>
+      </w:r>
+      <w:r>
+        <w:t>GMM</w:t>
+      </w:r>
+      <w:r>
+        <w:t>的中间层。然后利用</w:t>
+      </w:r>
+      <w:r>
+        <w:t>HMM</w:t>
+      </w:r>
+      <w:r>
+        <w:t>进行改编一个新的分割。</w:t>
+      </w:r>
+      <w:r>
+        <w:t>Viterbi</w:t>
+      </w:r>
+      <w:r>
+        <w:t>算法在这个目的中用到。这个迭代过程直到</w:t>
+      </w:r>
+      <w:r>
+        <w:t>Viterbi</w:t>
+      </w:r>
+      <w:r>
+        <w:t>路径收敛。状态数的选择是经验性的。</w:t>
+      </w:r>
+      <w:r>
+        <w:t>HMM</w:t>
+      </w:r>
+      <w:r>
+        <w:t>的从左至右的转换概率设置成相等的。在测试过程中，给定一个语音序列</w:t>
+      </w:r>
+      <w:r>
+        <w:t>X</w:t>
+      </w:r>
+      <w:r>
+        <w:t>，一个文本相关的评分，</w:t>
+      </w:r>
+      <w:r>
+        <w:t>STD(X)</w:t>
+      </w:r>
+      <w:r>
+        <w:t>，计算公式</w:t>
+      </w:r>
+      <w:r>
+        <w:t>STD(x)=log(LHMM(x)/LUBM(x))</w:t>
       </w:r>
       <w:r>
         <w:t>。</w:t>
       </w:r>
-      <w:proofErr w:type="gramStart"/>
-      <w:r>
-        <w:t>隐</w:t>
-      </w:r>
-      <w:proofErr w:type="gramEnd"/>
-      <w:r>
-        <w:t>马尔可夫模型是更强地适应语音信号的变化，可以利用一个更大的数量或训练数据。此外，取得进展的领域使得文本无关的说话人识别和语音识别受益。在实践中，文本相关的说话人确认面临不同的使用情况，每一个都有一个独特的建模和运行时的要求。依照</w:t>
+      <w:r>
+        <w:t>STD(X)</w:t>
+      </w:r>
+      <w:r>
+        <w:t>是给定的序列的可能性之间的文本相关的说话人模型对齐的维特比译码</w:t>
+      </w:r>
+      <w:r>
+        <w:t>LHMM(x)</w:t>
+      </w:r>
+      <w:r>
+        <w:t>和</w:t>
+      </w:r>
+      <w:r>
+        <w:t>X</w:t>
+      </w:r>
+      <w:r>
+        <w:t>在</w:t>
+      </w:r>
+      <w:r>
+        <w:t>UBM</w:t>
+      </w:r>
+      <w:r>
+        <w:t>的似然比</w:t>
+      </w:r>
+      <w:r>
+        <w:t>LUBM(x)</w:t>
+      </w:r>
+      <w:r>
+        <w:t>的对数比。当建模的句子从第一部分开始时，每个半连续</w:t>
       </w:r>
       <w:r>
         <w:t>HMM</w:t>
       </w:r>
       <w:r>
-        <w:t>模型，模型的粒度可以根据代表的演讲话语的时间结构订制。基于手机系统提供优秀的粒度可用于任何词汇内容在</w:t>
+        <w:t>的状态数在依照经验设置为</w:t>
+      </w:r>
+      <w:r>
+        <w:t>5</w:t>
+      </w:r>
+      <w:r>
+        <w:t>，它被设置为</w:t>
+      </w:r>
+      <w:r>
+        <w:t>3</w:t>
+      </w:r>
+      <w:r>
+        <w:t>时，较短的命令从第二部分建模。</w:t>
+      </w:r>
+    </w:p>
+    <w:p>
+      <w:pPr>
+        <w:pStyle w:val="Heading4"/>
+      </w:pPr>
+      <w:r>
+        <w:t xml:space="preserve">4.2.2 </w:t>
+      </w:r>
+      <w:r>
+        <w:t>数字的建模</w:t>
+      </w:r>
+    </w:p>
+    <w:p>
+      <w:pPr>
+        <w:pStyle w:val="a"/>
+        <w:ind w:firstLine="480"/>
+      </w:pPr>
+      <w:r>
+        <w:t>一种改进的</w:t>
+      </w:r>
+      <w:proofErr w:type="spellStart"/>
+      <w:r>
+        <w:t>HiLAM</w:t>
+      </w:r>
+      <w:proofErr w:type="spellEnd"/>
+      <w:r>
+        <w:t>版本已经发展到可以处理随机提示数字。该结构的两层类似原始模型。在训练时，每个说话人对几个</w:t>
+      </w:r>
+      <w:r>
+        <w:t>10</w:t>
+      </w:r>
+      <w:r>
+        <w:t>位英文数字发音。目标说话人的录音是从自动分割含有十个高斯百位数的训练集，采用说话人</w:t>
+      </w:r>
+      <w:r>
+        <w:t>GMM</w:t>
+      </w:r>
+      <w:r>
+        <w:t>从中间层采用最大后验概率</w:t>
+      </w:r>
+      <w:r>
+        <w:t>MAP</w:t>
+      </w:r>
+      <w:r>
+        <w:t>准则。请注意，训练的话语的分割是通过使用一个先进的语音识别系统的状态，因此没有迭代适应进行训练的</w:t>
       </w:r>
       <w:r>
         <w:t>HMM</w:t>
       </w:r>
       <w:r>
-        <w:t>建模词组或整个话语，其粒度越小，越受制于有限的词汇。研究还进行了改善这些模型的鲁棒性的信道和扬声器的变化。研究还进行了改善这些模型的鲁棒性的信道和扬声器的变化。在</w:t>
+        <w:t>组成。在测试过程中，给定一个随机提示序列的</w:t>
+      </w:r>
+      <w:r>
+        <w:t>N</w:t>
+      </w:r>
+      <w:r>
+        <w:t>个数字，从左到右的</w:t>
+      </w:r>
+      <w:r>
+        <w:t>HMM</w:t>
+      </w:r>
+      <w:r>
+        <w:t>组成与相应的</w:t>
+      </w:r>
+      <w:r>
+        <w:t>N</w:t>
+      </w:r>
+      <w:r>
+        <w:t>个数字模型。确认得分计算式是根据的使用</w:t>
+      </w:r>
+      <w:r>
+        <w:t>Viterbi</w:t>
+      </w:r>
+      <w:r>
+        <w:t>对齐得到的试验段在</w:t>
+      </w:r>
+      <w:r>
+        <w:t>HMM</w:t>
+      </w:r>
+      <w:r>
+        <w:t>的拟然性。</w:t>
+      </w:r>
+    </w:p>
+    <w:p>
+      <w:pPr>
+        <w:pStyle w:val="Heading3"/>
+      </w:pPr>
+      <w:r>
+        <w:t xml:space="preserve">4.3 </w:t>
+      </w:r>
+      <w:r>
+        <w:t>标准</w:t>
       </w:r>
       <w:proofErr w:type="spellStart"/>
       <w:r>
-        <w:t>Chatzis</w:t>
+        <w:t>i</w:t>
       </w:r>
       <w:proofErr w:type="spellEnd"/>
       <w:r>
-        <w:t>和</w:t>
-      </w:r>
-      <w:proofErr w:type="spellStart"/>
-      <w:r>
-        <w:t>varvarigou</w:t>
-      </w:r>
-      <w:proofErr w:type="spellEnd"/>
-      <w:r>
-        <w:t>(2007)</w:t>
-      </w:r>
-      <w:r>
-        <w:t>中，隐马尔可夫模型的状态的高斯分布用</w:t>
-      </w:r>
-      <w:r>
-        <w:t>t-</w:t>
-      </w:r>
-      <w:r>
-        <w:t>分布代替，面对时有更强大的噪音鲁棒性。在</w:t>
-      </w:r>
-      <w:proofErr w:type="spellStart"/>
-      <w:r>
-        <w:t>Aronowitz</w:t>
-      </w:r>
-      <w:proofErr w:type="spellEnd"/>
-      <w:r>
-        <w:t>(2012)</w:t>
-      </w:r>
-      <w:r>
-        <w:t>，作者采用的支持</w:t>
-      </w:r>
-      <w:proofErr w:type="gramStart"/>
-      <w:r>
-        <w:t>向量机</w:t>
-      </w:r>
-      <w:proofErr w:type="gramEnd"/>
-      <w:r>
-        <w:t>的概念与扰动属性投影</w:t>
-      </w:r>
-      <w:r>
-        <w:t>(NAP)</w:t>
-      </w:r>
-      <w:r>
-        <w:t>，也是使用</w:t>
-      </w:r>
-      <w:proofErr w:type="gramStart"/>
-      <w:r>
-        <w:t>隐</w:t>
-      </w:r>
-      <w:proofErr w:type="gramEnd"/>
-      <w:r>
-        <w:t>马尔可夫模型。尽管这种方法的良好性能，但它是有限的情况下，系统的所有用户共享相同的密码，因为所需的</w:t>
-      </w:r>
-      <w:r>
-        <w:t>NAP</w:t>
-      </w:r>
-      <w:r>
-        <w:t>矩阵训练数据量。</w:t>
-      </w:r>
-    </w:p>
-    <w:p>
-      <w:pPr>
-        <w:pStyle w:val="a7"/>
-        <w:ind w:firstLine="480"/>
-      </w:pPr>
-      <w:r>
-        <w:t>在其他的文献作品提出了利用人工神经网络或基于表示频谱使用的语音的时间结构模型。不同的建模方法，最终可以结合以弥补各自的弱点。</w:t>
-      </w:r>
-    </w:p>
-    <w:p>
-      <w:pPr>
-        <w:pStyle w:val="a7"/>
-        <w:ind w:firstLine="480"/>
-      </w:pPr>
-      <w:r>
-        <w:t>最后，文本无关的说话人确认系统也从一些系统中找到灵感。在经典的基于</w:t>
-      </w:r>
-      <w:r>
-        <w:t>GMM/UBM</w:t>
-      </w:r>
-      <w:r>
-        <w:t>或更近的</w:t>
-      </w:r>
-      <w:r>
-        <w:t xml:space="preserve"> </w:t>
-      </w:r>
-      <w:proofErr w:type="spellStart"/>
-      <w:r>
-        <w:t>i</w:t>
-      </w:r>
-      <w:proofErr w:type="spellEnd"/>
-      <w:r>
         <w:t>-vector</w:t>
       </w:r>
       <w:r>
-        <w:t>表示的体系结构已被证明是在采用文本相关的说话人验证所需的词汇信息有优势。这些系统的成功都有局限性，因为他们没有明确地使用好言语的时空结构的优点。然而它有可能将这些方法与语音识别引擎结合，有效地在一个额外的计算成本交换内容确认说话人和语音。</w:t>
-      </w:r>
-    </w:p>
-    <w:p>
-      <w:pPr>
-        <w:pStyle w:val="a7"/>
-        <w:ind w:firstLine="480"/>
-      </w:pPr>
-      <w:r>
-        <w:t>从贝叶斯观点，基于生成的方法系统是优于依靠感的动态规划，在容易校正和解释以决定的时候可以产生似然比得分。在下面，我们提出了两个最先进的文本相关的说话人确认系统：</w:t>
-      </w:r>
-      <w:proofErr w:type="spellStart"/>
-      <w:r>
-        <w:t>HiLAM</w:t>
-      </w:r>
-      <w:proofErr w:type="spellEnd"/>
-      <w:r>
-        <w:t>说话者验证引擎基于</w:t>
-      </w:r>
-      <w:r>
-        <w:t>GMM</w:t>
-      </w:r>
-      <w:r>
-        <w:t>和</w:t>
-      </w:r>
-      <w:r>
-        <w:t>HMM</w:t>
-      </w:r>
-      <w:r>
-        <w:t>建模和</w:t>
-      </w:r>
-      <w:proofErr w:type="spellStart"/>
-      <w:r>
-        <w:t>i</w:t>
-      </w:r>
-      <w:proofErr w:type="spellEnd"/>
-      <w:r>
-        <w:t>-vector</w:t>
-      </w:r>
-      <w:r>
-        <w:t>系统，这两者都产生自然的似然比。</w:t>
-      </w:r>
-    </w:p>
-    <w:p>
-      <w:pPr>
-        <w:pStyle w:val="3"/>
-      </w:pPr>
-      <w:r>
-        <w:t xml:space="preserve">4.2 </w:t>
-      </w:r>
-      <w:r>
-        <w:t>文本相关系统</w:t>
-      </w:r>
-      <w:proofErr w:type="spellStart"/>
-      <w:r>
-        <w:t>HiLAM</w:t>
-      </w:r>
-      <w:proofErr w:type="spellEnd"/>
-    </w:p>
-    <w:p>
-      <w:pPr>
-        <w:pStyle w:val="4"/>
-      </w:pPr>
-      <w:r>
-        <w:t xml:space="preserve">4.2.1 </w:t>
-      </w:r>
-      <w:r>
-        <w:t>话语的建模</w:t>
-      </w:r>
-    </w:p>
-    <w:p>
-      <w:pPr>
-        <w:pStyle w:val="a7"/>
-        <w:ind w:firstLine="480"/>
-      </w:pPr>
-      <w:r>
-        <w:t>分层的多层声学模型</w:t>
-      </w:r>
-      <w:r>
-        <w:t>(</w:t>
-      </w:r>
-      <w:proofErr w:type="spellStart"/>
-      <w:r>
-        <w:t>HiLAM</w:t>
-      </w:r>
-      <w:proofErr w:type="spellEnd"/>
-      <w:r>
-        <w:t>)</w:t>
-      </w:r>
-      <w:r>
-        <w:t>是一个文本相关的说话人确认引擎，已被</w:t>
-      </w:r>
-      <w:r>
-        <w:t>Lee</w:t>
-      </w:r>
-      <w:r>
-        <w:t>等人和</w:t>
-      </w:r>
-      <w:proofErr w:type="spellStart"/>
-      <w:r>
-        <w:t>Larcher</w:t>
-      </w:r>
-      <w:proofErr w:type="spellEnd"/>
-      <w:r>
-        <w:t>等人描述。图</w:t>
-      </w:r>
-      <w:r>
-        <w:t>5</w:t>
-      </w:r>
-      <w:r>
-        <w:t>是经典的</w:t>
-      </w:r>
-      <w:r>
-        <w:t>GMM/UBM</w:t>
-      </w:r>
-      <w:r>
-        <w:t>方法的一个扩展描述。在这种架构中所有的发射概率的混合高斯分布</w:t>
-      </w:r>
-      <w:r>
-        <w:t>(GMM)</w:t>
-      </w:r>
-      <w:r>
-        <w:t>共享相同的方差和权值参数。前两层类似于标准</w:t>
-      </w:r>
-      <w:r>
-        <w:t>GMM/UBM</w:t>
-      </w:r>
-      <w:r>
-        <w:t>在上层模型一般语音的声学空间的</w:t>
-      </w:r>
-      <w:r>
-        <w:t>UBM</w:t>
-      </w:r>
-      <w:r>
-        <w:t>。中间层是文本无关的说话人模型的一个经典的</w:t>
-      </w:r>
-      <w:r>
-        <w:t>UBM</w:t>
-      </w:r>
-      <w:r>
-        <w:t>的最大的后验适应。底层的能力取决于</w:t>
-      </w:r>
-      <w:proofErr w:type="gramStart"/>
-      <w:r>
-        <w:t>隐</w:t>
-      </w:r>
-      <w:proofErr w:type="gramEnd"/>
-      <w:r>
-        <w:t>马尔科夫模型</w:t>
-      </w:r>
-      <w:r>
-        <w:t>(HMM)</w:t>
-      </w:r>
-      <w:r>
-        <w:t>从左到</w:t>
-      </w:r>
-      <w:proofErr w:type="gramStart"/>
-      <w:r>
-        <w:t>右利用</w:t>
-      </w:r>
-      <w:proofErr w:type="gramEnd"/>
-      <w:r>
-        <w:t>密码短语的具体时间结构。每个</w:t>
-      </w:r>
-      <w:r>
-        <w:t>HMM</w:t>
-      </w:r>
-      <w:r>
-        <w:t>状态发射概率密度函数是来自中间层的说话人依赖</w:t>
-      </w:r>
-      <w:r>
-        <w:t>GMM</w:t>
-      </w:r>
-      <w:r>
-        <w:t>。这些</w:t>
-      </w:r>
-      <w:r>
-        <w:t>GMM</w:t>
-      </w:r>
-      <w:r>
-        <w:t>改编自文本无关的说话人模型跟随</w:t>
-      </w:r>
-      <w:r>
-        <w:t>MAP</w:t>
-      </w:r>
-      <w:r>
-        <w:t>标准。适于只有平均参数，它不同于</w:t>
-      </w:r>
-      <w:proofErr w:type="spellStart"/>
-      <w:r>
-        <w:t>Larcher</w:t>
-      </w:r>
-      <w:proofErr w:type="spellEnd"/>
-      <w:r>
-        <w:t>等人最初提出的权重参数的调整。使用连续密度</w:t>
-      </w:r>
-      <w:proofErr w:type="gramStart"/>
-      <w:r>
-        <w:t>隐</w:t>
-      </w:r>
-      <w:proofErr w:type="gramEnd"/>
-      <w:r>
-        <w:t>马尔</w:t>
-      </w:r>
-      <w:r>
-        <w:lastRenderedPageBreak/>
-        <w:t>可夫模型</w:t>
-      </w:r>
-      <w:r>
-        <w:t>(CDHMM)</w:t>
-      </w:r>
-      <w:r>
-        <w:t>，这基本上取代了原工作中的计算费用高的半连续</w:t>
-      </w:r>
-      <w:proofErr w:type="gramStart"/>
-      <w:r>
-        <w:t>隐</w:t>
-      </w:r>
-      <w:proofErr w:type="gramEnd"/>
-      <w:r>
-        <w:t>马尔可夫模型</w:t>
-      </w:r>
-      <w:r>
-        <w:t>(SCHMM)</w:t>
-      </w:r>
-      <w:r>
-        <w:t>，以提供更高的精度。</w:t>
-      </w:r>
-    </w:p>
-    <w:p>
-      <w:pPr>
-        <w:pStyle w:val="a7"/>
-        <w:ind w:firstLine="480"/>
-      </w:pPr>
-      <w:proofErr w:type="spellStart"/>
-      <w:r>
-        <w:t>HiLAM</w:t>
-      </w:r>
-      <w:proofErr w:type="spellEnd"/>
-      <w:r>
-        <w:t>的训练和原来</w:t>
-      </w:r>
-      <w:proofErr w:type="spellStart"/>
-      <w:r>
-        <w:t>Larcher</w:t>
-      </w:r>
-      <w:proofErr w:type="spellEnd"/>
-      <w:r>
-        <w:t>等人的描述类似。首先训练性别独立的</w:t>
-      </w:r>
-      <w:r>
-        <w:t>UBM</w:t>
-      </w:r>
-      <w:r>
-        <w:t>模型的声学空间。文本无关的说话人模型，改编自所有数据明显的目标说话人的</w:t>
-      </w:r>
-      <w:r>
-        <w:t>UBM</w:t>
-      </w:r>
-      <w:r>
-        <w:t>。最后一个迭代训练进行训练的第三层</w:t>
-      </w:r>
-      <w:r>
-        <w:t>HMM</w:t>
-      </w:r>
-      <w:r>
-        <w:t>模型。为了对每一个密码初始化</w:t>
-      </w:r>
-      <w:r>
-        <w:t>HMM</w:t>
-      </w:r>
-      <w:r>
-        <w:t>，话语切成相同长度的</w:t>
-      </w:r>
-      <w:r>
-        <w:t>S</w:t>
-      </w:r>
-      <w:r>
-        <w:t>段｛</w:t>
-      </w:r>
-      <w:proofErr w:type="spellStart"/>
-      <w:r>
-        <w:t>seg</w:t>
-      </w:r>
-      <w:proofErr w:type="spellEnd"/>
-      <w:r>
-        <w:t>｝。</w:t>
-      </w:r>
-      <w:r>
-        <w:t>HMM</w:t>
-      </w:r>
-      <w:r>
-        <w:t>的每个状态适于使用相应的</w:t>
-      </w:r>
-      <w:proofErr w:type="spellStart"/>
-      <w:r>
-        <w:t>seg</w:t>
-      </w:r>
-      <w:proofErr w:type="spellEnd"/>
-      <w:r>
-        <w:t xml:space="preserve"> </w:t>
-      </w:r>
-      <w:proofErr w:type="spellStart"/>
-      <w:r>
-        <w:t>i</w:t>
-      </w:r>
-      <w:proofErr w:type="spellEnd"/>
-      <w:r>
-        <w:t>的</w:t>
-      </w:r>
-      <w:r>
-        <w:t>GMM</w:t>
-      </w:r>
-      <w:r>
-        <w:t>的中间层。然后利用</w:t>
-      </w:r>
-      <w:r>
-        <w:t>HMM</w:t>
-      </w:r>
-      <w:r>
-        <w:t>进行改编一个新的分割。</w:t>
-      </w:r>
-      <w:r>
-        <w:t>Viterbi</w:t>
-      </w:r>
-      <w:r>
-        <w:t>算法在这个目的中用到。这个迭代过程直到</w:t>
-      </w:r>
-      <w:r>
-        <w:t>Viterbi</w:t>
-      </w:r>
-      <w:r>
-        <w:t>路径收敛。状态数的选择是经验性的。</w:t>
-      </w:r>
-      <w:r>
-        <w:t>HMM</w:t>
-      </w:r>
-      <w:r>
-        <w:t>的从左至右的转换概率设置成相等的。在测试过程中，给定一个语音序列</w:t>
-      </w:r>
-      <w:r>
-        <w:t>X</w:t>
-      </w:r>
-      <w:r>
-        <w:t>，一个文本相关的评分，</w:t>
-      </w:r>
-      <w:r>
-        <w:t>STD(X)</w:t>
-      </w:r>
-      <w:r>
-        <w:t>，计算公式</w:t>
-      </w:r>
-      <w:r>
-        <w:t>STD(x)=log(LHMM(x)/LUBM(x))</w:t>
-      </w:r>
-      <w:r>
-        <w:t>。</w:t>
-      </w:r>
-      <w:r>
-        <w:t>STD(X)</w:t>
-      </w:r>
-      <w:r>
-        <w:t>是给定的序列的可能性之间的文本相关的说话人模型对齐的维特比译码</w:t>
-      </w:r>
-      <w:r>
-        <w:t>LHMM(x)</w:t>
-      </w:r>
-      <w:r>
-        <w:t>和</w:t>
-      </w:r>
-      <w:r>
-        <w:t>X</w:t>
-      </w:r>
-      <w:r>
-        <w:t>在</w:t>
-      </w:r>
-      <w:r>
-        <w:t>UBM</w:t>
-      </w:r>
-      <w:r>
-        <w:t>的似然比</w:t>
-      </w:r>
-      <w:r>
-        <w:t>LUBM(x)</w:t>
-      </w:r>
-      <w:r>
-        <w:t>的对数比。当建模的句子从第一部分开始时，每个半连续</w:t>
-      </w:r>
-      <w:r>
-        <w:t>HMM</w:t>
-      </w:r>
-      <w:r>
-        <w:t>的状态数在依照经验设置为</w:t>
-      </w:r>
-      <w:r>
-        <w:t>5</w:t>
-      </w:r>
-      <w:r>
-        <w:t>，它被设置为</w:t>
-      </w:r>
-      <w:r>
-        <w:t>3</w:t>
-      </w:r>
-      <w:r>
-        <w:t>时，较短的命令从第二部分建模。</w:t>
-      </w:r>
-    </w:p>
-    <w:p>
-      <w:pPr>
-        <w:pStyle w:val="4"/>
-      </w:pPr>
-      <w:r>
-        <w:t xml:space="preserve">4.2.2 </w:t>
-      </w:r>
-      <w:r>
-        <w:t>数字的建模</w:t>
-      </w:r>
-    </w:p>
-    <w:p>
-      <w:pPr>
-        <w:pStyle w:val="a7"/>
-        <w:ind w:firstLine="480"/>
-      </w:pPr>
-      <w:r>
-        <w:t>一种改进的</w:t>
-      </w:r>
-      <w:proofErr w:type="spellStart"/>
-      <w:r>
-        <w:t>HiLAM</w:t>
-      </w:r>
-      <w:proofErr w:type="spellEnd"/>
-      <w:r>
-        <w:t>版本已经发展到可以处理随机提示数字。该结构的两层类似原始模型。在训练时，每个说话人对几个</w:t>
-      </w:r>
-      <w:r>
-        <w:t>10</w:t>
-      </w:r>
-      <w:r>
-        <w:t>位英文数字发音。目标说话人的录音是从自动分割含有十个高斯百位数的训练集，采用说话人</w:t>
-      </w:r>
-      <w:r>
-        <w:t>GMM</w:t>
-      </w:r>
-      <w:r>
-        <w:t>从中间层采用最大后验概率</w:t>
-      </w:r>
-      <w:r>
-        <w:t>MAP</w:t>
-      </w:r>
-      <w:r>
-        <w:t>准则。请注意，训练的话语的分割是通过使用一个先进的语音识别系统的状态，因此没有迭代适应进行训练的</w:t>
-      </w:r>
-      <w:r>
-        <w:t>HMM</w:t>
-      </w:r>
-      <w:r>
-        <w:t>组成。在测试过程中，给定一个随机提示序列的</w:t>
-      </w:r>
-      <w:r>
-        <w:t>N</w:t>
-      </w:r>
-      <w:proofErr w:type="gramStart"/>
-      <w:r>
-        <w:t>个</w:t>
-      </w:r>
-      <w:proofErr w:type="gramEnd"/>
-      <w:r>
-        <w:t>数字，从左到右的</w:t>
-      </w:r>
-      <w:r>
-        <w:t>HMM</w:t>
-      </w:r>
-      <w:r>
-        <w:t>组成与相应的</w:t>
-      </w:r>
-      <w:r>
-        <w:t>N</w:t>
-      </w:r>
-      <w:proofErr w:type="gramStart"/>
-      <w:r>
-        <w:t>个</w:t>
-      </w:r>
-      <w:proofErr w:type="gramEnd"/>
-      <w:r>
-        <w:t>数字模型。确认得分计算式是根据的使用</w:t>
-      </w:r>
-      <w:r>
-        <w:t>Viterbi</w:t>
-      </w:r>
-      <w:r>
-        <w:t>对齐得到的试验段在</w:t>
-      </w:r>
-      <w:r>
-        <w:t>HMM</w:t>
-      </w:r>
-      <w:proofErr w:type="gramStart"/>
-      <w:r>
-        <w:t>的拟然性</w:t>
-      </w:r>
-      <w:proofErr w:type="gramEnd"/>
-      <w:r>
-        <w:t>。</w:t>
-      </w:r>
-    </w:p>
-    <w:p>
-      <w:pPr>
-        <w:pStyle w:val="3"/>
-      </w:pPr>
-      <w:r>
-        <w:t xml:space="preserve">4.3 </w:t>
-      </w:r>
-      <w:r>
-        <w:t>标准</w:t>
-      </w:r>
-      <w:proofErr w:type="spellStart"/>
-      <w:r>
-        <w:t>i</w:t>
-      </w:r>
-      <w:proofErr w:type="spellEnd"/>
-      <w:r>
-        <w:t>-vector</w:t>
-      </w:r>
-      <w:r>
         <w:t>系统</w:t>
       </w:r>
     </w:p>
     <w:p>
       <w:pPr>
-        <w:pStyle w:val="a7"/>
+        <w:pStyle w:val="a"/>
         <w:ind w:firstLine="480"/>
       </w:pPr>
       <w:r>
@@ -5205,6 +5471,7 @@
         <w:t>，在低维空间称为完全变异的空间。利用完全变异的空间的维数低的优点，许多分类技术也被用于执行不同的任务，如说话人和语言识别或说话人分类。因为</w:t>
       </w:r>
       <w:proofErr w:type="spellStart"/>
+      <w:proofErr w:type="gramStart"/>
       <w:r>
         <w:t>i</w:t>
       </w:r>
@@ -5213,31 +5480,27 @@
         <w:t>-vector</w:t>
       </w:r>
       <w:r>
-        <w:t>可在语音</w:t>
-      </w:r>
-      <w:proofErr w:type="gramStart"/>
-      <w:r>
-        <w:t>段保持</w:t>
+        <w:t>可在语音段保持不同类型的变化，如说话人和词汇内容，最近的工作表明</w:t>
+      </w:r>
+      <w:proofErr w:type="spellStart"/>
+      <w:r>
+        <w:t>i</w:t>
+      </w:r>
+      <w:proofErr w:type="spellEnd"/>
+      <w:r>
+        <w:t>-vector</w:t>
+      </w:r>
+      <w:r>
+        <w:t>可用于说话人识别的任务</w:t>
       </w:r>
       <w:proofErr w:type="gramEnd"/>
       <w:r>
-        <w:t>不同类型的变化，如说话人和词汇内容，最近的工作表明</w:t>
-      </w:r>
-      <w:proofErr w:type="spellStart"/>
-      <w:r>
-        <w:t>i</w:t>
-      </w:r>
-      <w:proofErr w:type="spellEnd"/>
-      <w:r>
-        <w:t>-vector</w:t>
-      </w:r>
-      <w:r>
-        <w:t>可用于说话人识别的任务。</w:t>
-      </w:r>
-    </w:p>
-    <w:p>
-      <w:pPr>
-        <w:pStyle w:val="a9"/>
+        <w:t>。</w:t>
+      </w:r>
+    </w:p>
+    <w:p>
+      <w:pPr>
+        <w:pStyle w:val="a0"/>
       </w:pPr>
       <w:r>
         <w:rPr>
@@ -5254,7 +5517,7 @@
     </w:p>
     <w:p>
       <w:pPr>
-        <w:pStyle w:val="4"/>
+        <w:pStyle w:val="Heading4"/>
       </w:pPr>
       <w:r>
         <w:lastRenderedPageBreak/>
@@ -5274,7 +5537,7 @@
     </w:p>
     <w:p>
       <w:pPr>
-        <w:pStyle w:val="a7"/>
+        <w:pStyle w:val="a"/>
         <w:ind w:firstLine="480"/>
       </w:pPr>
       <w:r>
@@ -5312,7 +5575,7 @@
     </w:p>
     <w:p>
       <w:pPr>
-        <w:pStyle w:val="a7"/>
+        <w:pStyle w:val="a"/>
         <w:ind w:firstLineChars="0" w:firstLine="0"/>
       </w:pPr>
       <m:oMathPara>
@@ -5367,7 +5630,7 @@
     </w:p>
     <w:p>
       <w:pPr>
-        <w:pStyle w:val="a7"/>
+        <w:pStyle w:val="a"/>
         <w:ind w:firstLineChars="0" w:firstLine="0"/>
       </w:pPr>
       <w:r>
@@ -5396,15 +5659,7 @@
         </m:r>
       </m:oMath>
       <w:r>
-        <w:t>是一个因子载荷矩阵低</w:t>
-      </w:r>
-      <w:proofErr w:type="gramStart"/>
-      <w:r>
-        <w:t>秩</w:t>
-      </w:r>
-      <w:proofErr w:type="gramEnd"/>
-      <w:r>
-        <w:t>和</w:t>
+        <w:t>是一个因子载荷矩阵低秩和</w:t>
       </w:r>
       <m:oMath>
         <m:r>
@@ -5462,7 +5717,7 @@
     </w:p>
     <w:p>
       <w:pPr>
-        <w:pStyle w:val="a7"/>
+        <w:pStyle w:val="a"/>
         <w:ind w:firstLine="480"/>
       </w:pPr>
       <w:r>
@@ -5507,7 +5762,7 @@
     </w:p>
     <w:p>
       <w:pPr>
-        <w:pStyle w:val="a7"/>
+        <w:pStyle w:val="a"/>
         <w:ind w:firstLine="480"/>
       </w:pPr>
       <w:proofErr w:type="spellStart"/>
@@ -5593,15 +5848,7 @@
         </m:sSub>
       </m:oMath>
       <w:r>
-        <w:t>是开发</w:t>
-      </w:r>
-      <w:proofErr w:type="gramStart"/>
-      <w:r>
-        <w:t>集计算</w:t>
-      </w:r>
-      <w:proofErr w:type="gramEnd"/>
-      <w:r>
-        <w:t>出的类内协方差。所有从发展组的</w:t>
+        <w:t>是开发集计算出的类内协方差。所有从发展组的</w:t>
       </w:r>
       <w:proofErr w:type="spellStart"/>
       <w:r>
@@ -5626,7 +5873,7 @@
     </w:p>
     <w:p>
       <w:pPr>
-        <w:pStyle w:val="a7"/>
+        <w:pStyle w:val="a"/>
         <w:ind w:firstLineChars="0" w:firstLine="0"/>
       </w:pPr>
       <w:r>
@@ -5646,7 +5893,7 @@
     </w:p>
     <w:p>
       <w:pPr>
-        <w:pStyle w:val="a7"/>
+        <w:pStyle w:val="a"/>
         <w:ind w:firstLineChars="0" w:firstLine="0"/>
       </w:pPr>
       <w:r>
@@ -5670,7 +5917,7 @@
     </w:p>
     <w:p>
       <w:pPr>
-        <w:pStyle w:val="a7"/>
+        <w:pStyle w:val="a"/>
         <w:ind w:firstLine="482"/>
       </w:pPr>
       <m:oMathPara>
@@ -5976,7 +6223,7 @@
     </w:p>
     <w:p>
       <w:pPr>
-        <w:pStyle w:val="a7"/>
+        <w:pStyle w:val="a"/>
         <w:ind w:firstLine="480"/>
       </w:pPr>
       <w:r>
@@ -5991,20 +6238,12 @@
         <w:t>-vectors</w:t>
       </w:r>
       <w:r>
-        <w:t>将在之后规范化后成相同的</w:t>
-      </w:r>
-      <w:proofErr w:type="gramStart"/>
-      <w:r>
-        <w:t>的</w:t>
-      </w:r>
-      <w:proofErr w:type="gramEnd"/>
-      <w:r>
-        <w:t>转换。</w:t>
-      </w:r>
-    </w:p>
-    <w:p>
-      <w:pPr>
-        <w:pStyle w:val="4"/>
+        <w:t>将在之后规范化后成相同的的转换。</w:t>
+      </w:r>
+    </w:p>
+    <w:p>
+      <w:pPr>
+        <w:pStyle w:val="Heading4"/>
       </w:pPr>
       <w:r>
         <w:t xml:space="preserve">4.3.2 </w:t>
@@ -6015,7 +6254,7 @@
     </w:p>
     <w:p>
       <w:pPr>
-        <w:pStyle w:val="a7"/>
+        <w:pStyle w:val="a"/>
         <w:ind w:firstLineChars="0" w:firstLine="0"/>
       </w:pPr>
       <w:r>
@@ -6024,7 +6263,7 @@
     </w:p>
     <w:p>
       <w:pPr>
-        <w:pStyle w:val="a7"/>
+        <w:pStyle w:val="a"/>
         <w:ind w:firstLine="480"/>
       </w:pPr>
       <w:r>
@@ -6080,7 +6319,7 @@
     </w:p>
     <w:p>
       <w:pPr>
-        <w:pStyle w:val="a7"/>
+        <w:pStyle w:val="a"/>
         <w:ind w:firstLineChars="0" w:firstLine="0"/>
         <w:rPr>
           <w:b/>
@@ -6262,7 +6501,7 @@
     </w:p>
     <w:p>
       <w:pPr>
-        <w:pStyle w:val="a7"/>
+        <w:pStyle w:val="a"/>
         <w:ind w:firstLineChars="0" w:firstLine="0"/>
       </w:pPr>
       <w:r>
@@ -6309,15 +6548,7 @@
         <w:t>G</w:t>
       </w:r>
       <w:r>
-        <w:t>是低</w:t>
-      </w:r>
-      <w:proofErr w:type="gramStart"/>
-      <w:r>
-        <w:t>秩</w:t>
-      </w:r>
-      <w:proofErr w:type="gramEnd"/>
-      <w:r>
-        <w:t>矩阵的列向量形式基地两个子空间，应该分别包含说话人和会话的变异。因此，</w:t>
+        <w:t>是低秩矩阵的列向量形式基地两个子空间，应该分别包含说话人和会话的变异。因此，</w:t>
       </w:r>
       <m:oMath>
         <m:sSub>
@@ -6459,7 +6690,7 @@
     </w:p>
     <w:p>
       <w:pPr>
-        <w:pStyle w:val="a7"/>
+        <w:pStyle w:val="a"/>
         <w:ind w:firstLineChars="0" w:firstLine="0"/>
       </w:pPr>
       <m:oMathPara>
@@ -6777,7 +7008,7 @@
     </w:p>
     <w:p>
       <w:pPr>
-        <w:pStyle w:val="a7"/>
+        <w:pStyle w:val="a"/>
         <w:ind w:firstLineChars="0" w:firstLine="0"/>
       </w:pPr>
       <m:oMathPara>
@@ -6940,7 +7171,7 @@
     </w:p>
     <w:p>
       <w:pPr>
-        <w:pStyle w:val="a7"/>
+        <w:pStyle w:val="a"/>
         <w:ind w:firstLineChars="0" w:firstLine="0"/>
       </w:pPr>
       <m:oMathPara>
@@ -7097,7 +7328,7 @@
     </w:p>
     <w:p>
       <w:pPr>
-        <w:pStyle w:val="a7"/>
+        <w:pStyle w:val="a"/>
         <w:ind w:firstLineChars="0" w:firstLine="420"/>
       </w:pPr>
       <w:r>
@@ -7127,7 +7358,7 @@
     </w:p>
     <w:p>
       <w:pPr>
-        <w:pStyle w:val="4"/>
+        <w:pStyle w:val="Heading4"/>
       </w:pPr>
       <w:r>
         <w:t xml:space="preserve">4.3.3. </w:t>
@@ -7146,7 +7377,7 @@
     </w:p>
     <w:p>
       <w:pPr>
-        <w:pStyle w:val="a7"/>
+        <w:pStyle w:val="a"/>
         <w:ind w:firstLine="480"/>
       </w:pPr>
       <w:r>
@@ -7161,15 +7392,7 @@
         <w:t>-vector</w:t>
       </w:r>
       <w:r>
-        <w:t>的配置已</w:t>
-      </w:r>
-      <w:proofErr w:type="gramStart"/>
-      <w:r>
-        <w:t>被根据</w:t>
-      </w:r>
-      <w:proofErr w:type="gramEnd"/>
-      <w:r>
-        <w:t>对开发数据优化的经验选定。性别无关的</w:t>
+        <w:t>的配置已被根据对开发数据优化的经验选定。性别无关的</w:t>
       </w:r>
       <w:r>
         <w:lastRenderedPageBreak/>
@@ -7206,15 +7429,7 @@
         <w:t>12706</w:t>
       </w:r>
       <w:r>
-        <w:t>次会话中进行训练。性别无关的</w:t>
-      </w:r>
-      <w:proofErr w:type="gramStart"/>
-      <w:r>
-        <w:t>秩</w:t>
-      </w:r>
-      <w:proofErr w:type="gramEnd"/>
-      <w:r>
-        <w:t>为</w:t>
+        <w:t>次会话中进行训练。性别无关的秩为</w:t>
       </w:r>
       <w:r>
         <w:t>400</w:t>
@@ -7346,15 +7561,7 @@
         <w:t>F</w:t>
       </w:r>
       <w:r>
-        <w:t>的</w:t>
-      </w:r>
-      <w:proofErr w:type="gramStart"/>
-      <w:r>
-        <w:t>秩</w:t>
-      </w:r>
-      <w:proofErr w:type="gramEnd"/>
-      <w:r>
-        <w:t>设置为</w:t>
+        <w:t>的秩设置为</w:t>
       </w:r>
       <w:r>
         <w:t>400</w:t>
@@ -7437,7 +7644,7 @@
     </w:p>
     <w:p>
       <w:pPr>
-        <w:pStyle w:val="a9"/>
+        <w:pStyle w:val="a0"/>
       </w:pPr>
       <w:r>
         <w:rPr>
@@ -7454,7 +7661,7 @@
     </w:p>
     <w:p>
       <w:pPr>
-        <w:pStyle w:val="a7"/>
+        <w:pStyle w:val="a"/>
         <w:ind w:firstLine="480"/>
       </w:pPr>
       <w:r>
@@ -7494,7 +7701,7 @@
     </w:p>
     <w:p>
       <w:pPr>
-        <w:pStyle w:val="2"/>
+        <w:pStyle w:val="Heading2"/>
       </w:pPr>
       <w:r>
         <w:t>7</w:t>
@@ -7511,7 +7718,7 @@
     </w:p>
     <w:p>
       <w:pPr>
-        <w:pStyle w:val="a7"/>
+        <w:pStyle w:val="a"/>
         <w:ind w:firstLine="480"/>
       </w:pPr>
       <w:r>
@@ -7533,15 +7740,7 @@
         <w:t>rsr2015</w:t>
       </w:r>
       <w:r>
-        <w:t>数据库也可以被用来进行</w:t>
-      </w:r>
-      <w:proofErr w:type="gramStart"/>
-      <w:r>
-        <w:t>反回</w:t>
-      </w:r>
-      <w:proofErr w:type="gramEnd"/>
-      <w:r>
-        <w:t>放分析。</w:t>
+        <w:t>数据库也可以被用来进行反回放分析。</w:t>
       </w:r>
       <w:r>
         <w:t>rsr2015</w:t>
@@ -7564,7 +7763,7 @@
     </w:p>
     <w:p>
       <w:pPr>
-        <w:pStyle w:val="a7"/>
+        <w:pStyle w:val="a"/>
         <w:ind w:firstLine="480"/>
       </w:pPr>
       <w:r>
@@ -7591,7 +7790,7 @@
     </w:p>
     <w:p>
       <w:pPr>
-        <w:pStyle w:val="a7"/>
+        <w:pStyle w:val="a"/>
         <w:ind w:firstLine="480"/>
       </w:pPr>
       <w:r>
@@ -7612,7 +7811,7 @@
     </w:p>
     <w:p>
       <w:pPr>
-        <w:pStyle w:val="a7"/>
+        <w:pStyle w:val="a"/>
         <w:ind w:firstLine="480"/>
       </w:pPr>
       <w:r>
@@ -7659,7 +7858,7 @@
     </w:p>
     <w:p>
       <w:pPr>
-        <w:pStyle w:val="a7"/>
+        <w:pStyle w:val="a"/>
         <w:ind w:firstLine="480"/>
       </w:pPr>
       <w:r>
@@ -7739,7 +7938,7 @@
     </w:p>
     <w:p>
       <w:pPr>
-        <w:pStyle w:val="a7"/>
+        <w:pStyle w:val="a"/>
         <w:ind w:firstLine="480"/>
       </w:pPr>
       <w:r>
@@ -7777,13 +7976,8 @@
       <w:r>
         <w:t>)</w:t>
       </w:r>
-      <w:proofErr w:type="gramStart"/>
-      <w:r>
-        <w:t>相比第</w:t>
-      </w:r>
-      <w:proofErr w:type="gramEnd"/>
-      <w:r>
-        <w:t>一部分提供类似语音的持续时间，通过协同发音不匹配引起的退化是相当于或高于</w:t>
+      <w:r>
+        <w:t>相比第一部分提供类似语音的持续时间，通过协同发音不匹配引起的退化是相当于或高于</w:t>
       </w:r>
       <w:proofErr w:type="spellStart"/>
       <w:r>
@@ -7819,7 +8013,7 @@
     </w:p>
     <w:p>
       <w:pPr>
-        <w:pStyle w:val="a7"/>
+        <w:pStyle w:val="a"/>
         <w:ind w:firstLine="480"/>
       </w:pPr>
       <w:r>
@@ -7904,35 +8098,35 @@
 <w:hdr xmlns:wpc="http://schemas.microsoft.com/office/word/2010/wordprocessingCanvas" xmlns:mc="http://schemas.openxmlformats.org/markup-compatibility/2006" xmlns:o="urn:schemas-microsoft-com:office:office" xmlns:r="http://schemas.openxmlformats.org/officeDocument/2006/relationships" xmlns:m="http://schemas.openxmlformats.org/officeDocument/2006/math" xmlns:v="urn:schemas-microsoft-com:vml" xmlns:wp14="http://schemas.microsoft.com/office/word/2010/wordprocessingDrawing" xmlns:wp="http://schemas.openxmlformats.org/drawingml/2006/wordprocessingDrawing" xmlns:w10="urn:schemas-microsoft-com:office:word" xmlns:w="http://schemas.openxmlformats.org/wordprocessingml/2006/main" xmlns:w14="http://schemas.microsoft.com/office/word/2010/wordml" xmlns:w15="http://schemas.microsoft.com/office/word/2012/wordml" xmlns:wpg="http://schemas.microsoft.com/office/word/2010/wordprocessingGroup" xmlns:wpi="http://schemas.microsoft.com/office/word/2010/wordprocessingInk" xmlns:wne="http://schemas.microsoft.com/office/word/2006/wordml" xmlns:wps="http://schemas.microsoft.com/office/word/2010/wordprocessingShape" mc:Ignorable="w14 w15 wp14">
   <w:p>
     <w:pPr>
-      <w:pStyle w:val="a3"/>
+      <w:pStyle w:val="Header"/>
       <w:framePr w:wrap="around" w:vAnchor="text" w:hAnchor="margin" w:xAlign="right" w:y="1"/>
       <w:ind w:firstLine="360"/>
       <w:rPr>
-        <w:rStyle w:val="a6"/>
+        <w:rStyle w:val="PageNumber"/>
       </w:rPr>
     </w:pPr>
     <w:r>
       <w:rPr>
-        <w:rStyle w:val="a6"/>
+        <w:rStyle w:val="PageNumber"/>
       </w:rPr>
       <w:fldChar w:fldCharType="begin"/>
     </w:r>
     <w:r>
       <w:rPr>
-        <w:rStyle w:val="a6"/>
+        <w:rStyle w:val="PageNumber"/>
       </w:rPr>
       <w:instrText xml:space="preserve">PAGE  </w:instrText>
     </w:r>
     <w:r>
       <w:rPr>
-        <w:rStyle w:val="a6"/>
+        <w:rStyle w:val="PageNumber"/>
       </w:rPr>
       <w:fldChar w:fldCharType="end"/>
     </w:r>
   </w:p>
   <w:p>
     <w:pPr>
-      <w:pStyle w:val="a3"/>
+      <w:pStyle w:val="Header"/>
       <w:ind w:right="360" w:firstLine="360"/>
     </w:pPr>
   </w:p>
@@ -7943,47 +8137,47 @@
 <w:hdr xmlns:wpc="http://schemas.microsoft.com/office/word/2010/wordprocessingCanvas" xmlns:mc="http://schemas.openxmlformats.org/markup-compatibility/2006" xmlns:o="urn:schemas-microsoft-com:office:office" xmlns:r="http://schemas.openxmlformats.org/officeDocument/2006/relationships" xmlns:m="http://schemas.openxmlformats.org/officeDocument/2006/math" xmlns:v="urn:schemas-microsoft-com:vml" xmlns:wp14="http://schemas.microsoft.com/office/word/2010/wordprocessingDrawing" xmlns:wp="http://schemas.openxmlformats.org/drawingml/2006/wordprocessingDrawing" xmlns:w10="urn:schemas-microsoft-com:office:word" xmlns:w="http://schemas.openxmlformats.org/wordprocessingml/2006/main" xmlns:w14="http://schemas.microsoft.com/office/word/2010/wordml" xmlns:w15="http://schemas.microsoft.com/office/word/2012/wordml" xmlns:wpg="http://schemas.microsoft.com/office/word/2010/wordprocessingGroup" xmlns:wpi="http://schemas.microsoft.com/office/word/2010/wordprocessingInk" xmlns:wne="http://schemas.microsoft.com/office/word/2006/wordml" xmlns:wps="http://schemas.microsoft.com/office/word/2010/wordprocessingShape" mc:Ignorable="w14 w15 wp14">
   <w:p>
     <w:pPr>
-      <w:pStyle w:val="a3"/>
+      <w:pStyle w:val="Header"/>
       <w:framePr w:wrap="around" w:vAnchor="text" w:hAnchor="margin" w:xAlign="right" w:y="1"/>
       <w:rPr>
-        <w:rStyle w:val="a6"/>
+        <w:rStyle w:val="PageNumber"/>
       </w:rPr>
     </w:pPr>
     <w:r>
       <w:rPr>
-        <w:rStyle w:val="a6"/>
+        <w:rStyle w:val="PageNumber"/>
       </w:rPr>
       <w:fldChar w:fldCharType="begin"/>
     </w:r>
     <w:r>
       <w:rPr>
-        <w:rStyle w:val="a6"/>
+        <w:rStyle w:val="PageNumber"/>
       </w:rPr>
       <w:instrText xml:space="preserve">PAGE  </w:instrText>
     </w:r>
     <w:r>
       <w:rPr>
-        <w:rStyle w:val="a6"/>
+        <w:rStyle w:val="PageNumber"/>
       </w:rPr>
       <w:fldChar w:fldCharType="separate"/>
     </w:r>
     <w:r>
       <w:rPr>
-        <w:rStyle w:val="a6"/>
+        <w:rStyle w:val="PageNumber"/>
         <w:noProof/>
       </w:rPr>
       <w:t>13</w:t>
     </w:r>
     <w:r>
       <w:rPr>
-        <w:rStyle w:val="a6"/>
+        <w:rStyle w:val="PageNumber"/>
       </w:rPr>
       <w:fldChar w:fldCharType="end"/>
     </w:r>
   </w:p>
   <w:p>
     <w:pPr>
-      <w:pStyle w:val="a3"/>
+      <w:pStyle w:val="Header"/>
       <w:ind w:right="360"/>
       <w:jc w:val="both"/>
       <w:rPr>
@@ -8402,7 +8596,7 @@
     <w:lsdException w:name="List Table 6 Colorful Accent 6" w:uiPriority="51"/>
     <w:lsdException w:name="List Table 7 Colorful Accent 6" w:uiPriority="52"/>
   </w:latentStyles>
-  <w:style w:type="paragraph" w:default="1" w:styleId="a">
+  <w:style w:type="paragraph" w:default="1" w:styleId="Normal">
     <w:name w:val="Normal"/>
     <w:rsid w:val="0001566D"/>
     <w:pPr>
@@ -8410,15 +8604,15 @@
       <w:jc w:val="both"/>
     </w:pPr>
     <w:rPr>
-      <w:rFonts w:ascii="Times New Roman" w:eastAsia="宋体" w:hAnsi="Times New Roman" w:cs="Times New Roman"/>
+      <w:rFonts w:ascii="Times New Roman" w:eastAsia="SimSun" w:hAnsi="Times New Roman" w:cs="Times New Roman"/>
       <w:szCs w:val="20"/>
     </w:rPr>
   </w:style>
-  <w:style w:type="paragraph" w:styleId="1">
+  <w:style w:type="paragraph" w:styleId="Heading1">
     <w:name w:val="heading 1"/>
-    <w:basedOn w:val="a"/>
-    <w:next w:val="a"/>
-    <w:link w:val="1Char"/>
+    <w:basedOn w:val="Normal"/>
+    <w:next w:val="Normal"/>
+    <w:link w:val="Heading1Char"/>
     <w:uiPriority w:val="9"/>
     <w:qFormat/>
     <w:rsid w:val="0001566D"/>
@@ -8429,17 +8623,17 @@
       <w:outlineLvl w:val="0"/>
     </w:pPr>
     <w:rPr>
-      <w:rFonts w:eastAsia="黑体" w:hAnsi="宋体"/>
+      <w:rFonts w:eastAsia="SimHei" w:hAnsi="SimSun"/>
       <w:b/>
       <w:sz w:val="36"/>
       <w:szCs w:val="36"/>
     </w:rPr>
   </w:style>
-  <w:style w:type="paragraph" w:styleId="2">
+  <w:style w:type="paragraph" w:styleId="Heading2">
     <w:name w:val="heading 2"/>
-    <w:basedOn w:val="a"/>
-    <w:next w:val="a"/>
-    <w:link w:val="2Char"/>
+    <w:basedOn w:val="Normal"/>
+    <w:next w:val="Normal"/>
+    <w:link w:val="Heading2Char"/>
     <w:uiPriority w:val="9"/>
     <w:unhideWhenUsed/>
     <w:qFormat/>
@@ -8451,16 +8645,16 @@
       <w:outlineLvl w:val="1"/>
     </w:pPr>
     <w:rPr>
-      <w:rFonts w:eastAsia="黑体" w:hAnsi="宋体"/>
+      <w:rFonts w:eastAsia="SimHei" w:hAnsi="SimSun"/>
       <w:sz w:val="36"/>
       <w:szCs w:val="24"/>
     </w:rPr>
   </w:style>
-  <w:style w:type="paragraph" w:styleId="3">
+  <w:style w:type="paragraph" w:styleId="Heading3">
     <w:name w:val="heading 3"/>
-    <w:basedOn w:val="a"/>
-    <w:next w:val="a"/>
-    <w:link w:val="3Char"/>
+    <w:basedOn w:val="Normal"/>
+    <w:next w:val="Normal"/>
+    <w:link w:val="Heading3Char"/>
     <w:uiPriority w:val="9"/>
     <w:unhideWhenUsed/>
     <w:qFormat/>
@@ -8471,16 +8665,16 @@
       <w:outlineLvl w:val="2"/>
     </w:pPr>
     <w:rPr>
-      <w:rFonts w:hAnsi="宋体"/>
+      <w:rFonts w:hAnsi="SimSun"/>
       <w:sz w:val="28"/>
       <w:szCs w:val="28"/>
     </w:rPr>
   </w:style>
-  <w:style w:type="paragraph" w:styleId="4">
+  <w:style w:type="paragraph" w:styleId="Heading4">
     <w:name w:val="heading 4"/>
-    <w:basedOn w:val="a"/>
-    <w:next w:val="a"/>
-    <w:link w:val="4Char"/>
+    <w:basedOn w:val="Normal"/>
+    <w:next w:val="Normal"/>
+    <w:link w:val="Heading4Char"/>
     <w:uiPriority w:val="9"/>
     <w:unhideWhenUsed/>
     <w:qFormat/>
@@ -8491,19 +8685,18 @@
       <w:outlineLvl w:val="3"/>
     </w:pPr>
     <w:rPr>
-      <w:rFonts w:eastAsia="黑体" w:hAnsi="黑体"/>
+      <w:rFonts w:eastAsia="SimHei" w:hAnsi="SimHei"/>
       <w:kern w:val="0"/>
       <w:sz w:val="24"/>
       <w:szCs w:val="24"/>
     </w:rPr>
   </w:style>
-  <w:style w:type="character" w:default="1" w:styleId="a0">
+  <w:style w:type="character" w:default="1" w:styleId="DefaultParagraphFont">
     <w:name w:val="Default Paragraph Font"/>
     <w:uiPriority w:val="1"/>
-    <w:semiHidden/>
     <w:unhideWhenUsed/>
   </w:style>
-  <w:style w:type="table" w:default="1" w:styleId="a1">
+  <w:style w:type="table" w:default="1" w:styleId="TableNormal">
     <w:name w:val="Normal Table"/>
     <w:uiPriority w:val="99"/>
     <w:semiHidden/>
@@ -8518,16 +8711,16 @@
       </w:tblCellMar>
     </w:tblPr>
   </w:style>
-  <w:style w:type="numbering" w:default="1" w:styleId="a2">
+  <w:style w:type="numbering" w:default="1" w:styleId="NoList">
     <w:name w:val="No List"/>
     <w:uiPriority w:val="99"/>
     <w:semiHidden/>
     <w:unhideWhenUsed/>
   </w:style>
-  <w:style w:type="paragraph" w:styleId="a3">
+  <w:style w:type="paragraph" w:styleId="Header">
     <w:name w:val="header"/>
-    <w:basedOn w:val="a"/>
-    <w:link w:val="Char"/>
+    <w:basedOn w:val="Normal"/>
+    <w:link w:val="HeaderChar"/>
     <w:unhideWhenUsed/>
     <w:rsid w:val="0001566D"/>
     <w:pPr>
@@ -8546,20 +8739,20 @@
       <w:szCs w:val="18"/>
     </w:rPr>
   </w:style>
-  <w:style w:type="character" w:customStyle="1" w:styleId="Char">
-    <w:name w:val="页眉 Char"/>
-    <w:basedOn w:val="a0"/>
-    <w:link w:val="a3"/>
+  <w:style w:type="character" w:customStyle="1" w:styleId="HeaderChar">
+    <w:name w:val="Header Char"/>
+    <w:basedOn w:val="DefaultParagraphFont"/>
+    <w:link w:val="Header"/>
     <w:rsid w:val="0001566D"/>
     <w:rPr>
       <w:sz w:val="18"/>
       <w:szCs w:val="18"/>
     </w:rPr>
   </w:style>
-  <w:style w:type="paragraph" w:styleId="a4">
+  <w:style w:type="paragraph" w:styleId="Footer">
     <w:name w:val="footer"/>
-    <w:basedOn w:val="a"/>
-    <w:link w:val="Char0"/>
+    <w:basedOn w:val="Normal"/>
+    <w:link w:val="FooterChar"/>
     <w:uiPriority w:val="99"/>
     <w:unhideWhenUsed/>
     <w:rsid w:val="0001566D"/>
@@ -8576,10 +8769,10 @@
       <w:szCs w:val="18"/>
     </w:rPr>
   </w:style>
-  <w:style w:type="character" w:customStyle="1" w:styleId="Char0">
-    <w:name w:val="页脚 Char"/>
-    <w:basedOn w:val="a0"/>
-    <w:link w:val="a4"/>
+  <w:style w:type="character" w:customStyle="1" w:styleId="FooterChar">
+    <w:name w:val="Footer Char"/>
+    <w:basedOn w:val="DefaultParagraphFont"/>
+    <w:link w:val="Footer"/>
     <w:uiPriority w:val="99"/>
     <w:rsid w:val="0001566D"/>
     <w:rPr>
@@ -8587,86 +8780,86 @@
       <w:szCs w:val="18"/>
     </w:rPr>
   </w:style>
-  <w:style w:type="paragraph" w:styleId="a5">
+  <w:style w:type="paragraph" w:styleId="Date">
     <w:name w:val="Date"/>
-    <w:basedOn w:val="a"/>
-    <w:next w:val="a"/>
-    <w:link w:val="Char1"/>
+    <w:basedOn w:val="Normal"/>
+    <w:next w:val="Normal"/>
+    <w:link w:val="DateChar"/>
     <w:rsid w:val="0001566D"/>
     <w:rPr>
       <w:sz w:val="24"/>
     </w:rPr>
   </w:style>
-  <w:style w:type="character" w:customStyle="1" w:styleId="Char1">
-    <w:name w:val="日期 Char"/>
-    <w:basedOn w:val="a0"/>
-    <w:link w:val="a5"/>
+  <w:style w:type="character" w:customStyle="1" w:styleId="DateChar">
+    <w:name w:val="Date Char"/>
+    <w:basedOn w:val="DefaultParagraphFont"/>
+    <w:link w:val="Date"/>
     <w:rsid w:val="0001566D"/>
     <w:rPr>
-      <w:rFonts w:ascii="Times New Roman" w:eastAsia="宋体" w:hAnsi="Times New Roman" w:cs="Times New Roman"/>
+      <w:rFonts w:ascii="Times New Roman" w:eastAsia="SimSun" w:hAnsi="Times New Roman" w:cs="Times New Roman"/>
       <w:sz w:val="24"/>
       <w:szCs w:val="20"/>
     </w:rPr>
   </w:style>
-  <w:style w:type="character" w:styleId="a6">
+  <w:style w:type="character" w:styleId="PageNumber">
     <w:name w:val="page number"/>
-    <w:basedOn w:val="a0"/>
+    <w:basedOn w:val="DefaultParagraphFont"/>
     <w:rsid w:val="0001566D"/>
   </w:style>
-  <w:style w:type="character" w:customStyle="1" w:styleId="1Char">
-    <w:name w:val="标题 1 Char"/>
-    <w:basedOn w:val="a0"/>
-    <w:link w:val="1"/>
+  <w:style w:type="character" w:customStyle="1" w:styleId="Heading1Char">
+    <w:name w:val="Heading 1 Char"/>
+    <w:basedOn w:val="DefaultParagraphFont"/>
+    <w:link w:val="Heading1"/>
     <w:uiPriority w:val="9"/>
     <w:rsid w:val="0001566D"/>
     <w:rPr>
-      <w:rFonts w:ascii="Times New Roman" w:eastAsia="黑体" w:hAnsi="宋体" w:cs="Times New Roman"/>
+      <w:rFonts w:ascii="Times New Roman" w:eastAsia="SimHei" w:hAnsi="SimSun" w:cs="Times New Roman"/>
       <w:b/>
       <w:sz w:val="36"/>
       <w:szCs w:val="36"/>
     </w:rPr>
   </w:style>
-  <w:style w:type="character" w:customStyle="1" w:styleId="2Char">
-    <w:name w:val="标题 2 Char"/>
-    <w:basedOn w:val="a0"/>
-    <w:link w:val="2"/>
+  <w:style w:type="character" w:customStyle="1" w:styleId="Heading2Char">
+    <w:name w:val="Heading 2 Char"/>
+    <w:basedOn w:val="DefaultParagraphFont"/>
+    <w:link w:val="Heading2"/>
     <w:uiPriority w:val="9"/>
     <w:rsid w:val="004278C2"/>
     <w:rPr>
-      <w:rFonts w:ascii="Times New Roman" w:eastAsia="黑体" w:hAnsi="宋体" w:cs="Times New Roman"/>
+      <w:rFonts w:ascii="Times New Roman" w:eastAsia="SimHei" w:hAnsi="SimSun" w:cs="Times New Roman"/>
       <w:sz w:val="36"/>
       <w:szCs w:val="24"/>
     </w:rPr>
   </w:style>
-  <w:style w:type="character" w:customStyle="1" w:styleId="3Char">
-    <w:name w:val="标题 3 Char"/>
-    <w:basedOn w:val="a0"/>
-    <w:link w:val="3"/>
+  <w:style w:type="character" w:customStyle="1" w:styleId="Heading3Char">
+    <w:name w:val="Heading 3 Char"/>
+    <w:basedOn w:val="DefaultParagraphFont"/>
+    <w:link w:val="Heading3"/>
     <w:uiPriority w:val="9"/>
     <w:rsid w:val="0001566D"/>
     <w:rPr>
-      <w:rFonts w:ascii="Times New Roman" w:eastAsia="宋体" w:hAnsi="宋体" w:cs="Times New Roman"/>
+      <w:rFonts w:ascii="Times New Roman" w:eastAsia="SimSun" w:hAnsi="SimSun" w:cs="Times New Roman"/>
       <w:sz w:val="28"/>
       <w:szCs w:val="28"/>
     </w:rPr>
   </w:style>
-  <w:style w:type="character" w:customStyle="1" w:styleId="4Char">
-    <w:name w:val="标题 4 Char"/>
-    <w:basedOn w:val="a0"/>
-    <w:link w:val="4"/>
+  <w:style w:type="character" w:customStyle="1" w:styleId="Heading4Char">
+    <w:name w:val="Heading 4 Char"/>
+    <w:basedOn w:val="DefaultParagraphFont"/>
+    <w:link w:val="Heading4"/>
     <w:uiPriority w:val="9"/>
     <w:rsid w:val="0001566D"/>
     <w:rPr>
-      <w:rFonts w:ascii="Times New Roman" w:eastAsia="黑体" w:hAnsi="黑体" w:cs="Times New Roman"/>
+      <w:rFonts w:ascii="Times New Roman" w:eastAsia="SimHei" w:hAnsi="SimHei" w:cs="Times New Roman"/>
       <w:kern w:val="0"/>
       <w:sz w:val="24"/>
       <w:szCs w:val="24"/>
     </w:rPr>
   </w:style>
-  <w:style w:type="paragraph" w:customStyle="1" w:styleId="a7">
+  <w:style w:type="paragraph" w:customStyle="1" w:styleId="a">
     <w:name w:val="内容"/>
-    <w:basedOn w:val="a"/>
-    <w:link w:val="Char2"/>
+    <w:basedOn w:val="Normal"/>
+    <w:link w:val="Char"/>
     <w:qFormat/>
     <w:rsid w:val="0001566D"/>
     <w:pPr>
@@ -8678,20 +8871,20 @@
       <w:sz w:val="24"/>
     </w:rPr>
   </w:style>
-  <w:style w:type="character" w:customStyle="1" w:styleId="Char2">
+  <w:style w:type="character" w:customStyle="1" w:styleId="Char">
     <w:name w:val="内容 Char"/>
-    <w:basedOn w:val="a0"/>
-    <w:link w:val="a7"/>
+    <w:basedOn w:val="DefaultParagraphFont"/>
+    <w:link w:val="a"/>
     <w:rsid w:val="0001566D"/>
     <w:rPr>
-      <w:rFonts w:ascii="Times New Roman" w:eastAsia="宋体" w:hAnsi="Times New Roman" w:cs="Times New Roman"/>
+      <w:rFonts w:ascii="Times New Roman" w:eastAsia="SimSun" w:hAnsi="Times New Roman" w:cs="Times New Roman"/>
       <w:sz w:val="24"/>
       <w:szCs w:val="20"/>
     </w:rPr>
   </w:style>
-  <w:style w:type="paragraph" w:styleId="a8">
+  <w:style w:type="paragraph" w:styleId="NormalWeb">
     <w:name w:val="Normal (Web)"/>
-    <w:basedOn w:val="a"/>
+    <w:basedOn w:val="Normal"/>
     <w:uiPriority w:val="99"/>
     <w:semiHidden/>
     <w:unhideWhenUsed/>
@@ -8702,16 +8895,16 @@
       <w:jc w:val="left"/>
     </w:pPr>
     <w:rPr>
-      <w:rFonts w:ascii="宋体" w:hAnsi="宋体" w:cs="宋体"/>
+      <w:rFonts w:ascii="SimSun" w:hAnsi="SimSun" w:cs="SimSun"/>
       <w:kern w:val="0"/>
       <w:sz w:val="24"/>
       <w:szCs w:val="24"/>
     </w:rPr>
   </w:style>
-  <w:style w:type="paragraph" w:customStyle="1" w:styleId="a9">
+  <w:style w:type="paragraph" w:customStyle="1" w:styleId="a0">
     <w:name w:val="图表注释"/>
-    <w:basedOn w:val="a7"/>
-    <w:link w:val="Char3"/>
+    <w:basedOn w:val="a"/>
+    <w:link w:val="Char0"/>
     <w:qFormat/>
     <w:rsid w:val="00593A36"/>
     <w:pPr>
@@ -8724,21 +8917,21 @@
       <w:sz w:val="18"/>
     </w:rPr>
   </w:style>
-  <w:style w:type="character" w:customStyle="1" w:styleId="Char3">
+  <w:style w:type="character" w:customStyle="1" w:styleId="Char0">
     <w:name w:val="图表注释 Char"/>
-    <w:basedOn w:val="Char2"/>
-    <w:link w:val="a9"/>
+    <w:basedOn w:val="Char"/>
+    <w:link w:val="a0"/>
     <w:rsid w:val="00593A36"/>
     <w:rPr>
-      <w:rFonts w:ascii="Times New Roman" w:eastAsia="宋体" w:hAnsi="Times New Roman" w:cs="Times New Roman"/>
+      <w:rFonts w:ascii="Times New Roman" w:eastAsia="SimSun" w:hAnsi="Times New Roman" w:cs="Times New Roman"/>
       <w:b/>
       <w:sz w:val="18"/>
       <w:szCs w:val="20"/>
     </w:rPr>
   </w:style>
-  <w:style w:type="character" w:styleId="aa">
+  <w:style w:type="character" w:styleId="PlaceholderText">
     <w:name w:val="Placeholder Text"/>
-    <w:basedOn w:val="a0"/>
+    <w:basedOn w:val="DefaultParagraphFont"/>
     <w:uiPriority w:val="99"/>
     <w:semiHidden/>
     <w:rsid w:val="00864BA1"/>
@@ -8748,7 +8941,7 @@
   </w:style>
   <w:style w:type="character" w:customStyle="1" w:styleId="high-light-bg">
     <w:name w:val="high-light-bg"/>
-    <w:basedOn w:val="a0"/>
+    <w:basedOn w:val="DefaultParagraphFont"/>
     <w:rsid w:val="00496A5F"/>
   </w:style>
 </w:styles>

</xml_diff>

<commit_message>
word p7  modify 60%
</commit_message>
<xml_diff>
--- a/Translation.docx
+++ b/Translation.docx
@@ -4,7 +4,7 @@
   <w:body>
     <w:p>
       <w:pPr>
-        <w:pStyle w:val="Heading1"/>
+        <w:pStyle w:val="1"/>
       </w:pPr>
       <w:r>
         <w:rPr>
@@ -36,41 +36,41 @@
         <w:ind w:firstLine="560"/>
         <w:jc w:val="center"/>
         <w:rPr>
-          <w:rFonts w:eastAsia="SimHei"/>
+          <w:rFonts w:eastAsia="黑体"/>
           <w:sz w:val="28"/>
         </w:rPr>
       </w:pPr>
       <w:r>
         <w:rPr>
-          <w:rFonts w:eastAsia="SimHei"/>
+          <w:rFonts w:eastAsia="黑体"/>
           <w:sz w:val="28"/>
         </w:rPr>
         <w:t>计</w:t>
       </w:r>
       <w:r>
         <w:rPr>
-          <w:rFonts w:eastAsia="SimHei"/>
+          <w:rFonts w:eastAsia="黑体"/>
           <w:sz w:val="28"/>
         </w:rPr>
         <w:t>111</w:t>
       </w:r>
       <w:r>
         <w:rPr>
-          <w:rFonts w:eastAsia="SimHei"/>
+          <w:rFonts w:eastAsia="黑体"/>
           <w:sz w:val="28"/>
         </w:rPr>
         <w:t>（</w:t>
       </w:r>
       <w:r>
         <w:rPr>
-          <w:rFonts w:eastAsia="SimHei"/>
+          <w:rFonts w:eastAsia="黑体"/>
           <w:sz w:val="28"/>
         </w:rPr>
         <w:t>10111939</w:t>
       </w:r>
       <w:r>
         <w:rPr>
-          <w:rFonts w:eastAsia="SimHei"/>
+          <w:rFonts w:eastAsia="黑体"/>
           <w:sz w:val="28"/>
         </w:rPr>
         <w:t>）陈楚楠</w:t>
@@ -79,7 +79,7 @@
     <w:p>
       <w:r>
         <w:rPr>
-          <w:rFonts w:eastAsia="SimHei" w:hint="eastAsia"/>
+          <w:rFonts w:eastAsia="黑体" w:hint="eastAsia"/>
         </w:rPr>
         <w:t>摘要：</w:t>
       </w:r>
@@ -465,7 +465,7 @@
     <w:p>
       <w:r>
         <w:rPr>
-          <w:rFonts w:eastAsia="SimHei" w:hint="eastAsia"/>
+          <w:rFonts w:eastAsia="黑体" w:hint="eastAsia"/>
         </w:rPr>
         <w:t>关键词：</w:t>
       </w:r>
@@ -496,7 +496,7 @@
     </w:p>
     <w:p>
       <w:pPr>
-        <w:pStyle w:val="Heading2"/>
+        <w:pStyle w:val="2"/>
       </w:pPr>
       <w:r>
         <w:rPr>
@@ -514,7 +514,7 @@
     </w:p>
     <w:p>
       <w:pPr>
-        <w:pStyle w:val="a"/>
+        <w:pStyle w:val="a7"/>
         <w:ind w:firstLine="480"/>
       </w:pPr>
       <w:r>
@@ -610,7 +610,7 @@
     </w:p>
     <w:p>
       <w:pPr>
-        <w:pStyle w:val="a"/>
+        <w:pStyle w:val="a7"/>
         <w:ind w:firstLine="480"/>
       </w:pPr>
       <w:r>
@@ -772,7 +772,7 @@
     </w:p>
     <w:p>
       <w:pPr>
-        <w:pStyle w:val="a"/>
+        <w:pStyle w:val="a7"/>
         <w:ind w:firstLine="480"/>
       </w:pPr>
       <w:r>
@@ -880,7 +880,7 @@
     </w:p>
     <w:p>
       <w:pPr>
-        <w:pStyle w:val="a"/>
+        <w:pStyle w:val="a7"/>
         <w:ind w:firstLine="480"/>
       </w:pPr>
       <w:r>
@@ -1006,7 +1006,7 @@
     </w:p>
     <w:p>
       <w:pPr>
-        <w:pStyle w:val="a"/>
+        <w:pStyle w:val="a7"/>
         <w:ind w:firstLine="480"/>
       </w:pPr>
       <w:r>
@@ -1079,7 +1079,7 @@
     </w:p>
     <w:p>
       <w:pPr>
-        <w:pStyle w:val="a"/>
+        <w:pStyle w:val="a7"/>
         <w:ind w:firstLine="480"/>
       </w:pPr>
       <w:r>
@@ -1199,7 +1199,7 @@
     </w:p>
     <w:p>
       <w:pPr>
-        <w:pStyle w:val="a"/>
+        <w:pStyle w:val="a7"/>
         <w:ind w:firstLine="480"/>
       </w:pPr>
       <w:r>
@@ -1283,7 +1283,7 @@
     </w:p>
     <w:p>
       <w:pPr>
-        <w:pStyle w:val="a"/>
+        <w:pStyle w:val="a7"/>
         <w:ind w:firstLine="480"/>
       </w:pPr>
       <w:r>
@@ -1639,7 +1639,7 @@
     </w:p>
     <w:p>
       <w:pPr>
-        <w:pStyle w:val="a"/>
+        <w:pStyle w:val="a7"/>
         <w:ind w:firstLine="480"/>
       </w:pPr>
       <w:r>
@@ -1873,7 +1873,7 @@
     </w:p>
     <w:p>
       <w:pPr>
-        <w:pStyle w:val="Heading2"/>
+        <w:pStyle w:val="2"/>
       </w:pPr>
       <w:r>
         <w:t>2</w:t>
@@ -1884,7 +1884,7 @@
     </w:p>
     <w:p>
       <w:pPr>
-        <w:pStyle w:val="a"/>
+        <w:pStyle w:val="a7"/>
         <w:ind w:firstLine="480"/>
       </w:pPr>
       <w:r>
@@ -1946,7 +1946,7 @@
     </w:p>
     <w:p>
       <w:pPr>
-        <w:pStyle w:val="a"/>
+        <w:pStyle w:val="a7"/>
         <w:ind w:firstLine="480"/>
       </w:pPr>
       <w:r>
@@ -2068,7 +2068,7 @@
     </w:p>
     <w:p>
       <w:pPr>
-        <w:pStyle w:val="a0"/>
+        <w:pStyle w:val="a9"/>
       </w:pPr>
       <w:r>
         <w:t>表</w:t>
@@ -2082,7 +2082,7 @@
     </w:p>
     <w:p>
       <w:pPr>
-        <w:pStyle w:val="Heading3"/>
+        <w:pStyle w:val="3"/>
       </w:pPr>
       <w:r>
         <w:t>2.1</w:t>
@@ -2093,7 +2093,7 @@
     </w:p>
     <w:p>
       <w:pPr>
-        <w:pStyle w:val="a"/>
+        <w:pStyle w:val="a7"/>
         <w:ind w:firstLine="480"/>
       </w:pPr>
       <w:r>
@@ -2150,7 +2150,7 @@
     </w:p>
     <w:p>
       <w:pPr>
-        <w:pStyle w:val="a"/>
+        <w:pStyle w:val="a7"/>
         <w:ind w:firstLine="480"/>
       </w:pPr>
       <w:r>
@@ -2225,7 +2225,7 @@
     </w:p>
     <w:p>
       <w:pPr>
-        <w:pStyle w:val="a"/>
+        <w:pStyle w:val="a7"/>
         <w:ind w:firstLine="480"/>
       </w:pPr>
       <w:r>
@@ -2460,7 +2460,7 @@
     </w:p>
     <w:p>
       <w:pPr>
-        <w:pStyle w:val="a0"/>
+        <w:pStyle w:val="a9"/>
       </w:pPr>
       <w:r>
         <w:rPr>
@@ -2477,7 +2477,7 @@
     </w:p>
     <w:p>
       <w:pPr>
-        <w:pStyle w:val="Heading3"/>
+        <w:pStyle w:val="3"/>
       </w:pPr>
       <w:r>
         <w:t>2.</w:t>
@@ -2498,7 +2498,7 @@
     </w:p>
     <w:p>
       <w:pPr>
-        <w:pStyle w:val="a"/>
+        <w:pStyle w:val="a7"/>
         <w:ind w:firstLine="480"/>
       </w:pPr>
       <w:r>
@@ -2585,7 +2585,7 @@
     </w:p>
     <w:p>
       <w:pPr>
-        <w:pStyle w:val="Heading4"/>
+        <w:pStyle w:val="4"/>
       </w:pPr>
       <w:r>
         <w:t>2.2</w:t>
@@ -2611,7 +2611,7 @@
     </w:p>
     <w:p>
       <w:pPr>
-        <w:pStyle w:val="a"/>
+        <w:pStyle w:val="a7"/>
         <w:ind w:firstLine="480"/>
       </w:pPr>
       <w:r>
@@ -3008,7 +3008,7 @@
     </w:p>
     <w:p>
       <w:pPr>
-        <w:pStyle w:val="a"/>
+        <w:pStyle w:val="a7"/>
         <w:ind w:firstLine="480"/>
       </w:pPr>
       <w:r>
@@ -3123,7 +3123,7 @@
     </w:p>
     <w:p>
       <w:pPr>
-        <w:pStyle w:val="Heading4"/>
+        <w:pStyle w:val="4"/>
       </w:pPr>
       <w:r>
         <w:t xml:space="preserve">2.2.2 </w:t>
@@ -3134,7 +3134,7 @@
     </w:p>
     <w:p>
       <w:pPr>
-        <w:pStyle w:val="a"/>
+        <w:pStyle w:val="a7"/>
         <w:ind w:firstLine="480"/>
       </w:pPr>
       <w:r>
@@ -3263,7 +3263,7 @@
     </w:p>
     <w:p>
       <w:pPr>
-        <w:pStyle w:val="Heading3"/>
+        <w:pStyle w:val="3"/>
       </w:pPr>
       <w:r>
         <w:t xml:space="preserve">2.3 </w:t>
@@ -3274,7 +3274,7 @@
     </w:p>
     <w:p>
       <w:pPr>
-        <w:pStyle w:val="a"/>
+        <w:pStyle w:val="a7"/>
         <w:ind w:firstLine="480"/>
       </w:pPr>
       <w:r>
@@ -3292,7 +3292,7 @@
     </w:p>
     <w:p>
       <w:pPr>
-        <w:pStyle w:val="a"/>
+        <w:pStyle w:val="a7"/>
         <w:ind w:firstLine="480"/>
       </w:pPr>
       <w:r>
@@ -3520,7 +3520,7 @@
     </w:p>
     <w:p>
       <w:pPr>
-        <w:pStyle w:val="a"/>
+        <w:pStyle w:val="a7"/>
         <w:ind w:firstLine="480"/>
       </w:pPr>
       <w:r>
@@ -3698,10 +3698,7 @@
         <w:t>到</w:t>
       </w:r>
       <w:r>
-        <w:t>。相反，</w:t>
-      </w:r>
-      <w:r>
-        <w:t>其他</w:t>
+        <w:t>。相反，其他</w:t>
       </w:r>
       <w:r>
         <w:rPr>
@@ -3710,7 +3707,19 @@
         <w:t>文献认为</w:t>
       </w:r>
       <w:r>
-        <w:t>一段时间后几个月文本相关说话人</w:t>
+        <w:t>一段时间后</w:t>
+      </w:r>
+      <w:r>
+        <w:t>或</w:t>
+      </w:r>
+      <w:r>
+        <w:t>几个月</w:t>
+      </w:r>
+      <w:r>
+        <w:t>后</w:t>
+      </w:r>
+      <w:r>
+        <w:t>文本相关说话人</w:t>
       </w:r>
       <w:r>
         <w:rPr>
@@ -3730,33 +3739,37 @@
     </w:p>
     <w:p>
       <w:pPr>
-        <w:pStyle w:val="Heading2"/>
-        <w:rPr>
-          <w:rFonts w:eastAsia="SimSun"/>
+        <w:pStyle w:val="2"/>
+        <w:rPr>
+          <w:rFonts w:eastAsia="宋体"/>
         </w:rPr>
       </w:pPr>
       <w:r>
         <w:t xml:space="preserve">3 RSR2015 </w:t>
       </w:r>
       <w:r>
-        <w:t>数</w:t>
-      </w:r>
-      <w:bookmarkStart w:id="0" w:name="_GoBack"/>
-      <w:bookmarkEnd w:id="0"/>
-      <w:r>
-        <w:t>据库</w:t>
-      </w:r>
-    </w:p>
-    <w:p>
-      <w:pPr>
-        <w:pStyle w:val="a"/>
+        <w:t>数据库</w:t>
+      </w:r>
+    </w:p>
+    <w:p>
+      <w:pPr>
+        <w:pStyle w:val="a7"/>
         <w:ind w:firstLine="480"/>
       </w:pPr>
       <w:r>
         <w:t>RSR2015</w:t>
       </w:r>
       <w:r>
-        <w:t>数据库，为社区提供一个足够大的数据集的性别平衡的说话人记录。它有在</w:t>
+        <w:t>数据库，为社区提供一个足够大的数据集的性别平衡的说话人记录。它</w:t>
+      </w:r>
+      <w:r>
+        <w:t>由多个手机和平板电脑记录</w:t>
+      </w:r>
+      <w:r>
+        <w:t>，</w:t>
+      </w:r>
+      <w:r>
+        <w:t>在</w:t>
       </w:r>
       <w:r>
         <w:t>9</w:t>
@@ -3768,13 +3781,22 @@
         <w:t>300</w:t>
       </w:r>
       <w:r>
-        <w:t>个说话人，由多个手机和平板电脑记录。</w:t>
+        <w:t>个说话人</w:t>
+      </w:r>
+      <w:r>
+        <w:t>。</w:t>
       </w:r>
       <w:r>
         <w:t>196844</w:t>
       </w:r>
       <w:r>
-        <w:t>个文件的记录包含</w:t>
+        <w:t>个文件</w:t>
+      </w:r>
+      <w:r>
+        <w:t>记录包含</w:t>
+      </w:r>
+      <w:r>
+        <w:t>了</w:t>
       </w:r>
       <w:r>
         <w:t>151</w:t>
@@ -3791,26 +3813,56 @@
     </w:p>
     <w:p>
       <w:pPr>
-        <w:pStyle w:val="a"/>
+        <w:pStyle w:val="a7"/>
         <w:ind w:firstLine="480"/>
       </w:pPr>
       <w:r>
-        <w:t>一直特别注意到词汇内容为了让说话人的公平比较确认系统在不同词汇的约束。因此，记录的</w:t>
+        <w:t>为了让说话人的确认系统在不同词汇的约束</w:t>
+      </w:r>
+      <w:r>
+        <w:t>下</w:t>
+      </w:r>
+      <w:r>
+        <w:t>公平比较</w:t>
+      </w:r>
+      <w:r>
+        <w:t>，</w:t>
+      </w:r>
+      <w:r>
+        <w:t>一直特别注意到词汇内容。因此，记录的</w:t>
       </w:r>
       <w:r>
         <w:t>300</w:t>
       </w:r>
       <w:r>
-        <w:t>人分为三个部分，每个致力于特定的任务，涉及不同的词汇和时间约束。</w:t>
+        <w:t>人分为三个部分，每个致力于特定的任务，涉及不同的词汇和时间约</w:t>
       </w:r>
       <w:r>
         <w:lastRenderedPageBreak/>
-        <w:t>第一部分致力于说话人使用固定短语句确认。第二部分致力于说话人引导的命令控制。第三部分致力于说话人使用随机确认提示数字字符串。为了允许用例之间的公平的比较，三个部分已经记录在类似条件下相同的说话人和通道。</w:t>
-      </w:r>
-    </w:p>
-    <w:p>
-      <w:pPr>
-        <w:pStyle w:val="Heading3"/>
+        <w:t>束。第一部分致力于说话人使用固定短语句确认。第二部分致力于说话人引导的命令控制。第三部分致力于说话人使用随机提示</w:t>
+      </w:r>
+      <w:r>
+        <w:t>的</w:t>
+      </w:r>
+      <w:r>
+        <w:t>数字字符串</w:t>
+      </w:r>
+      <w:r>
+        <w:t>确认</w:t>
+      </w:r>
+      <w:r>
+        <w:t>。为了允许用例之间的公平的比较，三个部分已经在类似的说话人和通道</w:t>
+      </w:r>
+      <w:r>
+        <w:t>条件下记录</w:t>
+      </w:r>
+      <w:r>
+        <w:t>。</w:t>
+      </w:r>
+    </w:p>
+    <w:p>
+      <w:pPr>
+        <w:pStyle w:val="3"/>
       </w:pPr>
       <w:r>
         <w:t xml:space="preserve">3.1 </w:t>
@@ -3821,7 +3873,7 @@
     </w:p>
     <w:p>
       <w:pPr>
-        <w:pStyle w:val="a"/>
+        <w:pStyle w:val="a7"/>
         <w:ind w:firstLine="480"/>
       </w:pPr>
       <w:r>
@@ -3897,7 +3949,19 @@
         <w:t>个说话人</w:t>
       </w:r>
       <w:r>
-        <w:t>记录。据我们所知，数据库包括扬声器文本相关说话人确认高级别的是</w:t>
+        <w:t>记录。据我们所知，包括文本相关说话人</w:t>
+      </w:r>
+      <w:r>
+        <w:t>的</w:t>
+      </w:r>
+      <w:r>
+        <w:t>数据库</w:t>
+      </w:r>
+      <w:r>
+        <w:t>最</w:t>
+      </w:r>
+      <w:r>
+        <w:t>高级别的是</w:t>
       </w:r>
       <w:proofErr w:type="spellStart"/>
       <w:r>
@@ -3914,7 +3978,19 @@
         <w:t>数据库的</w:t>
       </w:r>
       <w:r>
-        <w:t>cccvpr2c2005 - 10000</w:t>
+        <w:t>CCCVPR</w:t>
+      </w:r>
+      <w:r>
+        <w:t>2</w:t>
+      </w:r>
+      <w:r>
+        <w:t>C</w:t>
+      </w:r>
+      <w:r>
+        <w:t>2005-</w:t>
+      </w:r>
+      <w:r>
+        <w:t>10000</w:t>
       </w:r>
       <w:r>
         <w:t>。</w:t>
@@ -3922,7 +3998,7 @@
     </w:p>
     <w:p>
       <w:pPr>
-        <w:pStyle w:val="a0"/>
+        <w:pStyle w:val="a9"/>
       </w:pPr>
       <w:r>
         <w:t>图</w:t>
@@ -3936,7 +4012,7 @@
     </w:p>
     <w:p>
       <w:pPr>
-        <w:pStyle w:val="a"/>
+        <w:pStyle w:val="a7"/>
         <w:ind w:firstLine="480"/>
       </w:pPr>
       <w:r>
@@ -3952,7 +4028,25 @@
         <w:t>300</w:t>
       </w:r>
       <w:r>
-        <w:t>人是根据他们的种族和性别的。性别平衡的结果是数据库中的</w:t>
+        <w:t>人是根据</w:t>
+      </w:r>
+      <w:r>
+        <w:rPr>
+          <w:rFonts w:hint="eastAsia"/>
+        </w:rPr>
+        <w:t>新加坡</w:t>
+      </w:r>
+      <w:r>
+        <w:t>的种族和性别</w:t>
+      </w:r>
+      <w:r>
+        <w:t>分配</w:t>
+      </w:r>
+      <w:r>
+        <w:t>的</w:t>
+      </w:r>
+      <w:r>
+        <w:t>。性别平衡的结果是数据库中的</w:t>
       </w:r>
       <w:r>
         <w:t>300</w:t>
@@ -3988,6 +4082,9 @@
         <w:t>42</w:t>
       </w:r>
       <w:r>
+        <w:t>人是</w:t>
+      </w:r>
+      <w:r>
         <w:t>马来裔，而剩下的</w:t>
       </w:r>
       <w:r>
@@ -4011,7 +4108,7 @@
     </w:p>
     <w:p>
       <w:pPr>
-        <w:pStyle w:val="a"/>
+        <w:pStyle w:val="a7"/>
         <w:ind w:firstLine="480"/>
       </w:pPr>
       <w:r>
@@ -4039,105 +4136,182 @@
         <w:t>图</w:t>
       </w:r>
       <w:r>
+        <w:t>3)</w:t>
+      </w:r>
+      <w:r>
+        <w:t>鉴于</w:t>
+      </w:r>
+      <w:r>
+        <w:t>RSR</w:t>
+      </w:r>
+      <w:r>
+        <w:rPr>
+          <w:rFonts w:hint="eastAsia"/>
+        </w:rPr>
+        <w:t>2015</w:t>
+      </w:r>
+      <w:r>
+        <w:rPr>
+          <w:rFonts w:hint="eastAsia"/>
+        </w:rPr>
+        <w:t>数据库的样本量有限，</w:t>
+      </w:r>
+      <w:proofErr w:type="gramStart"/>
+      <w:r>
+        <w:rPr>
+          <w:rFonts w:hint="eastAsia"/>
+        </w:rPr>
+        <w:t>若</w:t>
+      </w:r>
+      <w:r>
+        <w:rPr>
+          <w:rFonts w:hint="eastAsia"/>
+        </w:rPr>
+        <w:t>扩大</w:t>
+      </w:r>
+      <w:proofErr w:type="gramEnd"/>
+      <w:r>
+        <w:rPr>
+          <w:rFonts w:hint="eastAsia"/>
+        </w:rPr>
+        <w:t>年龄创建一个稀疏分布的不同年龄</w:t>
+      </w:r>
+      <w:r>
+        <w:rPr>
+          <w:rFonts w:hint="eastAsia"/>
+        </w:rPr>
+        <w:t>的说话人集合，</w:t>
+      </w:r>
+      <w:r>
+        <w:rPr>
+          <w:rFonts w:hint="eastAsia"/>
+        </w:rPr>
+        <w:t>可能会人为</w:t>
+      </w:r>
+      <w:r>
+        <w:rPr>
+          <w:rFonts w:hint="eastAsia"/>
+        </w:rPr>
+        <w:t>地</w:t>
+      </w:r>
+      <w:r>
+        <w:rPr>
+          <w:rFonts w:hint="eastAsia"/>
+        </w:rPr>
+        <w:t>促进说话人确认的任务</w:t>
+      </w:r>
+      <w:r>
+        <w:rPr>
+          <w:rFonts w:hint="eastAsia"/>
+        </w:rPr>
+        <w:t>。</w:t>
+      </w:r>
+      <w:r>
+        <w:t>这被</w:t>
+      </w:r>
+      <w:proofErr w:type="spellStart"/>
+      <w:r>
+        <w:t>Doddington</w:t>
+      </w:r>
+      <w:proofErr w:type="spellEnd"/>
+      <w:r>
+        <w:t>(2012)</w:t>
+      </w:r>
+      <w:r>
+        <w:t>确认过</w:t>
+      </w:r>
+      <w:r>
+        <w:t>，说话人确认任务难度的增加与说话人之间的年龄差距是有限的。因此说话人在一个有限的年龄段可增加说话人确认的</w:t>
+      </w:r>
+      <w:r>
+        <w:t>要求</w:t>
+      </w:r>
+      <w:r>
+        <w:t>。</w:t>
+      </w:r>
+    </w:p>
+    <w:p>
+      <w:pPr>
+        <w:pStyle w:val="3"/>
+      </w:pPr>
+      <w:r>
+        <w:t xml:space="preserve">3.2 </w:t>
+      </w:r>
+      <w:r>
+        <w:t>获得协议</w:t>
+      </w:r>
+    </w:p>
+    <w:p>
+      <w:pPr>
+        <w:pStyle w:val="a7"/>
+        <w:ind w:firstLine="480"/>
+      </w:pPr>
+      <w:r>
+        <w:t>RSR2015</w:t>
+      </w:r>
+      <w:r>
+        <w:t>数据库的</w:t>
+      </w:r>
+      <w:proofErr w:type="gramStart"/>
+      <w:r>
+        <w:t>的</w:t>
+      </w:r>
+      <w:proofErr w:type="gramEnd"/>
+      <w:r>
+        <w:t>9</w:t>
+      </w:r>
+      <w:r>
+        <w:t>个会话记录了室内的一个典型的办公环境。每个主题</w:t>
+      </w:r>
+      <w:r>
+        <w:t>的录音</w:t>
+      </w:r>
+      <w:r>
+        <w:lastRenderedPageBreak/>
+        <w:t>过程</w:t>
+      </w:r>
+      <w:r>
+        <w:t>都在一天</w:t>
+      </w:r>
+      <w:r>
+        <w:t>完成，</w:t>
+      </w:r>
+      <w:r>
+        <w:t>所以</w:t>
+      </w:r>
+      <w:r>
+        <w:t>RSR2015</w:t>
+      </w:r>
+      <w:r>
+        <w:t>数据库不包</w:t>
+      </w:r>
+      <w:r>
+        <w:t>括衰老变化。</w:t>
+      </w:r>
+      <w:r>
+        <w:t>相比与会话变化，</w:t>
+      </w:r>
+      <w:r>
+        <w:t>在</w:t>
+      </w:r>
+      <w:r>
         <w:t>3</w:t>
       </w:r>
-      <w:proofErr w:type="gramStart"/>
-      <w:r>
-        <w:t>)</w:t>
-      </w:r>
-      <w:r>
-        <w:t>鉴于</w:t>
-      </w:r>
-      <w:r>
-        <w:t>RSR2015</w:t>
-      </w:r>
-      <w:r>
-        <w:t>数据库的样本量有限</w:t>
-      </w:r>
-      <w:proofErr w:type="gramEnd"/>
-      <w:r>
-        <w:t>，若扩大年龄段将创建一个在年龄稀疏分布的说话人，可以人为促进说话人确认的任务。事实上，它展示了在</w:t>
-      </w:r>
-      <w:proofErr w:type="spellStart"/>
-      <w:r>
-        <w:t>Doddington</w:t>
-      </w:r>
-      <w:proofErr w:type="spellEnd"/>
-      <w:r>
-        <w:t>(2012)</w:t>
-      </w:r>
-      <w:r>
-        <w:t>时，说话人确认任务难度的增加与说话人之间的年龄差距是有限的。因此说话人在一个有限的年龄段可增加说话人确认的难度。</w:t>
-      </w:r>
-    </w:p>
-    <w:p>
-      <w:pPr>
-        <w:pStyle w:val="Heading3"/>
-      </w:pPr>
-      <w:r>
-        <w:t xml:space="preserve">3.2 </w:t>
-      </w:r>
-      <w:r>
-        <w:t>获得协议</w:t>
-      </w:r>
-    </w:p>
-    <w:p>
-      <w:pPr>
-        <w:pStyle w:val="a"/>
-        <w:ind w:firstLine="480"/>
-      </w:pPr>
-      <w:r>
-        <w:t>RSR2015</w:t>
-      </w:r>
-      <w:r>
-        <w:t>数据库的的</w:t>
-      </w:r>
-      <w:r>
-        <w:t>9</w:t>
-      </w:r>
-      <w:r>
-        <w:t>个会话记录下了室内的一个典型的办公环境。每个主题</w:t>
-      </w:r>
-      <w:r>
-        <w:t>的录</w:t>
-      </w:r>
-      <w:r>
-        <w:lastRenderedPageBreak/>
-        <w:t>音过程</w:t>
-      </w:r>
-      <w:r>
-        <w:t>都在一天</w:t>
-      </w:r>
-      <w:r>
-        <w:t>完成，</w:t>
-      </w:r>
-      <w:r>
-        <w:t>所以</w:t>
-      </w:r>
-      <w:r>
-        <w:t>RSR2015</w:t>
-      </w:r>
-      <w:r>
-        <w:t>数据库不包括衰老变化。然而，老化变化</w:t>
-      </w:r>
-      <w:r>
-        <w:t>3</w:t>
-      </w:r>
-      <w:r>
-        <w:t>年内</w:t>
-      </w:r>
-      <w:r>
-        <w:rPr>
-          <w:noProof/>
-        </w:rPr>
+      <w:r>
+        <w:t>年</w:t>
+      </w:r>
+      <w:r>
+        <w:t>内的年龄变化</w:t>
+      </w:r>
+      <w:r>
         <w:drawing>
-          <wp:anchor distT="0" distB="0" distL="114300" distR="114300" simplePos="0" relativeHeight="251661312" behindDoc="0" locked="0" layoutInCell="1" allowOverlap="1" wp14:anchorId="01FB7F37" wp14:editId="284C0A45">
+          <wp:anchor distT="0" distB="0" distL="114300" distR="114300" simplePos="0" relativeHeight="251661312" behindDoc="0" locked="0" layoutInCell="1" allowOverlap="1" wp14:anchorId="26DC022C" wp14:editId="614C242E">
             <wp:simplePos x="0" y="0"/>
             <wp:positionH relativeFrom="margin">
               <wp:align>center</wp:align>
             </wp:positionH>
             <wp:positionV relativeFrom="paragraph">
-              <wp:posOffset>285115</wp:posOffset>
+              <wp:posOffset>408940</wp:posOffset>
             </wp:positionV>
             <wp:extent cx="6098540" cy="2366010"/>
             <wp:effectExtent l="0" t="0" r="0" b="0"/>
@@ -4187,9 +4361,6 @@
         </w:drawing>
       </w:r>
       <w:r>
-        <w:t>会话变化相比</w:t>
-      </w:r>
-      <w:r>
         <w:t>已被</w:t>
       </w:r>
       <w:r>
@@ -4199,12 +4370,15 @@
         <w:t>等人证明</w:t>
       </w:r>
       <w:r>
-        <w:t>可以忽略不计。</w:t>
-      </w:r>
-    </w:p>
-    <w:p>
-      <w:pPr>
-        <w:pStyle w:val="a0"/>
+        <w:t>可</w:t>
+      </w:r>
+      <w:r>
+        <w:t>以忽略不计。</w:t>
+      </w:r>
+    </w:p>
+    <w:p>
+      <w:pPr>
+        <w:pStyle w:val="a9"/>
       </w:pPr>
       <w:r>
         <w:t>图</w:t>
@@ -4215,10 +4389,13 @@
     </w:p>
     <w:p>
       <w:pPr>
-        <w:pStyle w:val="a"/>
+        <w:pStyle w:val="a7"/>
         <w:ind w:firstLine="480"/>
       </w:pPr>
       <w:r>
+        <w:t>市场上可用的</w:t>
+      </w:r>
+      <w:r>
         <w:t>6</w:t>
       </w:r>
       <w:r>
@@ -4234,13 +4411,7 @@
         <w:t>)</w:t>
       </w:r>
       <w:r>
-        <w:t>可用</w:t>
-      </w:r>
-      <w:r>
-        <w:t>4</w:t>
-      </w:r>
-      <w:r>
-        <w:t>个，在市场上被用来记录。</w:t>
+        <w:t>被用来记录。</w:t>
       </w:r>
       <w:r>
         <w:t>3</w:t>
@@ -4330,52 +4501,119 @@
         <w:t>C}</w:t>
       </w:r>
       <w:r>
-        <w:t>，和元数据信息一起提供数据。并用</w:t>
+        <w:t>，和元数据信息一起提供。并用</w:t>
       </w:r>
       <w:r>
         <w:t>Android</w:t>
       </w:r>
       <w:r>
-        <w:t>应用程序实现一个对话管理器，来管理记录。这个应用程序使用设备的触屏功能提示文本内容。即按即说</w:t>
+        <w:t>应用程序实现一个对话管理器，来管理记录。这个应用程序使用设备的触屏功能提示文本内容。</w:t>
+      </w:r>
+      <w:r>
+        <w:t>使用</w:t>
+      </w:r>
+      <w:r>
+        <w:t>即按即说</w:t>
       </w:r>
       <w:r>
         <w:t>-</w:t>
       </w:r>
       <w:r>
-        <w:t>特性被用来允许用户启动录制和停止后阅读提示。使用便携设备的目的是舒适和自由，在会话内或者跨会话音质也可以有明显变化。</w:t>
-      </w:r>
-    </w:p>
-    <w:p>
-      <w:pPr>
-        <w:pStyle w:val="a"/>
+        <w:t>特性</w:t>
+      </w:r>
+      <w:proofErr w:type="gramStart"/>
+      <w:r>
+        <w:t>来允许</w:t>
+      </w:r>
+      <w:proofErr w:type="gramEnd"/>
+      <w:r>
+        <w:t>用户启动录制和停止后阅读提示。使用便携设备的目的是舒适和自由，在会话内或者跨会话音质也可以有明显变化。</w:t>
+      </w:r>
+    </w:p>
+    <w:p>
+      <w:pPr>
+        <w:pStyle w:val="a7"/>
         <w:ind w:firstLine="480"/>
       </w:pPr>
       <w:r>
-        <w:t>通过麦克风内部处理，音频信号被</w:t>
+        <w:t>音频信号被</w:t>
       </w:r>
       <w:r>
         <w:t>6</w:t>
       </w:r>
       <w:r>
-        <w:t>个便携设备记录成原始</w:t>
+        <w:t>个便携设备</w:t>
+      </w:r>
+      <w:r>
+        <w:rPr>
+          <w:rFonts w:hint="eastAsia"/>
+        </w:rPr>
+        <w:t>通过</w:t>
+      </w:r>
+      <w:r>
+        <w:rPr>
+          <w:rFonts w:hint="eastAsia"/>
+        </w:rPr>
+        <w:t>内部</w:t>
+      </w:r>
+      <w:r>
+        <w:rPr>
+          <w:rFonts w:hint="eastAsia"/>
+        </w:rPr>
+        <w:t>麦克风</w:t>
+      </w:r>
+      <w:r>
+        <w:rPr>
+          <w:rFonts w:hint="eastAsia"/>
+        </w:rPr>
+        <w:t>处理，</w:t>
+      </w:r>
+      <w:r>
+        <w:t>记录成原始</w:t>
       </w:r>
       <w:r>
         <w:t>PCM</w:t>
       </w:r>
       <w:r>
-        <w:t>格式，</w:t>
-      </w:r>
-      <w:r>
-        <w:t>16kHz</w:t>
-      </w:r>
-      <w:r>
-        <w:t>采样频率分辨率，</w:t>
-      </w:r>
-      <w:r>
-        <w:t>16</w:t>
-      </w:r>
-      <w:r>
-        <w:t>位每样例。并在后来添加一个包括关于设备的信息，语言，样品的数量，采样率和数据格式的</w:t>
+        <w:t>格式，采样率</w:t>
+      </w:r>
+      <w:r>
+        <w:t>为</w:t>
+      </w:r>
+      <w:r>
+        <w:rPr>
+          <w:rFonts w:hint="eastAsia"/>
+        </w:rPr>
+        <w:t>1</w:t>
+      </w:r>
+      <w:r>
+        <w:t>6kHz</w:t>
+      </w:r>
+      <w:r>
+        <w:t>，</w:t>
+      </w:r>
+      <w:r>
+        <w:t>采样位数</w:t>
+      </w:r>
+      <w:r>
+        <w:t>为</w:t>
+      </w:r>
+      <w:r>
+        <w:rPr>
+          <w:rFonts w:hint="eastAsia"/>
+        </w:rPr>
+        <w:t>16bit</w:t>
+      </w:r>
+      <w:r>
+        <w:t>。</w:t>
+      </w:r>
+      <w:r>
+        <w:t>之后</w:t>
+      </w:r>
+      <w:bookmarkStart w:id="0" w:name="_GoBack"/>
+      <w:bookmarkEnd w:id="0"/>
+      <w:r>
+        <w:t>在添加一个包括关于设备的信息，语言，样品的数量，采样率和数据格式的</w:t>
       </w:r>
       <w:r>
         <w:t>SPHERE</w:t>
@@ -4386,7 +4624,7 @@
     </w:p>
     <w:p>
       <w:pPr>
-        <w:pStyle w:val="Heading3"/>
+        <w:pStyle w:val="3"/>
       </w:pPr>
       <w:r>
         <w:t>3.3 3</w:t>
@@ -4397,7 +4635,7 @@
     </w:p>
     <w:p>
       <w:pPr>
-        <w:pStyle w:val="a"/>
+        <w:pStyle w:val="a7"/>
         <w:ind w:firstLine="480"/>
       </w:pPr>
       <w:r>
@@ -4436,7 +4674,7 @@
     </w:p>
     <w:p>
       <w:pPr>
-        <w:pStyle w:val="a"/>
+        <w:pStyle w:val="a7"/>
         <w:ind w:firstLine="480"/>
       </w:pPr>
       <w:r>
@@ -4559,378 +4797,378 @@
     </w:p>
     <w:p>
       <w:pPr>
-        <w:pStyle w:val="a"/>
+        <w:pStyle w:val="a7"/>
         <w:ind w:firstLine="480"/>
       </w:pPr>
       <w:r>
         <w:t>RSR2015</w:t>
       </w:r>
       <w:r>
-        <w:t>数据库的第二部分着重于说话人引导的命令控制任务，说话人通过固定命</w:t>
+        <w:t>数据库的第二部分着重于说话人引导的命令控制任务，说话人通过固定命令的发音来验证或控制家用电器。在</w:t>
+      </w:r>
+      <w:r>
+        <w:t>9</w:t>
+      </w:r>
+      <w:r>
+        <w:t>个会话中，说话人说出</w:t>
+      </w:r>
+      <w:r>
+        <w:t>30</w:t>
+      </w:r>
+      <w:r>
+        <w:t>个简短的命令用来定</w:t>
       </w:r>
       <w:r>
         <w:lastRenderedPageBreak/>
-        <w:t>令的发音来验证或控制家用电器。在</w:t>
+        <w:t>义位于新加坡</w:t>
+      </w:r>
+      <w:proofErr w:type="spellStart"/>
+      <w:r>
+        <w:t>Fusionopolis</w:t>
+      </w:r>
+      <w:proofErr w:type="spellEnd"/>
+      <w:r>
+        <w:t>的功能齐全的</w:t>
+      </w:r>
+      <w:r>
+        <w:t>180</w:t>
+      </w:r>
+      <w:r>
+        <w:t>平方米智能家居原型</w:t>
+      </w:r>
+      <w:proofErr w:type="spellStart"/>
+      <w:r>
+        <w:t>StarHome</w:t>
+      </w:r>
+      <w:proofErr w:type="spellEnd"/>
+      <w:r>
+        <w:t>控制家用电器。跨说话人，会话记录和句子的平均时间是</w:t>
+      </w:r>
+      <w:r>
+        <w:t>1.99</w:t>
+      </w:r>
+      <w:r>
+        <w:t>秒，每个句子的平均持续时间从</w:t>
+      </w:r>
+      <w:r>
+        <w:t>1.66</w:t>
+      </w:r>
+      <w:r>
+        <w:t>到</w:t>
+      </w:r>
+      <w:r>
+        <w:t>2.46</w:t>
+      </w:r>
+      <w:r>
+        <w:t>秒变化。在</w:t>
+      </w:r>
+      <w:r>
+        <w:t>SAD</w:t>
+      </w:r>
+      <w:r>
+        <w:t>之后，整个句子平均名义演讲时间是</w:t>
+      </w:r>
+      <w:r>
+        <w:t>0.63</w:t>
+      </w:r>
+      <w:r>
+        <w:t>秒。</w:t>
+      </w:r>
+      <w:r>
+        <w:t>(</w:t>
+      </w:r>
+      <w:r>
+        <w:t>不同的句子从</w:t>
+      </w:r>
+      <w:r>
+        <w:t>0.44</w:t>
+      </w:r>
+      <w:r>
+        <w:t>到</w:t>
+      </w:r>
+      <w:r>
+        <w:t>0.99</w:t>
+      </w:r>
+      <w:r>
+        <w:t>秒变化</w:t>
+      </w:r>
+      <w:r>
+        <w:t>)RSR2015</w:t>
+      </w:r>
+      <w:r>
+        <w:t>数据库的整个第二部分包含</w:t>
+      </w:r>
+      <w:r>
+        <w:t>44</w:t>
+      </w:r>
+      <w:r>
+        <w:t>小时</w:t>
+      </w:r>
+      <w:r>
+        <w:t>53</w:t>
+      </w:r>
+      <w:r>
+        <w:t>分钟的录音。</w:t>
+      </w:r>
+      <w:r>
+        <w:t>(</w:t>
+      </w:r>
+      <w:r>
+        <w:t>在</w:t>
+      </w:r>
+      <w:r>
+        <w:t>SAD</w:t>
+      </w:r>
+      <w:r>
+        <w:t>之后有</w:t>
+      </w:r>
+      <w:r>
+        <w:t>14</w:t>
+      </w:r>
+      <w:r>
+        <w:t>小时</w:t>
+      </w:r>
+      <w:r>
+        <w:t>12</w:t>
+      </w:r>
+      <w:r>
+        <w:t>分的名义语音</w:t>
+      </w:r>
+      <w:r>
+        <w:t>)</w:t>
+      </w:r>
+    </w:p>
+    <w:p>
+      <w:pPr>
+        <w:pStyle w:val="a7"/>
+        <w:ind w:firstLine="480"/>
+      </w:pPr>
+      <w:r>
+        <w:t>RSR2015</w:t>
+      </w:r>
+      <w:r>
+        <w:t>数据库的第三部分着重于提示用随机数字序列的说话人的文本相关确认任务。在</w:t>
       </w:r>
       <w:r>
         <w:t>9</w:t>
       </w:r>
       <w:r>
-        <w:t>个会话中，说话人说出</w:t>
-      </w:r>
-      <w:r>
-        <w:t>30</w:t>
-      </w:r>
-      <w:r>
-        <w:t>个简短的命令用来定义位于新加坡</w:t>
+        <w:t>个会话中的任意一个，说话人宣称</w:t>
+      </w:r>
+      <w:r>
+        <w:t>3</w:t>
+      </w:r>
+      <w:r>
+        <w:t>个由</w:t>
+      </w:r>
+      <w:r>
+        <w:t>10</w:t>
+      </w:r>
+      <w:r>
+        <w:t>个数字的序列和</w:t>
+      </w:r>
+      <w:r>
+        <w:t>10</w:t>
+      </w:r>
+      <w:r>
+        <w:t>个由</w:t>
+      </w:r>
+      <w:r>
+        <w:t>5</w:t>
+      </w:r>
+      <w:r>
+        <w:t>位数字组成的序列。在跨会话时数字序列不同，但是根据说话人身份生成的，冒充着也需要正确的发言序列。用于训练和测试的语音材料被约束在十个数字</w:t>
+      </w:r>
+      <w:r>
+        <w:t>(0-1-2-3-4-5-6-7-8-9)</w:t>
+      </w:r>
+      <w:r>
+        <w:t>但训练和测试时时，上下文之间的每个数字的左右都是不同的，以评估协同发音效果。</w:t>
+      </w:r>
+    </w:p>
+    <w:p>
+      <w:pPr>
+        <w:pStyle w:val="a7"/>
+        <w:ind w:firstLine="480"/>
+      </w:pPr>
+      <w:r>
+        <w:t>对于</w:t>
+      </w:r>
+      <w:r>
+        <w:t>10</w:t>
+      </w:r>
+      <w:r>
+        <w:t>个数字序列，跨说话人，会话记录和句子的平均时间是</w:t>
+      </w:r>
+      <w:r>
+        <w:t>5.19</w:t>
+      </w:r>
+      <w:r>
+        <w:t>秒。在以应用能源为基础的语音活动检测</w:t>
+      </w:r>
+      <w:r>
+        <w:t>(SAD)</w:t>
+      </w:r>
+      <w:r>
+        <w:t>之后，整个句子平均名义演讲时间是</w:t>
+      </w:r>
+      <w:r>
+        <w:t>2.07</w:t>
+      </w:r>
+      <w:r>
+        <w:t>秒。对于</w:t>
+      </w:r>
+      <w:r>
+        <w:t>5</w:t>
+      </w:r>
+      <w:r>
+        <w:t>个数字序列，跨说话人，会话记录和句子的平均时间是</w:t>
+      </w:r>
+      <w:r>
+        <w:t>3.06</w:t>
+      </w:r>
+      <w:r>
+        <w:t>秒。在以应用能源为基础的语音活动检测</w:t>
+      </w:r>
+      <w:r>
+        <w:t>(SAD)</w:t>
+      </w:r>
+      <w:r>
+        <w:t>之后，整个句子平均名义演讲时间是</w:t>
+      </w:r>
+      <w:r>
+        <w:t>1.09</w:t>
+      </w:r>
+      <w:r>
+        <w:t>秒。</w:t>
+      </w:r>
+      <w:r>
+        <w:t>RSR2015</w:t>
+      </w:r>
+      <w:r>
+        <w:t>数据库的整个第三部分包含</w:t>
+      </w:r>
+      <w:r>
+        <w:t>34</w:t>
+      </w:r>
+      <w:r>
+        <w:t>小时</w:t>
+      </w:r>
+      <w:r>
+        <w:t>36</w:t>
+      </w:r>
+      <w:r>
+        <w:t>分钟的录音。</w:t>
+      </w:r>
+      <w:r>
+        <w:t>(</w:t>
+      </w:r>
+      <w:r>
+        <w:t>在</w:t>
+      </w:r>
+      <w:r>
+        <w:t>SAD</w:t>
+      </w:r>
+      <w:r>
+        <w:t>之后有</w:t>
+      </w:r>
+      <w:r>
+        <w:t>12</w:t>
+      </w:r>
+      <w:r>
+        <w:t>小时</w:t>
+      </w:r>
+      <w:r>
+        <w:t>51</w:t>
+      </w:r>
+      <w:r>
+        <w:t>分的名义语音</w:t>
+      </w:r>
+      <w:r>
+        <w:t>)</w:t>
+      </w:r>
+    </w:p>
+    <w:p>
+      <w:pPr>
+        <w:pStyle w:val="2"/>
+      </w:pPr>
+      <w:r>
+        <w:t xml:space="preserve">4 </w:t>
+      </w:r>
+      <w:r>
+        <w:t>文本相关说话人确认分类器</w:t>
+      </w:r>
+    </w:p>
+    <w:p>
+      <w:pPr>
+        <w:pStyle w:val="a7"/>
+        <w:ind w:firstLine="480"/>
+      </w:pPr>
+      <w:r>
+        <w:t>文本相关说话人确认的有意义的精准度的比较往往是非常困难的，因为</w:t>
+      </w:r>
+      <w:r>
+        <w:t>RSR2015</w:t>
+      </w:r>
+      <w:r>
+        <w:t>数据库的收集缺乏激励的标准评估协议。此外，系统架构可以影响特定用例和其固有的词汇约束。在本节中，我们首先概述用于文本相关说话人确认的现有的分类器。在第</w:t>
+      </w:r>
+      <w:r>
+        <w:t>5</w:t>
+      </w:r>
+      <w:r>
+        <w:t>章，我们将描述两个先进的扬声器验证系统</w:t>
+      </w:r>
+      <w:r>
+        <w:t>:</w:t>
+      </w:r>
+      <w:r>
+        <w:t>基于</w:t>
+      </w:r>
+      <w:r>
+        <w:t>GMM</w:t>
+      </w:r>
+      <w:r>
+        <w:t>和</w:t>
+      </w:r>
+      <w:r>
+        <w:t>HMM</w:t>
+      </w:r>
+      <w:r>
+        <w:t>的文本相关的系统建模和</w:t>
       </w:r>
       <w:proofErr w:type="spellStart"/>
       <w:r>
-        <w:t>Fusionopolis</w:t>
+        <w:t>i</w:t>
       </w:r>
       <w:proofErr w:type="spellEnd"/>
       <w:r>
-        <w:t>的功能齐全的</w:t>
-      </w:r>
-      <w:r>
-        <w:t>180</w:t>
-      </w:r>
-      <w:r>
-        <w:t>平方米智能家居原型</w:t>
+        <w:t>-vector</w:t>
+      </w:r>
+      <w:r>
+        <w:t>系统的</w:t>
+      </w:r>
+      <w:r>
+        <w:t>RSR2015</w:t>
+      </w:r>
+      <w:r>
+        <w:t>数据库的性能表现。这些分类器的选择是出于当前发言者的代表性确认引擎。事实上，文本相关引擎最近部署在一个大规模的商业应用程序而</w:t>
       </w:r>
       <w:proofErr w:type="spellStart"/>
       <w:r>
-        <w:t>StarHome</w:t>
+        <w:t>i</w:t>
       </w:r>
       <w:proofErr w:type="spellEnd"/>
       <w:r>
-        <w:t>控制家用电器。跨说话人，会话记录和句子的平均时间是</w:t>
-      </w:r>
-      <w:r>
-        <w:t>1.99</w:t>
-      </w:r>
-      <w:r>
-        <w:t>秒，每个句子的平均持续时间从</w:t>
-      </w:r>
-      <w:r>
-        <w:t>1.66</w:t>
-      </w:r>
-      <w:r>
-        <w:t>到</w:t>
-      </w:r>
-      <w:r>
-        <w:t>2.46</w:t>
-      </w:r>
-      <w:r>
-        <w:t>秒变化。在</w:t>
-      </w:r>
-      <w:r>
-        <w:t>SAD</w:t>
-      </w:r>
-      <w:r>
-        <w:t>之后，整个句子平均名义演讲时间是</w:t>
-      </w:r>
-      <w:r>
-        <w:t>0.63</w:t>
-      </w:r>
-      <w:r>
-        <w:t>秒。</w:t>
-      </w:r>
-      <w:r>
-        <w:t>(</w:t>
-      </w:r>
-      <w:r>
-        <w:t>不同的句子从</w:t>
-      </w:r>
-      <w:r>
-        <w:t>0.44</w:t>
-      </w:r>
-      <w:r>
-        <w:t>到</w:t>
-      </w:r>
-      <w:r>
-        <w:t>0.99</w:t>
-      </w:r>
-      <w:r>
-        <w:t>秒变化</w:t>
-      </w:r>
-      <w:r>
-        <w:t>)RSR2015</w:t>
-      </w:r>
-      <w:r>
-        <w:t>数据库的整个第二部分包含</w:t>
-      </w:r>
-      <w:r>
-        <w:t>44</w:t>
-      </w:r>
-      <w:r>
-        <w:t>小时</w:t>
-      </w:r>
-      <w:r>
-        <w:t>53</w:t>
-      </w:r>
-      <w:r>
-        <w:t>分钟的录音。</w:t>
-      </w:r>
-      <w:r>
-        <w:t>(</w:t>
-      </w:r>
-      <w:r>
-        <w:t>在</w:t>
-      </w:r>
-      <w:r>
-        <w:t>SAD</w:t>
-      </w:r>
-      <w:r>
-        <w:t>之后有</w:t>
-      </w:r>
-      <w:r>
-        <w:t>14</w:t>
-      </w:r>
-      <w:r>
-        <w:t>小时</w:t>
-      </w:r>
-      <w:r>
-        <w:t>12</w:t>
-      </w:r>
-      <w:r>
-        <w:t>分的名义语音</w:t>
-      </w:r>
-      <w:r>
-        <w:t>)</w:t>
-      </w:r>
-    </w:p>
-    <w:p>
-      <w:pPr>
-        <w:pStyle w:val="a"/>
-        <w:ind w:firstLine="480"/>
-      </w:pPr>
-      <w:r>
-        <w:t>RSR2015</w:t>
-      </w:r>
-      <w:r>
-        <w:t>数据库的第三部分着重于提示用随机数字序列的说话人的文本相关确认任务。在</w:t>
-      </w:r>
-      <w:r>
-        <w:t>9</w:t>
-      </w:r>
-      <w:r>
-        <w:t>个会话中的任意一个，说话人宣称</w:t>
-      </w:r>
-      <w:r>
-        <w:t>3</w:t>
-      </w:r>
-      <w:r>
-        <w:t>个由</w:t>
-      </w:r>
-      <w:r>
-        <w:t>10</w:t>
-      </w:r>
-      <w:r>
-        <w:t>个数字的序列和</w:t>
-      </w:r>
-      <w:r>
-        <w:t>10</w:t>
-      </w:r>
-      <w:r>
-        <w:t>个由</w:t>
-      </w:r>
-      <w:r>
-        <w:t>5</w:t>
-      </w:r>
-      <w:r>
-        <w:t>位数字组成的序列。在跨会话时数字序列不同，但是根据说话人身份生成的，冒充着也需要正确的发言序列。用于训练和测试的语音材料被约束在十个数字</w:t>
-      </w:r>
-      <w:r>
-        <w:t>(0-1-2-3-4-5-6-7-8-9)</w:t>
-      </w:r>
-      <w:r>
-        <w:t>但训练和测试时时，上下文之间的每个数字的左右都是不同的，以评估协同发音效果。</w:t>
-      </w:r>
-    </w:p>
-    <w:p>
-      <w:pPr>
-        <w:pStyle w:val="a"/>
-        <w:ind w:firstLine="480"/>
-      </w:pPr>
-      <w:r>
-        <w:t>对于</w:t>
-      </w:r>
-      <w:r>
-        <w:t>10</w:t>
-      </w:r>
-      <w:r>
-        <w:t>个数字序列，跨说话人，会话记录和句子的平均时间是</w:t>
-      </w:r>
-      <w:r>
-        <w:t>5.19</w:t>
-      </w:r>
-      <w:r>
-        <w:t>秒。在以应用能源为基础的语音活动检测</w:t>
-      </w:r>
-      <w:r>
-        <w:t>(SAD)</w:t>
-      </w:r>
-      <w:r>
-        <w:t>之后，整个句子平均名义演讲时间是</w:t>
-      </w:r>
-      <w:r>
-        <w:t>2.07</w:t>
-      </w:r>
-      <w:r>
-        <w:t>秒。对于</w:t>
-      </w:r>
-      <w:r>
-        <w:t>5</w:t>
-      </w:r>
-      <w:r>
-        <w:t>个数字序列，跨说话人，会话记录和句子的平均时间是</w:t>
-      </w:r>
-      <w:r>
-        <w:t>3.06</w:t>
-      </w:r>
-      <w:r>
-        <w:t>秒。在以应用能源为基础的语音活动检测</w:t>
-      </w:r>
-      <w:r>
-        <w:t>(SAD)</w:t>
-      </w:r>
-      <w:r>
-        <w:t>之后，整个句子平均名义演讲时间是</w:t>
-      </w:r>
-      <w:r>
-        <w:t>1.09</w:t>
-      </w:r>
-      <w:r>
-        <w:t>秒。</w:t>
-      </w:r>
-      <w:r>
-        <w:t>RSR2015</w:t>
-      </w:r>
-      <w:r>
-        <w:t>数据库的整个第三部分包含</w:t>
-      </w:r>
-      <w:r>
-        <w:t>34</w:t>
-      </w:r>
-      <w:r>
-        <w:t>小时</w:t>
-      </w:r>
-      <w:r>
-        <w:t>36</w:t>
-      </w:r>
-      <w:r>
-        <w:t>分钟的录音。</w:t>
-      </w:r>
-      <w:r>
-        <w:t>(</w:t>
-      </w:r>
-      <w:r>
-        <w:t>在</w:t>
-      </w:r>
-      <w:r>
-        <w:t>SAD</w:t>
-      </w:r>
-      <w:r>
-        <w:t>之后有</w:t>
-      </w:r>
-      <w:r>
-        <w:t>12</w:t>
-      </w:r>
-      <w:r>
-        <w:t>小时</w:t>
-      </w:r>
-      <w:r>
-        <w:t>51</w:t>
-      </w:r>
-      <w:r>
-        <w:t>分的名义语音</w:t>
-      </w:r>
-      <w:r>
-        <w:t>)</w:t>
-      </w:r>
-    </w:p>
-    <w:p>
-      <w:pPr>
-        <w:pStyle w:val="Heading2"/>
-      </w:pPr>
-      <w:r>
-        <w:t xml:space="preserve">4 </w:t>
-      </w:r>
-      <w:r>
-        <w:t>文本相关说话人确认分类器</w:t>
-      </w:r>
-    </w:p>
-    <w:p>
-      <w:pPr>
-        <w:pStyle w:val="a"/>
-        <w:ind w:firstLine="480"/>
-      </w:pPr>
-      <w:r>
-        <w:t>文本相关说话人确认的有意义的精准度的比较往往是非常困难的，因为</w:t>
-      </w:r>
-      <w:r>
-        <w:t>RSR2015</w:t>
-      </w:r>
-      <w:r>
-        <w:t>数据库的收集缺乏激励的标准评估协议。此外，系统架构可以影响特定用例和其固有的词汇约束。在本节中，我们首先概述用于文本相关说话人确认的现有的分类器。在第</w:t>
-      </w:r>
-      <w:r>
-        <w:t>5</w:t>
-      </w:r>
-      <w:r>
-        <w:t>章，我们将描述两个先进的扬声器验证系统</w:t>
-      </w:r>
-      <w:r>
-        <w:t>:</w:t>
-      </w:r>
-      <w:r>
-        <w:t>基于</w:t>
-      </w:r>
-      <w:r>
-        <w:t>GMM</w:t>
-      </w:r>
-      <w:r>
-        <w:t>和</w:t>
-      </w:r>
-      <w:r>
-        <w:t>HMM</w:t>
-      </w:r>
-      <w:r>
-        <w:t>的文本相关的系统建模和</w:t>
-      </w:r>
-      <w:proofErr w:type="spellStart"/>
-      <w:r>
-        <w:t>i</w:t>
-      </w:r>
-      <w:proofErr w:type="spellEnd"/>
-      <w:r>
         <w:t>-vector</w:t>
       </w:r>
       <w:r>
-        <w:t>系统的</w:t>
-      </w:r>
-      <w:r>
-        <w:t>RSR2015</w:t>
-      </w:r>
-      <w:r>
-        <w:t>数据库的性能表现。这些分类器的选择是出于当前发言者的代表性确认引擎。事实上，文本相关引擎最近部署在一个大规模的商业应用程序而</w:t>
-      </w:r>
-      <w:proofErr w:type="spellStart"/>
-      <w:r>
-        <w:t>i</w:t>
-      </w:r>
-      <w:proofErr w:type="spellEnd"/>
-      <w:r>
-        <w:t>-vector</w:t>
-      </w:r>
-      <w:r>
         <w:t>系统改编自文本无关说话人确认的主流先进的引擎。为了建立一个公平的比较，两个系统都使用相同的前端，另外他们的表现是使用两个性能指标描述。</w:t>
       </w:r>
     </w:p>
     <w:p>
       <w:pPr>
-        <w:pStyle w:val="Heading3"/>
+        <w:pStyle w:val="3"/>
       </w:pPr>
       <w:r>
         <w:rPr>
@@ -4998,7 +5236,7 @@
     </w:p>
     <w:p>
       <w:pPr>
-        <w:pStyle w:val="a0"/>
+        <w:pStyle w:val="a9"/>
       </w:pPr>
       <w:r>
         <w:t>图</w:t>
@@ -5009,17 +5247,20 @@
     </w:p>
     <w:p>
       <w:pPr>
-        <w:pStyle w:val="a"/>
+        <w:pStyle w:val="a7"/>
         <w:ind w:firstLine="480"/>
       </w:pPr>
       <w:r>
+        <w:t>文本相关说话人确认系统的特异性，即他们必须模拟说话人特征与内容验证的话语</w:t>
+      </w:r>
+      <w:r>
         <w:lastRenderedPageBreak/>
-        <w:t>文本相关说话人确认系统的特异性，即他们必须模拟说话人特征与内容验证的话语的词汇。在过去的三十年，两个主要的趋势一直主导文本相关说话人确认的领域。</w:t>
-      </w:r>
-    </w:p>
-    <w:p>
-      <w:pPr>
-        <w:pStyle w:val="a"/>
+        <w:t>的词汇。在过去的三十年，两个主要的趋势一直主导文本相关说话人确认的领域。</w:t>
+      </w:r>
+    </w:p>
+    <w:p>
+      <w:pPr>
+        <w:pStyle w:val="a7"/>
         <w:ind w:firstLine="480"/>
       </w:pPr>
       <w:r>
@@ -5028,7 +5269,7 @@
     </w:p>
     <w:p>
       <w:pPr>
-        <w:pStyle w:val="a"/>
+        <w:pStyle w:val="a7"/>
         <w:ind w:firstLine="480"/>
       </w:pPr>
       <w:r>
@@ -5103,7 +5344,7 @@
     </w:p>
     <w:p>
       <w:pPr>
-        <w:pStyle w:val="a"/>
+        <w:pStyle w:val="a7"/>
         <w:ind w:firstLine="480"/>
       </w:pPr>
       <w:r>
@@ -5112,7 +5353,7 @@
     </w:p>
     <w:p>
       <w:pPr>
-        <w:pStyle w:val="a"/>
+        <w:pStyle w:val="a7"/>
         <w:ind w:firstLine="480"/>
       </w:pPr>
       <w:r>
@@ -5141,7 +5382,7 @@
     </w:p>
     <w:p>
       <w:pPr>
-        <w:pStyle w:val="a"/>
+        <w:pStyle w:val="a7"/>
         <w:ind w:firstLine="480"/>
       </w:pPr>
       <w:r>
@@ -5181,7 +5422,7 @@
     </w:p>
     <w:p>
       <w:pPr>
-        <w:pStyle w:val="Heading3"/>
+        <w:pStyle w:val="3"/>
       </w:pPr>
       <w:r>
         <w:t xml:space="preserve">4.2 </w:t>
@@ -5197,7 +5438,7 @@
     </w:p>
     <w:p>
       <w:pPr>
-        <w:pStyle w:val="Heading4"/>
+        <w:pStyle w:val="4"/>
       </w:pPr>
       <w:r>
         <w:t xml:space="preserve">4.2.1 </w:t>
@@ -5208,7 +5449,7 @@
     </w:p>
     <w:p>
       <w:pPr>
-        <w:pStyle w:val="a"/>
+        <w:pStyle w:val="a7"/>
         <w:ind w:firstLine="480"/>
       </w:pPr>
       <w:r>
@@ -5276,21 +5517,29 @@
         <w:t>UBM</w:t>
       </w:r>
       <w:r>
-        <w:t>的最大的后验适应。底层的能力取决于隐马尔科夫模型</w:t>
-      </w:r>
-      <w:r>
-        <w:t>(HMM</w:t>
+        <w:t>的最大的后验适应。底层的能力取决于</w:t>
       </w:r>
       <w:proofErr w:type="gramStart"/>
       <w:r>
-        <w:t>)</w:t>
-      </w:r>
-      <w:r>
-        <w:t>从左到右利用密码短语的具体时间结构</w:t>
+        <w:t>隐</w:t>
       </w:r>
       <w:proofErr w:type="gramEnd"/>
       <w:r>
-        <w:t>。每个</w:t>
+        <w:t>马尔科夫模型</w:t>
+      </w:r>
+      <w:r>
+        <w:t>(HMM)</w:t>
+      </w:r>
+      <w:r>
+        <w:t>从左到</w:t>
+      </w:r>
+      <w:proofErr w:type="gramStart"/>
+      <w:r>
+        <w:t>右利用</w:t>
+      </w:r>
+      <w:proofErr w:type="gramEnd"/>
+      <w:r>
+        <w:t>密码短语的具体时间结构。每个</w:t>
       </w:r>
       <w:r>
         <w:t>HMM</w:t>
@@ -5314,309 +5563,309 @@
         <w:t>MAP</w:t>
       </w:r>
       <w:r>
-        <w:t>标准。适于只</w:t>
+        <w:t>标准。适于只有平均参数，它不同于</w:t>
+      </w:r>
+      <w:proofErr w:type="spellStart"/>
+      <w:r>
+        <w:t>Larcher</w:t>
+      </w:r>
+      <w:proofErr w:type="spellEnd"/>
+      <w:r>
+        <w:t>等人最初提出的权重参数的调整。使用连续密度隐马尔</w:t>
       </w:r>
       <w:r>
         <w:lastRenderedPageBreak/>
-        <w:t>有平均参数，它不同于</w:t>
-      </w:r>
+        <w:t>可夫模型</w:t>
+      </w:r>
+      <w:r>
+        <w:t>(CDHMM)</w:t>
+      </w:r>
+      <w:r>
+        <w:t>，这基本上取代了原工作中的计算费用高的半连续隐马尔可夫模型</w:t>
+      </w:r>
+      <w:r>
+        <w:t>(SCHMM)</w:t>
+      </w:r>
+      <w:r>
+        <w:t>，以提供更高的精度。</w:t>
+      </w:r>
+    </w:p>
+    <w:p>
+      <w:pPr>
+        <w:pStyle w:val="a7"/>
+        <w:ind w:firstLine="480"/>
+      </w:pPr>
       <w:proofErr w:type="spellStart"/>
       <w:r>
+        <w:t>HiLAM</w:t>
+      </w:r>
+      <w:proofErr w:type="spellEnd"/>
+      <w:r>
+        <w:t>的训练和原来</w:t>
+      </w:r>
+      <w:proofErr w:type="spellStart"/>
+      <w:r>
         <w:t>Larcher</w:t>
       </w:r>
       <w:proofErr w:type="spellEnd"/>
       <w:r>
-        <w:t>等人最初提出的权重参数的调整。使用连续密度隐马尔可夫模型</w:t>
-      </w:r>
-      <w:r>
-        <w:t>(CDHMM)</w:t>
-      </w:r>
-      <w:r>
-        <w:t>，这基本上取代了原工作中的计算费用高的半连续隐马尔可夫模型</w:t>
-      </w:r>
-      <w:r>
-        <w:t>(SCHMM)</w:t>
-      </w:r>
-      <w:r>
-        <w:t>，以提供更高的精度。</w:t>
-      </w:r>
-    </w:p>
-    <w:p>
-      <w:pPr>
-        <w:pStyle w:val="a"/>
+        <w:t>等人的描述类似。首先训练性别独立的</w:t>
+      </w:r>
+      <w:r>
+        <w:t>UBM</w:t>
+      </w:r>
+      <w:r>
+        <w:t>模型的声学空间。文本无关的说话人模型，改编自所有数据明显的目标说话人的</w:t>
+      </w:r>
+      <w:r>
+        <w:t>UBM</w:t>
+      </w:r>
+      <w:r>
+        <w:t>。最后一个迭代训练进行训练的第三层</w:t>
+      </w:r>
+      <w:r>
+        <w:t>HMM</w:t>
+      </w:r>
+      <w:r>
+        <w:t>模型。为了对每一个密码初始化</w:t>
+      </w:r>
+      <w:r>
+        <w:t>HMM</w:t>
+      </w:r>
+      <w:r>
+        <w:t>，话语切成相同长度的</w:t>
+      </w:r>
+      <w:r>
+        <w:t>S</w:t>
+      </w:r>
+      <w:r>
+        <w:t>段｛</w:t>
+      </w:r>
+      <w:proofErr w:type="spellStart"/>
+      <w:r>
+        <w:t>seg</w:t>
+      </w:r>
+      <w:proofErr w:type="spellEnd"/>
+      <w:r>
+        <w:t>｝。</w:t>
+      </w:r>
+      <w:r>
+        <w:t>HMM</w:t>
+      </w:r>
+      <w:r>
+        <w:t>的每个状态适于使用相应的</w:t>
+      </w:r>
+      <w:proofErr w:type="spellStart"/>
+      <w:r>
+        <w:t>seg</w:t>
+      </w:r>
+      <w:proofErr w:type="spellEnd"/>
+      <w:r>
+        <w:t xml:space="preserve"> </w:t>
+      </w:r>
+      <w:proofErr w:type="spellStart"/>
+      <w:r>
+        <w:t>i</w:t>
+      </w:r>
+      <w:proofErr w:type="spellEnd"/>
+      <w:r>
+        <w:t>的</w:t>
+      </w:r>
+      <w:r>
+        <w:t>GMM</w:t>
+      </w:r>
+      <w:r>
+        <w:t>的中间层。然后利用</w:t>
+      </w:r>
+      <w:r>
+        <w:t>HMM</w:t>
+      </w:r>
+      <w:r>
+        <w:t>进行改编一个新的分割。</w:t>
+      </w:r>
+      <w:r>
+        <w:t>Viterbi</w:t>
+      </w:r>
+      <w:r>
+        <w:t>算法在这个目的中用到。这个迭代过程直到</w:t>
+      </w:r>
+      <w:r>
+        <w:t>Viterbi</w:t>
+      </w:r>
+      <w:r>
+        <w:t>路径收敛。状态数的选择是经验性的。</w:t>
+      </w:r>
+      <w:r>
+        <w:t>HMM</w:t>
+      </w:r>
+      <w:r>
+        <w:t>的从左至右的转换概率设置成相等的。在测试过程中，给定一个语音序列</w:t>
+      </w:r>
+      <w:r>
+        <w:t>X</w:t>
+      </w:r>
+      <w:r>
+        <w:t>，一个文本相关的评分，</w:t>
+      </w:r>
+      <w:r>
+        <w:t>STD(X)</w:t>
+      </w:r>
+      <w:r>
+        <w:t>，计算公式</w:t>
+      </w:r>
+      <w:r>
+        <w:t>STD(x)=log(LHMM(x)/LUBM(x))</w:t>
+      </w:r>
+      <w:r>
+        <w:t>。</w:t>
+      </w:r>
+      <w:r>
+        <w:t>STD(X)</w:t>
+      </w:r>
+      <w:r>
+        <w:t>是给定的序列的可能性之间的文本相关的说话人模型对齐的维特比译码</w:t>
+      </w:r>
+      <w:r>
+        <w:t>LHMM(x)</w:t>
+      </w:r>
+      <w:r>
+        <w:t>和</w:t>
+      </w:r>
+      <w:r>
+        <w:t>X</w:t>
+      </w:r>
+      <w:r>
+        <w:t>在</w:t>
+      </w:r>
+      <w:r>
+        <w:t>UBM</w:t>
+      </w:r>
+      <w:r>
+        <w:t>的似然比</w:t>
+      </w:r>
+      <w:r>
+        <w:t>LUBM(x)</w:t>
+      </w:r>
+      <w:r>
+        <w:t>的对数比。当建模的句子从第一部分开始时，每个半连续</w:t>
+      </w:r>
+      <w:r>
+        <w:t>HMM</w:t>
+      </w:r>
+      <w:r>
+        <w:t>的状态数在依照经验设置为</w:t>
+      </w:r>
+      <w:r>
+        <w:t>5</w:t>
+      </w:r>
+      <w:r>
+        <w:t>，它被设置为</w:t>
+      </w:r>
+      <w:r>
+        <w:t>3</w:t>
+      </w:r>
+      <w:r>
+        <w:t>时，较短的命令从第二部分建模。</w:t>
+      </w:r>
+    </w:p>
+    <w:p>
+      <w:pPr>
+        <w:pStyle w:val="4"/>
+      </w:pPr>
+      <w:r>
+        <w:t xml:space="preserve">4.2.2 </w:t>
+      </w:r>
+      <w:r>
+        <w:t>数字的建模</w:t>
+      </w:r>
+    </w:p>
+    <w:p>
+      <w:pPr>
+        <w:pStyle w:val="a7"/>
         <w:ind w:firstLine="480"/>
       </w:pPr>
+      <w:r>
+        <w:t>一种改进的</w:t>
+      </w:r>
       <w:proofErr w:type="spellStart"/>
       <w:r>
         <w:t>HiLAM</w:t>
       </w:r>
       <w:proofErr w:type="spellEnd"/>
       <w:r>
-        <w:t>的训练和原来</w:t>
+        <w:t>版本已经发展到可以处理随机提示数字。该结构的两层类似原始模型。在训练时，每个说话人对几个</w:t>
+      </w:r>
+      <w:r>
+        <w:t>10</w:t>
+      </w:r>
+      <w:r>
+        <w:t>位英文数字发音。目标说话人的录音是从自动分割含有十个高斯百位数的训练集，采用说话人</w:t>
+      </w:r>
+      <w:r>
+        <w:t>GMM</w:t>
+      </w:r>
+      <w:r>
+        <w:t>从中间层采用最大后验概率</w:t>
+      </w:r>
+      <w:r>
+        <w:t>MAP</w:t>
+      </w:r>
+      <w:r>
+        <w:t>准则。请注意，训练的话语的分割是通过使用一个先进的语音识别系统的状态，因此没有迭代适应进行训练的</w:t>
+      </w:r>
+      <w:r>
+        <w:t>HMM</w:t>
+      </w:r>
+      <w:r>
+        <w:t>组成。在测试过程中，给定一个随机提示序列的</w:t>
+      </w:r>
+      <w:r>
+        <w:t>N</w:t>
+      </w:r>
+      <w:r>
+        <w:t>个数字，从左到右的</w:t>
+      </w:r>
+      <w:r>
+        <w:t>HMM</w:t>
+      </w:r>
+      <w:r>
+        <w:t>组成与相应的</w:t>
+      </w:r>
+      <w:r>
+        <w:t>N</w:t>
+      </w:r>
+      <w:r>
+        <w:t>个数字模型。确认得分计算式是根据的使用</w:t>
+      </w:r>
+      <w:r>
+        <w:t>Viterbi</w:t>
+      </w:r>
+      <w:r>
+        <w:t>对齐得到的试验段在</w:t>
+      </w:r>
+      <w:r>
+        <w:t>HMM</w:t>
+      </w:r>
+      <w:r>
+        <w:t>的拟然性。</w:t>
+      </w:r>
+    </w:p>
+    <w:p>
+      <w:pPr>
+        <w:pStyle w:val="3"/>
+      </w:pPr>
+      <w:r>
+        <w:t xml:space="preserve">4.3 </w:t>
+      </w:r>
+      <w:r>
+        <w:t>标准</w:t>
       </w:r>
       <w:proofErr w:type="spellStart"/>
       <w:r>
-        <w:t>Larcher</w:t>
+        <w:t>i</w:t>
       </w:r>
       <w:proofErr w:type="spellEnd"/>
       <w:r>
-        <w:t>等人的描述类似。首先训练性别独立的</w:t>
-      </w:r>
-      <w:r>
-        <w:t>UBM</w:t>
-      </w:r>
-      <w:r>
-        <w:t>模型的声学空间。文本无关的说话人模型，改编自所有数据明显的目标说话人的</w:t>
-      </w:r>
-      <w:r>
-        <w:t>UBM</w:t>
-      </w:r>
-      <w:r>
-        <w:t>。最后一个迭代训练进行训练的第三层</w:t>
-      </w:r>
-      <w:r>
-        <w:t>HMM</w:t>
-      </w:r>
-      <w:r>
-        <w:t>模型。为了对每一个密码初始化</w:t>
-      </w:r>
-      <w:r>
-        <w:t>HMM</w:t>
-      </w:r>
-      <w:r>
-        <w:t>，话语切成相同长度的</w:t>
-      </w:r>
-      <w:r>
-        <w:t>S</w:t>
-      </w:r>
-      <w:r>
-        <w:t>段｛</w:t>
-      </w:r>
-      <w:proofErr w:type="spellStart"/>
-      <w:r>
-        <w:t>seg</w:t>
-      </w:r>
-      <w:proofErr w:type="spellEnd"/>
-      <w:r>
-        <w:t>｝。</w:t>
-      </w:r>
-      <w:r>
-        <w:t>HMM</w:t>
-      </w:r>
-      <w:r>
-        <w:t>的每个状态适于使用相应的</w:t>
-      </w:r>
-      <w:proofErr w:type="spellStart"/>
-      <w:r>
-        <w:t>seg</w:t>
-      </w:r>
-      <w:proofErr w:type="spellEnd"/>
-      <w:r>
-        <w:t xml:space="preserve"> </w:t>
-      </w:r>
-      <w:proofErr w:type="spellStart"/>
-      <w:r>
-        <w:t>i</w:t>
-      </w:r>
-      <w:proofErr w:type="spellEnd"/>
-      <w:r>
-        <w:t>的</w:t>
-      </w:r>
-      <w:r>
-        <w:t>GMM</w:t>
-      </w:r>
-      <w:r>
-        <w:t>的中间层。然后利用</w:t>
-      </w:r>
-      <w:r>
-        <w:t>HMM</w:t>
-      </w:r>
-      <w:r>
-        <w:t>进行改编一个新的分割。</w:t>
-      </w:r>
-      <w:r>
-        <w:t>Viterbi</w:t>
-      </w:r>
-      <w:r>
-        <w:t>算法在这个目的中用到。这个迭代过程直到</w:t>
-      </w:r>
-      <w:r>
-        <w:t>Viterbi</w:t>
-      </w:r>
-      <w:r>
-        <w:t>路径收敛。状态数的选择是经验性的。</w:t>
-      </w:r>
-      <w:r>
-        <w:t>HMM</w:t>
-      </w:r>
-      <w:r>
-        <w:t>的从左至右的转换概率设置成相等的。在测试过程中，给定一个语音序列</w:t>
-      </w:r>
-      <w:r>
-        <w:t>X</w:t>
-      </w:r>
-      <w:r>
-        <w:t>，一个文本相关的评分，</w:t>
-      </w:r>
-      <w:r>
-        <w:t>STD(X)</w:t>
-      </w:r>
-      <w:r>
-        <w:t>，计算公式</w:t>
-      </w:r>
-      <w:r>
-        <w:t>STD(x)=log(LHMM(x)/LUBM(x))</w:t>
-      </w:r>
-      <w:r>
-        <w:t>。</w:t>
-      </w:r>
-      <w:r>
-        <w:t>STD(X)</w:t>
-      </w:r>
-      <w:r>
-        <w:t>是给定的序列的可能性之间的文本相关的说话人模型对齐的维特比译码</w:t>
-      </w:r>
-      <w:r>
-        <w:t>LHMM(x)</w:t>
-      </w:r>
-      <w:r>
-        <w:t>和</w:t>
-      </w:r>
-      <w:r>
-        <w:t>X</w:t>
-      </w:r>
-      <w:r>
-        <w:t>在</w:t>
-      </w:r>
-      <w:r>
-        <w:t>UBM</w:t>
-      </w:r>
-      <w:r>
-        <w:t>的似然比</w:t>
-      </w:r>
-      <w:r>
-        <w:t>LUBM(x)</w:t>
-      </w:r>
-      <w:r>
-        <w:t>的对数比。当建模的句子从第一部分开始时，每个半连续</w:t>
-      </w:r>
-      <w:r>
-        <w:t>HMM</w:t>
-      </w:r>
-      <w:r>
-        <w:t>的状态数在依照经验设置为</w:t>
-      </w:r>
-      <w:r>
-        <w:t>5</w:t>
-      </w:r>
-      <w:r>
-        <w:t>，它被设置为</w:t>
-      </w:r>
-      <w:r>
-        <w:t>3</w:t>
-      </w:r>
-      <w:r>
-        <w:t>时，较短的命令从第二部分建模。</w:t>
-      </w:r>
-    </w:p>
-    <w:p>
-      <w:pPr>
-        <w:pStyle w:val="Heading4"/>
-      </w:pPr>
-      <w:r>
-        <w:t xml:space="preserve">4.2.2 </w:t>
-      </w:r>
-      <w:r>
-        <w:t>数字的建模</w:t>
-      </w:r>
-    </w:p>
-    <w:p>
-      <w:pPr>
-        <w:pStyle w:val="a"/>
-        <w:ind w:firstLine="480"/>
-      </w:pPr>
-      <w:r>
-        <w:t>一种改进的</w:t>
-      </w:r>
-      <w:proofErr w:type="spellStart"/>
-      <w:r>
-        <w:t>HiLAM</w:t>
-      </w:r>
-      <w:proofErr w:type="spellEnd"/>
-      <w:r>
-        <w:t>版本已经发展到可以处理随机提示数字。该结构的两层类似原始模型。在训练时，每个说话人对几个</w:t>
-      </w:r>
-      <w:r>
-        <w:t>10</w:t>
-      </w:r>
-      <w:r>
-        <w:t>位英文数字发音。目标说话人的录音是从自动分割含有十个高斯百位数的训练集，采用说话人</w:t>
-      </w:r>
-      <w:r>
-        <w:t>GMM</w:t>
-      </w:r>
-      <w:r>
-        <w:t>从中间层采用最大后验概率</w:t>
-      </w:r>
-      <w:r>
-        <w:t>MAP</w:t>
-      </w:r>
-      <w:r>
-        <w:t>准则。请注意，训练的话语的分割是通过使用一个先进的语音识别系统的状态，因此没有迭代适应进行训练的</w:t>
-      </w:r>
-      <w:r>
-        <w:t>HMM</w:t>
-      </w:r>
-      <w:r>
-        <w:t>组成。在测试过程中，给定一个随机提示序列的</w:t>
-      </w:r>
-      <w:r>
-        <w:t>N</w:t>
-      </w:r>
-      <w:r>
-        <w:t>个数字，从左到右的</w:t>
-      </w:r>
-      <w:r>
-        <w:t>HMM</w:t>
-      </w:r>
-      <w:r>
-        <w:t>组成与相应的</w:t>
-      </w:r>
-      <w:r>
-        <w:t>N</w:t>
-      </w:r>
-      <w:r>
-        <w:t>个数字模型。确认得分计算式是根据的使用</w:t>
-      </w:r>
-      <w:r>
-        <w:t>Viterbi</w:t>
-      </w:r>
-      <w:r>
-        <w:t>对齐得到的试验段在</w:t>
-      </w:r>
-      <w:r>
-        <w:t>HMM</w:t>
-      </w:r>
-      <w:r>
-        <w:t>的拟然性。</w:t>
-      </w:r>
-    </w:p>
-    <w:p>
-      <w:pPr>
-        <w:pStyle w:val="Heading3"/>
-      </w:pPr>
-      <w:r>
-        <w:t xml:space="preserve">4.3 </w:t>
-      </w:r>
-      <w:r>
-        <w:t>标准</w:t>
-      </w:r>
-      <w:proofErr w:type="spellStart"/>
-      <w:r>
-        <w:t>i</w:t>
-      </w:r>
-      <w:proofErr w:type="spellEnd"/>
-      <w:r>
         <w:t>-vector</w:t>
       </w:r>
       <w:r>
@@ -5625,7 +5874,7 @@
     </w:p>
     <w:p>
       <w:pPr>
-        <w:pStyle w:val="a"/>
+        <w:pStyle w:val="a7"/>
         <w:ind w:firstLine="480"/>
       </w:pPr>
       <w:r>
@@ -5711,8 +5960,26 @@
         <w:t>，在低维空间称为完全变异的空间。利用完全变异的空间的维数低的优点，许多分类技术也被用于执行不同的任务，如说话人和语言识别或说话人分类。因为</w:t>
       </w:r>
       <w:proofErr w:type="spellStart"/>
+      <w:r>
+        <w:t>i</w:t>
+      </w:r>
+      <w:proofErr w:type="spellEnd"/>
+      <w:r>
+        <w:t>-vector</w:t>
+      </w:r>
+      <w:r>
+        <w:t>可在语音</w:t>
+      </w:r>
       <w:proofErr w:type="gramStart"/>
       <w:r>
+        <w:t>段保持</w:t>
+      </w:r>
+      <w:proofErr w:type="gramEnd"/>
+      <w:r>
+        <w:t>不同类型的变化，如说话人和词汇内容，最近的工作表明</w:t>
+      </w:r>
+      <w:proofErr w:type="spellStart"/>
+      <w:r>
         <w:t>i</w:t>
       </w:r>
       <w:proofErr w:type="spellEnd"/>
@@ -5720,27 +5987,12 @@
         <w:t>-vector</w:t>
       </w:r>
       <w:r>
-        <w:t>可在语音段保持不同类型的变化，如说话人和词汇内容，最近的工作表明</w:t>
-      </w:r>
-      <w:proofErr w:type="spellStart"/>
-      <w:r>
-        <w:t>i</w:t>
-      </w:r>
-      <w:proofErr w:type="spellEnd"/>
-      <w:r>
-        <w:t>-vector</w:t>
-      </w:r>
-      <w:r>
-        <w:t>可用于说话人识别的任务</w:t>
-      </w:r>
-      <w:proofErr w:type="gramEnd"/>
-      <w:r>
-        <w:t>。</w:t>
-      </w:r>
-    </w:p>
-    <w:p>
-      <w:pPr>
-        <w:pStyle w:val="a0"/>
+        <w:t>可用于说话人识别的任务。</w:t>
+      </w:r>
+    </w:p>
+    <w:p>
+      <w:pPr>
+        <w:pStyle w:val="a9"/>
       </w:pPr>
       <w:r>
         <w:rPr>
@@ -5757,7 +6009,7 @@
     </w:p>
     <w:p>
       <w:pPr>
-        <w:pStyle w:val="Heading4"/>
+        <w:pStyle w:val="4"/>
       </w:pPr>
       <w:r>
         <w:lastRenderedPageBreak/>
@@ -5777,7 +6029,7 @@
     </w:p>
     <w:p>
       <w:pPr>
-        <w:pStyle w:val="a"/>
+        <w:pStyle w:val="a7"/>
         <w:ind w:firstLine="480"/>
       </w:pPr>
       <w:r>
@@ -5815,7 +6067,7 @@
     </w:p>
     <w:p>
       <w:pPr>
-        <w:pStyle w:val="a"/>
+        <w:pStyle w:val="a7"/>
         <w:ind w:firstLineChars="0" w:firstLine="0"/>
       </w:pPr>
       <m:oMathPara>
@@ -5870,7 +6122,7 @@
     </w:p>
     <w:p>
       <w:pPr>
-        <w:pStyle w:val="a"/>
+        <w:pStyle w:val="a7"/>
         <w:ind w:firstLineChars="0" w:firstLine="0"/>
       </w:pPr>
       <w:r>
@@ -5957,7 +6209,7 @@
     </w:p>
     <w:p>
       <w:pPr>
-        <w:pStyle w:val="a"/>
+        <w:pStyle w:val="a7"/>
         <w:ind w:firstLine="480"/>
       </w:pPr>
       <w:r>
@@ -6002,7 +6254,7 @@
     </w:p>
     <w:p>
       <w:pPr>
-        <w:pStyle w:val="a"/>
+        <w:pStyle w:val="a7"/>
         <w:ind w:firstLine="480"/>
       </w:pPr>
       <w:proofErr w:type="spellStart"/>
@@ -6113,7 +6365,7 @@
     </w:p>
     <w:p>
       <w:pPr>
-        <w:pStyle w:val="a"/>
+        <w:pStyle w:val="a7"/>
         <w:ind w:firstLineChars="0" w:firstLine="0"/>
       </w:pPr>
       <w:r>
@@ -6133,7 +6385,7 @@
     </w:p>
     <w:p>
       <w:pPr>
-        <w:pStyle w:val="a"/>
+        <w:pStyle w:val="a7"/>
         <w:ind w:firstLineChars="0" w:firstLine="0"/>
       </w:pPr>
       <w:r>
@@ -6157,7 +6409,7 @@
     </w:p>
     <w:p>
       <w:pPr>
-        <w:pStyle w:val="a"/>
+        <w:pStyle w:val="a7"/>
         <w:ind w:firstLine="482"/>
       </w:pPr>
       <m:oMathPara>
@@ -6463,7 +6715,7 @@
     </w:p>
     <w:p>
       <w:pPr>
-        <w:pStyle w:val="a"/>
+        <w:pStyle w:val="a7"/>
         <w:ind w:firstLine="480"/>
       </w:pPr>
       <w:r>
@@ -6483,7 +6735,7 @@
     </w:p>
     <w:p>
       <w:pPr>
-        <w:pStyle w:val="Heading4"/>
+        <w:pStyle w:val="4"/>
       </w:pPr>
       <w:r>
         <w:t xml:space="preserve">4.3.2 </w:t>
@@ -6494,7 +6746,7 @@
     </w:p>
     <w:p>
       <w:pPr>
-        <w:pStyle w:val="a"/>
+        <w:pStyle w:val="a7"/>
         <w:ind w:firstLineChars="0" w:firstLine="0"/>
       </w:pPr>
       <w:r>
@@ -6503,7 +6755,7 @@
     </w:p>
     <w:p>
       <w:pPr>
-        <w:pStyle w:val="a"/>
+        <w:pStyle w:val="a7"/>
         <w:ind w:firstLine="480"/>
       </w:pPr>
       <w:r>
@@ -6559,7 +6811,7 @@
     </w:p>
     <w:p>
       <w:pPr>
-        <w:pStyle w:val="a"/>
+        <w:pStyle w:val="a7"/>
         <w:ind w:firstLineChars="0" w:firstLine="0"/>
         <w:rPr>
           <w:b/>
@@ -6741,7 +6993,7 @@
     </w:p>
     <w:p>
       <w:pPr>
-        <w:pStyle w:val="a"/>
+        <w:pStyle w:val="a7"/>
         <w:ind w:firstLineChars="0" w:firstLine="0"/>
       </w:pPr>
       <w:r>
@@ -6930,7 +7182,7 @@
     </w:p>
     <w:p>
       <w:pPr>
-        <w:pStyle w:val="a"/>
+        <w:pStyle w:val="a7"/>
         <w:ind w:firstLineChars="0" w:firstLine="0"/>
       </w:pPr>
       <m:oMathPara>
@@ -7248,7 +7500,7 @@
     </w:p>
     <w:p>
       <w:pPr>
-        <w:pStyle w:val="a"/>
+        <w:pStyle w:val="a7"/>
         <w:ind w:firstLineChars="0" w:firstLine="0"/>
       </w:pPr>
       <m:oMathPara>
@@ -7411,7 +7663,7 @@
     </w:p>
     <w:p>
       <w:pPr>
-        <w:pStyle w:val="a"/>
+        <w:pStyle w:val="a7"/>
         <w:ind w:firstLineChars="0" w:firstLine="0"/>
       </w:pPr>
       <m:oMathPara>
@@ -7568,7 +7820,7 @@
     </w:p>
     <w:p>
       <w:pPr>
-        <w:pStyle w:val="a"/>
+        <w:pStyle w:val="a7"/>
         <w:ind w:firstLineChars="0" w:firstLine="420"/>
       </w:pPr>
       <w:r>
@@ -7598,7 +7850,7 @@
     </w:p>
     <w:p>
       <w:pPr>
-        <w:pStyle w:val="Heading4"/>
+        <w:pStyle w:val="4"/>
       </w:pPr>
       <w:r>
         <w:t xml:space="preserve">4.3.3. </w:t>
@@ -7617,7 +7869,7 @@
     </w:p>
     <w:p>
       <w:pPr>
-        <w:pStyle w:val="a"/>
+        <w:pStyle w:val="a7"/>
         <w:ind w:firstLine="480"/>
       </w:pPr>
       <w:r>
@@ -7884,7 +8136,7 @@
     </w:p>
     <w:p>
       <w:pPr>
-        <w:pStyle w:val="a0"/>
+        <w:pStyle w:val="a9"/>
       </w:pPr>
       <w:r>
         <w:rPr>
@@ -7901,7 +8153,7 @@
     </w:p>
     <w:p>
       <w:pPr>
-        <w:pStyle w:val="a"/>
+        <w:pStyle w:val="a7"/>
         <w:ind w:firstLine="480"/>
       </w:pPr>
       <w:r>
@@ -7941,7 +8193,7 @@
     </w:p>
     <w:p>
       <w:pPr>
-        <w:pStyle w:val="Heading2"/>
+        <w:pStyle w:val="2"/>
       </w:pPr>
       <w:r>
         <w:t>7</w:t>
@@ -7958,7 +8210,7 @@
     </w:p>
     <w:p>
       <w:pPr>
-        <w:pStyle w:val="a"/>
+        <w:pStyle w:val="a7"/>
         <w:ind w:firstLine="480"/>
       </w:pPr>
       <w:r>
@@ -8003,7 +8255,7 @@
     </w:p>
     <w:p>
       <w:pPr>
-        <w:pStyle w:val="a"/>
+        <w:pStyle w:val="a7"/>
         <w:ind w:firstLine="480"/>
       </w:pPr>
       <w:r>
@@ -8030,7 +8282,7 @@
     </w:p>
     <w:p>
       <w:pPr>
-        <w:pStyle w:val="a"/>
+        <w:pStyle w:val="a7"/>
         <w:ind w:firstLine="480"/>
       </w:pPr>
       <w:r>
@@ -8051,7 +8303,7 @@
     </w:p>
     <w:p>
       <w:pPr>
-        <w:pStyle w:val="a"/>
+        <w:pStyle w:val="a7"/>
         <w:ind w:firstLine="480"/>
       </w:pPr>
       <w:r>
@@ -8098,7 +8350,7 @@
     </w:p>
     <w:p>
       <w:pPr>
-        <w:pStyle w:val="a"/>
+        <w:pStyle w:val="a7"/>
         <w:ind w:firstLine="480"/>
       </w:pPr>
       <w:r>
@@ -8178,7 +8430,7 @@
     </w:p>
     <w:p>
       <w:pPr>
-        <w:pStyle w:val="a"/>
+        <w:pStyle w:val="a7"/>
         <w:ind w:firstLine="480"/>
       </w:pPr>
       <w:r>
@@ -8253,7 +8505,7 @@
     </w:p>
     <w:p>
       <w:pPr>
-        <w:pStyle w:val="a"/>
+        <w:pStyle w:val="a7"/>
         <w:ind w:firstLine="480"/>
       </w:pPr>
       <w:r>
@@ -8338,35 +8590,35 @@
 <w:hdr xmlns:wpc="http://schemas.microsoft.com/office/word/2010/wordprocessingCanvas" xmlns:mc="http://schemas.openxmlformats.org/markup-compatibility/2006" xmlns:o="urn:schemas-microsoft-com:office:office" xmlns:r="http://schemas.openxmlformats.org/officeDocument/2006/relationships" xmlns:m="http://schemas.openxmlformats.org/officeDocument/2006/math" xmlns:v="urn:schemas-microsoft-com:vml" xmlns:wp14="http://schemas.microsoft.com/office/word/2010/wordprocessingDrawing" xmlns:wp="http://schemas.openxmlformats.org/drawingml/2006/wordprocessingDrawing" xmlns:w10="urn:schemas-microsoft-com:office:word" xmlns:w="http://schemas.openxmlformats.org/wordprocessingml/2006/main" xmlns:w14="http://schemas.microsoft.com/office/word/2010/wordml" xmlns:w15="http://schemas.microsoft.com/office/word/2012/wordml" xmlns:wpg="http://schemas.microsoft.com/office/word/2010/wordprocessingGroup" xmlns:wpi="http://schemas.microsoft.com/office/word/2010/wordprocessingInk" xmlns:wne="http://schemas.microsoft.com/office/word/2006/wordml" xmlns:wps="http://schemas.microsoft.com/office/word/2010/wordprocessingShape" mc:Ignorable="w14 w15 wp14">
   <w:p>
     <w:pPr>
-      <w:pStyle w:val="Header"/>
+      <w:pStyle w:val="a3"/>
       <w:framePr w:wrap="around" w:vAnchor="text" w:hAnchor="margin" w:xAlign="right" w:y="1"/>
       <w:ind w:firstLine="360"/>
       <w:rPr>
-        <w:rStyle w:val="PageNumber"/>
+        <w:rStyle w:val="a6"/>
       </w:rPr>
     </w:pPr>
     <w:r>
       <w:rPr>
-        <w:rStyle w:val="PageNumber"/>
+        <w:rStyle w:val="a6"/>
       </w:rPr>
       <w:fldChar w:fldCharType="begin"/>
     </w:r>
     <w:r>
       <w:rPr>
-        <w:rStyle w:val="PageNumber"/>
+        <w:rStyle w:val="a6"/>
       </w:rPr>
       <w:instrText xml:space="preserve">PAGE  </w:instrText>
     </w:r>
     <w:r>
       <w:rPr>
-        <w:rStyle w:val="PageNumber"/>
+        <w:rStyle w:val="a6"/>
       </w:rPr>
       <w:fldChar w:fldCharType="end"/>
     </w:r>
   </w:p>
   <w:p>
     <w:pPr>
-      <w:pStyle w:val="Header"/>
+      <w:pStyle w:val="a3"/>
       <w:ind w:right="360" w:firstLine="360"/>
     </w:pPr>
   </w:p>
@@ -8377,47 +8629,47 @@
 <w:hdr xmlns:wpc="http://schemas.microsoft.com/office/word/2010/wordprocessingCanvas" xmlns:mc="http://schemas.openxmlformats.org/markup-compatibility/2006" xmlns:o="urn:schemas-microsoft-com:office:office" xmlns:r="http://schemas.openxmlformats.org/officeDocument/2006/relationships" xmlns:m="http://schemas.openxmlformats.org/officeDocument/2006/math" xmlns:v="urn:schemas-microsoft-com:vml" xmlns:wp14="http://schemas.microsoft.com/office/word/2010/wordprocessingDrawing" xmlns:wp="http://schemas.openxmlformats.org/drawingml/2006/wordprocessingDrawing" xmlns:w10="urn:schemas-microsoft-com:office:word" xmlns:w="http://schemas.openxmlformats.org/wordprocessingml/2006/main" xmlns:w14="http://schemas.microsoft.com/office/word/2010/wordml" xmlns:w15="http://schemas.microsoft.com/office/word/2012/wordml" xmlns:wpg="http://schemas.microsoft.com/office/word/2010/wordprocessingGroup" xmlns:wpi="http://schemas.microsoft.com/office/word/2010/wordprocessingInk" xmlns:wne="http://schemas.microsoft.com/office/word/2006/wordml" xmlns:wps="http://schemas.microsoft.com/office/word/2010/wordprocessingShape" mc:Ignorable="w14 w15 wp14">
   <w:p>
     <w:pPr>
-      <w:pStyle w:val="Header"/>
+      <w:pStyle w:val="a3"/>
       <w:framePr w:wrap="around" w:vAnchor="text" w:hAnchor="margin" w:xAlign="right" w:y="1"/>
       <w:rPr>
-        <w:rStyle w:val="PageNumber"/>
+        <w:rStyle w:val="a6"/>
       </w:rPr>
     </w:pPr>
     <w:r>
       <w:rPr>
-        <w:rStyle w:val="PageNumber"/>
+        <w:rStyle w:val="a6"/>
       </w:rPr>
       <w:fldChar w:fldCharType="begin"/>
     </w:r>
     <w:r>
       <w:rPr>
-        <w:rStyle w:val="PageNumber"/>
+        <w:rStyle w:val="a6"/>
       </w:rPr>
       <w:instrText xml:space="preserve">PAGE  </w:instrText>
     </w:r>
     <w:r>
       <w:rPr>
-        <w:rStyle w:val="PageNumber"/>
+        <w:rStyle w:val="a6"/>
       </w:rPr>
       <w:fldChar w:fldCharType="separate"/>
     </w:r>
     <w:r>
       <w:rPr>
-        <w:rStyle w:val="PageNumber"/>
+        <w:rStyle w:val="a6"/>
         <w:noProof/>
       </w:rPr>
       <w:t>13</w:t>
     </w:r>
     <w:r>
       <w:rPr>
-        <w:rStyle w:val="PageNumber"/>
+        <w:rStyle w:val="a6"/>
       </w:rPr>
       <w:fldChar w:fldCharType="end"/>
     </w:r>
   </w:p>
   <w:p>
     <w:pPr>
-      <w:pStyle w:val="Header"/>
+      <w:pStyle w:val="a3"/>
       <w:ind w:right="360"/>
       <w:jc w:val="both"/>
       <w:rPr>
@@ -8836,7 +9088,7 @@
     <w:lsdException w:name="List Table 6 Colorful Accent 6" w:uiPriority="51"/>
     <w:lsdException w:name="List Table 7 Colorful Accent 6" w:uiPriority="52"/>
   </w:latentStyles>
-  <w:style w:type="paragraph" w:default="1" w:styleId="Normal">
+  <w:style w:type="paragraph" w:default="1" w:styleId="a">
     <w:name w:val="Normal"/>
     <w:rsid w:val="0001566D"/>
     <w:pPr>
@@ -8844,15 +9096,15 @@
       <w:jc w:val="both"/>
     </w:pPr>
     <w:rPr>
-      <w:rFonts w:ascii="Times New Roman" w:eastAsia="SimSun" w:hAnsi="Times New Roman" w:cs="Times New Roman"/>
+      <w:rFonts w:ascii="Times New Roman" w:eastAsia="宋体" w:hAnsi="Times New Roman" w:cs="Times New Roman"/>
       <w:szCs w:val="20"/>
     </w:rPr>
   </w:style>
-  <w:style w:type="paragraph" w:styleId="Heading1">
+  <w:style w:type="paragraph" w:styleId="1">
     <w:name w:val="heading 1"/>
-    <w:basedOn w:val="Normal"/>
-    <w:next w:val="Normal"/>
-    <w:link w:val="Heading1Char"/>
+    <w:basedOn w:val="a"/>
+    <w:next w:val="a"/>
+    <w:link w:val="1Char"/>
     <w:uiPriority w:val="9"/>
     <w:qFormat/>
     <w:rsid w:val="0001566D"/>
@@ -8863,17 +9115,17 @@
       <w:outlineLvl w:val="0"/>
     </w:pPr>
     <w:rPr>
-      <w:rFonts w:eastAsia="SimHei" w:hAnsi="SimSun"/>
+      <w:rFonts w:eastAsia="黑体" w:hAnsi="宋体"/>
       <w:b/>
       <w:sz w:val="36"/>
       <w:szCs w:val="36"/>
     </w:rPr>
   </w:style>
-  <w:style w:type="paragraph" w:styleId="Heading2">
+  <w:style w:type="paragraph" w:styleId="2">
     <w:name w:val="heading 2"/>
-    <w:basedOn w:val="Normal"/>
-    <w:next w:val="Normal"/>
-    <w:link w:val="Heading2Char"/>
+    <w:basedOn w:val="a"/>
+    <w:next w:val="a"/>
+    <w:link w:val="2Char"/>
     <w:uiPriority w:val="9"/>
     <w:unhideWhenUsed/>
     <w:qFormat/>
@@ -8885,16 +9137,16 @@
       <w:outlineLvl w:val="1"/>
     </w:pPr>
     <w:rPr>
-      <w:rFonts w:eastAsia="SimHei" w:hAnsi="SimSun"/>
+      <w:rFonts w:eastAsia="黑体" w:hAnsi="宋体"/>
       <w:sz w:val="36"/>
       <w:szCs w:val="24"/>
     </w:rPr>
   </w:style>
-  <w:style w:type="paragraph" w:styleId="Heading3">
+  <w:style w:type="paragraph" w:styleId="3">
     <w:name w:val="heading 3"/>
-    <w:basedOn w:val="Normal"/>
-    <w:next w:val="Normal"/>
-    <w:link w:val="Heading3Char"/>
+    <w:basedOn w:val="a"/>
+    <w:next w:val="a"/>
+    <w:link w:val="3Char"/>
     <w:uiPriority w:val="9"/>
     <w:unhideWhenUsed/>
     <w:qFormat/>
@@ -8905,16 +9157,16 @@
       <w:outlineLvl w:val="2"/>
     </w:pPr>
     <w:rPr>
-      <w:rFonts w:hAnsi="SimSun"/>
+      <w:rFonts w:hAnsi="宋体"/>
       <w:sz w:val="28"/>
       <w:szCs w:val="28"/>
     </w:rPr>
   </w:style>
-  <w:style w:type="paragraph" w:styleId="Heading4">
+  <w:style w:type="paragraph" w:styleId="4">
     <w:name w:val="heading 4"/>
-    <w:basedOn w:val="Normal"/>
-    <w:next w:val="Normal"/>
-    <w:link w:val="Heading4Char"/>
+    <w:basedOn w:val="a"/>
+    <w:next w:val="a"/>
+    <w:link w:val="4Char"/>
     <w:uiPriority w:val="9"/>
     <w:unhideWhenUsed/>
     <w:qFormat/>
@@ -8925,19 +9177,18 @@
       <w:outlineLvl w:val="3"/>
     </w:pPr>
     <w:rPr>
-      <w:rFonts w:eastAsia="SimHei" w:hAnsi="SimHei"/>
+      <w:rFonts w:eastAsia="黑体" w:hAnsi="黑体"/>
       <w:kern w:val="0"/>
       <w:sz w:val="24"/>
       <w:szCs w:val="24"/>
     </w:rPr>
   </w:style>
-  <w:style w:type="character" w:default="1" w:styleId="DefaultParagraphFont">
+  <w:style w:type="character" w:default="1" w:styleId="a0">
     <w:name w:val="Default Paragraph Font"/>
     <w:uiPriority w:val="1"/>
-    <w:semiHidden/>
     <w:unhideWhenUsed/>
   </w:style>
-  <w:style w:type="table" w:default="1" w:styleId="TableNormal">
+  <w:style w:type="table" w:default="1" w:styleId="a1">
     <w:name w:val="Normal Table"/>
     <w:uiPriority w:val="99"/>
     <w:semiHidden/>
@@ -8952,16 +9203,16 @@
       </w:tblCellMar>
     </w:tblPr>
   </w:style>
-  <w:style w:type="numbering" w:default="1" w:styleId="NoList">
+  <w:style w:type="numbering" w:default="1" w:styleId="a2">
     <w:name w:val="No List"/>
     <w:uiPriority w:val="99"/>
     <w:semiHidden/>
     <w:unhideWhenUsed/>
   </w:style>
-  <w:style w:type="paragraph" w:styleId="Header">
+  <w:style w:type="paragraph" w:styleId="a3">
     <w:name w:val="header"/>
-    <w:basedOn w:val="Normal"/>
-    <w:link w:val="HeaderChar"/>
+    <w:basedOn w:val="a"/>
+    <w:link w:val="Char"/>
     <w:unhideWhenUsed/>
     <w:rsid w:val="0001566D"/>
     <w:pPr>
@@ -8980,20 +9231,20 @@
       <w:szCs w:val="18"/>
     </w:rPr>
   </w:style>
-  <w:style w:type="character" w:customStyle="1" w:styleId="HeaderChar">
-    <w:name w:val="Header Char"/>
-    <w:basedOn w:val="DefaultParagraphFont"/>
-    <w:link w:val="Header"/>
+  <w:style w:type="character" w:customStyle="1" w:styleId="Char">
+    <w:name w:val="页眉 Char"/>
+    <w:basedOn w:val="a0"/>
+    <w:link w:val="a3"/>
     <w:rsid w:val="0001566D"/>
     <w:rPr>
       <w:sz w:val="18"/>
       <w:szCs w:val="18"/>
     </w:rPr>
   </w:style>
-  <w:style w:type="paragraph" w:styleId="Footer">
+  <w:style w:type="paragraph" w:styleId="a4">
     <w:name w:val="footer"/>
-    <w:basedOn w:val="Normal"/>
-    <w:link w:val="FooterChar"/>
+    <w:basedOn w:val="a"/>
+    <w:link w:val="Char0"/>
     <w:uiPriority w:val="99"/>
     <w:unhideWhenUsed/>
     <w:rsid w:val="0001566D"/>
@@ -9010,10 +9261,10 @@
       <w:szCs w:val="18"/>
     </w:rPr>
   </w:style>
-  <w:style w:type="character" w:customStyle="1" w:styleId="FooterChar">
-    <w:name w:val="Footer Char"/>
-    <w:basedOn w:val="DefaultParagraphFont"/>
-    <w:link w:val="Footer"/>
+  <w:style w:type="character" w:customStyle="1" w:styleId="Char0">
+    <w:name w:val="页脚 Char"/>
+    <w:basedOn w:val="a0"/>
+    <w:link w:val="a4"/>
     <w:uiPriority w:val="99"/>
     <w:rsid w:val="0001566D"/>
     <w:rPr>
@@ -9021,86 +9272,86 @@
       <w:szCs w:val="18"/>
     </w:rPr>
   </w:style>
-  <w:style w:type="paragraph" w:styleId="Date">
+  <w:style w:type="paragraph" w:styleId="a5">
     <w:name w:val="Date"/>
-    <w:basedOn w:val="Normal"/>
-    <w:next w:val="Normal"/>
-    <w:link w:val="DateChar"/>
+    <w:basedOn w:val="a"/>
+    <w:next w:val="a"/>
+    <w:link w:val="Char1"/>
     <w:rsid w:val="0001566D"/>
     <w:rPr>
       <w:sz w:val="24"/>
     </w:rPr>
   </w:style>
-  <w:style w:type="character" w:customStyle="1" w:styleId="DateChar">
-    <w:name w:val="Date Char"/>
-    <w:basedOn w:val="DefaultParagraphFont"/>
-    <w:link w:val="Date"/>
+  <w:style w:type="character" w:customStyle="1" w:styleId="Char1">
+    <w:name w:val="日期 Char"/>
+    <w:basedOn w:val="a0"/>
+    <w:link w:val="a5"/>
     <w:rsid w:val="0001566D"/>
     <w:rPr>
-      <w:rFonts w:ascii="Times New Roman" w:eastAsia="SimSun" w:hAnsi="Times New Roman" w:cs="Times New Roman"/>
+      <w:rFonts w:ascii="Times New Roman" w:eastAsia="宋体" w:hAnsi="Times New Roman" w:cs="Times New Roman"/>
       <w:sz w:val="24"/>
       <w:szCs w:val="20"/>
     </w:rPr>
   </w:style>
-  <w:style w:type="character" w:styleId="PageNumber">
+  <w:style w:type="character" w:styleId="a6">
     <w:name w:val="page number"/>
-    <w:basedOn w:val="DefaultParagraphFont"/>
+    <w:basedOn w:val="a0"/>
     <w:rsid w:val="0001566D"/>
   </w:style>
-  <w:style w:type="character" w:customStyle="1" w:styleId="Heading1Char">
-    <w:name w:val="Heading 1 Char"/>
-    <w:basedOn w:val="DefaultParagraphFont"/>
-    <w:link w:val="Heading1"/>
+  <w:style w:type="character" w:customStyle="1" w:styleId="1Char">
+    <w:name w:val="标题 1 Char"/>
+    <w:basedOn w:val="a0"/>
+    <w:link w:val="1"/>
     <w:uiPriority w:val="9"/>
     <w:rsid w:val="0001566D"/>
     <w:rPr>
-      <w:rFonts w:ascii="Times New Roman" w:eastAsia="SimHei" w:hAnsi="SimSun" w:cs="Times New Roman"/>
+      <w:rFonts w:ascii="Times New Roman" w:eastAsia="黑体" w:hAnsi="宋体" w:cs="Times New Roman"/>
       <w:b/>
       <w:sz w:val="36"/>
       <w:szCs w:val="36"/>
     </w:rPr>
   </w:style>
-  <w:style w:type="character" w:customStyle="1" w:styleId="Heading2Char">
-    <w:name w:val="Heading 2 Char"/>
-    <w:basedOn w:val="DefaultParagraphFont"/>
-    <w:link w:val="Heading2"/>
+  <w:style w:type="character" w:customStyle="1" w:styleId="2Char">
+    <w:name w:val="标题 2 Char"/>
+    <w:basedOn w:val="a0"/>
+    <w:link w:val="2"/>
     <w:uiPriority w:val="9"/>
     <w:rsid w:val="004278C2"/>
     <w:rPr>
-      <w:rFonts w:ascii="Times New Roman" w:eastAsia="SimHei" w:hAnsi="SimSun" w:cs="Times New Roman"/>
+      <w:rFonts w:ascii="Times New Roman" w:eastAsia="黑体" w:hAnsi="宋体" w:cs="Times New Roman"/>
       <w:sz w:val="36"/>
       <w:szCs w:val="24"/>
     </w:rPr>
   </w:style>
-  <w:style w:type="character" w:customStyle="1" w:styleId="Heading3Char">
-    <w:name w:val="Heading 3 Char"/>
-    <w:basedOn w:val="DefaultParagraphFont"/>
-    <w:link w:val="Heading3"/>
+  <w:style w:type="character" w:customStyle="1" w:styleId="3Char">
+    <w:name w:val="标题 3 Char"/>
+    <w:basedOn w:val="a0"/>
+    <w:link w:val="3"/>
     <w:uiPriority w:val="9"/>
     <w:rsid w:val="0001566D"/>
     <w:rPr>
-      <w:rFonts w:ascii="Times New Roman" w:eastAsia="SimSun" w:hAnsi="SimSun" w:cs="Times New Roman"/>
+      <w:rFonts w:ascii="Times New Roman" w:eastAsia="宋体" w:hAnsi="宋体" w:cs="Times New Roman"/>
       <w:sz w:val="28"/>
       <w:szCs w:val="28"/>
     </w:rPr>
   </w:style>
-  <w:style w:type="character" w:customStyle="1" w:styleId="Heading4Char">
-    <w:name w:val="Heading 4 Char"/>
-    <w:basedOn w:val="DefaultParagraphFont"/>
-    <w:link w:val="Heading4"/>
+  <w:style w:type="character" w:customStyle="1" w:styleId="4Char">
+    <w:name w:val="标题 4 Char"/>
+    <w:basedOn w:val="a0"/>
+    <w:link w:val="4"/>
     <w:uiPriority w:val="9"/>
     <w:rsid w:val="0001566D"/>
     <w:rPr>
-      <w:rFonts w:ascii="Times New Roman" w:eastAsia="SimHei" w:hAnsi="SimHei" w:cs="Times New Roman"/>
+      <w:rFonts w:ascii="Times New Roman" w:eastAsia="黑体" w:hAnsi="黑体" w:cs="Times New Roman"/>
       <w:kern w:val="0"/>
       <w:sz w:val="24"/>
       <w:szCs w:val="24"/>
     </w:rPr>
   </w:style>
-  <w:style w:type="paragraph" w:customStyle="1" w:styleId="a">
+  <w:style w:type="paragraph" w:customStyle="1" w:styleId="a7">
     <w:name w:val="内容"/>
-    <w:basedOn w:val="Normal"/>
-    <w:link w:val="Char"/>
+    <w:basedOn w:val="a"/>
+    <w:link w:val="Char2"/>
     <w:qFormat/>
     <w:rsid w:val="0001566D"/>
     <w:pPr>
@@ -9112,20 +9363,20 @@
       <w:sz w:val="24"/>
     </w:rPr>
   </w:style>
-  <w:style w:type="character" w:customStyle="1" w:styleId="Char">
+  <w:style w:type="character" w:customStyle="1" w:styleId="Char2">
     <w:name w:val="内容 Char"/>
-    <w:basedOn w:val="DefaultParagraphFont"/>
-    <w:link w:val="a"/>
+    <w:basedOn w:val="a0"/>
+    <w:link w:val="a7"/>
     <w:rsid w:val="0001566D"/>
     <w:rPr>
-      <w:rFonts w:ascii="Times New Roman" w:eastAsia="SimSun" w:hAnsi="Times New Roman" w:cs="Times New Roman"/>
+      <w:rFonts w:ascii="Times New Roman" w:eastAsia="宋体" w:hAnsi="Times New Roman" w:cs="Times New Roman"/>
       <w:sz w:val="24"/>
       <w:szCs w:val="20"/>
     </w:rPr>
   </w:style>
-  <w:style w:type="paragraph" w:styleId="NormalWeb">
+  <w:style w:type="paragraph" w:styleId="a8">
     <w:name w:val="Normal (Web)"/>
-    <w:basedOn w:val="Normal"/>
+    <w:basedOn w:val="a"/>
     <w:uiPriority w:val="99"/>
     <w:semiHidden/>
     <w:unhideWhenUsed/>
@@ -9136,16 +9387,16 @@
       <w:jc w:val="left"/>
     </w:pPr>
     <w:rPr>
-      <w:rFonts w:ascii="SimSun" w:hAnsi="SimSun" w:cs="SimSun"/>
+      <w:rFonts w:ascii="宋体" w:hAnsi="宋体" w:cs="宋体"/>
       <w:kern w:val="0"/>
       <w:sz w:val="24"/>
       <w:szCs w:val="24"/>
     </w:rPr>
   </w:style>
-  <w:style w:type="paragraph" w:customStyle="1" w:styleId="a0">
+  <w:style w:type="paragraph" w:customStyle="1" w:styleId="a9">
     <w:name w:val="图表注释"/>
-    <w:basedOn w:val="a"/>
-    <w:link w:val="Char0"/>
+    <w:basedOn w:val="a7"/>
+    <w:link w:val="Char3"/>
     <w:qFormat/>
     <w:rsid w:val="00593A36"/>
     <w:pPr>
@@ -9158,21 +9409,21 @@
       <w:sz w:val="18"/>
     </w:rPr>
   </w:style>
-  <w:style w:type="character" w:customStyle="1" w:styleId="Char0">
+  <w:style w:type="character" w:customStyle="1" w:styleId="Char3">
     <w:name w:val="图表注释 Char"/>
-    <w:basedOn w:val="Char"/>
-    <w:link w:val="a0"/>
+    <w:basedOn w:val="Char2"/>
+    <w:link w:val="a9"/>
     <w:rsid w:val="00593A36"/>
     <w:rPr>
-      <w:rFonts w:ascii="Times New Roman" w:eastAsia="SimSun" w:hAnsi="Times New Roman" w:cs="Times New Roman"/>
+      <w:rFonts w:ascii="Times New Roman" w:eastAsia="宋体" w:hAnsi="Times New Roman" w:cs="Times New Roman"/>
       <w:b/>
       <w:sz w:val="18"/>
       <w:szCs w:val="20"/>
     </w:rPr>
   </w:style>
-  <w:style w:type="character" w:styleId="PlaceholderText">
+  <w:style w:type="character" w:styleId="aa">
     <w:name w:val="Placeholder Text"/>
-    <w:basedOn w:val="DefaultParagraphFont"/>
+    <w:basedOn w:val="a0"/>
     <w:uiPriority w:val="99"/>
     <w:semiHidden/>
     <w:rsid w:val="00864BA1"/>
@@ -9182,7 +9433,7 @@
   </w:style>
   <w:style w:type="character" w:customStyle="1" w:styleId="high-light-bg">
     <w:name w:val="high-light-bg"/>
-    <w:basedOn w:val="DefaultParagraphFont"/>
+    <w:basedOn w:val="a0"/>
     <w:rsid w:val="00496A5F"/>
   </w:style>
 </w:styles>

</xml_diff>

<commit_message>
word p7 modify 99%
</commit_message>
<xml_diff>
--- a/Translation.docx
+++ b/Translation.docx
@@ -3763,10 +3763,7 @@
         <w:t>数据库，为社区提供一个足够大的数据集的性别平衡的说话人记录。它</w:t>
       </w:r>
       <w:r>
-        <w:t>由多个手机和平板电脑记录</w:t>
-      </w:r>
-      <w:r>
-        <w:t>，</w:t>
+        <w:t>由多个手机和平板电脑记录，</w:t>
       </w:r>
       <w:r>
         <w:t>在</w:t>
@@ -3817,16 +3814,7 @@
         <w:ind w:firstLine="480"/>
       </w:pPr>
       <w:r>
-        <w:t>为了让说话人的确认系统在不同词汇的约束</w:t>
-      </w:r>
-      <w:r>
-        <w:t>下</w:t>
-      </w:r>
-      <w:r>
-        <w:t>公平比较</w:t>
-      </w:r>
-      <w:r>
-        <w:t>，</w:t>
+        <w:t>为了让说话人的确认系统在不同词汇的约束下公平比较，</w:t>
       </w:r>
       <w:r>
         <w:t>一直特别注意到词汇内容。因此，记录的</w:t>
@@ -3952,13 +3940,7 @@
         <w:t>记录。据我们所知，包括文本相关说话人</w:t>
       </w:r>
       <w:r>
-        <w:t>的</w:t>
-      </w:r>
-      <w:r>
-        <w:t>数据库</w:t>
-      </w:r>
-      <w:r>
-        <w:t>最</w:t>
+        <w:t>的数据库最</w:t>
       </w:r>
       <w:r>
         <w:t>高级别的是</w:t>
@@ -4304,6 +4286,9 @@
         <w:t>内的年龄变化</w:t>
       </w:r>
       <w:r>
+        <w:rPr>
+          <w:noProof/>
+        </w:rPr>
         <w:drawing>
           <wp:anchor distT="0" distB="0" distL="114300" distR="114300" simplePos="0" relativeHeight="251661312" behindDoc="0" locked="0" layoutInCell="1" allowOverlap="1" wp14:anchorId="26DC022C" wp14:editId="614C242E">
             <wp:simplePos x="0" y="0"/>
@@ -4610,78 +4595,342 @@
       <w:r>
         <w:t>之后</w:t>
       </w:r>
+      <w:r>
+        <w:t>在添加一个包括关于设备的信息，语言，样品的数量，采样率和数据格式的</w:t>
+      </w:r>
+      <w:r>
+        <w:t>SPHERE</w:t>
+      </w:r>
+      <w:r>
+        <w:t>头。</w:t>
+      </w:r>
+    </w:p>
+    <w:p>
+      <w:pPr>
+        <w:pStyle w:val="3"/>
+      </w:pPr>
+      <w:r>
+        <w:t>3.3 3</w:t>
+      </w:r>
+      <w:r>
+        <w:t>种不同的文本相关任务</w:t>
+      </w:r>
+    </w:p>
+    <w:p>
+      <w:pPr>
+        <w:pStyle w:val="a7"/>
+        <w:ind w:firstLine="480"/>
+      </w:pPr>
+      <w:r>
+        <w:t>可以用</w:t>
+      </w:r>
+      <w:r>
+        <w:t>不同的场景</w:t>
+      </w:r>
+      <w:r>
+        <w:t>来约束训练和测试的话语的词汇内容。尽管不同的词汇和各种场景所需的时间约束各种各样，现有</w:t>
+      </w:r>
+      <w:r>
+        <w:t>的</w:t>
+      </w:r>
+      <w:r>
+        <w:t>数据库很少包括允许比较系统的场景的数据。表</w:t>
+      </w:r>
+      <w:r>
+        <w:t>1</w:t>
+      </w:r>
+      <w:r>
+        <w:t>中列出的</w:t>
+      </w:r>
+      <w:r>
+        <w:t>24</w:t>
+      </w:r>
+      <w:r>
+        <w:t>个数据库中</w:t>
+      </w:r>
+      <w:r>
+        <w:t>只有</w:t>
+      </w:r>
+      <w:r>
+        <w:t>8</w:t>
+      </w:r>
+      <w:r>
+        <w:t>个包括可以用来研究会强烈影响确认系统的性能的</w:t>
+      </w:r>
+      <w:r>
+        <w:t>协同发音效应</w:t>
+      </w:r>
+      <w:r>
+        <w:t>材料。为了能</w:t>
+      </w:r>
+      <w:r>
+        <w:t>在不同的场景系统中比较，</w:t>
+      </w:r>
+      <w:r>
+        <w:t>RSR2015</w:t>
+      </w:r>
+      <w:r>
+        <w:t>数据库设计的三个部分分别用不同的词汇约束，并同时保持相同的记录情况。</w:t>
+      </w:r>
+      <w:r>
+        <w:t>在下面描述的三个部分</w:t>
+      </w:r>
+      <w:r>
+        <w:t>的</w:t>
+      </w:r>
+      <w:r>
+        <w:t>所有</w:t>
+      </w:r>
+      <w:r>
+        <w:t>300</w:t>
+      </w:r>
+      <w:r>
+        <w:t>个说话人</w:t>
+      </w:r>
+      <w:r>
+        <w:t>，</w:t>
+      </w:r>
+      <w:r>
+        <w:t>在一个给定的会话</w:t>
+      </w:r>
+      <w:r>
+        <w:t>中</w:t>
+      </w:r>
+      <w:r>
+        <w:t>发音的</w:t>
+      </w:r>
+      <w:r>
+        <w:t>词汇内容</w:t>
+      </w:r>
+      <w:r>
+        <w:t>都是相同的</w:t>
+      </w:r>
+      <w:r>
+        <w:t>。在每个会话中，</w:t>
+      </w:r>
+      <w:r>
+        <w:t>每个</w:t>
+      </w:r>
+      <w:r>
+        <w:t>说话人</w:t>
+      </w:r>
+      <w:r>
+        <w:t>要求</w:t>
+      </w:r>
+      <w:r>
+        <w:t>对每个句子发音一次。</w:t>
+      </w:r>
+    </w:p>
+    <w:p>
+      <w:pPr>
+        <w:pStyle w:val="a7"/>
+        <w:ind w:firstLine="480"/>
+      </w:pPr>
+      <w:r>
+        <w:t>RSR2015</w:t>
+      </w:r>
+      <w:r>
+        <w:t>数据库的</w:t>
+      </w:r>
+      <w:r>
+        <w:t>第一</w:t>
+      </w:r>
+      <w:r>
+        <w:t>部分</w:t>
+      </w:r>
+      <w:r>
+        <w:t>关注文本相关说话人确认任务，说话人通过</w:t>
+      </w:r>
+      <w:r>
+        <w:t>对</w:t>
+      </w:r>
+      <w:r>
+        <w:t>固定短语</w:t>
+      </w:r>
+      <w:r>
+        <w:t>的</w:t>
+      </w:r>
+      <w:r>
+        <w:t>发音</w:t>
+      </w:r>
+      <w:r>
+        <w:t>进行身份确认。在</w:t>
+      </w:r>
+      <w:r>
+        <w:t>9</w:t>
+      </w:r>
+      <w:r>
+        <w:t>个会话中，说话人说出</w:t>
+      </w:r>
+      <w:r>
+        <w:t>30</w:t>
+      </w:r>
+      <w:r>
+        <w:t>个</w:t>
+      </w:r>
+      <w:r>
+        <w:t>来自</w:t>
+      </w:r>
+      <w:r>
+        <w:t>涵盖所有英语音素的固定的句子</w:t>
+      </w:r>
+      <w:r>
+        <w:t>的</w:t>
+      </w:r>
+      <w:r>
+        <w:t>TIMIT</w:t>
+      </w:r>
+      <w:r>
+        <w:t>数据库。跨说话人，会话记录和句子的平均时间是</w:t>
+      </w:r>
+      <w:r>
+        <w:t>3.20</w:t>
+      </w:r>
+      <w:r>
+        <w:t>秒，每个句子的平均持续时间从</w:t>
+      </w:r>
+      <w:r>
+        <w:t>2.73</w:t>
+      </w:r>
+      <w:r>
+        <w:t>到</w:t>
+      </w:r>
+      <w:r>
+        <w:t>3.65</w:t>
+      </w:r>
+      <w:r>
+        <w:t>秒变化。</w:t>
+      </w:r>
+      <w:r>
+        <w:rPr>
+          <w:rFonts w:hint="eastAsia"/>
+        </w:rPr>
+        <w:t>请注意，这些句子已</w:t>
+      </w:r>
+      <w:r>
+        <w:rPr>
+          <w:rFonts w:hint="eastAsia"/>
+        </w:rPr>
+        <w:t>选定具有</w:t>
+      </w:r>
+      <w:r>
+        <w:rPr>
+          <w:rFonts w:hint="eastAsia"/>
+        </w:rPr>
+        <w:t>接近</w:t>
+      </w:r>
+      <w:r>
+        <w:rPr>
+          <w:rFonts w:hint="eastAsia"/>
+        </w:rPr>
+        <w:t>的持续时间来评估不同词汇的影响</w:t>
+      </w:r>
+      <w:r>
+        <w:t>。在第</w:t>
+      </w:r>
+      <w:r>
+        <w:t>5</w:t>
+      </w:r>
+      <w:r>
+        <w:t>章中描述的</w:t>
+      </w:r>
+      <w:r>
+        <w:t>基于能量的语音活动检测</w:t>
+      </w:r>
+      <w:r>
+        <w:t>(SAD)</w:t>
+      </w:r>
+      <w:r>
+        <w:t>之后，整个句子平均名义演讲时间是</w:t>
+      </w:r>
+      <w:r>
+        <w:t>1.25</w:t>
+      </w:r>
+      <w:r>
+        <w:t>秒。</w:t>
+      </w:r>
+      <w:r>
+        <w:t>(</w:t>
+      </w:r>
+      <w:r>
+        <w:t>不同的句子从</w:t>
+      </w:r>
+      <w:r>
+        <w:t>1.01</w:t>
+      </w:r>
+      <w:r>
+        <w:t>到</w:t>
+      </w:r>
+      <w:r>
+        <w:t>1.59</w:t>
+      </w:r>
+      <w:r>
+        <w:t>秒变</w:t>
+      </w:r>
+      <w:r>
+        <w:t>化</w:t>
+      </w:r>
+      <w:r>
+        <w:t>)RSR2015</w:t>
+      </w:r>
+      <w:r>
+        <w:t>数据库的整个第一部分包含</w:t>
+      </w:r>
+      <w:r>
+        <w:t>72</w:t>
+      </w:r>
+      <w:r>
+        <w:t>小时的录音。</w:t>
+      </w:r>
+      <w:r>
+        <w:t>(</w:t>
+      </w:r>
+      <w:r>
+        <w:t>在</w:t>
+      </w:r>
+      <w:r>
+        <w:t>SAD</w:t>
+      </w:r>
+      <w:r>
+        <w:t>之后有</w:t>
+      </w:r>
+      <w:r>
+        <w:t>28</w:t>
+      </w:r>
+      <w:r>
+        <w:t>小时</w:t>
+      </w:r>
+      <w:r>
+        <w:t>15</w:t>
+      </w:r>
+      <w:r>
+        <w:t>分的名义语音</w:t>
+      </w:r>
+      <w:r>
+        <w:t>)</w:t>
+      </w:r>
+    </w:p>
+    <w:p>
+      <w:pPr>
+        <w:pStyle w:val="a7"/>
+        <w:ind w:firstLine="480"/>
+      </w:pPr>
+      <w:r>
+        <w:t>RSR2015</w:t>
+      </w:r>
+      <w:r>
+        <w:t>数据库的第二部分着重于说话人引导的命令控制任务，说话人通过固定命令的发音来</w:t>
+      </w:r>
+      <w:r>
+        <w:t>进行说话人确认</w:t>
+      </w:r>
       <w:bookmarkStart w:id="0" w:name="_GoBack"/>
       <w:bookmarkEnd w:id="0"/>
       <w:r>
-        <w:t>在添加一个包括关于设备的信息，语言，样品的数量，采样率和数据格式的</w:t>
-      </w:r>
-      <w:r>
-        <w:t>SPHERE</w:t>
-      </w:r>
-      <w:r>
-        <w:t>头。</w:t>
-      </w:r>
-    </w:p>
-    <w:p>
-      <w:pPr>
-        <w:pStyle w:val="3"/>
-      </w:pPr>
-      <w:r>
-        <w:t>3.3 3</w:t>
-      </w:r>
-      <w:r>
-        <w:t>种不同的文本相关任务</w:t>
-      </w:r>
-    </w:p>
-    <w:p>
-      <w:pPr>
-        <w:pStyle w:val="a7"/>
-        <w:ind w:firstLine="480"/>
-      </w:pPr>
-      <w:r>
-        <w:t>不同的场景可以用来约束训练和测试的话语的词汇内容。尽管不同的词汇和各种场景所需的时间约束各种各样，现有数据库很少包括允许比较系统的场景的数据。只有表</w:t>
-      </w:r>
-      <w:r>
-        <w:t>1</w:t>
-      </w:r>
-      <w:r>
-        <w:t>中列出的</w:t>
-      </w:r>
-      <w:r>
-        <w:t>24</w:t>
-      </w:r>
-      <w:r>
-        <w:t>个数据库中的</w:t>
-      </w:r>
-      <w:r>
-        <w:t>8</w:t>
-      </w:r>
-      <w:r>
-        <w:t>个包括可以用来研究协同发言效应会强烈影响确认系统的性能的材料。为了让在不同的场景系统中比较，</w:t>
-      </w:r>
-      <w:r>
-        <w:t>RSR2015</w:t>
-      </w:r>
-      <w:r>
-        <w:t>数据库设计的三个部分分别用不同的词汇约束，并同时保持相同的记录情况。下面描述的三个部分，所有的</w:t>
-      </w:r>
-      <w:r>
-        <w:t>300</w:t>
-      </w:r>
-      <w:r>
-        <w:t>个说话人的发音相同的词汇内容在一个给定的会话。在每个会话中，一个给定的说话人对每个句子发音一次。</w:t>
-      </w:r>
-    </w:p>
-    <w:p>
-      <w:pPr>
-        <w:pStyle w:val="a7"/>
-        <w:ind w:firstLine="480"/>
-      </w:pPr>
-      <w:r>
-        <w:t>RSR2015</w:t>
-      </w:r>
-      <w:r>
-        <w:t>数据库的一部分我关注文本相关说话人确认任务，说话人通过发音固定短语进行身份确认。在</w:t>
+        <w:t>和</w:t>
+      </w:r>
+      <w:r>
+        <w:t>控制家用电器。在</w:t>
       </w:r>
       <w:r>
         <w:t>9</w:t>
@@ -4693,134 +4942,11 @@
         <w:t>30</w:t>
       </w:r>
       <w:r>
-        <w:t>个从</w:t>
-      </w:r>
-      <w:r>
-        <w:t>TIMIT</w:t>
-      </w:r>
-      <w:r>
-        <w:t>数据库选择的涵盖所有英语音素的固定的句子。跨说话人，会话记录和句子的平均时间是</w:t>
-      </w:r>
-      <w:r>
-        <w:t>3.20</w:t>
-      </w:r>
-      <w:r>
-        <w:t>秒，每个句子的平均持续时间从</w:t>
-      </w:r>
-      <w:r>
-        <w:t>2.73</w:t>
-      </w:r>
-      <w:r>
-        <w:t>到</w:t>
-      </w:r>
-      <w:r>
-        <w:t>3.65</w:t>
-      </w:r>
-      <w:r>
-        <w:t>秒变化。注意这些句子被选来评估不同的词汇内容类似的影响持续时间。在第</w:t>
-      </w:r>
-      <w:r>
-        <w:t>5</w:t>
-      </w:r>
-      <w:r>
-        <w:t>章中描述的以应用能源为基础的语音活动检测</w:t>
-      </w:r>
-      <w:r>
-        <w:t>(SAD)</w:t>
-      </w:r>
-      <w:r>
-        <w:t>之后，整个句子平均名义演讲时间是</w:t>
-      </w:r>
-      <w:r>
-        <w:t>1.25</w:t>
-      </w:r>
-      <w:r>
-        <w:t>秒。</w:t>
-      </w:r>
-      <w:r>
-        <w:t>(</w:t>
-      </w:r>
-      <w:r>
-        <w:t>不同的句子从</w:t>
-      </w:r>
-      <w:r>
-        <w:t>1.01</w:t>
-      </w:r>
-      <w:r>
-        <w:t>到</w:t>
-      </w:r>
-      <w:r>
-        <w:t>1.59</w:t>
-      </w:r>
-      <w:r>
-        <w:t>秒变化</w:t>
-      </w:r>
-      <w:r>
-        <w:t>)RSR2015</w:t>
-      </w:r>
-      <w:r>
-        <w:t>数据库的整个第一部分包含</w:t>
-      </w:r>
-      <w:r>
-        <w:t>72</w:t>
-      </w:r>
-      <w:r>
-        <w:t>小时的录音。</w:t>
-      </w:r>
-      <w:r>
-        <w:t>(</w:t>
-      </w:r>
-      <w:r>
-        <w:t>在</w:t>
-      </w:r>
-      <w:r>
-        <w:t>SAD</w:t>
-      </w:r>
-      <w:r>
-        <w:t>之后有</w:t>
-      </w:r>
-      <w:r>
-        <w:t>28</w:t>
-      </w:r>
-      <w:r>
-        <w:t>小时</w:t>
-      </w:r>
-      <w:r>
-        <w:t>15</w:t>
-      </w:r>
-      <w:r>
-        <w:t>分的名义语音</w:t>
-      </w:r>
-      <w:r>
-        <w:t>)</w:t>
-      </w:r>
-    </w:p>
-    <w:p>
-      <w:pPr>
-        <w:pStyle w:val="a7"/>
-        <w:ind w:firstLine="480"/>
-      </w:pPr>
-      <w:r>
-        <w:t>RSR2015</w:t>
-      </w:r>
-      <w:r>
-        <w:t>数据库的第二部分着重于说话人引导的命令控制任务，说话人通过固定命令的发音来验证或控制家用电器。在</w:t>
-      </w:r>
-      <w:r>
-        <w:t>9</w:t>
-      </w:r>
-      <w:r>
-        <w:t>个会话中，说话人说出</w:t>
-      </w:r>
-      <w:r>
-        <w:t>30</w:t>
-      </w:r>
-      <w:r>
-        <w:t>个简短的命令用来定</w:t>
+        <w:t>个简短的</w:t>
       </w:r>
       <w:r>
         <w:lastRenderedPageBreak/>
-        <w:t>义位于新加坡</w:t>
+        <w:t>命令用来定义位于新加坡</w:t>
       </w:r>
       <w:proofErr w:type="spellStart"/>
       <w:r>

</xml_diff>

<commit_message>
translation word all done
</commit_message>
<xml_diff>
--- a/Translation.docx
+++ b/Translation.docx
@@ -99,7 +99,6 @@
         </w:rPr>
         <w:t>数据库，旨在评估文本相关识别在不同时间和词汇的限制已经收集和发布的人类语言技术部门在新加坡</w:t>
       </w:r>
-      <w:proofErr w:type="spellStart"/>
       <w:r>
         <w:rPr>
           <w:rFonts w:hint="eastAsia"/>
@@ -108,7 +107,6 @@
         </w:rPr>
         <w:t>Infocomm</w:t>
       </w:r>
-      <w:proofErr w:type="spellEnd"/>
       <w:r>
         <w:rPr>
           <w:rFonts w:hint="eastAsia"/>
@@ -341,7 +339,6 @@
         </w:rPr>
         <w:t>：</w:t>
       </w:r>
-      <w:proofErr w:type="spellStart"/>
       <w:r>
         <w:rPr>
           <w:rFonts w:hint="eastAsia"/>
@@ -350,7 +347,6 @@
         </w:rPr>
         <w:t>HiLAM</w:t>
       </w:r>
-      <w:proofErr w:type="spellEnd"/>
       <w:r>
         <w:rPr>
           <w:rFonts w:hint="eastAsia"/>
@@ -375,23 +371,21 @@
         </w:rPr>
         <w:t>基于三层声架构的</w:t>
       </w:r>
-      <w:proofErr w:type="spellStart"/>
       <w:r>
         <w:rPr>
           <w:rFonts w:hint="eastAsia"/>
           <w:sz w:val="24"/>
           <w:szCs w:val="24"/>
         </w:rPr>
-        <w:t>i</w:t>
-      </w:r>
-      <w:proofErr w:type="spellEnd"/>
+        <w:t>i-vector/PLDA</w:t>
+      </w:r>
       <w:r>
         <w:rPr>
           <w:rFonts w:hint="eastAsia"/>
           <w:sz w:val="24"/>
           <w:szCs w:val="24"/>
         </w:rPr>
-        <w:t>-vector/PLDA</w:t>
+        <w:t>系统。因此我们提供一个相关的评估方案，以及参考</w:t>
       </w:r>
       <w:r>
         <w:rPr>
@@ -399,7 +393,7 @@
           <w:sz w:val="24"/>
           <w:szCs w:val="24"/>
         </w:rPr>
-        <w:t>系统。因此我们提供一个相关的评估方案，以及参考</w:t>
+        <w:t>RSR2015</w:t>
       </w:r>
       <w:r>
         <w:rPr>
@@ -407,7 +401,7 @@
           <w:sz w:val="24"/>
           <w:szCs w:val="24"/>
         </w:rPr>
-        <w:t>RSR2015</w:t>
+        <w:t>数据库性能研究社区的演示方案。</w:t>
       </w:r>
       <w:r>
         <w:rPr>
@@ -415,43 +409,23 @@
           <w:sz w:val="24"/>
           <w:szCs w:val="24"/>
         </w:rPr>
-        <w:t>数据库性能研究社区的演示方案。</w:t>
-      </w:r>
-      <w:proofErr w:type="spellStart"/>
+        <w:t>HiLAM</w:t>
+      </w:r>
       <w:r>
         <w:rPr>
           <w:rFonts w:hint="eastAsia"/>
           <w:sz w:val="24"/>
           <w:szCs w:val="24"/>
         </w:rPr>
-        <w:t>HiLAM</w:t>
-      </w:r>
-      <w:proofErr w:type="spellEnd"/>
+        <w:t>在大多数场景下比使用了最新技术的</w:t>
+      </w:r>
       <w:r>
         <w:rPr>
           <w:rFonts w:hint="eastAsia"/>
           <w:sz w:val="24"/>
           <w:szCs w:val="24"/>
         </w:rPr>
-        <w:t>在大多数场景下比使用了最新技术的</w:t>
-      </w:r>
-      <w:proofErr w:type="spellStart"/>
-      <w:r>
-        <w:rPr>
-          <w:rFonts w:hint="eastAsia"/>
-          <w:sz w:val="24"/>
-          <w:szCs w:val="24"/>
-        </w:rPr>
-        <w:t>i</w:t>
-      </w:r>
-      <w:proofErr w:type="spellEnd"/>
-      <w:r>
-        <w:rPr>
-          <w:rFonts w:hint="eastAsia"/>
-          <w:sz w:val="24"/>
-          <w:szCs w:val="24"/>
-        </w:rPr>
-        <w:t>-vector</w:t>
+        <w:t>i-vector</w:t>
       </w:r>
       <w:r>
         <w:rPr>
@@ -1622,14 +1596,12 @@
         </w:rPr>
         <w:t>数据库的第一部分被</w:t>
       </w:r>
-      <w:proofErr w:type="spellStart"/>
       <w:r>
         <w:rPr>
           <w:rFonts w:hint="eastAsia"/>
         </w:rPr>
         <w:t>Larcher</w:t>
       </w:r>
-      <w:proofErr w:type="spellEnd"/>
       <w:r>
         <w:rPr>
           <w:rFonts w:hint="eastAsia"/>
@@ -1926,11 +1898,9 @@
       <w:r>
         <w:t>和一项</w:t>
       </w:r>
-      <w:proofErr w:type="spellStart"/>
       <w:r>
         <w:t>Faundez-Zanuy</w:t>
       </w:r>
-      <w:proofErr w:type="spellEnd"/>
       <w:r>
         <w:t>给出的</w:t>
       </w:r>
@@ -2737,25 +2707,15 @@
       <w:r>
         <w:t>，</w:t>
       </w:r>
-      <w:proofErr w:type="spellStart"/>
-      <w:r>
-        <w:t>Verivox</w:t>
-      </w:r>
-      <w:proofErr w:type="spellEnd"/>
-      <w:r>
-        <w:t xml:space="preserve"> </w:t>
+      <w:r>
+        <w:t xml:space="preserve">Verivox </w:t>
       </w:r>
       <w:r>
         <w:t>和</w:t>
       </w:r>
       <w:r>
-        <w:t xml:space="preserve"> </w:t>
-      </w:r>
-      <w:proofErr w:type="spellStart"/>
-      <w:r>
-        <w:t>Biosec</w:t>
-      </w:r>
-      <w:proofErr w:type="spellEnd"/>
+        <w:t xml:space="preserve"> Biosec</w:t>
+      </w:r>
       <w:r>
         <w:t>，词法的</w:t>
       </w:r>
@@ -2765,11 +2725,9 @@
       <w:r>
         <w:t>和测试内容被强烈限制只能使用位数，而</w:t>
       </w:r>
-      <w:proofErr w:type="spellStart"/>
       <w:r>
         <w:t>SmartKom</w:t>
       </w:r>
-      <w:proofErr w:type="spellEnd"/>
       <w:r>
         <w:rPr>
           <w:rFonts w:hint="eastAsia"/>
@@ -2842,11 +2800,9 @@
       <w:r>
         <w:t>如</w:t>
       </w:r>
-      <w:proofErr w:type="spellStart"/>
       <w:r>
         <w:t>Polyvar</w:t>
       </w:r>
-      <w:proofErr w:type="spellEnd"/>
       <w:r>
         <w:t>，</w:t>
       </w:r>
@@ -2862,19 +2818,15 @@
       <w:r>
         <w:t>，</w:t>
       </w:r>
-      <w:proofErr w:type="spellStart"/>
       <w:r>
         <w:t>Ahumada</w:t>
       </w:r>
-      <w:proofErr w:type="spellEnd"/>
       <w:r>
         <w:t>，</w:t>
       </w:r>
-      <w:proofErr w:type="spellStart"/>
       <w:r>
         <w:t>PolyCost</w:t>
       </w:r>
-      <w:proofErr w:type="spellEnd"/>
       <w:r>
         <w:t>，</w:t>
       </w:r>
@@ -2884,22 +2836,15 @@
       <w:r>
         <w:t>，</w:t>
       </w:r>
-      <w:proofErr w:type="spellStart"/>
       <w:r>
         <w:t>BioMet</w:t>
       </w:r>
-      <w:proofErr w:type="spellEnd"/>
       <w:r>
         <w:t>，</w:t>
       </w:r>
       <w:r>
-        <w:t xml:space="preserve"> </w:t>
-      </w:r>
-      <w:proofErr w:type="spellStart"/>
-      <w:r>
-        <w:t>MyIdea</w:t>
-      </w:r>
-      <w:proofErr w:type="spellEnd"/>
+        <w:t xml:space="preserve"> MyIdea</w:t>
+      </w:r>
       <w:r>
         <w:t>，</w:t>
       </w:r>
@@ -2915,27 +2860,21 @@
       <w:r>
         <w:t>，</w:t>
       </w:r>
-      <w:proofErr w:type="spellStart"/>
       <w:r>
         <w:t>BiosecureID</w:t>
       </w:r>
-      <w:proofErr w:type="spellEnd"/>
       <w:r>
         <w:t>，</w:t>
       </w:r>
-      <w:proofErr w:type="spellStart"/>
       <w:r>
         <w:t>MBioID</w:t>
       </w:r>
-      <w:proofErr w:type="spellEnd"/>
       <w:r>
         <w:t>，</w:t>
       </w:r>
-      <w:proofErr w:type="spellStart"/>
       <w:r>
         <w:t>BioSecure</w:t>
       </w:r>
-      <w:proofErr w:type="spellEnd"/>
       <w:r>
         <w:t>，或</w:t>
       </w:r>
@@ -3018,27 +2957,21 @@
         <w:lastRenderedPageBreak/>
         <w:t>为了增加词汇覆盖率，一些数据库如</w:t>
       </w:r>
-      <w:proofErr w:type="spellStart"/>
       <w:r>
         <w:t>PolyCost</w:t>
       </w:r>
-      <w:proofErr w:type="spellEnd"/>
       <w:r>
         <w:t>，</w:t>
       </w:r>
-      <w:proofErr w:type="spellStart"/>
       <w:r>
         <w:t>Banca</w:t>
       </w:r>
-      <w:proofErr w:type="spellEnd"/>
       <w:r>
         <w:t>，</w:t>
       </w:r>
-      <w:proofErr w:type="spellStart"/>
       <w:r>
         <w:t>MyIdea</w:t>
       </w:r>
-      <w:proofErr w:type="spellEnd"/>
       <w:r>
         <w:t>或</w:t>
       </w:r>
@@ -3328,19 +3261,15 @@
       <w:r>
         <w:t>，</w:t>
       </w:r>
-      <w:proofErr w:type="spellStart"/>
       <w:r>
         <w:t>Verivox</w:t>
       </w:r>
-      <w:proofErr w:type="spellEnd"/>
       <w:r>
         <w:t>，</w:t>
       </w:r>
-      <w:proofErr w:type="spellStart"/>
       <w:r>
         <w:t>SmartKom</w:t>
       </w:r>
-      <w:proofErr w:type="spellEnd"/>
       <w:r>
         <w:t>，</w:t>
       </w:r>
@@ -3356,13 +3285,8 @@
       <w:r>
         <w:t>，</w:t>
       </w:r>
-      <w:proofErr w:type="spellStart"/>
-      <w:r>
-        <w:t>Biosec</w:t>
-      </w:r>
-      <w:proofErr w:type="spellEnd"/>
-      <w:r>
-        <w:t>)</w:t>
+      <w:r>
+        <w:t>Biosec)</w:t>
       </w:r>
       <w:r>
         <w:t>其他数据库</w:t>
@@ -3394,11 +3318,9 @@
       <w:r>
         <w:t>，</w:t>
       </w:r>
-      <w:proofErr w:type="spellStart"/>
       <w:r>
         <w:t>MyIdea</w:t>
       </w:r>
-      <w:proofErr w:type="spellEnd"/>
       <w:r>
         <w:t>，</w:t>
       </w:r>
@@ -3499,23 +3421,13 @@
         <w:t>例如</w:t>
       </w:r>
       <w:r>
-        <w:t xml:space="preserve"> </w:t>
-      </w:r>
-      <w:proofErr w:type="spellStart"/>
-      <w:r>
-        <w:t>PolyCOST</w:t>
-      </w:r>
-      <w:proofErr w:type="spellEnd"/>
+        <w:t xml:space="preserve"> PolyCOST</w:t>
+      </w:r>
       <w:r>
         <w:t>或</w:t>
       </w:r>
-      <w:proofErr w:type="spellStart"/>
-      <w:r>
-        <w:t>PolyVAR</w:t>
-      </w:r>
-      <w:proofErr w:type="spellEnd"/>
-      <w:r>
-        <w:t>)</w:t>
+      <w:r>
+        <w:t>PolyVAR)</w:t>
       </w:r>
     </w:p>
     <w:p>
@@ -3945,11 +3857,9 @@
       <w:r>
         <w:t>高级别的是</w:t>
       </w:r>
-      <w:proofErr w:type="spellStart"/>
       <w:r>
         <w:t>BioSecurID</w:t>
       </w:r>
-      <w:proofErr w:type="spellEnd"/>
       <w:r>
         <w:t>和词汇内容小于</w:t>
       </w:r>
@@ -4138,7 +4048,6 @@
         </w:rPr>
         <w:t>数据库的样本量有限，</w:t>
       </w:r>
-      <w:proofErr w:type="gramStart"/>
       <w:r>
         <w:rPr>
           <w:rFonts w:hint="eastAsia"/>
@@ -4149,14 +4058,7 @@
         <w:rPr>
           <w:rFonts w:hint="eastAsia"/>
         </w:rPr>
-        <w:t>扩大</w:t>
-      </w:r>
-      <w:proofErr w:type="gramEnd"/>
-      <w:r>
-        <w:rPr>
-          <w:rFonts w:hint="eastAsia"/>
-        </w:rPr>
-        <w:t>年龄创建一个稀疏分布的不同年龄</w:t>
+        <w:t>扩大年龄创建一个稀疏分布的不同年龄</w:t>
       </w:r>
       <w:r>
         <w:rPr>
@@ -4191,13 +4093,8 @@
       <w:r>
         <w:t>这被</w:t>
       </w:r>
-      <w:proofErr w:type="spellStart"/>
-      <w:r>
-        <w:t>Doddington</w:t>
-      </w:r>
-      <w:proofErr w:type="spellEnd"/>
-      <w:r>
-        <w:t>(2012)</w:t>
+      <w:r>
+        <w:t>Doddington(2012)</w:t>
       </w:r>
       <w:r>
         <w:t>确认过</w:t>
@@ -4232,13 +4129,8 @@
         <w:t>RSR2015</w:t>
       </w:r>
       <w:r>
-        <w:t>数据库的</w:t>
-      </w:r>
-      <w:proofErr w:type="gramStart"/>
-      <w:r>
-        <w:t>的</w:t>
-      </w:r>
-      <w:proofErr w:type="gramEnd"/>
+        <w:t>数据库的的</w:t>
+      </w:r>
       <w:r>
         <w:t>9</w:t>
       </w:r>
@@ -4504,15 +4396,7 @@
         <w:t>-</w:t>
       </w:r>
       <w:r>
-        <w:t>特性</w:t>
-      </w:r>
-      <w:proofErr w:type="gramStart"/>
-      <w:r>
-        <w:t>来允许</w:t>
-      </w:r>
-      <w:proofErr w:type="gramEnd"/>
-      <w:r>
-        <w:t>用户启动录制和停止后阅读提示。使用便携设备的目的是舒适和自由，在会话内或者跨会话音质也可以有明显变化。</w:t>
+        <w:t>特性来允许用户启动录制和停止后阅读提示。使用便携设备的目的是舒适和自由，在会话内或者跨会话音质也可以有明显变化。</w:t>
       </w:r>
     </w:p>
     <w:p>
@@ -4658,10 +4542,7 @@
         <w:t>个包括可以用来研究会强烈影响确认系统的性能的</w:t>
       </w:r>
       <w:r>
-        <w:t>协同发音效应</w:t>
-      </w:r>
-      <w:r>
-        <w:t>材料。为了能</w:t>
+        <w:t>协同发音效应材料。为了能</w:t>
       </w:r>
       <w:r>
         <w:t>在不同的场景系统中比较，</w:t>
@@ -4700,10 +4581,7 @@
         <w:t>发音的</w:t>
       </w:r>
       <w:r>
-        <w:t>词汇内容</w:t>
-      </w:r>
-      <w:r>
-        <w:t>都是相同的</w:t>
+        <w:t>词汇内容都是相同的</w:t>
       </w:r>
       <w:r>
         <w:t>。在每个会话中，</w:t>
@@ -4748,10 +4626,7 @@
         <w:t>固定短语</w:t>
       </w:r>
       <w:r>
-        <w:t>的</w:t>
-      </w:r>
-      <w:r>
-        <w:t>发音</w:t>
+        <w:t>的发音</w:t>
       </w:r>
       <w:r>
         <w:t>进行身份确认。在</w:t>
@@ -4769,13 +4644,7 @@
         <w:t>个</w:t>
       </w:r>
       <w:r>
-        <w:t>来自</w:t>
-      </w:r>
-      <w:r>
-        <w:t>涵盖所有英语音素的固定的句子</w:t>
-      </w:r>
-      <w:r>
-        <w:t>的</w:t>
+        <w:t>来自涵盖所有英语音素的固定的句子的</w:t>
       </w:r>
       <w:r>
         <w:t>TIMIT</w:t>
@@ -4924,8 +4793,6 @@
       <w:r>
         <w:t>进行说话人确认</w:t>
       </w:r>
-      <w:bookmarkStart w:id="0" w:name="_GoBack"/>
-      <w:bookmarkEnd w:id="0"/>
       <w:r>
         <w:t>和</w:t>
       </w:r>
@@ -4946,13 +4813,17 @@
       </w:r>
       <w:r>
         <w:lastRenderedPageBreak/>
-        <w:t>命令用来定义位于新加坡</w:t>
-      </w:r>
-      <w:proofErr w:type="spellStart"/>
+        <w:t>命令用来</w:t>
+      </w:r>
+      <w:r>
+        <w:t>控制</w:t>
+      </w:r>
+      <w:r>
+        <w:t>位于新加坡</w:t>
+      </w:r>
       <w:r>
         <w:t>Fusionopolis</w:t>
       </w:r>
-      <w:proofErr w:type="spellEnd"/>
       <w:r>
         <w:t>的功能齐全的</w:t>
       </w:r>
@@ -4962,13 +4833,14 @@
       <w:r>
         <w:t>平方米智能家居原型</w:t>
       </w:r>
-      <w:proofErr w:type="spellStart"/>
       <w:r>
         <w:t>StarHome</w:t>
       </w:r>
-      <w:proofErr w:type="spellEnd"/>
-      <w:r>
-        <w:t>控制家用电器。跨说话人，会话记录和句子的平均时间是</w:t>
+      <w:r>
+        <w:t>中的</w:t>
+      </w:r>
+      <w:r>
+        <w:t>家用电器。跨说话人，会话记录和句子的平均时间是</w:t>
       </w:r>
       <w:r>
         <w:t>1.99</w:t>
@@ -5073,37 +4945,79 @@
         <w:t>RSR2015</w:t>
       </w:r>
       <w:r>
-        <w:t>数据库的第三部分着重于提示用随机数字序列的说话人的文本相关确认任务。在</w:t>
+        <w:t>数据库的第三部分着重于提示用随机数字序列完成</w:t>
+      </w:r>
+      <w:r>
+        <w:t>文本相关</w:t>
+      </w:r>
+      <w:r>
+        <w:t>的说话人</w:t>
+      </w:r>
+      <w:r>
+        <w:t>确认任务。在</w:t>
       </w:r>
       <w:r>
         <w:t>9</w:t>
       </w:r>
       <w:r>
-        <w:t>个会话中的任意一个，说话人宣称</w:t>
+        <w:t>个会话中的任意一个，说话人</w:t>
+      </w:r>
+      <w:r>
+        <w:t>说出</w:t>
       </w:r>
       <w:r>
         <w:t>3</w:t>
       </w:r>
       <w:r>
+        <w:t>个</w:t>
+      </w:r>
+      <w:r>
+        <w:t>由</w:t>
+      </w:r>
+      <w:r>
+        <w:t>10</w:t>
+      </w:r>
+      <w:r>
+        <w:t>个数字</w:t>
+      </w:r>
+      <w:r>
+        <w:t>组成</w:t>
+      </w:r>
+      <w:r>
+        <w:t>的序列和</w:t>
+      </w:r>
+      <w:r>
+        <w:t>10</w:t>
+      </w:r>
+      <w:r>
         <w:t>个由</w:t>
       </w:r>
       <w:r>
-        <w:t>10</w:t>
-      </w:r>
-      <w:r>
-        <w:t>个数字的序列和</w:t>
-      </w:r>
-      <w:r>
-        <w:t>10</w:t>
-      </w:r>
-      <w:r>
-        <w:t>个由</w:t>
-      </w:r>
-      <w:r>
         <w:t>5</w:t>
       </w:r>
       <w:r>
-        <w:t>位数字组成的序列。在跨会话时数字序列不同，但是根据说话人身份生成的，冒充着也需要正确的发言序列。用于训练和测试的语音材料被约束在十个数字</w:t>
+        <w:t>个</w:t>
+      </w:r>
+      <w:r>
+        <w:t>数字组成的序列。在跨会话时数字序列</w:t>
+      </w:r>
+      <w:r>
+        <w:t>是</w:t>
+      </w:r>
+      <w:r>
+        <w:t>不同</w:t>
+      </w:r>
+      <w:r>
+        <w:t>的</w:t>
+      </w:r>
+      <w:r>
+        <w:t>，</w:t>
+      </w:r>
+      <w:r>
+        <w:t>是</w:t>
+      </w:r>
+      <w:r>
+        <w:t>根据说话人身份生成的，冒充着也需要正确的发言序列。用于训练和测试的语音材料被约束在十个数字</w:t>
       </w:r>
       <w:r>
         <w:t>(0-1-2-3-4-5-6-7-8-9)</w:t>
@@ -5124,7 +5038,13 @@
         <w:t>10</w:t>
       </w:r>
       <w:r>
-        <w:t>个数字序列，跨说话人，会话记录和句子的平均时间是</w:t>
+        <w:t>个数字</w:t>
+      </w:r>
+      <w:r>
+        <w:t>组成的</w:t>
+      </w:r>
+      <w:r>
+        <w:t>序列，跨说话人，会话记录和句子的平均时间是</w:t>
       </w:r>
       <w:r>
         <w:t>5.19</w:t>
@@ -5148,7 +5068,13 @@
         <w:t>5</w:t>
       </w:r>
       <w:r>
-        <w:t>个数字序列，跨说话人，会话记录和句子的平均时间是</w:t>
+        <w:t>个数字</w:t>
+      </w:r>
+      <w:r>
+        <w:t>组成的</w:t>
+      </w:r>
+      <w:r>
+        <w:t>序列，跨说话人，会话记录和句子的平均时间是</w:t>
       </w:r>
       <w:r>
         <w:t>3.06</w:t>
@@ -5231,19 +5157,55 @@
         <w:ind w:firstLine="480"/>
       </w:pPr>
       <w:r>
-        <w:t>文本相关说话人确认的有意义的精准度的比较往往是非常困难的，因为</w:t>
+        <w:t>文本相关说话人确认</w:t>
+      </w:r>
+      <w:r>
+        <w:t>系统想要进行</w:t>
+      </w:r>
+      <w:r>
+        <w:t>有意义的精准度</w:t>
+      </w:r>
+      <w:r>
+        <w:t>高</w:t>
+      </w:r>
+      <w:r>
+        <w:t>的比较往往是非常困难的，因为</w:t>
       </w:r>
       <w:r>
         <w:t>RSR2015</w:t>
       </w:r>
       <w:r>
-        <w:t>数据库的收集缺乏激励的标准评估协议。此外，系统架构可以影响特定用例和其固有的词汇约束。在本节中，我们首先概述用于文本相关说话人确认的现有的分类器。在第</w:t>
+        <w:t>数据库</w:t>
+      </w:r>
+      <w:r>
+        <w:t>缺乏激励</w:t>
+      </w:r>
+      <w:r>
+        <w:t>收集</w:t>
+      </w:r>
+      <w:r>
+        <w:t>的评估</w:t>
+      </w:r>
+      <w:r>
+        <w:t>标准</w:t>
+      </w:r>
+      <w:r>
+        <w:t>方案</w:t>
+      </w:r>
+      <w:r>
+        <w:t>。此外，系统架构可以影响特定用例和其固有的词汇约束。在本节中，我们首先概述用于文本相关说话人确认的现有的分类器。在第</w:t>
       </w:r>
       <w:r>
         <w:t>5</w:t>
       </w:r>
       <w:r>
-        <w:t>章，我们将描述两个先进的扬声器验证系统</w:t>
+        <w:t>章，我们将描述两个先进的</w:t>
+      </w:r>
+      <w:r>
+        <w:t>说话人</w:t>
+      </w:r>
+      <w:r>
+        <w:t>验证系统</w:t>
       </w:r>
       <w:r>
         <w:t>:</w:t>
@@ -5263,33 +5225,41 @@
       <w:r>
         <w:t>的文本相关的系统建模和</w:t>
       </w:r>
-      <w:proofErr w:type="spellStart"/>
-      <w:r>
-        <w:t>i</w:t>
-      </w:r>
-      <w:proofErr w:type="spellEnd"/>
-      <w:r>
-        <w:t>-vector</w:t>
-      </w:r>
-      <w:r>
-        <w:t>系统的</w:t>
-      </w:r>
       <w:r>
         <w:t>RSR2015</w:t>
       </w:r>
       <w:r>
-        <w:t>数据库的性能表现。这些分类器的选择是出于当前发言者的代表性确认引擎。事实上，文本相关引擎最近部署在一个大规模的商业应用程序而</w:t>
-      </w:r>
-      <w:proofErr w:type="spellStart"/>
-      <w:r>
-        <w:t>i</w:t>
-      </w:r>
-      <w:proofErr w:type="spellEnd"/>
-      <w:r>
-        <w:t>-vector</w:t>
-      </w:r>
-      <w:r>
-        <w:t>系统改编自文本无关说话人确认的主流先进的引擎。为了建立一个公平的比较，两个系统都使用相同的前端，另外他们的表现是使用两个性能指标描述。</w:t>
+        <w:t>数据库的表现</w:t>
+      </w:r>
+      <w:r>
+        <w:t>中的</w:t>
+      </w:r>
+      <w:r>
+        <w:t>i-vector</w:t>
+      </w:r>
+      <w:r>
+        <w:t>系统</w:t>
+      </w:r>
+      <w:r>
+        <w:t>。这些分类器的选择是出于当前发言者的代表性确认引擎。事实上，文本相关引擎最近部署在一个大规模的商业应用程序而</w:t>
+      </w:r>
+      <w:r>
+        <w:t>i-vector</w:t>
+      </w:r>
+      <w:r>
+        <w:t>系统改编自文本无关说话人确认的主流</w:t>
+      </w:r>
+      <w:r>
+        <w:t>的</w:t>
+      </w:r>
+      <w:r>
+        <w:t>先进的引擎。为了建立一个公平的比较，两个系统都使用相同的前端，另外</w:t>
+      </w:r>
+      <w:r>
+        <w:t>使用两个性能指标描述</w:t>
+      </w:r>
+      <w:r>
+        <w:t>他们的表现。</w:t>
       </w:r>
     </w:p>
     <w:p>
@@ -5377,11 +5347,32 @@
         <w:ind w:firstLine="480"/>
       </w:pPr>
       <w:r>
-        <w:t>文本相关说话人确认系统的特异性，即他们必须模拟说话人特征与内容验证的话语</w:t>
-      </w:r>
-      <w:r>
         <w:lastRenderedPageBreak/>
-        <w:t>的词汇。在过去的三十年，两个主要的趋势一直主导文本相关说话人确认的领域。</w:t>
+        <w:t>文本相关说话人确认系统的特异性，即他们必须</w:t>
+      </w:r>
+      <w:r>
+        <w:t>对</w:t>
+      </w:r>
+      <w:r>
+        <w:t>说话人特征与内容验证的话语的词汇</w:t>
+      </w:r>
+      <w:r>
+        <w:t>进行建模</w:t>
+      </w:r>
+      <w:r>
+        <w:t>。在过去的三十年，两个主要的趋势一直</w:t>
+      </w:r>
+      <w:r>
+        <w:t>在</w:t>
+      </w:r>
+      <w:r>
+        <w:t>主导</w:t>
+      </w:r>
+      <w:r>
+        <w:t>着</w:t>
+      </w:r>
+      <w:r>
+        <w:t>文本相关说话人确认的领域。</w:t>
       </w:r>
     </w:p>
     <w:p>
@@ -5417,40 +5408,43 @@
         <w:t>HMM</w:t>
       </w:r>
       <w:r>
-        <w:t>建模词组或整个话语，其粒度越小，越受制于有限的词汇。研究还进行了改善这些模型的鲁棒性的信道和扬声器的变化。研究还进行了改善这些模型的鲁棒性的信道和扬声器的变化。在</w:t>
-      </w:r>
-      <w:proofErr w:type="spellStart"/>
+        <w:t>建模词组或整个话语，其粒度越小，越受制于有限的词汇</w:t>
+      </w:r>
+      <w:r>
+        <w:t>。研究还进行了改善这些模型的鲁棒性的信道和扬声器的变化。</w:t>
+      </w:r>
+      <w:r>
+        <w:t>在</w:t>
+      </w:r>
       <w:r>
         <w:t>Chatzis</w:t>
       </w:r>
-      <w:proofErr w:type="spellEnd"/>
       <w:r>
         <w:t>和</w:t>
       </w:r>
-      <w:proofErr w:type="spellStart"/>
-      <w:r>
-        <w:t>varvarigou</w:t>
-      </w:r>
-      <w:proofErr w:type="spellEnd"/>
-      <w:r>
-        <w:t>(2007)</w:t>
-      </w:r>
-      <w:r>
-        <w:t>中，隐马尔可夫模型的状态的高斯分布用</w:t>
-      </w:r>
-      <w:r>
-        <w:t>t-</w:t>
-      </w:r>
-      <w:r>
-        <w:t>分布代替，面对时有更强大的噪音鲁棒性。在</w:t>
-      </w:r>
-      <w:proofErr w:type="spellStart"/>
-      <w:r>
-        <w:t>Aronowitz</w:t>
-      </w:r>
-      <w:proofErr w:type="spellEnd"/>
-      <w:r>
-        <w:t>(2012)</w:t>
+      <w:r>
+        <w:t>varvarigou(2007)</w:t>
+      </w:r>
+      <w:r>
+        <w:t>中，隐马尔可夫模型的状态的高斯分布</w:t>
+      </w:r>
+      <w:r>
+        <w:t>被</w:t>
+      </w:r>
+      <w:r>
+        <w:t>Student-t</w:t>
+      </w:r>
+      <w:r>
+        <w:t>分布代替，面对</w:t>
+      </w:r>
+      <w:r>
+        <w:t>噪音</w:t>
+      </w:r>
+      <w:r>
+        <w:t>时有更强大的鲁棒性。在</w:t>
+      </w:r>
+      <w:r>
+        <w:t>Aronowitz(2012)</w:t>
       </w:r>
       <w:r>
         <w:t>，作者采用的支持向量机的概念与扰动属性投影</w:t>
@@ -5459,13 +5453,25 @@
         <w:t>(NAP)</w:t>
       </w:r>
       <w:r>
-        <w:t>，也是使用隐马尔可夫模型。尽管这种方法的良好性能，但它是有限的情况下，系统的所有用户共享相同的密码，因为所需的</w:t>
+        <w:t>，也是使用隐马尔可夫模型。尽管这种方法的性能</w:t>
+      </w:r>
+      <w:r>
+        <w:t>良好</w:t>
+      </w:r>
+      <w:r>
+        <w:t>，但它是有限的情况下，系统的所有用户共享相同的密码，因为</w:t>
       </w:r>
       <w:r>
         <w:t>NAP</w:t>
       </w:r>
       <w:r>
-        <w:t>矩阵训练数据量。</w:t>
+        <w:t>矩阵训练</w:t>
+      </w:r>
+      <w:r>
+        <w:t>所需的</w:t>
+      </w:r>
+      <w:r>
+        <w:t>数据量。</w:t>
       </w:r>
     </w:p>
     <w:p>
@@ -5492,18 +5498,16 @@
         <w:t>或更近的</w:t>
       </w:r>
       <w:r>
-        <w:t xml:space="preserve"> </w:t>
-      </w:r>
-      <w:proofErr w:type="spellStart"/>
-      <w:r>
-        <w:t>i</w:t>
-      </w:r>
-      <w:proofErr w:type="spellEnd"/>
-      <w:r>
-        <w:t>-vector</w:t>
-      </w:r>
-      <w:r>
-        <w:t>表示的体系结构已被证明是在采用文本相关的说话人验证所需的词汇信息有优势。这些系统的成功都有局限性，因为他们没有明确地使用好言语的时空结构的优点。然而它有可能将这些方法与语音识别引擎结合，有效地在一个额外的计算成本交换内容确认说话人和语音。</w:t>
+        <w:t xml:space="preserve"> i-vector</w:t>
+      </w:r>
+      <w:r>
+        <w:t>表示的体系结构已被证明是在采用文本相关的说话人验证所需的词汇信息有优势。这些系统的成功都有局限性，因为他们没有明确地使用好言语的时空结构的优点。然而它有可能将这些方法与语音识别引擎结合，有效地在一个额外的计算成本交换</w:t>
+      </w:r>
+      <w:r>
+        <w:t>空间中</w:t>
+      </w:r>
+      <w:r>
+        <w:t>确认说话人和语音。</w:t>
       </w:r>
     </w:p>
     <w:p>
@@ -5512,15 +5516,34 @@
         <w:ind w:firstLine="480"/>
       </w:pPr>
       <w:r>
-        <w:t>从贝叶斯观点，基于生成的方法系统是优于依靠感的动态规划，在容易校正和解释以决定的时候可以产生似然比得分。在下面，我们提出了两个最先进的文本相关的说话人确认系统：</w:t>
-      </w:r>
-      <w:proofErr w:type="spellStart"/>
+        <w:t>从贝叶斯观点，基于生成的方法系统是优于动</w:t>
+      </w:r>
+      <w:r>
+        <w:t>态规划</w:t>
+      </w:r>
+      <w:r>
+        <w:t>的</w:t>
+      </w:r>
+      <w:r>
+        <w:t>，</w:t>
+      </w:r>
+      <w:r>
+        <w:t>可以产生似然比得分，在决定的时候容易校正和解释</w:t>
+      </w:r>
+      <w:r>
+        <w:t>。在下面，我们提出了两个最先进的文本相关的说</w:t>
+      </w:r>
+      <w:r>
+        <w:t>话人确认系统：</w:t>
+      </w:r>
       <w:r>
         <w:t>HiLAM</w:t>
       </w:r>
-      <w:proofErr w:type="spellEnd"/>
-      <w:r>
-        <w:t>说话者验证引擎基于</w:t>
+      <w:r>
+        <w:t>说话者验证</w:t>
+      </w:r>
+      <w:r>
+        <w:t>引擎基于</w:t>
       </w:r>
       <w:r>
         <w:t>GMM</w:t>
@@ -5534,43 +5557,11 @@
       <w:r>
         <w:t>建模和</w:t>
       </w:r>
-      <w:proofErr w:type="spellStart"/>
-      <w:r>
-        <w:t>i</w:t>
-      </w:r>
-      <w:proofErr w:type="spellEnd"/>
-      <w:r>
-        <w:t>-vector</w:t>
+      <w:r>
+        <w:t>i-vector</w:t>
       </w:r>
       <w:r>
         <w:t>系统，这两者都产生自然的似然比。</w:t>
-      </w:r>
-    </w:p>
-    <w:p>
-      <w:pPr>
-        <w:pStyle w:val="3"/>
-      </w:pPr>
-      <w:r>
-        <w:t xml:space="preserve">4.2 </w:t>
-      </w:r>
-      <w:r>
-        <w:t>文本相关系统</w:t>
-      </w:r>
-      <w:proofErr w:type="spellStart"/>
-      <w:r>
-        <w:t>HiLAM</w:t>
-      </w:r>
-      <w:proofErr w:type="spellEnd"/>
-    </w:p>
-    <w:p>
-      <w:pPr>
-        <w:pStyle w:val="4"/>
-      </w:pPr>
-      <w:r>
-        <w:t xml:space="preserve">4.2.1 </w:t>
-      </w:r>
-      <w:r>
-        <w:t>话语的建模</w:t>
       </w:r>
     </w:p>
     <w:p>
@@ -5579,141 +5570,59 @@
         <w:ind w:firstLine="480"/>
       </w:pPr>
       <w:r>
-        <w:t>分层的多层声学模型</w:t>
-      </w:r>
-      <w:r>
-        <w:t>(</w:t>
-      </w:r>
-      <w:proofErr w:type="spellStart"/>
-      <w:r>
         <w:t>HiLAM</w:t>
       </w:r>
-      <w:proofErr w:type="spellEnd"/>
-      <w:r>
-        <w:t>)</w:t>
-      </w:r>
-      <w:r>
-        <w:t>是一个文本相关的说话人确认引擎，已被</w:t>
-      </w:r>
-      <w:r>
-        <w:t>Lee</w:t>
-      </w:r>
-      <w:r>
-        <w:t>等人和</w:t>
-      </w:r>
-      <w:proofErr w:type="spellStart"/>
-      <w:r>
-        <w:t>Larcher</w:t>
-      </w:r>
-      <w:proofErr w:type="spellEnd"/>
-      <w:r>
-        <w:t>等人描述。图</w:t>
-      </w:r>
-      <w:r>
-        <w:t>5</w:t>
-      </w:r>
-      <w:r>
-        <w:t>是经典的</w:t>
-      </w:r>
-      <w:r>
-        <w:t>GMM/UBM</w:t>
-      </w:r>
-      <w:r>
-        <w:t>方法的一个扩展描述。在这种架构中所有的发射概率的混合高斯分布</w:t>
-      </w:r>
-      <w:r>
-        <w:t>(GMM)</w:t>
-      </w:r>
-      <w:r>
-        <w:t>共享相同的方差和权值参数。前两层类似于标准</w:t>
-      </w:r>
-      <w:r>
-        <w:t>GMM/UBM</w:t>
-      </w:r>
-      <w:r>
-        <w:t>在上层模型一般语音的声学空间的</w:t>
-      </w:r>
-      <w:r>
-        <w:t>UBM</w:t>
-      </w:r>
-      <w:r>
-        <w:t>。中间层是文本无关的说话人模型的一个经典的</w:t>
-      </w:r>
-      <w:r>
-        <w:t>UBM</w:t>
-      </w:r>
-      <w:r>
-        <w:t>的最大的后验适应。底层的能力取决于</w:t>
-      </w:r>
-      <w:proofErr w:type="gramStart"/>
-      <w:r>
-        <w:t>隐</w:t>
-      </w:r>
-      <w:proofErr w:type="gramEnd"/>
-      <w:r>
-        <w:t>马尔科夫模型</w:t>
-      </w:r>
-      <w:r>
-        <w:t>(HMM)</w:t>
-      </w:r>
-      <w:r>
-        <w:t>从左到</w:t>
-      </w:r>
-      <w:proofErr w:type="gramStart"/>
-      <w:r>
-        <w:t>右利用</w:t>
-      </w:r>
-      <w:proofErr w:type="gramEnd"/>
-      <w:r>
-        <w:t>密码短语的具体时间结构。每个</w:t>
-      </w:r>
-      <w:r>
-        <w:t>HMM</w:t>
-      </w:r>
-      <w:r>
-        <w:t>状态发射概率密度函数是来自中间层的说话人依赖</w:t>
-      </w:r>
-      <w:r>
-        <w:t>GMM</w:t>
-      </w:r>
-      <w:r>
-        <w:t>。这些</w:t>
-      </w:r>
-      <w:r>
-        <w:t>GMM</w:t>
-      </w:r>
-      <w:r>
-        <w:t>改编自文本无关的说话人模型跟随</w:t>
-      </w:r>
-      <w:r>
-        <w:t>MAP</w:t>
-      </w:r>
-      <w:r>
-        <w:t>标准。适于只有平均参数，它不同于</w:t>
-      </w:r>
-      <w:proofErr w:type="spellStart"/>
-      <w:r>
-        <w:t>Larcher</w:t>
-      </w:r>
-      <w:proofErr w:type="spellEnd"/>
-      <w:r>
-        <w:t>等人最初提出的权重参数的调整。使用连续密度隐马尔</w:t>
-      </w:r>
-      <w:r>
-        <w:lastRenderedPageBreak/>
-        <w:t>可夫模型</w:t>
-      </w:r>
-      <w:r>
-        <w:t>(CDHMM)</w:t>
-      </w:r>
-      <w:r>
-        <w:t>，这基本上取代了原工作中的计算费用高的半连续隐马尔可夫模型</w:t>
-      </w:r>
-      <w:r>
-        <w:t>(SCHMM)</w:t>
-      </w:r>
-      <w:r>
-        <w:t>，以提供更高的精度。</w:t>
+      <w:r>
+        <w:t>的</w:t>
+      </w:r>
+      <w:r>
+        <w:t>鲁棒性</w:t>
+      </w:r>
+      <w:r>
+        <w:t>已经受到</w:t>
+      </w:r>
+      <w:r>
+        <w:t>了广泛的测试</w:t>
+      </w:r>
+      <w:r>
+        <w:t>，因为其一直</w:t>
+      </w:r>
+      <w:r>
+        <w:t>在商业部署</w:t>
+      </w:r>
+      <w:r>
+        <w:t>。</w:t>
+      </w:r>
+      <w:r>
+        <w:t>i-vector</w:t>
+      </w:r>
+      <w:r>
+        <w:t>系统是来自最先进的文本无关的说话人识别引擎</w:t>
+      </w:r>
+    </w:p>
+    <w:p>
+      <w:pPr>
+        <w:pStyle w:val="3"/>
+      </w:pPr>
+      <w:r>
+        <w:t xml:space="preserve">4.2 </w:t>
+      </w:r>
+      <w:r>
+        <w:t>文本相关系统</w:t>
+      </w:r>
+      <w:r>
+        <w:t>HiLAM</w:t>
+      </w:r>
+    </w:p>
+    <w:p>
+      <w:pPr>
+        <w:pStyle w:val="4"/>
+      </w:pPr>
+      <w:r>
+        <w:t xml:space="preserve">4.2.1 </w:t>
+      </w:r>
+      <w:r>
+        <w:t>话语的建模</w:t>
       </w:r>
     </w:p>
     <w:p>
@@ -5721,188 +5630,153 @@
         <w:pStyle w:val="a7"/>
         <w:ind w:firstLine="480"/>
       </w:pPr>
-      <w:proofErr w:type="spellStart"/>
-      <w:r>
-        <w:t>HiLAM</w:t>
-      </w:r>
-      <w:proofErr w:type="spellEnd"/>
-      <w:r>
-        <w:t>的训练和原来</w:t>
-      </w:r>
-      <w:proofErr w:type="spellStart"/>
-      <w:r>
+      <w:r>
+        <w:t>分层的多层声学模型</w:t>
+      </w:r>
+      <w:r>
+        <w:t>(HiLAM)</w:t>
+      </w:r>
+      <w:r>
+        <w:t>是一个</w:t>
+      </w:r>
+      <w:r>
+        <w:rPr>
+          <w:rFonts w:hint="eastAsia"/>
+        </w:rPr>
+        <w:t>已被</w:t>
+      </w:r>
+      <w:r>
+        <w:rPr>
+          <w:rFonts w:hint="eastAsia"/>
+        </w:rPr>
+        <w:t>Lee</w:t>
+      </w:r>
+      <w:r>
+        <w:rPr>
+          <w:rFonts w:hint="eastAsia"/>
+        </w:rPr>
+        <w:t>等人和</w:t>
+      </w:r>
+      <w:r>
+        <w:rPr>
+          <w:rFonts w:hint="eastAsia"/>
+        </w:rPr>
         <w:t>Larcher</w:t>
       </w:r>
-      <w:proofErr w:type="spellEnd"/>
-      <w:r>
-        <w:t>等人的描述类似。首先训练性别独立的</w:t>
+      <w:r>
+        <w:rPr>
+          <w:rFonts w:hint="eastAsia"/>
+        </w:rPr>
+        <w:t>等人描述</w:t>
+      </w:r>
+      <w:r>
+        <w:rPr>
+          <w:rFonts w:hint="eastAsia"/>
+        </w:rPr>
+        <w:t>的</w:t>
+      </w:r>
+      <w:r>
+        <w:t>文本相关的说话人确认引擎</w:t>
+      </w:r>
+      <w:r>
+        <w:t>。图</w:t>
+      </w:r>
+      <w:r>
+        <w:t>5</w:t>
+      </w:r>
+      <w:r>
+        <w:t>是经典的</w:t>
+      </w:r>
+      <w:r>
+        <w:t>GMM/UBM</w:t>
+      </w:r>
+      <w:r>
+        <w:t>方法的一个扩展描述。在这种架构中所有的发射概率的混合高斯分布</w:t>
+      </w:r>
+      <w:r>
+        <w:t>(GMM)</w:t>
+      </w:r>
+      <w:r>
+        <w:t>共享相同的方差和权值参数。前两层类似于标准</w:t>
+      </w:r>
+      <w:r>
+        <w:t>GMM/UBM</w:t>
+      </w:r>
+      <w:r>
+        <w:t>在上层模型一般语音的声学空间的</w:t>
       </w:r>
       <w:r>
         <w:t>UBM</w:t>
       </w:r>
       <w:r>
-        <w:t>模型的声学空间。文本无关的说话人模型，改编自所有数据明显的目标说话人的</w:t>
+        <w:t>。中间层是文本无关的说话人模型的一个经典的</w:t>
       </w:r>
       <w:r>
         <w:t>UBM</w:t>
       </w:r>
       <w:r>
-        <w:t>。最后一个迭代训练进行训练的第三层</w:t>
+        <w:t>的最大的后验适应。底层的能力取决于隐马尔科夫模型</w:t>
+      </w:r>
+      <w:r>
+        <w:t>(HMM)</w:t>
+      </w:r>
+      <w:r>
+        <w:t>从左</w:t>
+      </w:r>
+      <w:r>
+        <w:lastRenderedPageBreak/>
+        <w:t>到右利用密码短语的具体时间结构。每个</w:t>
       </w:r>
       <w:r>
         <w:t>HMM</w:t>
       </w:r>
       <w:r>
-        <w:t>模型。为了对每一个密码初始化</w:t>
-      </w:r>
-      <w:r>
-        <w:t>HMM</w:t>
-      </w:r>
-      <w:r>
-        <w:t>，话语切成相同长度的</w:t>
-      </w:r>
-      <w:r>
-        <w:t>S</w:t>
-      </w:r>
-      <w:r>
-        <w:t>段｛</w:t>
-      </w:r>
-      <w:proofErr w:type="spellStart"/>
-      <w:r>
-        <w:t>seg</w:t>
-      </w:r>
-      <w:proofErr w:type="spellEnd"/>
-      <w:r>
-        <w:t>｝。</w:t>
-      </w:r>
-      <w:r>
-        <w:t>HMM</w:t>
-      </w:r>
-      <w:r>
-        <w:t>的每个状态适于使用相应的</w:t>
-      </w:r>
-      <w:proofErr w:type="spellStart"/>
-      <w:r>
-        <w:t>seg</w:t>
-      </w:r>
-      <w:proofErr w:type="spellEnd"/>
-      <w:r>
-        <w:t xml:space="preserve"> </w:t>
-      </w:r>
-      <w:proofErr w:type="spellStart"/>
-      <w:r>
-        <w:t>i</w:t>
-      </w:r>
-      <w:proofErr w:type="spellEnd"/>
+        <w:t>状态发射概率密度函数是来自中间层的说话人依赖</w:t>
+      </w:r>
+      <w:r>
+        <w:t>GMM</w:t>
+      </w:r>
+      <w:r>
+        <w:t>。这些</w:t>
+      </w:r>
+      <w:r>
+        <w:t>GMM</w:t>
+      </w:r>
+      <w:r>
+        <w:t>改编自</w:t>
+      </w:r>
+      <w:r>
+        <w:t>跟随</w:t>
+      </w:r>
+      <w:r>
+        <w:t>MAP</w:t>
+      </w:r>
+      <w:r>
+        <w:t>标准</w:t>
+      </w:r>
       <w:r>
         <w:t>的</w:t>
       </w:r>
       <w:r>
-        <w:t>GMM</w:t>
-      </w:r>
-      <w:r>
-        <w:t>的中间层。然后利用</w:t>
-      </w:r>
-      <w:r>
-        <w:t>HMM</w:t>
-      </w:r>
-      <w:r>
-        <w:t>进行改编一个新的分割。</w:t>
-      </w:r>
-      <w:r>
-        <w:t>Viterbi</w:t>
-      </w:r>
-      <w:r>
-        <w:t>算法在这个目的中用到。这个迭代过程直到</w:t>
-      </w:r>
-      <w:r>
-        <w:t>Viterbi</w:t>
-      </w:r>
-      <w:r>
-        <w:t>路径收敛。状态数的选择是经验性的。</w:t>
-      </w:r>
-      <w:r>
-        <w:t>HMM</w:t>
-      </w:r>
-      <w:r>
-        <w:t>的从左至右的转换概率设置成相等的。在测试过程中，给定一个语音序列</w:t>
-      </w:r>
-      <w:r>
-        <w:t>X</w:t>
-      </w:r>
-      <w:r>
-        <w:t>，一个文本相关的评分，</w:t>
-      </w:r>
-      <w:r>
-        <w:t>STD(X)</w:t>
-      </w:r>
-      <w:r>
-        <w:t>，计算公式</w:t>
-      </w:r>
-      <w:r>
-        <w:t>STD(x)=log(LHMM(x)/LUBM(x))</w:t>
-      </w:r>
-      <w:r>
-        <w:t>。</w:t>
-      </w:r>
-      <w:r>
-        <w:t>STD(X)</w:t>
-      </w:r>
-      <w:r>
-        <w:t>是给定的序列的可能性之间的文本相关的说话人模型对齐的维特比译码</w:t>
-      </w:r>
-      <w:r>
-        <w:t>LHMM(x)</w:t>
-      </w:r>
-      <w:r>
-        <w:t>和</w:t>
-      </w:r>
-      <w:r>
-        <w:t>X</w:t>
-      </w:r>
-      <w:r>
-        <w:t>在</w:t>
-      </w:r>
-      <w:r>
-        <w:t>UBM</w:t>
-      </w:r>
-      <w:r>
-        <w:t>的似然比</w:t>
-      </w:r>
-      <w:r>
-        <w:t>LUBM(x)</w:t>
-      </w:r>
-      <w:r>
-        <w:t>的对数比。当建模的句子从第一部分开始时，每个半连续</w:t>
-      </w:r>
-      <w:r>
-        <w:t>HMM</w:t>
-      </w:r>
-      <w:r>
-        <w:t>的状态数在依照经验设置为</w:t>
-      </w:r>
-      <w:r>
-        <w:t>5</w:t>
-      </w:r>
-      <w:r>
-        <w:t>，它被设置为</w:t>
-      </w:r>
-      <w:r>
-        <w:t>3</w:t>
-      </w:r>
-      <w:r>
-        <w:t>时，较短的命令从第二部分建模。</w:t>
-      </w:r>
-    </w:p>
-    <w:p>
-      <w:pPr>
-        <w:pStyle w:val="4"/>
-      </w:pPr>
-      <w:r>
-        <w:t xml:space="preserve">4.2.2 </w:t>
-      </w:r>
-      <w:r>
-        <w:t>数字的建模</w:t>
+        <w:t>文本无关的说话人模型。适于只有平均参数，它不同于</w:t>
+      </w:r>
+      <w:r>
+        <w:t>Larcher</w:t>
+      </w:r>
+      <w:r>
+        <w:t>等人最初提出的权重参数的调整。使用连续密度隐马尔可夫模型</w:t>
+      </w:r>
+      <w:r>
+        <w:t>(CDHMM)</w:t>
+      </w:r>
+      <w:r>
+        <w:t>，这基本上取代了原工作中的计算费用高的半连续隐马尔可夫模型</w:t>
+      </w:r>
+      <w:r>
+        <w:t>(SCHMM)</w:t>
+      </w:r>
+      <w:r>
+        <w:t>，以提供更高的精度。</w:t>
       </w:r>
     </w:p>
     <w:p>
@@ -5911,91 +5785,621 @@
         <w:ind w:firstLine="480"/>
       </w:pPr>
       <w:r>
-        <w:t>一种改进的</w:t>
-      </w:r>
-      <w:proofErr w:type="spellStart"/>
-      <w:r>
         <w:t>HiLAM</w:t>
       </w:r>
-      <w:proofErr w:type="spellEnd"/>
-      <w:r>
-        <w:t>版本已经发展到可以处理随机提示数字。该结构的两层类似原始模型。在训练时，每个说话人对几个</w:t>
-      </w:r>
-      <w:r>
-        <w:t>10</w:t>
-      </w:r>
-      <w:r>
-        <w:t>位英文数字发音。目标说话人的录音是从自动分割含有十个高斯百位数的训练集，采用说话人</w:t>
+      <w:r>
+        <w:t>的训练和</w:t>
+      </w:r>
+      <w:r>
+        <w:t>Larcher</w:t>
+      </w:r>
+      <w:r>
+        <w:t>等人</w:t>
+      </w:r>
+      <w:r>
+        <w:t>原来</w:t>
+      </w:r>
+      <w:r>
+        <w:t>的描述类似。首先训练性别独立的</w:t>
+      </w:r>
+      <w:r>
+        <w:t>UBM</w:t>
+      </w:r>
+      <w:r>
+        <w:t>模型的声学空间。改编自所有数据明显的目标说话人的</w:t>
+      </w:r>
+      <w:r>
+        <w:t>UBM</w:t>
+      </w:r>
+      <w:r>
+        <w:t>的</w:t>
+      </w:r>
+      <w:r>
+        <w:t>文本无关的说话人模型</w:t>
+      </w:r>
+      <w:r>
+        <w:t>。最后一个迭代训练进行训练的第三层</w:t>
+      </w:r>
+      <w:r>
+        <w:t>HMM</w:t>
+      </w:r>
+      <w:r>
+        <w:t>模型。为了对每一个密码初始化</w:t>
+      </w:r>
+      <w:r>
+        <w:t>HMM</w:t>
+      </w:r>
+      <w:r>
+        <w:t>，话语切成相同长度的</w:t>
+      </w:r>
+      <w:r>
+        <w:t>S</w:t>
+      </w:r>
+      <w:r>
+        <w:t>段</w:t>
+      </w:r>
+      <m:oMath>
+        <m:sSub>
+          <m:sSubPr>
+            <m:ctrlPr>
+              <w:rPr>
+                <w:rFonts w:ascii="Cambria Math" w:hAnsi="Cambria Math"/>
+              </w:rPr>
+            </m:ctrlPr>
+          </m:sSubPr>
+          <m:e>
+            <m:r>
+              <m:rPr>
+                <m:sty m:val="p"/>
+              </m:rPr>
+              <w:rPr>
+                <w:rFonts w:ascii="Cambria Math" w:hAnsi="Cambria Math"/>
+              </w:rPr>
+              <m:t>｛</m:t>
+            </m:r>
+            <m:sSub>
+              <m:sSubPr>
+                <m:ctrlPr>
+                  <w:rPr>
+                    <w:rFonts w:ascii="Cambria Math" w:hAnsi="Cambria Math"/>
+                  </w:rPr>
+                </m:ctrlPr>
+              </m:sSubPr>
+              <m:e>
+                <m:r>
+                  <w:rPr>
+                    <w:rFonts w:ascii="Cambria Math" w:hAnsi="Cambria Math"/>
+                  </w:rPr>
+                  <m:t>seg</m:t>
+                </m:r>
+              </m:e>
+              <m:sub>
+                <m:r>
+                  <w:rPr>
+                    <w:rFonts w:ascii="Cambria Math" w:hAnsi="Cambria Math"/>
+                  </w:rPr>
+                  <m:t>i</m:t>
+                </m:r>
+              </m:sub>
+            </m:sSub>
+            <m:r>
+              <m:rPr>
+                <m:sty m:val="p"/>
+              </m:rPr>
+              <w:rPr>
+                <w:rFonts w:ascii="Cambria Math" w:hAnsi="Cambria Math"/>
+              </w:rPr>
+              <m:t>｝</m:t>
+            </m:r>
+          </m:e>
+          <m:sub>
+            <m:r>
+              <w:rPr>
+                <w:rFonts w:ascii="Cambria Math" w:hAnsi="Cambria Math"/>
+              </w:rPr>
+              <m:t>i∈[1,S]</m:t>
+            </m:r>
+          </m:sub>
+        </m:sSub>
+      </m:oMath>
+      <w:r>
+        <w:t>。</w:t>
+      </w:r>
+      <w:r>
+        <w:t>HMM</w:t>
+      </w:r>
+      <w:r>
+        <w:t>的每个状态适于使用</w:t>
       </w:r>
       <w:r>
         <w:t>GMM</w:t>
       </w:r>
       <w:r>
-        <w:t>从中间层采用最大后验概率</w:t>
-      </w:r>
-      <w:r>
-        <w:t>MAP</w:t>
-      </w:r>
-      <w:r>
-        <w:t>准则。请注意，训练的话语的分割是通过使用一个先进的语音识别系统的状态，因此没有迭代适应进行训练的</w:t>
+        <w:t>的中间层</w:t>
+      </w:r>
+      <w:r>
+        <w:rPr>
+          <w:rFonts w:hint="eastAsia"/>
+        </w:rPr>
+        <w:t>的</w:t>
+      </w:r>
+      <w:r>
+        <w:t>相应的</w:t>
+      </w:r>
+      <m:oMath>
+        <m:sSub>
+          <m:sSubPr>
+            <m:ctrlPr>
+              <w:rPr>
+                <w:rFonts w:ascii="Cambria Math" w:hAnsi="Cambria Math"/>
+              </w:rPr>
+            </m:ctrlPr>
+          </m:sSubPr>
+          <m:e>
+            <m:r>
+              <w:rPr>
+                <w:rFonts w:ascii="Cambria Math" w:hAnsi="Cambria Math"/>
+              </w:rPr>
+              <m:t>seg</m:t>
+            </m:r>
+          </m:e>
+          <m:sub>
+            <m:r>
+              <w:rPr>
+                <w:rFonts w:ascii="Cambria Math" w:hAnsi="Cambria Math"/>
+              </w:rPr>
+              <m:t>i</m:t>
+            </m:r>
+          </m:sub>
+        </m:sSub>
+      </m:oMath>
+      <w:r>
+        <w:t>。然后利用</w:t>
       </w:r>
       <w:r>
         <w:t>HMM</w:t>
       </w:r>
       <w:r>
-        <w:t>组成。在测试过程中，给定一个随机提示序列的</w:t>
-      </w:r>
-      <w:r>
-        <w:t>N</w:t>
-      </w:r>
-      <w:r>
-        <w:t>个数字，从左到右的</w:t>
+        <w:t>改编一个新的分割。</w:t>
+      </w:r>
+      <w:r>
+        <w:t>这个过程中使用到</w:t>
+      </w:r>
+      <w:r>
+        <w:t>Viterbi</w:t>
+      </w:r>
+      <w:r>
+        <w:t>算法。这个迭代过程直到</w:t>
+      </w:r>
+      <w:r>
+        <w:t>Viterbi</w:t>
+      </w:r>
+      <w:r>
+        <w:t>路径收敛。状态数的选择是</w:t>
+      </w:r>
+      <w:r>
+        <w:t>根据</w:t>
+      </w:r>
+      <w:r>
+        <w:t>经验的。</w:t>
       </w:r>
       <w:r>
         <w:t>HMM</w:t>
       </w:r>
       <w:r>
-        <w:t>组成与相应的</w:t>
-      </w:r>
-      <w:r>
-        <w:t>N</w:t>
-      </w:r>
-      <w:r>
-        <w:t>个数字模型。确认得分计算式是根据的使用</w:t>
-      </w:r>
-      <w:r>
-        <w:t>Viterbi</w:t>
-      </w:r>
-      <w:r>
-        <w:t>对齐得到的试验段在</w:t>
-      </w:r>
-      <w:r>
+        <w:t>的从左至右的转换概率设置成相等的。在测试过程中，给定一个语音序列</w:t>
+      </w:r>
+      <w:r>
+        <w:t>X</w:t>
+      </w:r>
+      <w:r>
+        <w:t>，一个文本相关的评分，</w:t>
+      </w:r>
+      <m:oMath>
+        <m:sSub>
+          <m:sSubPr>
+            <m:ctrlPr>
+              <w:rPr>
+                <w:rFonts w:ascii="Cambria Math" w:hAnsi="Cambria Math"/>
+              </w:rPr>
+            </m:ctrlPr>
+          </m:sSubPr>
+          <m:e>
+            <m:r>
+              <w:rPr>
+                <w:rFonts w:ascii="Cambria Math" w:hAnsi="Cambria Math"/>
+              </w:rPr>
+              <m:t>S</m:t>
+            </m:r>
+          </m:e>
+          <m:sub>
+            <m:r>
+              <w:rPr>
+                <w:rFonts w:ascii="Cambria Math" w:hAnsi="Cambria Math"/>
+              </w:rPr>
+              <m:t>TD</m:t>
+            </m:r>
+          </m:sub>
+        </m:sSub>
+        <m:r>
+          <w:rPr>
+            <w:rFonts w:ascii="Cambria Math" w:hAnsi="Cambria Math"/>
+          </w:rPr>
+          <m:t>(X)</m:t>
+        </m:r>
+      </m:oMath>
+      <w:r>
+        <w:t>，计算公式</w:t>
+      </w:r>
+    </w:p>
+    <w:p>
+      <w:pPr>
+        <w:pStyle w:val="a7"/>
+        <w:ind w:firstLineChars="0" w:firstLine="0"/>
+      </w:pPr>
+      <m:oMath>
+        <m:sSub>
+          <m:sSubPr>
+            <m:ctrlPr>
+              <w:rPr>
+                <w:rFonts w:ascii="Cambria Math" w:hAnsi="Cambria Math"/>
+              </w:rPr>
+            </m:ctrlPr>
+          </m:sSubPr>
+          <m:e>
+            <m:r>
+              <w:rPr>
+                <w:rFonts w:ascii="Cambria Math" w:hAnsi="Cambria Math"/>
+              </w:rPr>
+              <m:t>S</m:t>
+            </m:r>
+          </m:e>
+          <m:sub>
+            <m:r>
+              <w:rPr>
+                <w:rFonts w:ascii="Cambria Math" w:hAnsi="Cambria Math"/>
+              </w:rPr>
+              <m:t>TD</m:t>
+            </m:r>
+          </m:sub>
+        </m:sSub>
+        <m:d>
+          <m:dPr>
+            <m:ctrlPr>
+              <w:rPr>
+                <w:rFonts w:ascii="Cambria Math" w:hAnsi="Cambria Math"/>
+                <w:i/>
+              </w:rPr>
+            </m:ctrlPr>
+          </m:dPr>
+          <m:e>
+            <m:r>
+              <w:rPr>
+                <w:rFonts w:ascii="Cambria Math" w:hAnsi="Cambria Math"/>
+              </w:rPr>
+              <m:t>X</m:t>
+            </m:r>
+          </m:e>
+        </m:d>
+        <m:r>
+          <w:rPr>
+            <w:rFonts w:ascii="Cambria Math" w:hAnsi="Cambria Math"/>
+          </w:rPr>
+          <m:t>=log</m:t>
+        </m:r>
+        <m:f>
+          <m:fPr>
+            <m:ctrlPr>
+              <w:rPr>
+                <w:rFonts w:ascii="Cambria Math" w:hAnsi="Cambria Math"/>
+                <w:i/>
+              </w:rPr>
+            </m:ctrlPr>
+          </m:fPr>
+          <m:num>
+            <m:sSub>
+              <m:sSubPr>
+                <m:ctrlPr>
+                  <w:rPr>
+                    <w:rFonts w:ascii="Cambria Math" w:hAnsi="Cambria Math"/>
+                    <w:i/>
+                  </w:rPr>
+                </m:ctrlPr>
+              </m:sSubPr>
+              <m:e>
+                <m:r>
+                  <m:rPr>
+                    <m:scr m:val="script"/>
+                  </m:rPr>
+                  <w:rPr>
+                    <w:rFonts w:ascii="Cambria Math" w:hAnsi="Cambria Math"/>
+                  </w:rPr>
+                  <m:t>L</m:t>
+                </m:r>
+              </m:e>
+              <m:sub>
+                <m:r>
+                  <w:rPr>
+                    <w:rFonts w:ascii="Cambria Math" w:hAnsi="Cambria Math"/>
+                  </w:rPr>
+                  <m:t>HMM</m:t>
+                </m:r>
+              </m:sub>
+            </m:sSub>
+            <m:r>
+              <w:rPr>
+                <w:rFonts w:ascii="Cambria Math" w:hAnsi="Cambria Math"/>
+              </w:rPr>
+              <m:t>(X)</m:t>
+            </m:r>
+          </m:num>
+          <m:den>
+            <m:sSub>
+              <m:sSubPr>
+                <m:ctrlPr>
+                  <w:rPr>
+                    <w:rFonts w:ascii="Cambria Math" w:hAnsi="Cambria Math"/>
+                    <w:i/>
+                  </w:rPr>
+                </m:ctrlPr>
+              </m:sSubPr>
+              <m:e>
+                <m:r>
+                  <m:rPr>
+                    <m:scr m:val="script"/>
+                  </m:rPr>
+                  <w:rPr>
+                    <w:rFonts w:ascii="Cambria Math" w:hAnsi="Cambria Math"/>
+                  </w:rPr>
+                  <m:t>L</m:t>
+                </m:r>
+              </m:e>
+              <m:sub>
+                <m:r>
+                  <w:rPr>
+                    <w:rFonts w:ascii="Cambria Math" w:hAnsi="Cambria Math"/>
+                  </w:rPr>
+                  <m:t>UB</m:t>
+                </m:r>
+                <m:r>
+                  <w:rPr>
+                    <w:rFonts w:ascii="Cambria Math" w:hAnsi="Cambria Math"/>
+                  </w:rPr>
+                  <m:t>M</m:t>
+                </m:r>
+              </m:sub>
+            </m:sSub>
+            <m:r>
+              <w:rPr>
+                <w:rFonts w:ascii="Cambria Math" w:hAnsi="Cambria Math"/>
+              </w:rPr>
+              <m:t>(X)</m:t>
+            </m:r>
+          </m:den>
+        </m:f>
+      </m:oMath>
+      <w:r>
+        <w:t xml:space="preserve"> </w:t>
+      </w:r>
+    </w:p>
+    <w:p>
+      <w:pPr>
+        <w:pStyle w:val="a7"/>
+        <w:ind w:firstLineChars="0" w:firstLine="0"/>
+      </w:pPr>
+      <m:oMath>
+        <m:sSub>
+          <m:sSubPr>
+            <m:ctrlPr>
+              <w:rPr>
+                <w:rFonts w:ascii="Cambria Math" w:hAnsi="Cambria Math"/>
+              </w:rPr>
+            </m:ctrlPr>
+          </m:sSubPr>
+          <m:e>
+            <m:r>
+              <w:rPr>
+                <w:rFonts w:ascii="Cambria Math" w:hAnsi="Cambria Math"/>
+              </w:rPr>
+              <m:t>S</m:t>
+            </m:r>
+          </m:e>
+          <m:sub>
+            <m:r>
+              <w:rPr>
+                <w:rFonts w:ascii="Cambria Math" w:hAnsi="Cambria Math"/>
+              </w:rPr>
+              <m:t>TD</m:t>
+            </m:r>
+          </m:sub>
+        </m:sSub>
+        <m:r>
+          <w:rPr>
+            <w:rFonts w:ascii="Cambria Math" w:hAnsi="Cambria Math"/>
+          </w:rPr>
+          <m:t>(X)</m:t>
+        </m:r>
+      </m:oMath>
+      <w:r>
+        <w:t>是</w:t>
+      </w:r>
+      <w:r>
+        <w:t>说话人</w:t>
+      </w:r>
+      <w:r>
+        <w:t>文本相关的</w:t>
+      </w:r>
+      <w:r>
+        <w:rPr>
+          <w:rFonts w:hint="eastAsia"/>
+        </w:rPr>
         <w:t>HMM</w:t>
       </w:r>
       <w:r>
-        <w:t>的拟然性。</w:t>
-      </w:r>
-    </w:p>
-    <w:p>
-      <w:pPr>
-        <w:pStyle w:val="3"/>
-      </w:pPr>
-      <w:r>
-        <w:t xml:space="preserve">4.3 </w:t>
-      </w:r>
-      <w:r>
-        <w:t>标准</w:t>
-      </w:r>
-      <w:proofErr w:type="spellStart"/>
-      <w:r>
-        <w:t>i</w:t>
-      </w:r>
-      <w:proofErr w:type="spellEnd"/>
-      <w:r>
-        <w:t>-vector</w:t>
-      </w:r>
-      <w:r>
-        <w:t>系统</w:t>
+        <w:t>对齐</w:t>
+      </w:r>
+      <w:r>
+        <w:t>的维特比译码</w:t>
+      </w:r>
+      <m:oMath>
+        <m:sSub>
+          <m:sSubPr>
+            <m:ctrlPr>
+              <w:rPr>
+                <w:rFonts w:ascii="Cambria Math" w:hAnsi="Cambria Math"/>
+                <w:i/>
+              </w:rPr>
+            </m:ctrlPr>
+          </m:sSubPr>
+          <m:e>
+            <m:r>
+              <m:rPr>
+                <m:scr m:val="script"/>
+              </m:rPr>
+              <w:rPr>
+                <w:rFonts w:ascii="Cambria Math" w:hAnsi="Cambria Math"/>
+              </w:rPr>
+              <m:t>L</m:t>
+            </m:r>
+          </m:e>
+          <m:sub>
+            <m:r>
+              <w:rPr>
+                <w:rFonts w:ascii="Cambria Math" w:hAnsi="Cambria Math"/>
+              </w:rPr>
+              <m:t>HMM</m:t>
+            </m:r>
+          </m:sub>
+        </m:sSub>
+        <m:d>
+          <m:dPr>
+            <m:ctrlPr>
+              <w:rPr>
+                <w:rFonts w:ascii="Cambria Math" w:hAnsi="Cambria Math"/>
+                <w:i/>
+              </w:rPr>
+            </m:ctrlPr>
+          </m:dPr>
+          <m:e>
+            <m:r>
+              <w:rPr>
+                <w:rFonts w:ascii="Cambria Math" w:hAnsi="Cambria Math"/>
+              </w:rPr>
+              <m:t>X</m:t>
+            </m:r>
+          </m:e>
+        </m:d>
+      </m:oMath>
+      <w:r>
+        <w:t>，</w:t>
+      </w:r>
+      <w:r>
+        <w:t>和</w:t>
+      </w:r>
+      <w:r>
+        <w:t>X</w:t>
+      </w:r>
+      <w:r>
+        <w:t>在</w:t>
+      </w:r>
+      <w:r>
+        <w:t>UBM</w:t>
+      </w:r>
+      <w:r>
+        <w:t>的似然比</w:t>
+      </w:r>
+      <m:oMath>
+        <m:r>
+          <w:rPr>
+            <w:rFonts w:ascii="Cambria Math" w:hAnsi="Cambria Math"/>
+          </w:rPr>
+          <m:t xml:space="preserve"> </m:t>
+        </m:r>
+        <m:sSub>
+          <m:sSubPr>
+            <m:ctrlPr>
+              <w:rPr>
+                <w:rFonts w:ascii="Cambria Math" w:hAnsi="Cambria Math"/>
+                <w:i/>
+              </w:rPr>
+            </m:ctrlPr>
+          </m:sSubPr>
+          <m:e>
+            <m:r>
+              <m:rPr>
+                <m:scr m:val="script"/>
+              </m:rPr>
+              <w:rPr>
+                <w:rFonts w:ascii="Cambria Math" w:hAnsi="Cambria Math"/>
+              </w:rPr>
+              <m:t>L</m:t>
+            </m:r>
+          </m:e>
+          <m:sub>
+            <m:r>
+              <w:rPr>
+                <w:rFonts w:ascii="Cambria Math" w:hAnsi="Cambria Math"/>
+              </w:rPr>
+              <m:t>UBM</m:t>
+            </m:r>
+          </m:sub>
+        </m:sSub>
+        <m:d>
+          <m:dPr>
+            <m:ctrlPr>
+              <w:rPr>
+                <w:rFonts w:ascii="Cambria Math" w:hAnsi="Cambria Math"/>
+                <w:i/>
+              </w:rPr>
+            </m:ctrlPr>
+          </m:dPr>
+          <m:e>
+            <m:r>
+              <w:rPr>
+                <w:rFonts w:ascii="Cambria Math" w:hAnsi="Cambria Math"/>
+              </w:rPr>
+              <m:t>X</m:t>
+            </m:r>
+          </m:e>
+        </m:d>
+      </m:oMath>
+      <w:r>
+        <w:rPr>
+          <w:rFonts w:hint="eastAsia"/>
+        </w:rPr>
+        <w:t>，</w:t>
+      </w:r>
+      <w:r>
+        <w:t>的对数比。当建模的句子从第一部分开始时，每个半连续</w:t>
+      </w:r>
+      <w:r>
+        <w:t>HMM</w:t>
+      </w:r>
+      <w:r>
+        <w:t>的状态数在依照经验设置为</w:t>
+      </w:r>
+      <w:r>
+        <w:t>5</w:t>
+      </w:r>
+      <w:r>
+        <w:t>，它被设置为</w:t>
+      </w:r>
+      <w:r>
+        <w:t>3</w:t>
+      </w:r>
+      <w:r>
+        <w:t>时，较短的命令从第二部分建模。</w:t>
+      </w:r>
+    </w:p>
+    <w:p>
+      <w:pPr>
+        <w:pStyle w:val="4"/>
+      </w:pPr>
+      <w:r>
+        <w:t xml:space="preserve">4.2.2 </w:t>
+      </w:r>
+      <w:r>
+        <w:t>数字的建模</w:t>
       </w:r>
     </w:p>
     <w:p>
@@ -6008,13 +6412,13 @@
           <w:noProof/>
         </w:rPr>
         <w:drawing>
-          <wp:anchor distT="0" distB="0" distL="114300" distR="114300" simplePos="0" relativeHeight="251663360" behindDoc="0" locked="0" layoutInCell="1" allowOverlap="1" wp14:anchorId="356962D2" wp14:editId="2700E7B6">
+          <wp:anchor distT="0" distB="0" distL="114300" distR="114300" simplePos="0" relativeHeight="251663360" behindDoc="0" locked="0" layoutInCell="1" allowOverlap="1" wp14:anchorId="3C22E616" wp14:editId="21E1A346">
             <wp:simplePos x="0" y="0"/>
             <wp:positionH relativeFrom="margin">
               <wp:align>center</wp:align>
             </wp:positionH>
             <wp:positionV relativeFrom="paragraph">
-              <wp:posOffset>1156863</wp:posOffset>
+              <wp:posOffset>1710303</wp:posOffset>
             </wp:positionV>
             <wp:extent cx="4752975" cy="2000250"/>
             <wp:effectExtent l="0" t="0" r="9525" b="0"/>
@@ -6063,62 +6467,97 @@
           </wp:anchor>
         </w:drawing>
       </w:r>
-      <w:proofErr w:type="spellStart"/>
-      <w:r>
-        <w:t>i</w:t>
-      </w:r>
-      <w:proofErr w:type="spellEnd"/>
-      <w:r>
-        <w:t>-vector</w:t>
-      </w:r>
-      <w:r>
-        <w:t>的模式是基于假设的可变持续时间的语音段，可以表示为固定长度的向量的</w:t>
-      </w:r>
-      <w:proofErr w:type="spellStart"/>
-      <w:r>
-        <w:t>i</w:t>
-      </w:r>
-      <w:proofErr w:type="spellEnd"/>
-      <w:r>
-        <w:t>-vector</w:t>
-      </w:r>
-      <w:r>
-        <w:t>，在低维空间称为完全变异的空间。利用完全变异的空间的维数低的优点，许多分类技术也被用于执行不同的任务，如说话人和语言识别或说话人分类。因为</w:t>
-      </w:r>
-      <w:proofErr w:type="spellStart"/>
-      <w:r>
-        <w:t>i</w:t>
-      </w:r>
-      <w:proofErr w:type="spellEnd"/>
-      <w:r>
-        <w:t>-vector</w:t>
-      </w:r>
-      <w:r>
-        <w:t>可在语音</w:t>
-      </w:r>
-      <w:proofErr w:type="gramStart"/>
-      <w:r>
-        <w:t>段保持</w:t>
-      </w:r>
-      <w:proofErr w:type="gramEnd"/>
-      <w:r>
-        <w:t>不同类型的变化，如说话人和词汇内容，最近的工作表明</w:t>
-      </w:r>
-      <w:proofErr w:type="spellStart"/>
-      <w:r>
-        <w:t>i</w:t>
-      </w:r>
-      <w:proofErr w:type="spellEnd"/>
-      <w:r>
-        <w:t>-vector</w:t>
-      </w:r>
-      <w:r>
-        <w:t>可用于说话人识别的任务。</w:t>
+      <w:r>
+        <w:t>一种改进的</w:t>
+      </w:r>
+      <w:r>
+        <w:t>HiLAM</w:t>
+      </w:r>
+      <w:r>
+        <w:t>版本已经发展到可以处理随机提示</w:t>
+      </w:r>
+      <w:r>
+        <w:t>的</w:t>
+      </w:r>
+      <w:r>
+        <w:t>数字。该结构的两层类似原始模型。在训练时，每个说话人对几个</w:t>
+      </w:r>
+      <w:r>
+        <w:t>10</w:t>
+      </w:r>
+      <w:r>
+        <w:t>位英文数字发音。目标说话人的录音是</w:t>
+      </w:r>
+      <w:r>
+        <w:t>采用说话人</w:t>
+      </w:r>
+      <w:r>
+        <w:t>GMM</w:t>
+      </w:r>
+      <w:r>
+        <w:t>从中间层采用最大后验概率</w:t>
+      </w:r>
+      <w:r>
+        <w:t>MAP</w:t>
+      </w:r>
+      <w:r>
+        <w:t>准则</w:t>
+      </w:r>
+      <w:r>
+        <w:t>自动分割</w:t>
+      </w:r>
+      <w:r>
+        <w:t>成</w:t>
+      </w:r>
+      <w:r>
+        <w:t>含有十个高斯百位数的训练集</w:t>
+      </w:r>
+      <w:r>
+        <w:t>。请注意，训练的话语的分割是通过使用一个先进的语音识别系统的状态，因此没有迭代适应进行训练的</w:t>
+      </w:r>
+      <w:r>
+        <w:t>HMM</w:t>
+      </w:r>
+      <w:r>
+        <w:t>组成。在测试过程中，给定一个随机提示序列的</w:t>
+      </w:r>
+      <w:r>
+        <w:t>N</w:t>
+      </w:r>
+      <w:r>
+        <w:t>个数字，从左到右的</w:t>
+      </w:r>
+      <w:r>
+        <w:t>HMM</w:t>
+      </w:r>
+      <w:r>
+        <w:t>组成与相应的</w:t>
+      </w:r>
+      <w:r>
+        <w:t>N</w:t>
+      </w:r>
+      <w:r>
+        <w:t>个数字模型。确认得分计算式是根据的使用</w:t>
+      </w:r>
+      <w:r>
+        <w:t>Viterbi</w:t>
+      </w:r>
+      <w:r>
+        <w:t>对齐得到的试验段在</w:t>
+      </w:r>
+      <w:r>
+        <w:t>HMM</w:t>
+      </w:r>
+      <w:r>
+        <w:t>的拟然性。</w:t>
       </w:r>
     </w:p>
     <w:p>
       <w:pPr>
         <w:pStyle w:val="a9"/>
+        <w:rPr>
+          <w:rFonts w:hint="eastAsia"/>
+        </w:rPr>
       </w:pPr>
       <w:r>
         <w:rPr>
@@ -6135,22 +6574,19 @@
     </w:p>
     <w:p>
       <w:pPr>
-        <w:pStyle w:val="4"/>
-      </w:pPr>
-      <w:r>
-        <w:lastRenderedPageBreak/>
-        <w:t xml:space="preserve">4.3.1 </w:t>
-      </w:r>
-      <w:proofErr w:type="spellStart"/>
-      <w:r>
-        <w:t>i</w:t>
-      </w:r>
-      <w:proofErr w:type="spellEnd"/>
-      <w:r>
-        <w:t>-vector</w:t>
-      </w:r>
-      <w:r>
-        <w:t>提取和标准化</w:t>
+        <w:pStyle w:val="3"/>
+      </w:pPr>
+      <w:r>
+        <w:t xml:space="preserve">4.3 </w:t>
+      </w:r>
+      <w:r>
+        <w:t>标准</w:t>
+      </w:r>
+      <w:r>
+        <w:t>i-vector</w:t>
+      </w:r>
+      <w:r>
+        <w:t>系统</w:t>
       </w:r>
     </w:p>
     <w:p>
@@ -6159,19 +6595,73 @@
         <w:ind w:firstLine="480"/>
       </w:pPr>
       <w:r>
-        <w:t>一个语音段上的总变异的空间投影可以被视为一个根据线性高斯模型高斯混合模型</w:t>
+        <w:lastRenderedPageBreak/>
+        <w:t>i-vector</w:t>
+      </w:r>
+      <w:r>
+        <w:t>的模式是基于假设的可变持续时间的语音段，可以表示为固定长度的向量的</w:t>
+      </w:r>
+      <w:r>
+        <w:t>i-vector</w:t>
+      </w:r>
+      <w:r>
+        <w:t>，在低维空间称为完全变异的空间。利用完全变异的空间的维数低的优点，许多分类技术也被用于执行不同的任务，如说话人和语言识别或说话人分类。因为</w:t>
+      </w:r>
+      <w:r>
+        <w:t>i-vector</w:t>
+      </w:r>
+      <w:r>
+        <w:t>可在语音段保持不同类型的变化，如说话人和词汇内容，最近的工作表明</w:t>
+      </w:r>
+      <w:r>
+        <w:t>i-vector</w:t>
+      </w:r>
+      <w:r>
+        <w:t>可用于</w:t>
+      </w:r>
+      <w:r>
+        <w:t>文本相关的</w:t>
+      </w:r>
+      <w:r>
+        <w:t>说话人识别的任务。</w:t>
+      </w:r>
+    </w:p>
+    <w:p>
+      <w:pPr>
+        <w:pStyle w:val="4"/>
+      </w:pPr>
+      <w:r>
+        <w:t>4.3.1 i-vector</w:t>
+      </w:r>
+      <w:r>
+        <w:t>提取和标准化</w:t>
+      </w:r>
+    </w:p>
+    <w:p>
+      <w:pPr>
+        <w:pStyle w:val="a7"/>
+        <w:ind w:firstLine="480"/>
+      </w:pPr>
+      <w:r>
+        <w:t>一个语音段上的总变异的空间投影可</w:t>
+      </w:r>
+      <w:r>
+        <w:t>以</w:t>
+      </w:r>
+      <w:r>
+        <w:t>视为一个根据</w:t>
       </w:r>
       <w:r>
         <w:t>GMM</w:t>
       </w:r>
       <w:r>
-        <w:t>方法降低了通道和扬声器的超向量级联</w:t>
-      </w:r>
-      <w:r>
-        <w:t xml:space="preserve"> </w:t>
-      </w:r>
-      <w:r>
-        <w:t>概率压缩过程的维数。超级矢量</w:t>
+        <w:t>方法降低了通道和扬声器的超向量级联概率压缩过程的维数</w:t>
+      </w:r>
+      <w:r>
+        <w:t>的</w:t>
+      </w:r>
+      <w:r>
+        <w:t>线性高斯混合模型。超级矢量</w:t>
       </w:r>
       <m:oMath>
         <m:r>
@@ -6194,7 +6684,7 @@
     <w:p>
       <w:pPr>
         <w:pStyle w:val="a7"/>
-        <w:ind w:firstLineChars="0" w:firstLine="0"/>
+        <w:ind w:firstLineChars="82" w:firstLine="198"/>
       </w:pPr>
       <m:oMathPara>
         <m:oMath>
@@ -6293,13 +6783,8 @@
       <w:r>
         <w:t>是一个服从标准正态分布的随机向量。一个</w:t>
       </w:r>
-      <w:proofErr w:type="spellStart"/>
-      <w:r>
-        <w:t>i</w:t>
-      </w:r>
-      <w:proofErr w:type="spellEnd"/>
-      <w:r>
-        <w:t>-vector x</w:t>
+      <w:r>
+        <w:t>i-vector x</w:t>
       </w:r>
       <w:r>
         <w:t>是估计</w:t>
@@ -6316,13 +6801,20 @@
         </m:r>
       </m:oMath>
       <w:r>
-        <w:t>给定一个语音的最大后验概率的点。关于他们的矢量提取更多的细节可以在</w:t>
-      </w:r>
-      <w:proofErr w:type="spellStart"/>
+        <w:t>给定一个语音的最大后验概率的点。关于</w:t>
+      </w:r>
+      <w:r>
+        <w:t>i-vector</w:t>
+      </w:r>
+      <w:r>
+        <w:t>提取过程的更多</w:t>
+      </w:r>
+      <w:r>
+        <w:t>细节可以在</w:t>
+      </w:r>
       <w:r>
         <w:t>Dehak</w:t>
       </w:r>
-      <w:proofErr w:type="spellEnd"/>
       <w:r>
         <w:t>等人和</w:t>
       </w:r>
@@ -6330,7 +6822,16 @@
         <w:t>Martinez</w:t>
       </w:r>
       <w:r>
-        <w:t>等人发现。</w:t>
+        <w:t>等人</w:t>
+      </w:r>
+      <w:r>
+        <w:t>著作中</w:t>
+      </w:r>
+      <w:r>
+        <w:t>找到</w:t>
+      </w:r>
+      <w:r>
+        <w:t>。</w:t>
       </w:r>
     </w:p>
     <w:p>
@@ -6341,33 +6842,24 @@
       <w:r>
         <w:t>大部分采用</w:t>
       </w:r>
-      <w:proofErr w:type="spellStart"/>
-      <w:r>
-        <w:t>i</w:t>
-      </w:r>
-      <w:proofErr w:type="spellEnd"/>
-      <w:r>
-        <w:t>-vector</w:t>
-      </w:r>
-      <w:r>
-        <w:t>分类技术都假定他们遵循高斯分布，但在实践中不是这样的。几个标准化的算法已被提出，根据高斯假设修改</w:t>
-      </w:r>
-      <w:proofErr w:type="spellStart"/>
-      <w:r>
-        <w:t>i</w:t>
-      </w:r>
-      <w:proofErr w:type="spellEnd"/>
-      <w:r>
-        <w:t>-vector</w:t>
+      <w:r>
+        <w:t>i-vector</w:t>
+      </w:r>
+      <w:r>
+        <w:t>分类技术都假定他们遵循高斯分布，但在现实</w:t>
+      </w:r>
+      <w:r>
+        <w:t>中不是这样的。几个标准化的算法已被提出，根据高斯假设修改</w:t>
+      </w:r>
+      <w:r>
+        <w:t>i-vector</w:t>
       </w:r>
       <w:r>
         <w:t>分布。球形滋扰标准化，</w:t>
       </w:r>
-      <w:proofErr w:type="spellStart"/>
       <w:r>
         <w:t>SphNorm</w:t>
       </w:r>
-      <w:proofErr w:type="spellEnd"/>
       <w:r>
         <w:t>，已经在在概率线性判别分析相结合</w:t>
       </w:r>
@@ -6383,21 +6875,14 @@
         <w:pStyle w:val="a7"/>
         <w:ind w:firstLine="480"/>
       </w:pPr>
-      <w:proofErr w:type="spellStart"/>
       <w:r>
         <w:t>SphNorm</w:t>
       </w:r>
-      <w:proofErr w:type="spellEnd"/>
       <w:r>
         <w:t>是一个参数估计在一个大的开发集</w:t>
       </w:r>
-      <w:proofErr w:type="spellStart"/>
-      <w:r>
-        <w:t>i</w:t>
-      </w:r>
-      <w:proofErr w:type="spellEnd"/>
-      <w:r>
-        <w:t>-vector</w:t>
+      <w:r>
+        <w:t>i-vector</w:t>
       </w:r>
       <w:r>
         <w:t>的迭代过程的。对于每一次迭代，</w:t>
@@ -6468,13 +6953,8 @@
       <w:r>
         <w:t>是开发集计算出的类内协方差。所有从发展组的</w:t>
       </w:r>
-      <w:proofErr w:type="spellStart"/>
-      <w:r>
-        <w:t>i</w:t>
-      </w:r>
-      <w:proofErr w:type="spellEnd"/>
-      <w:r>
-        <w:t xml:space="preserve">-vector </w:t>
+      <w:r>
+        <w:t xml:space="preserve">i-vector </w:t>
       </w:r>
       <w:r>
         <w:rPr>
@@ -6497,13 +6977,8 @@
       <w:r>
         <w:t>基于球形滋扰标准化算法的</w:t>
       </w:r>
-      <w:proofErr w:type="spellStart"/>
-      <w:r>
-        <w:t>i</w:t>
-      </w:r>
-      <w:proofErr w:type="spellEnd"/>
-      <w:r>
-        <w:t>-vector</w:t>
+      <w:r>
+        <w:t>i-vector</w:t>
       </w:r>
       <w:r>
         <w:t>标准化</w:t>
@@ -6847,13 +7322,8 @@
       <w:r>
         <w:t>来自测试集的</w:t>
       </w:r>
-      <w:proofErr w:type="spellStart"/>
-      <w:r>
-        <w:t>i</w:t>
-      </w:r>
-      <w:proofErr w:type="spellEnd"/>
-      <w:r>
-        <w:t>-vectors</w:t>
+      <w:r>
+        <w:t>i-vectors</w:t>
       </w:r>
       <w:r>
         <w:t>将在之后规范化后成相同的的转换。</w:t>
@@ -6905,29 +7375,48 @@
       <w:r>
         <w:t>是一个生成模型，假定观测值</w:t>
       </w:r>
-      <w:r>
-        <w:t>xi</w:t>
-      </w:r>
-      <w:r>
-        <w:t>，</w:t>
+      <m:oMath>
+        <m:sSub>
+          <m:sSubPr>
+            <m:ctrlPr>
+              <w:rPr>
+                <w:rFonts w:ascii="Cambria Math" w:hAnsi="Cambria Math"/>
+              </w:rPr>
+            </m:ctrlPr>
+          </m:sSubPr>
+          <m:e>
+            <m:r>
+              <m:rPr>
+                <m:sty m:val="bi"/>
+              </m:rPr>
+              <w:rPr>
+                <w:rFonts w:ascii="Cambria Math" w:hAnsi="Cambria Math"/>
+              </w:rPr>
+              <m:t>X</m:t>
+            </m:r>
+          </m:e>
+          <m:sub>
+            <m:r>
+              <w:rPr>
+                <w:rFonts w:ascii="Cambria Math" w:hAnsi="Cambria Math"/>
+              </w:rPr>
+              <m:t>i,j</m:t>
+            </m:r>
+          </m:sub>
+        </m:sSub>
+      </m:oMath>
+      <w:r>
+        <w:t>是在四组件中的会话</w:t>
       </w:r>
       <w:r>
         <w:t>j</w:t>
       </w:r>
       <w:r>
-        <w:t>是在四组件中的会话</w:t>
-      </w:r>
-      <w:r>
-        <w:t>j</w:t>
-      </w:r>
-      <w:r>
         <w:t>的说话人</w:t>
       </w:r>
-      <w:proofErr w:type="spellStart"/>
       <w:r>
         <w:t>i</w:t>
       </w:r>
-      <w:proofErr w:type="spellEnd"/>
       <w:r>
         <w:t>。</w:t>
       </w:r>
@@ -7139,13 +7628,8 @@
       <w:r>
         <w:t>是</w:t>
       </w:r>
-      <w:proofErr w:type="spellStart"/>
-      <w:r>
-        <w:t>i</w:t>
-      </w:r>
-      <w:proofErr w:type="spellEnd"/>
-      <w:r>
-        <w:t>-vector</w:t>
+      <w:r>
+        <w:t>i-vector</w:t>
       </w:r>
       <w:r>
         <w:t>的分布的平均值，</w:t>
@@ -7166,7 +7650,16 @@
         <w:t>G</w:t>
       </w:r>
       <w:r>
-        <w:t>是低秩矩阵的列向量形式基地两个子空间，应该分别包含说话人和会话的变异。因此，</w:t>
+        <w:t>是低秩矩阵的列向量形式基地两个子空间</w:t>
+      </w:r>
+      <w:r>
+        <w:t>，</w:t>
+      </w:r>
+      <w:r>
+        <w:t>分别包含说话人和会话的变异</w:t>
+      </w:r>
+      <w:r>
+        <w:t>。因此，</w:t>
       </w:r>
       <m:oMath>
         <m:sSub>
@@ -7801,6 +8294,7 @@
             <w:rPr>
               <w:rFonts w:ascii="Cambria Math" w:hAnsi="Cambria Math"/>
             </w:rPr>
+            <w:lastRenderedPageBreak/>
             <m:t>P</m:t>
           </m:r>
           <m:d>
@@ -7950,261 +8444,17 @@
         <w:ind w:firstLineChars="0" w:firstLine="420"/>
       </w:pPr>
       <w:r>
-        <w:t>PLDA</w:t>
-      </w:r>
-      <w:r>
-        <w:t>的图形模型如图</w:t>
-      </w:r>
-      <w:r>
-        <w:t>6</w:t>
-      </w:r>
-      <w:r>
-        <w:t>所示，用于实施如</w:t>
-      </w:r>
-      <w:r>
-        <w:t>Jiang</w:t>
-      </w:r>
-      <w:r>
-        <w:t>等人和</w:t>
-      </w:r>
-      <w:r>
-        <w:t>Lee</w:t>
-      </w:r>
-      <w:r>
-        <w:t>等人的工作。</w:t>
-      </w:r>
-    </w:p>
-    <w:p>
-      <w:pPr>
-        <w:pStyle w:val="4"/>
-      </w:pPr>
-      <w:r>
-        <w:t xml:space="preserve">4.3.3. </w:t>
-      </w:r>
-      <w:proofErr w:type="spellStart"/>
-      <w:r>
-        <w:t>i</w:t>
-      </w:r>
-      <w:proofErr w:type="spellEnd"/>
-      <w:r>
-        <w:t xml:space="preserve">-Vector </w:t>
-      </w:r>
-      <w:r>
-        <w:t>配置</w:t>
-      </w:r>
-    </w:p>
-    <w:p>
-      <w:pPr>
-        <w:pStyle w:val="a7"/>
-        <w:ind w:firstLine="480"/>
-      </w:pPr>
-      <w:r>
-        <w:t>对于这项工作，</w:t>
-      </w:r>
-      <w:proofErr w:type="spellStart"/>
-      <w:r>
-        <w:t>i</w:t>
-      </w:r>
-      <w:proofErr w:type="spellEnd"/>
-      <w:r>
-        <w:t>-vector</w:t>
-      </w:r>
-      <w:r>
-        <w:t>的配置已被根据对开发数据优化的经验选定。性别无关的</w:t>
-      </w:r>
-      <w:r>
-        <w:lastRenderedPageBreak/>
-        <w:t>2048</w:t>
-      </w:r>
-      <w:r>
-        <w:t>分布的对角协方差矩阵的</w:t>
-      </w:r>
-      <w:r>
-        <w:t>UBM</w:t>
-      </w:r>
-      <w:r>
-        <w:t>，在从</w:t>
-      </w:r>
-      <w:r>
-        <w:t>NIST SRE 2004</w:t>
-      </w:r>
-      <w:r>
-        <w:t>，</w:t>
-      </w:r>
-      <w:r>
-        <w:t>2005</w:t>
-      </w:r>
-      <w:r>
-        <w:t>和</w:t>
-      </w:r>
-      <w:r>
-        <w:t>2006</w:t>
-      </w:r>
-      <w:r>
-        <w:t>的</w:t>
-      </w:r>
-      <w:r>
-        <w:t>12706</w:t>
-      </w:r>
-      <w:r>
-        <w:t>次会话中进行训练。性别无关的秩为</w:t>
-      </w:r>
-      <w:r>
-        <w:t>400</w:t>
-      </w:r>
-      <w:r>
-        <w:t>的总变异矩阵在之后在</w:t>
-      </w:r>
-      <w:r>
-        <w:t>66702</w:t>
-      </w:r>
-      <w:r>
-        <w:t>次会话从</w:t>
-      </w:r>
-      <w:proofErr w:type="spellStart"/>
-      <w:r>
-        <w:t>SwitchBoard</w:t>
-      </w:r>
-      <w:proofErr w:type="spellEnd"/>
-      <w:r>
-        <w:t xml:space="preserve"> II </w:t>
-      </w:r>
-      <w:r>
-        <w:t>阶段</w:t>
-      </w:r>
-      <w:r>
-        <w:t>2</w:t>
-      </w:r>
-      <w:r>
-        <w:t>和</w:t>
-      </w:r>
-      <w:r>
-        <w:t>3</w:t>
-      </w:r>
-      <w:r>
-        <w:t>，</w:t>
-      </w:r>
-      <w:proofErr w:type="spellStart"/>
-      <w:r>
-        <w:t>SwitchBoard</w:t>
-      </w:r>
-      <w:proofErr w:type="spellEnd"/>
-      <w:r>
-        <w:t xml:space="preserve"> Cellular</w:t>
-      </w:r>
-      <w:r>
-        <w:t>，第一二部分，</w:t>
-      </w:r>
-      <w:r>
-        <w:t xml:space="preserve">Fisher English </w:t>
-      </w:r>
-      <w:r>
-        <w:t>和</w:t>
-      </w:r>
-      <w:r>
-        <w:t xml:space="preserve"> NIST-SRE 2004</w:t>
-      </w:r>
-      <w:r>
-        <w:t>，</w:t>
-      </w:r>
-      <w:r>
-        <w:t>2005</w:t>
-      </w:r>
-      <w:r>
-        <w:t>和</w:t>
-      </w:r>
-      <w:r>
-        <w:t>2006</w:t>
-      </w:r>
-      <w:r>
-        <w:t>的数据库用</w:t>
-      </w:r>
-      <w:r>
-        <w:t>Kenny</w:t>
-      </w:r>
-      <w:r>
-        <w:t>和</w:t>
-      </w:r>
-      <w:proofErr w:type="spellStart"/>
-      <w:r>
-        <w:t>Dumouchel</w:t>
-      </w:r>
-      <w:proofErr w:type="spellEnd"/>
-      <w:r>
-        <w:t>描述的迭代的</w:t>
-      </w:r>
-      <w:r>
-        <w:t>10</w:t>
-      </w:r>
-      <w:r>
-        <w:t>次</w:t>
-      </w:r>
-      <w:r>
-        <w:t>EM</w:t>
-      </w:r>
-      <w:r>
-        <w:t>算法训练。一个性别无关的</w:t>
-      </w:r>
-      <w:r>
-        <w:t>PLDA</w:t>
-      </w:r>
-      <w:r>
-        <w:t>模型是从</w:t>
-      </w:r>
-      <w:r>
-        <w:t>rsr2015</w:t>
-      </w:r>
-      <w:r>
-        <w:t>数据库的背景集的</w:t>
-      </w:r>
-      <w:r>
-        <w:t>50</w:t>
-      </w:r>
-      <w:r>
-        <w:t>名男性和</w:t>
-      </w:r>
-      <w:r>
-        <w:t>47</w:t>
-      </w:r>
-      <w:r>
-        <w:t>名女性说话人在</w:t>
-      </w:r>
-      <w:r>
-        <w:t>26136</w:t>
-      </w:r>
-      <w:r>
-        <w:t>次会话估计。矩阵</w:t>
-      </w:r>
-      <w:r>
-        <w:t>F</w:t>
-      </w:r>
-      <w:r>
-        <w:t>的秩设置为</w:t>
-      </w:r>
-      <w:r>
-        <w:t>400</w:t>
-      </w:r>
-      <w:r>
-        <w:t>，矩阵</w:t>
-      </w:r>
-      <w:r>
-        <w:t>G</w:t>
-      </w:r>
-      <w:r>
-        <w:t>被设置为零和并且</w:t>
-      </w:r>
-      <w:r>
         <w:rPr>
           <w:noProof/>
         </w:rPr>
         <w:drawing>
-          <wp:anchor distT="0" distB="0" distL="114300" distR="114300" simplePos="0" relativeHeight="251664384" behindDoc="0" locked="0" layoutInCell="1" allowOverlap="1" wp14:anchorId="51EF5D3A" wp14:editId="66D857CE">
+          <wp:anchor distT="0" distB="0" distL="114300" distR="114300" simplePos="0" relativeHeight="251664384" behindDoc="0" locked="0" layoutInCell="1" allowOverlap="1" wp14:anchorId="6FDACFCA" wp14:editId="38626421">
             <wp:simplePos x="0" y="0"/>
             <wp:positionH relativeFrom="margin">
               <wp:align>right</wp:align>
             </wp:positionH>
             <wp:positionV relativeFrom="paragraph">
-              <wp:posOffset>1454927</wp:posOffset>
+              <wp:posOffset>255270</wp:posOffset>
             </wp:positionV>
             <wp:extent cx="5670550" cy="2503805"/>
             <wp:effectExtent l="0" t="0" r="6350" b="0"/>
@@ -8254,15 +8504,36 @@
         </w:drawing>
       </w:r>
       <w:r>
-        <w:t>SIGMA</w:t>
-      </w:r>
-      <w:r>
-        <w:t>为满。</w:t>
+        <w:t>PLDA</w:t>
+      </w:r>
+      <w:r>
+        <w:t>的图形模型如图</w:t>
+      </w:r>
+      <w:r>
+        <w:t>6</w:t>
+      </w:r>
+      <w:r>
+        <w:t>所示，用于实施如</w:t>
+      </w:r>
+      <w:r>
+        <w:t>Jiang</w:t>
+      </w:r>
+      <w:r>
+        <w:t>等人和</w:t>
+      </w:r>
+      <w:r>
+        <w:t>Lee</w:t>
+      </w:r>
+      <w:r>
+        <w:t>等人的工作。</w:t>
       </w:r>
     </w:p>
     <w:p>
       <w:pPr>
         <w:pStyle w:val="a9"/>
+        <w:rPr>
+          <w:rFonts w:hint="eastAsia"/>
+        </w:rPr>
       </w:pPr>
       <w:r>
         <w:rPr>
@@ -8275,6 +8546,17 @@
           <w:rFonts w:hint="eastAsia"/>
         </w:rPr>
         <w:t>6</w:t>
+      </w:r>
+    </w:p>
+    <w:p>
+      <w:pPr>
+        <w:pStyle w:val="4"/>
+      </w:pPr>
+      <w:r>
+        <w:t xml:space="preserve">4.3.3. i-Vector </w:t>
+      </w:r>
+      <w:r>
+        <w:t>配置</w:t>
       </w:r>
     </w:p>
     <w:p>
@@ -8283,55 +8565,234 @@
         <w:ind w:firstLine="480"/>
       </w:pPr>
       <w:r>
-        <w:t>在我们以前的工作中我们发现，采用一个适当的定义去训练</w:t>
-      </w:r>
-      <w:proofErr w:type="spellStart"/>
-      <w:r>
-        <w:t>SphNorm</w:t>
-      </w:r>
-      <w:proofErr w:type="spellEnd"/>
+        <w:t>对于这项工作，</w:t>
+      </w:r>
+      <w:r>
+        <w:t>i-vector</w:t>
+      </w:r>
+      <w:r>
+        <w:t>的配置已被根据对开发数据优化的经验选定。</w:t>
+      </w:r>
+      <w:r>
+        <w:t>一</w:t>
+      </w:r>
+      <w:r>
+        <w:t>个</w:t>
+      </w:r>
+      <w:r>
+        <w:t>从</w:t>
+      </w:r>
+      <w:r>
+        <w:t>NIST SRE 2004</w:t>
+      </w:r>
+      <w:r>
+        <w:t>，</w:t>
+      </w:r>
+      <w:r>
+        <w:t>2005</w:t>
+      </w:r>
+      <w:r>
+        <w:t>，</w:t>
+      </w:r>
+      <w:r>
+        <w:t>2006</w:t>
+      </w:r>
+      <w:r>
+        <w:t>数据库中的</w:t>
+      </w:r>
+      <w:r>
+        <w:t>12706</w:t>
+      </w:r>
+      <w:r>
+        <w:t>次会话中</w:t>
+      </w:r>
+      <w:r>
+        <w:t>的</w:t>
+      </w:r>
+      <w:r>
+        <w:t>性别无关的</w:t>
+      </w:r>
+      <w:r>
+        <w:t>2048</w:t>
+      </w:r>
+      <w:r>
+        <w:t>分布的对角协方差矩阵的</w:t>
+      </w:r>
+      <w:r>
+        <w:t>UBM</w:t>
+      </w:r>
+      <w:r>
+        <w:t>模型</w:t>
+      </w:r>
+      <w:r>
+        <w:t>已经被训练</w:t>
+      </w:r>
+      <w:r>
+        <w:t>。</w:t>
+      </w:r>
+      <w:r>
+        <w:t>性别无关的秩为</w:t>
+      </w:r>
+      <w:r>
+        <w:t>400</w:t>
+      </w:r>
+      <w:r>
+        <w:t>的总变异矩阵在之后在</w:t>
+      </w:r>
+      <w:r>
+        <w:t>66702</w:t>
+      </w:r>
+      <w:r>
+        <w:t>次会话从</w:t>
+      </w:r>
+      <w:r>
+        <w:t xml:space="preserve">SwitchBoard II </w:t>
+      </w:r>
+      <w:r>
+        <w:t>阶段</w:t>
+      </w:r>
+      <w:r>
+        <w:t>2</w:t>
+      </w:r>
       <w:r>
         <w:t>和</w:t>
       </w:r>
       <w:r>
+        <w:t>3</w:t>
+      </w:r>
+      <w:r>
+        <w:t>，</w:t>
+      </w:r>
+      <w:r>
+        <w:t>SwitchBoard Cellular</w:t>
+      </w:r>
+      <w:r>
+        <w:t>，第一二部分，</w:t>
+      </w:r>
+      <w:r>
+        <w:t xml:space="preserve">Fisher English </w:t>
+      </w:r>
+      <w:r>
+        <w:t>和</w:t>
+      </w:r>
+      <w:r>
+        <w:t xml:space="preserve"> NIST-SRE 2004</w:t>
+      </w:r>
+      <w:r>
+        <w:t>，</w:t>
+      </w:r>
+      <w:r>
+        <w:t>2005</w:t>
+      </w:r>
+      <w:r>
+        <w:t>和</w:t>
+      </w:r>
+      <w:r>
+        <w:t>2006</w:t>
+      </w:r>
+      <w:r>
+        <w:t>的数据库用</w:t>
+      </w:r>
+      <w:r>
+        <w:t>Kenny</w:t>
+      </w:r>
+      <w:r>
+        <w:t>和</w:t>
+      </w:r>
+      <w:r>
+        <w:t>Dumouchel</w:t>
+      </w:r>
+      <w:r>
+        <w:t>描述的迭代的</w:t>
+      </w:r>
+      <w:r>
+        <w:t>10</w:t>
+      </w:r>
+      <w:r>
+        <w:t>次</w:t>
+      </w:r>
+      <w:r>
+        <w:t>EM</w:t>
+      </w:r>
+      <w:r>
+        <w:t>算法训练。一个性别无关的</w:t>
+      </w:r>
+      <w:r>
         <w:t>PLDA</w:t>
       </w:r>
       <w:r>
-        <w:t>，能提高了</w:t>
-      </w:r>
-      <w:proofErr w:type="spellStart"/>
-      <w:r>
-        <w:t>i</w:t>
-      </w:r>
-      <w:proofErr w:type="spellEnd"/>
-      <w:r>
-        <w:t>-Vector</w:t>
-      </w:r>
-      <w:r>
-        <w:t>系统在对文本相关的情况下的说话人验证系统性能。因此，在第一和第二部分的实验中，分类的定义考虑话语的说话人的身份和第三部分每个说话人训练的词汇内容。所有的组件其载体系统已被开源工具包</w:t>
-      </w:r>
-      <w:r>
-        <w:t>ALIZE</w:t>
-      </w:r>
-      <w:r>
-        <w:t>使用。</w:t>
-      </w:r>
-    </w:p>
-    <w:p>
-      <w:pPr>
-        <w:pStyle w:val="2"/>
-      </w:pPr>
-      <w:r>
-        <w:t>7</w:t>
-      </w:r>
-      <w:r>
-        <w:t xml:space="preserve"> </w:t>
-      </w:r>
-      <w:r>
-        <w:t xml:space="preserve"> </w:t>
-      </w:r>
-      <w:r>
-        <w:t>总结</w:t>
+        <w:t>模型是从</w:t>
+      </w:r>
+      <w:r>
+        <w:t>RSR</w:t>
+      </w:r>
+      <w:r>
+        <w:t>2015</w:t>
+      </w:r>
+      <w:r>
+        <w:t>数据库的背景集的</w:t>
+      </w:r>
+      <w:r>
+        <w:t>50</w:t>
+      </w:r>
+      <w:r>
+        <w:t>名男性和</w:t>
+      </w:r>
+      <w:r>
+        <w:t>47</w:t>
+      </w:r>
+      <w:r>
+        <w:t>名女性说话人</w:t>
+      </w:r>
+      <w:r>
+        <w:rPr>
+          <w:rFonts w:hint="eastAsia"/>
+        </w:rPr>
+        <w:t>的</w:t>
+      </w:r>
+      <w:r>
+        <w:t>26136</w:t>
+      </w:r>
+      <w:r>
+        <w:t>次会话</w:t>
+      </w:r>
+      <w:r>
+        <w:t>中估计而来</w:t>
+      </w:r>
+      <w:r>
+        <w:t>。矩阵</w:t>
+      </w:r>
+      <w:r>
+        <w:t>F</w:t>
+      </w:r>
+      <w:r>
+        <w:t>的秩设置为</w:t>
+      </w:r>
+      <w:r>
+        <w:t>400</w:t>
+      </w:r>
+      <w:r>
+        <w:t>，矩阵</w:t>
+      </w:r>
+      <w:r>
+        <w:t>G</w:t>
+      </w:r>
+      <w:r>
+        <w:t>被设置为零和并且</w:t>
+      </w:r>
+      <m:oMath>
+        <m:r>
+          <m:rPr>
+            <m:sty m:val="p"/>
+          </m:rPr>
+          <w:rPr>
+            <w:rFonts w:ascii="Cambria Math" w:hAnsi="Cambria Math"/>
+          </w:rPr>
+          <m:t>Σ</m:t>
+        </m:r>
+      </m:oMath>
+      <w:r>
+        <w:t>为满。</w:t>
       </w:r>
     </w:p>
     <w:p>
@@ -8340,43 +8801,48 @@
         <w:ind w:firstLine="480"/>
       </w:pPr>
       <w:r>
-        <w:t>本文的三个贡献之中，主要是一个大型语料库</w:t>
-      </w:r>
-      <w:r>
-        <w:t>rsr2015</w:t>
-      </w:r>
-      <w:r>
-        <w:t>数据库的发布。</w:t>
-      </w:r>
-      <w:r>
-        <w:t>rsr2015</w:t>
-      </w:r>
-      <w:r>
-        <w:t>的数据库，已收集和提供以允许在不同的时间和词汇的限制文本相关的说话人确认算法的比较。所有的人在不同的会话重复同样的密码短语，我们相信</w:t>
-      </w:r>
-      <w:r>
-        <w:t>rsr2015</w:t>
-      </w:r>
-      <w:r>
-        <w:t>数据库也可以被用来进行反回放分析。</w:t>
-      </w:r>
-      <w:r>
-        <w:t>rsr2015</w:t>
-      </w:r>
-      <w:r>
-        <w:t>数据库从</w:t>
-      </w:r>
-      <w:r>
-        <w:t>300</w:t>
-      </w:r>
-      <w:r>
-        <w:t>性别平衡的语音中记录</w:t>
-      </w:r>
-      <w:r>
-        <w:t>151</w:t>
-      </w:r>
-      <w:r>
-        <w:t>小时语音信号，是一个公开的文本相关的说话人确认最大的语料库。</w:t>
+        <w:t>在我们以前的工作中我们发现，采用一个适当的定义去训练</w:t>
+      </w:r>
+      <w:r>
+        <w:t>SphNorm</w:t>
+      </w:r>
+      <w:r>
+        <w:t>和</w:t>
+      </w:r>
+      <w:r>
+        <w:t>PLDA</w:t>
+      </w:r>
+      <w:r>
+        <w:t>，能提高</w:t>
+      </w:r>
+      <w:r>
+        <w:t>i-Vector</w:t>
+      </w:r>
+      <w:r>
+        <w:t>系统在对文本相关的情况下的说话人验证系统性能。因此，在第一和第二部分的实验中，分类的定义考虑话语的说话人的身份和第三部分每个说话人训练的词汇内容。所有的组件其载体系统已被开源工具包</w:t>
+      </w:r>
+      <w:r>
+        <w:t>ALIZE</w:t>
+      </w:r>
+      <w:r>
+        <w:t>使用。</w:t>
+      </w:r>
+    </w:p>
+    <w:p>
+      <w:pPr>
+        <w:pStyle w:val="2"/>
+      </w:pPr>
+      <w:r>
+        <w:t>7</w:t>
+      </w:r>
+      <w:r>
+        <w:t xml:space="preserve"> </w:t>
+      </w:r>
+      <w:r>
+        <w:t xml:space="preserve"> </w:t>
+      </w:r>
+      <w:r>
+        <w:t>总结</w:t>
       </w:r>
     </w:p>
     <w:p>
@@ -8385,25 +8851,46 @@
         <w:ind w:firstLine="480"/>
       </w:pPr>
       <w:r>
-        <w:t>第二贡献，我们创造的文本相关的任务，是在现有的文献中我们所知的语音数据库最大的库存。我们提出的倾向和现有的由</w:t>
-      </w:r>
-      <w:r>
-        <w:t>rsr2015</w:t>
-      </w:r>
-      <w:r>
-        <w:t>数据库设计的主要特点引导的数据库。尽管社区近年来通过巨大的努力产生大量的可用数据库，但我们强调了几个现有的数据库的缺点。大量说话人的需要，代表者们的性别平衡和持续时间和词汇变异，都积极驱动着</w:t>
-      </w:r>
-      <w:r>
-        <w:t>rsr2015</w:t>
-      </w:r>
-      <w:r>
-        <w:t>数据库的收集。最近的出版物将</w:t>
-      </w:r>
-      <w:r>
-        <w:t>rsr2015</w:t>
-      </w:r>
-      <w:r>
-        <w:t>数据库贡献的资源密集型的方法验证文本无关的任务来填补文本相关和文本无关的研究领域之间的差距。在调查这些数据库时，我们制作了一个描述现有的分类器为文本相关的说话人确认。</w:t>
+        <w:t>本文的三个贡献之中，主要是大型语料库</w:t>
+      </w:r>
+      <w:r>
+        <w:t>RSR</w:t>
+      </w:r>
+      <w:r>
+        <w:t>2015</w:t>
+      </w:r>
+      <w:r>
+        <w:t>数据库的发布。</w:t>
+      </w:r>
+      <w:r>
+        <w:t>RSR2015</w:t>
+      </w:r>
+      <w:r>
+        <w:t>的数据库，已收集和提供以允许在不同的时间和词汇的限制文本相关的说话人确认算法的比较。所有的人在不同的会话重复同样的密码短语，我们相信</w:t>
+      </w:r>
+      <w:r>
+        <w:t>RSR2015</w:t>
+      </w:r>
+      <w:r>
+        <w:t>数据库也可以被用来进行反回放分析。</w:t>
+      </w:r>
+      <w:r>
+        <w:t>RSR2015</w:t>
+      </w:r>
+      <w:r>
+        <w:t>数据库从</w:t>
+      </w:r>
+      <w:r>
+        <w:t>300</w:t>
+      </w:r>
+      <w:r>
+        <w:t>性别平衡的语音中记录</w:t>
+      </w:r>
+      <w:r>
+        <w:t>151</w:t>
+      </w:r>
+      <w:r>
+        <w:t>小时语音信号，是一个公开的文本相关的说话人确认最大的语料库。</w:t>
       </w:r>
     </w:p>
     <w:p>
@@ -8412,19 +8899,44 @@
         <w:ind w:firstLine="480"/>
       </w:pPr>
       <w:r>
-        <w:t>本文的第三个贡献是提出了</w:t>
-      </w:r>
-      <w:r>
-        <w:t>rsr2015</w:t>
-      </w:r>
-      <w:r>
-        <w:t>数据库的三个部分的评估协议。该协议允许</w:t>
-      </w:r>
-      <w:r>
-        <w:t>rsr2015</w:t>
-      </w:r>
-      <w:r>
-        <w:t>数据库中的不同任务的算法的比较。</w:t>
+        <w:t>第二贡献，我们创造的文本相关的任务，是在现有的文献中我们所知的语音数据库最大的库存。我们提出的</w:t>
+      </w:r>
+      <w:r>
+        <w:rPr>
+          <w:rFonts w:hint="eastAsia"/>
+        </w:rPr>
+        <w:t>趋势</w:t>
+      </w:r>
+      <w:r>
+        <w:t>和</w:t>
+      </w:r>
+      <w:r>
+        <w:t>RSR2015</w:t>
+      </w:r>
+      <w:r>
+        <w:t>数据库设计的主要特点引导的</w:t>
+      </w:r>
+      <w:r>
+        <w:t>现有的其他</w:t>
+      </w:r>
+      <w:r>
+        <w:t>数据库。尽管社区近年来通过巨大的努力产生大量的可用数据库，但我们强调了几个现有的数据库的缺点。大量说话人的需要，代表者们的性别平衡和持续时间和词汇变异，都</w:t>
+      </w:r>
+      <w:r>
+        <w:lastRenderedPageBreak/>
+        <w:t>积极驱动着</w:t>
+      </w:r>
+      <w:r>
+        <w:t>RSR2015</w:t>
+      </w:r>
+      <w:r>
+        <w:t>数据库的收集。最近的出版物将</w:t>
+      </w:r>
+      <w:r>
+        <w:t>RSR2015</w:t>
+      </w:r>
+      <w:r>
+        <w:t>数据库贡献的资源密集型的方法验证文本无关的任务来填补文本相关和文本无关的研究领域之间的差距。在调查这些数据库时，我们制作了一个描述现有的分类器为文本相关的说话人确认。</w:t>
       </w:r>
     </w:p>
     <w:p>
@@ -8433,45 +8945,19 @@
         <w:ind w:firstLine="480"/>
       </w:pPr>
       <w:r>
-        <w:t>两个系统的性能，给出了一个基线，另外和不同的协议相比，该文本相关系统</w:t>
-      </w:r>
-      <w:proofErr w:type="spellStart"/>
-      <w:r>
-        <w:lastRenderedPageBreak/>
-        <w:t>HiLAM</w:t>
-      </w:r>
-      <w:proofErr w:type="spellEnd"/>
-      <w:r>
-        <w:t>基于</w:t>
-      </w:r>
-      <w:r>
-        <w:t>GMM</w:t>
-      </w:r>
-      <w:r>
-        <w:t>和</w:t>
-      </w:r>
-      <w:r>
-        <w:t>HMM</w:t>
-      </w:r>
-      <w:r>
-        <w:t>模型和一个基于开源的</w:t>
-      </w:r>
-      <w:r>
-        <w:t>ALIZE</w:t>
-      </w:r>
-      <w:r>
-        <w:t>工具集的先进</w:t>
-      </w:r>
-      <w:proofErr w:type="spellStart"/>
-      <w:r>
-        <w:t>i</w:t>
-      </w:r>
-      <w:proofErr w:type="spellEnd"/>
-      <w:r>
-        <w:t>-vector/PLDA</w:t>
-      </w:r>
-      <w:r>
-        <w:t>系统化工具。</w:t>
+        <w:t>本文的第三个贡献是提出了</w:t>
+      </w:r>
+      <w:r>
+        <w:t>RSR2015</w:t>
+      </w:r>
+      <w:r>
+        <w:t>数据库的三个部分的评估协议。该协议允许</w:t>
+      </w:r>
+      <w:r>
+        <w:t>RSR2015</w:t>
+      </w:r>
+      <w:r>
+        <w:t>数据库中的不同任务的算法的比较。</w:t>
       </w:r>
     </w:p>
     <w:p>
@@ -8480,78 +8966,37 @@
         <w:ind w:firstLine="480"/>
       </w:pPr>
       <w:r>
-        <w:t>实验结果表明，</w:t>
-      </w:r>
-      <w:r>
-        <w:t>GMM/</w:t>
+        <w:t>两个系统的性能，给出了一个基线，另外和不同的协议相比，该文本相关系统</w:t>
+      </w:r>
+      <w:r>
+        <w:t>HiLAM</w:t>
       </w:r>
       <w:r>
         <w:t>基于</w:t>
       </w:r>
       <w:r>
+        <w:t>GMM</w:t>
+      </w:r>
+      <w:r>
+        <w:t>和</w:t>
+      </w:r>
+      <w:r>
         <w:t>HMM</w:t>
       </w:r>
       <w:r>
-        <w:t>的系统在大多数配置优于</w:t>
-      </w:r>
-      <w:proofErr w:type="spellStart"/>
-      <w:r>
-        <w:t>i</w:t>
-      </w:r>
-      <w:proofErr w:type="spellEnd"/>
-      <w:r>
-        <w:t>-vector</w:t>
-      </w:r>
-      <w:r>
-        <w:t>系统。这证实了众所周知的近年来已被广泛研究的在短时间</w:t>
-      </w:r>
-      <w:proofErr w:type="spellStart"/>
-      <w:r>
-        <w:t>i</w:t>
-      </w:r>
-      <w:proofErr w:type="spellEnd"/>
-      <w:r>
-        <w:t>-vector</w:t>
-      </w:r>
-      <w:r>
-        <w:t>系统弱点。在短时间的文本相关的说话人验证上下文</w:t>
-      </w:r>
-      <w:proofErr w:type="spellStart"/>
-      <w:r>
-        <w:t>i</w:t>
-      </w:r>
-      <w:proofErr w:type="spellEnd"/>
-      <w:r>
-        <w:t>-vector</w:t>
-      </w:r>
-      <w:r>
-        <w:t>的系统行为与以前的文本无关的说话人确认的研究相一致，对男性达到较低的错误率。相反，在</w:t>
-      </w:r>
-      <w:proofErr w:type="spellStart"/>
-      <w:r>
-        <w:t>HiLAM</w:t>
-      </w:r>
-      <w:proofErr w:type="spellEnd"/>
-      <w:r>
-        <w:t>系统上执行的女性说话人在</w:t>
-      </w:r>
-      <w:r>
-        <w:t>rsr2015</w:t>
-      </w:r>
-      <w:r>
-        <w:t>数据库的两部分</w:t>
-      </w:r>
-      <w:r>
-        <w:t>I</w:t>
-      </w:r>
-      <w:r>
-        <w:t>和</w:t>
-      </w:r>
-      <w:r>
-        <w:t>II</w:t>
-      </w:r>
-      <w:r>
-        <w:t>表现更好。这种行为将在未来的工作调查说话人的分布和语音信号中的词汇信息被关注。</w:t>
+        <w:t>模型和一个基于开源的</w:t>
+      </w:r>
+      <w:r>
+        <w:t>ALIZE</w:t>
+      </w:r>
+      <w:r>
+        <w:t>工具集的先进</w:t>
+      </w:r>
+      <w:r>
+        <w:t>i-vector/PLDA</w:t>
+      </w:r>
+      <w:r>
+        <w:t>系统化工具。</w:t>
       </w:r>
     </w:p>
     <w:p>
@@ -8560,7 +9005,49 @@
         <w:ind w:firstLine="480"/>
       </w:pPr>
       <w:r>
-        <w:t>对于固定密码短语的情况（部分</w:t>
+        <w:t>实验结果表明，</w:t>
+      </w:r>
+      <w:r>
+        <w:t>GMM/</w:t>
+      </w:r>
+      <w:r>
+        <w:t>基于</w:t>
+      </w:r>
+      <w:r>
+        <w:t>HMM</w:t>
+      </w:r>
+      <w:r>
+        <w:t>的系统在大多数配置优于</w:t>
+      </w:r>
+      <w:r>
+        <w:t>i-vector</w:t>
+      </w:r>
+      <w:r>
+        <w:t>系统。这证实了众所周知的近年来已被广泛研究的在短时间</w:t>
+      </w:r>
+      <w:r>
+        <w:t>i-vector</w:t>
+      </w:r>
+      <w:r>
+        <w:t>系统弱点。在短时间的文本相关的说话人验证上下文</w:t>
+      </w:r>
+      <w:r>
+        <w:t>i-vector</w:t>
+      </w:r>
+      <w:r>
+        <w:t>的系统行为与以前的文本无关的说话人确认的研究相一致，对男性达到较低的错误率。相反，在</w:t>
+      </w:r>
+      <w:r>
+        <w:t>HiLAM</w:t>
+      </w:r>
+      <w:r>
+        <w:t>系统上执行的女性说话人在</w:t>
+      </w:r>
+      <w:r>
+        <w:t>RSR2015</w:t>
+      </w:r>
+      <w:r>
+        <w:t>数据库的两部分</w:t>
       </w:r>
       <w:r>
         <w:t>I</w:t>
@@ -8572,61 +9059,7 @@
         <w:t>II</w:t>
       </w:r>
       <w:r>
-        <w:t>），我们发现它相比与冒充者进行播放正确的通行短语的文本记录语音的攻击更容易拒绝冒充者播放的目标说话人对于不同于预期的密码短语的语音。这证实了词汇信息的观测是由短的语音段支配，即使是</w:t>
-      </w:r>
-      <w:proofErr w:type="spellStart"/>
-      <w:r>
-        <w:t>i</w:t>
-      </w:r>
-      <w:proofErr w:type="spellEnd"/>
-      <w:r>
-        <w:t>-vector</w:t>
-      </w:r>
-      <w:r>
-        <w:t>的系统的情况下，尽管对话语的时空结构考虑不足。这两个系统的性能是被协同发音不匹配的随机提示数字场景强烈影响。</w:t>
-      </w:r>
-      <w:r>
-        <w:t>(RSR2015</w:t>
-      </w:r>
-      <w:r>
-        <w:t>数据库的第三部分</w:t>
-      </w:r>
-      <w:r>
-        <w:t>)</w:t>
-      </w:r>
-      <w:r>
-        <w:t>相比第一部分提供类似语音的持续时间，通过协同发音不匹配引起的退化是相当于或高于</w:t>
-      </w:r>
-      <w:proofErr w:type="spellStart"/>
-      <w:r>
-        <w:t>He´bert</w:t>
-      </w:r>
-      <w:proofErr w:type="spellEnd"/>
-      <w:r>
-        <w:t>和</w:t>
-      </w:r>
-      <w:r>
-        <w:t>Kato</w:t>
-      </w:r>
-      <w:r>
-        <w:t>和</w:t>
-      </w:r>
-      <w:r>
-        <w:t>Shimizu</w:t>
-      </w:r>
-      <w:r>
-        <w:t>的报告。</w:t>
-      </w:r>
-      <w:proofErr w:type="spellStart"/>
-      <w:r>
-        <w:t>i</w:t>
-      </w:r>
-      <w:proofErr w:type="spellEnd"/>
-      <w:r>
-        <w:t>-vector</w:t>
-      </w:r>
-      <w:r>
-        <w:t>系统中观察的误差增长率展示的方法，没有利用语音信号的时域信息，而是受协同发音的影响。</w:t>
+        <w:t>表现更好。这种行为将在未来的工作调查说话人的分布和语音信号中的词汇信息被关注。</w:t>
       </w:r>
     </w:p>
     <w:p>
@@ -8635,6 +9068,78 @@
         <w:ind w:firstLine="480"/>
       </w:pPr>
       <w:r>
+        <w:t>对于固定密码短语的情况（部分</w:t>
+      </w:r>
+      <w:r>
+        <w:t>I</w:t>
+      </w:r>
+      <w:r>
+        <w:t>和</w:t>
+      </w:r>
+      <w:r>
+        <w:t>II</w:t>
+      </w:r>
+      <w:r>
+        <w:t>），我们发现它相比</w:t>
+      </w:r>
+      <w:r>
+        <w:t>于</w:t>
+      </w:r>
+      <w:r>
+        <w:t>冒充者播放正确的通行短语的文本记录语音的攻击更容易拒绝冒充者播放</w:t>
+      </w:r>
+      <w:r>
+        <w:t>目标说话人对于不同于预期的密码短语的语音。这证实了词汇信息的观测是由短的语音段支配，即使是</w:t>
+      </w:r>
+      <w:r>
+        <w:t>i-vector</w:t>
+      </w:r>
+      <w:r>
+        <w:t>的系统的情况下，尽管对话语的时空结构考虑不足。这两个系统的性能是被协同发音不匹配的随机提示数字场景强烈影响。</w:t>
+      </w:r>
+      <w:r>
+        <w:t>(RSR2015</w:t>
+      </w:r>
+      <w:r>
+        <w:t>数据库的第三部分</w:t>
+      </w:r>
+      <w:r>
+        <w:t>)</w:t>
+      </w:r>
+      <w:r>
+        <w:t>相比第一部分提供类似语音的持续时间，通过协同发音不匹配引起的退化是相当于或高于</w:t>
+      </w:r>
+      <w:r>
+        <w:t>He´bert</w:t>
+      </w:r>
+      <w:r>
+        <w:t>和</w:t>
+      </w:r>
+      <w:r>
+        <w:t>Kato</w:t>
+      </w:r>
+      <w:r>
+        <w:t>和</w:t>
+      </w:r>
+      <w:r>
+        <w:t>Shimizu</w:t>
+      </w:r>
+      <w:r>
+        <w:t>的报告。</w:t>
+      </w:r>
+      <w:r>
+        <w:t>i-vector</w:t>
+      </w:r>
+      <w:r>
+        <w:t>系统中观察的误差增长率展示的方法，没有利用语音信号的时域信息，而是受协同发音的影响。</w:t>
+      </w:r>
+    </w:p>
+    <w:p>
+      <w:pPr>
+        <w:pStyle w:val="a7"/>
+        <w:ind w:firstLine="480"/>
+      </w:pPr>
+      <w:r>
         <w:t>RSR</w:t>
       </w:r>
       <w:r>
@@ -8647,7 +9152,12 @@
         <w:t>VHF</w:t>
       </w:r>
       <w:r>
-        <w:t>信道传输。</w:t>
+        <w:t>信道</w:t>
+      </w:r>
+      <w:bookmarkStart w:id="0" w:name="_GoBack"/>
+      <w:bookmarkEnd w:id="0"/>
+      <w:r>
+        <w:t>传输。</w:t>
       </w:r>
     </w:p>
     <w:sectPr>
@@ -8784,7 +9294,7 @@
         <w:rStyle w:val="a6"/>
         <w:noProof/>
       </w:rPr>
-      <w:t>13</w:t>
+      <w:t>12</w:t>
     </w:r>
     <w:r>
       <w:rPr>

</xml_diff>

<commit_message>
review Translation.docx AIC 10%
</commit_message>
<xml_diff>
--- a/Translation.docx
+++ b/Translation.docx
@@ -97,41 +97,41 @@
           <w:sz w:val="24"/>
           <w:szCs w:val="24"/>
         </w:rPr>
-        <w:t>数据库，旨在评估文本相关识别在不同时间和词汇的限制已经收集和发布的人类语言技术部门在新加坡</w:t>
-      </w:r>
-      <w:proofErr w:type="spellStart"/>
+        <w:t>数据库，已经</w:t>
+      </w:r>
       <w:r>
         <w:rPr>
           <w:rFonts w:hint="eastAsia"/>
           <w:sz w:val="24"/>
           <w:szCs w:val="24"/>
         </w:rPr>
-        <w:t>Infocomm</w:t>
-      </w:r>
-      <w:proofErr w:type="spellEnd"/>
+        <w:t>在被</w:t>
+      </w:r>
       <w:r>
         <w:rPr>
           <w:rFonts w:hint="eastAsia"/>
           <w:sz w:val="24"/>
           <w:szCs w:val="24"/>
         </w:rPr>
-        <w:t>研究所。</w:t>
-      </w:r>
+        <w:t>新加坡</w:t>
+      </w:r>
+      <w:proofErr w:type="spellStart"/>
       <w:r>
         <w:rPr>
           <w:rFonts w:hint="eastAsia"/>
           <w:sz w:val="24"/>
           <w:szCs w:val="24"/>
         </w:rPr>
-        <w:t>依据多种口音的多样性的平衡</w:t>
-      </w:r>
+        <w:t>Infocomm</w:t>
+      </w:r>
+      <w:proofErr w:type="spellEnd"/>
       <w:r>
         <w:rPr>
           <w:rFonts w:hint="eastAsia"/>
           <w:sz w:val="24"/>
           <w:szCs w:val="24"/>
         </w:rPr>
-        <w:t>，</w:t>
+        <w:t>研究所</w:t>
       </w:r>
       <w:r>
         <w:rPr>
@@ -139,7 +139,7 @@
           <w:sz w:val="24"/>
           <w:szCs w:val="24"/>
         </w:rPr>
-        <w:t>说英语的人的语音将会被记录</w:t>
+        <w:t>的</w:t>
       </w:r>
       <w:r>
         <w:rPr>
@@ -147,7 +147,7 @@
           <w:sz w:val="24"/>
           <w:szCs w:val="24"/>
         </w:rPr>
-        <w:t>。</w:t>
+        <w:t>人类语言技术部门</w:t>
       </w:r>
       <w:r>
         <w:rPr>
@@ -155,7 +155,7 @@
           <w:sz w:val="24"/>
           <w:szCs w:val="24"/>
         </w:rPr>
-        <w:t>利用</w:t>
+        <w:t>收集和发布</w:t>
       </w:r>
       <w:r>
         <w:rPr>
@@ -163,7 +163,7 @@
           <w:sz w:val="24"/>
           <w:szCs w:val="24"/>
         </w:rPr>
-        <w:t>移动设备记录</w:t>
+        <w:t>，</w:t>
       </w:r>
       <w:r>
         <w:rPr>
@@ -171,7 +171,7 @@
           <w:sz w:val="24"/>
           <w:szCs w:val="24"/>
         </w:rPr>
-        <w:t>了</w:t>
+        <w:t>旨在评估</w:t>
       </w:r>
       <w:r>
         <w:rPr>
@@ -179,7 +179,7 @@
           <w:sz w:val="24"/>
           <w:szCs w:val="24"/>
         </w:rPr>
-        <w:t>超过</w:t>
+        <w:t>文本相关</w:t>
       </w:r>
       <w:r>
         <w:rPr>
@@ -187,7 +187,7 @@
           <w:sz w:val="24"/>
           <w:szCs w:val="24"/>
         </w:rPr>
-        <w:t>151</w:t>
+        <w:t>说话人</w:t>
       </w:r>
       <w:r>
         <w:rPr>
@@ -195,7 +195,95 @@
           <w:sz w:val="24"/>
           <w:szCs w:val="24"/>
         </w:rPr>
-        <w:t>小时的语音数据。说话人包括</w:t>
+        <w:t>识别</w:t>
+      </w:r>
+      <w:r>
+        <w:rPr>
+          <w:rFonts w:hint="eastAsia"/>
+          <w:sz w:val="24"/>
+          <w:szCs w:val="24"/>
+        </w:rPr>
+        <w:t>在不同时间和词汇的限制</w:t>
+      </w:r>
+      <w:r>
+        <w:rPr>
+          <w:rFonts w:hint="eastAsia"/>
+          <w:sz w:val="24"/>
+          <w:szCs w:val="24"/>
+        </w:rPr>
+        <w:t>。</w:t>
+      </w:r>
+      <w:r>
+        <w:rPr>
+          <w:rFonts w:hint="eastAsia"/>
+          <w:sz w:val="24"/>
+          <w:szCs w:val="24"/>
+        </w:rPr>
+        <w:t>依据多种口音的多样性的平衡</w:t>
+      </w:r>
+      <w:r>
+        <w:rPr>
+          <w:rFonts w:hint="eastAsia"/>
+          <w:sz w:val="24"/>
+          <w:szCs w:val="24"/>
+        </w:rPr>
+        <w:t>，</w:t>
+      </w:r>
+      <w:r>
+        <w:rPr>
+          <w:rFonts w:hint="eastAsia"/>
+          <w:sz w:val="24"/>
+          <w:szCs w:val="24"/>
+        </w:rPr>
+        <w:t>将记录</w:t>
+      </w:r>
+      <w:r>
+        <w:rPr>
+          <w:rFonts w:hint="eastAsia"/>
+          <w:sz w:val="24"/>
+          <w:szCs w:val="24"/>
+        </w:rPr>
+        <w:t>说英语的人的语音</w:t>
+      </w:r>
+      <w:r>
+        <w:rPr>
+          <w:rFonts w:hint="eastAsia"/>
+          <w:sz w:val="24"/>
+          <w:szCs w:val="24"/>
+        </w:rPr>
+        <w:t>。超过</w:t>
+      </w:r>
+      <w:r>
+        <w:rPr>
+          <w:rFonts w:hint="eastAsia"/>
+          <w:sz w:val="24"/>
+          <w:szCs w:val="24"/>
+        </w:rPr>
+        <w:t>151</w:t>
+      </w:r>
+      <w:r>
+        <w:rPr>
+          <w:rFonts w:hint="eastAsia"/>
+          <w:sz w:val="24"/>
+          <w:szCs w:val="24"/>
+        </w:rPr>
+        <w:t>小时的语音数据</w:t>
+      </w:r>
+      <w:r>
+        <w:rPr>
+          <w:rFonts w:hint="eastAsia"/>
+          <w:sz w:val="24"/>
+          <w:szCs w:val="24"/>
+        </w:rPr>
+        <w:t>通过移动设备记录</w:t>
+      </w:r>
+      <w:r>
+        <w:rPr>
+          <w:rFonts w:hint="eastAsia"/>
+          <w:sz w:val="24"/>
+          <w:szCs w:val="24"/>
+        </w:rPr>
+        <w:t>。说话人包括</w:t>
       </w:r>
       <w:r>
         <w:rPr>
@@ -569,7 +657,7 @@
         <w:rPr>
           <w:rFonts w:hint="eastAsia"/>
         </w:rPr>
-        <w:t>这个通用的定义下，声明人是可以无偿提供的任何话语的，没有时间，质量，记录条件和词汇的内容的约束的语音样本。说</w:t>
+        <w:t>这个通用的定义下，声明人是可以无偿提供的任何没有时间，质量，记录条件和词汇的内容的约束的语音样本。说</w:t>
       </w:r>
       <w:r>
         <w:rPr>
@@ -617,7 +705,19 @@
         <w:rPr>
           <w:rFonts w:hint="eastAsia"/>
         </w:rPr>
-        <w:t>普遍认为，当测试话语与给定的材料相同，尤其是当其比较小时，能实现更好的精度。在这方面，有两种方法</w:t>
+        <w:t>普遍认为，当测试话语与给定的材料相同，尤其是当其</w:t>
+      </w:r>
+      <w:r>
+        <w:rPr>
+          <w:rFonts w:hint="eastAsia"/>
+        </w:rPr>
+        <w:t>内容</w:t>
+      </w:r>
+      <w:r>
+        <w:rPr>
+          <w:rFonts w:hint="eastAsia"/>
+        </w:rPr>
+        <w:t>比较小时，能实现更好的精度。在这方面，有两种方法</w:t>
       </w:r>
       <w:r>
         <w:rPr>
@@ -709,7 +809,7 @@
         <w:rPr>
           <w:rFonts w:hint="eastAsia"/>
         </w:rPr>
-        <w:t>词法分析的计算成本</w:t>
+        <w:t>词法分析</w:t>
       </w:r>
       <w:r>
         <w:rPr>
@@ -721,6 +821,12 @@
         <w:rPr>
           <w:rFonts w:hint="eastAsia"/>
         </w:rPr>
+        <w:t>计算成本</w:t>
+      </w:r>
+      <w:r>
+        <w:rPr>
+          <w:rFonts w:hint="eastAsia"/>
+        </w:rPr>
         <w:t>。另一方面，词法的</w:t>
       </w:r>
       <w:r>
@@ -757,13 +863,25 @@
         <w:rPr>
           <w:rFonts w:hint="eastAsia"/>
         </w:rPr>
-        <w:t>发音一个预先</w:t>
-      </w:r>
-      <w:r>
-        <w:rPr>
-          <w:rFonts w:hint="eastAsia"/>
-        </w:rPr>
-        <w:t>定义的句子或短语在训练和测试阶段。这个过程称为文本相关说话人确认与没有约束输入的文本无关说话人确认相反。换句话说，文本相关的说话人确认可以定义为一个说话人确认任务，其中在测试阶段使用的词汇发音是说话人在</w:t>
+        <w:t>在训练和测试阶段</w:t>
+      </w:r>
+      <w:r>
+        <w:rPr>
+          <w:rFonts w:hint="eastAsia"/>
+        </w:rPr>
+        <w:t>说出</w:t>
+      </w:r>
+      <w:r>
+        <w:rPr>
+          <w:rFonts w:hint="eastAsia"/>
+        </w:rPr>
+        <w:t>一个预先</w:t>
+      </w:r>
+      <w:r>
+        <w:rPr>
+          <w:rFonts w:hint="eastAsia"/>
+        </w:rPr>
+        <w:t>定义的句子或短语。这个过程称为文本相关说话人确认与没有约束输入的文本无关说话人确认相反。换句话说，文本相关的说话人确认可以定义为一个说话人确认任务，其中在测试阶段使用的词汇发音是说话人在</w:t>
       </w:r>
       <w:r>
         <w:rPr>
@@ -805,7 +923,13 @@
         <w:rPr>
           <w:rFonts w:hint="eastAsia"/>
         </w:rPr>
-        <w:t>如果我们可以假定合作的说话人</w:t>
+        <w:t>如果我们可以假定说话人</w:t>
+      </w:r>
+      <w:r>
+        <w:rPr>
+          <w:rFonts w:hint="eastAsia"/>
+        </w:rPr>
+        <w:t>是配合的</w:t>
       </w:r>
       <w:r>
         <w:rPr>
@@ -847,7 +971,13 @@
         <w:rPr>
           <w:rFonts w:hint="eastAsia"/>
         </w:rPr>
-        <w:t>达到更高的精度和更短的时间。因此，文本相关说话人确认非常适合，</w:t>
+        <w:t>可以</w:t>
+      </w:r>
+      <w:r>
+        <w:rPr>
+          <w:rFonts w:hint="eastAsia"/>
+        </w:rPr>
+        <w:t>达到更高的精度和更短的时间。因此，文本相关说话人确认</w:t>
       </w:r>
       <w:r>
         <w:rPr>
@@ -883,7 +1013,19 @@
         <w:rPr>
           <w:rFonts w:hint="eastAsia"/>
         </w:rPr>
-        <w:t>，记录持续时间短的商业应用。</w:t>
+        <w:t>，记录持续时间短的商业应用</w:t>
+      </w:r>
+      <w:r>
+        <w:rPr>
+          <w:rFonts w:hint="eastAsia"/>
+        </w:rPr>
+        <w:t>非常适合</w:t>
+      </w:r>
+      <w:r>
+        <w:rPr>
+          <w:rFonts w:hint="eastAsia"/>
+        </w:rPr>
+        <w:t>。</w:t>
       </w:r>
     </w:p>
     <w:p>
@@ -919,7 +1061,7 @@
         <w:rPr>
           <w:rFonts w:hint="eastAsia"/>
         </w:rPr>
-        <w:t>测试话语时，允许文本无关技术涵盖广泛，应用的范围包括，法医确认、说话人集群和说话人挖掘。此外，</w:t>
+        <w:t>测试话语时，文本无关技术涵盖广泛，应用的范围包括，法医确认、说话人集群和说话人挖掘。此外，</w:t>
       </w:r>
       <w:r>
         <w:rPr>
@@ -973,7 +1115,13 @@
         <w:rPr>
           <w:rFonts w:hint="eastAsia"/>
         </w:rPr>
-        <w:t>当确认话语也有类似的持续时间和词典，可以旨在弥补当前的不足</w:t>
+        <w:t>当确认话语</w:t>
+      </w:r>
+      <w:r>
+        <w:rPr>
+          <w:rFonts w:hint="eastAsia"/>
+        </w:rPr>
+        <w:t>有类似的持续时间和词典，可以旨在弥补当前的不足</w:t>
       </w:r>
       <w:r>
         <w:rPr>
@@ -997,22 +1145,22 @@
         <w:rPr>
           <w:rFonts w:hint="eastAsia"/>
         </w:rPr>
-        <w:t>作为文本无关的说话人确认的</w:t>
-      </w:r>
-      <w:proofErr w:type="gramStart"/>
-      <w:r>
-        <w:rPr>
-          <w:rFonts w:hint="eastAsia"/>
-        </w:rPr>
-        <w:t>子情况</w:t>
-      </w:r>
-      <w:proofErr w:type="gramEnd"/>
-      <w:r>
-        <w:rPr>
-          <w:rFonts w:hint="eastAsia"/>
-        </w:rPr>
-        <w:t>的一系列的改进过的文本相关的说话人确认</w:t>
-      </w:r>
+        <w:t>文本相关的说话人确认</w:t>
+      </w:r>
+      <w:r>
+        <w:rPr>
+          <w:rFonts w:hint="eastAsia"/>
+        </w:rPr>
+        <w:t>作为文本无关的说话人确认的子情况</w:t>
+      </w:r>
+      <w:r>
+        <w:rPr>
+          <w:rFonts w:hint="eastAsia"/>
+        </w:rPr>
+        <w:t>的一系列的改进</w:t>
+      </w:r>
+      <w:bookmarkStart w:id="0" w:name="_GoBack"/>
+      <w:bookmarkEnd w:id="0"/>
       <w:r>
         <w:rPr>
           <w:rFonts w:hint="eastAsia"/>
@@ -1994,7 +2142,7 @@
                     <pic:cNvPicPr/>
                   </pic:nvPicPr>
                   <pic:blipFill rotWithShape="1">
-                    <a:blip r:embed="rId6">
+                    <a:blip r:embed="rId7">
                       <a:extLst>
                         <a:ext uri="{28A0092B-C50C-407E-A947-70E740481C1C}">
                           <a14:useLocalDpi xmlns:a14="http://schemas.microsoft.com/office/drawing/2010/main" val="0"/>
@@ -2455,7 +2603,7 @@
                     <pic:cNvPicPr/>
                   </pic:nvPicPr>
                   <pic:blipFill>
-                    <a:blip r:embed="rId7">
+                    <a:blip r:embed="rId8">
                       <a:extLst>
                         <a:ext uri="{28A0092B-C50C-407E-A947-70E740481C1C}">
                           <a14:useLocalDpi xmlns:a14="http://schemas.microsoft.com/office/drawing/2010/main" val="0"/>
@@ -3964,7 +4112,7 @@
                     <pic:cNvPicPr/>
                   </pic:nvPicPr>
                   <pic:blipFill>
-                    <a:blip r:embed="rId8">
+                    <a:blip r:embed="rId9">
                       <a:extLst>
                         <a:ext uri="{28A0092B-C50C-407E-A947-70E740481C1C}">
                           <a14:useLocalDpi xmlns:a14="http://schemas.microsoft.com/office/drawing/2010/main" val="0"/>
@@ -4385,7 +4533,7 @@
                     <pic:cNvPicPr/>
                   </pic:nvPicPr>
                   <pic:blipFill>
-                    <a:blip r:embed="rId9">
+                    <a:blip r:embed="rId10">
                       <a:extLst>
                         <a:ext uri="{28A0092B-C50C-407E-A947-70E740481C1C}">
                           <a14:useLocalDpi xmlns:a14="http://schemas.microsoft.com/office/drawing/2010/main" val="0"/>
@@ -5525,7 +5673,7 @@
                     <pic:cNvPicPr/>
                   </pic:nvPicPr>
                   <pic:blipFill>
-                    <a:blip r:embed="rId10">
+                    <a:blip r:embed="rId11">
                       <a:extLst>
                         <a:ext uri="{28A0092B-C50C-407E-A947-70E740481C1C}">
                           <a14:useLocalDpi xmlns:a14="http://schemas.microsoft.com/office/drawing/2010/main" val="0"/>
@@ -6792,7 +6940,7 @@
                     <pic:cNvPicPr/>
                   </pic:nvPicPr>
                   <pic:blipFill>
-                    <a:blip r:embed="rId11">
+                    <a:blip r:embed="rId12">
                       <a:extLst>
                         <a:ext uri="{28A0092B-C50C-407E-A947-70E740481C1C}">
                           <a14:useLocalDpi xmlns:a14="http://schemas.microsoft.com/office/drawing/2010/main" val="0"/>
@@ -8959,7 +9107,7 @@
                     <pic:cNvPicPr/>
                   </pic:nvPicPr>
                   <pic:blipFill>
-                    <a:blip r:embed="rId12">
+                    <a:blip r:embed="rId13">
                       <a:extLst>
                         <a:ext uri="{28A0092B-C50C-407E-A947-70E740481C1C}">
                           <a14:useLocalDpi xmlns:a14="http://schemas.microsoft.com/office/drawing/2010/main" val="0"/>
@@ -9389,22 +9537,40 @@
         <w:ind w:firstLine="480"/>
       </w:pPr>
       <w:r>
-        <w:t>本文的三个贡献之中，主要是大型语料库</w:t>
-      </w:r>
-      <w:r>
-        <w:t>RSR</w:t>
-      </w:r>
-      <w:r>
-        <w:t>2015</w:t>
-      </w:r>
-      <w:r>
-        <w:t>数据库的发布。</w:t>
+        <w:t>本文的三个贡献之中，主要是发布</w:t>
+      </w:r>
+      <w:r>
+        <w:t>了大型语料库</w:t>
       </w:r>
       <w:r>
         <w:t>RSR2015</w:t>
       </w:r>
       <w:r>
-        <w:t>的数据库，已收集和提供以允许在不同的时间和词汇的限制文本相关的说话人确认算法的比较。所有的人在不同的会话重复同样的密码短语，我们相信</w:t>
+        <w:t>。</w:t>
+      </w:r>
+      <w:r>
+        <w:t>RSR2015</w:t>
+      </w:r>
+      <w:r>
+        <w:t>的数据库，收集和提供</w:t>
+      </w:r>
+      <w:r>
+        <w:t>了</w:t>
+      </w:r>
+      <w:r>
+        <w:t>以允许</w:t>
+      </w:r>
+      <w:r>
+        <w:t>比较</w:t>
+      </w:r>
+      <w:r>
+        <w:t>在不同的时间和词汇</w:t>
+      </w:r>
+      <w:r>
+        <w:t>约束的</w:t>
+      </w:r>
+      <w:r>
+        <w:t>文本相关的说话人确认算法。所有的人在不同的会话重复同样的密码短语，我们相信</w:t>
       </w:r>
       <w:r>
         <w:t>RSR2015</w:t>
@@ -9743,12 +9909,12 @@
       </w:r>
     </w:p>
     <w:sectPr>
-      <w:headerReference w:type="even" r:id="rId13"/>
-      <w:headerReference w:type="default" r:id="rId14"/>
-      <w:footerReference w:type="even" r:id="rId15"/>
-      <w:footerReference w:type="default" r:id="rId16"/>
-      <w:headerReference w:type="first" r:id="rId17"/>
-      <w:footerReference w:type="first" r:id="rId18"/>
+      <w:headerReference w:type="even" r:id="rId14"/>
+      <w:headerReference w:type="default" r:id="rId15"/>
+      <w:footerReference w:type="even" r:id="rId16"/>
+      <w:footerReference w:type="default" r:id="rId17"/>
+      <w:headerReference w:type="first" r:id="rId18"/>
+      <w:footerReference w:type="first" r:id="rId19"/>
       <w:pgSz w:w="11906" w:h="16838" w:code="9"/>
       <w:pgMar w:top="1588" w:right="1418" w:bottom="1418" w:left="1418" w:header="1134" w:footer="1134" w:gutter="0"/>
       <w:cols w:space="425"/>
@@ -9910,7 +10076,7 @@
         <w:rStyle w:val="a6"/>
         <w:noProof/>
       </w:rPr>
-      <w:t>1</w:t>
+      <w:t>13</w:t>
     </w:r>
     <w:r>
       <w:rPr>
@@ -9928,7 +10094,6 @@
         <w:sz w:val="21"/>
       </w:rPr>
     </w:pPr>
-    <w:bookmarkStart w:id="0" w:name="_GoBack"/>
     <w:r>
       <w:rPr>
         <w:rFonts w:hint="eastAsia"/>
@@ -9943,7 +10108,6 @@
       </w:rPr>
       <w:t>（文献翻译）</w:t>
     </w:r>
-    <w:bookmarkEnd w:id="0"/>
   </w:p>
 </w:hdr>
 </file>
@@ -10956,4 +11120,16 @@
     </a:ext>
   </a:extLst>
 </a:theme>
+</file>
+
+<file path=customXml/item1.xml><?xml version="1.0" encoding="utf-8"?>
+<b:Sources xmlns:b="http://schemas.openxmlformats.org/officeDocument/2006/bibliography" xmlns="http://schemas.openxmlformats.org/officeDocument/2006/bibliography" SelectedStyle="\APASixthEditionOfficeOnline.xsl" StyleName="APA" Version="6"/>
+</file>
+
+<file path=customXml/itemProps1.xml><?xml version="1.0" encoding="utf-8"?>
+<ds:datastoreItem xmlns:ds="http://schemas.openxmlformats.org/officeDocument/2006/customXml" ds:itemID="{C2A1FD0E-6879-474A-AF67-C187441B35E4}">
+  <ds:schemaRefs>
+    <ds:schemaRef ds:uri="http://schemas.openxmlformats.org/officeDocument/2006/bibliography"/>
+  </ds:schemaRefs>
+</ds:datastoreItem>
 </file>
</xml_diff>